<commit_message>
bai4_huynh nguyen tan phat
</commit_message>
<xml_diff>
--- a/BT Git 2.docx
+++ b/BT Git 2.docx
@@ -60,18 +60,8 @@
           <w:sz w:val="28"/>
           <w:szCs w:val="28"/>
         </w:rPr>
-        <w:t xml:space="preserve">Phân biệt các cấp độ </w:t>
-      </w:r>
-      <w:proofErr w:type="gramStart"/>
-      <w:r>
-        <w:rPr>
-          <w:rFonts w:ascii="Times New Roman" w:hAnsi="Times New Roman" w:cs="Times New Roman"/>
-          <w:sz w:val="28"/>
-          <w:szCs w:val="28"/>
-        </w:rPr>
-        <w:t>reset</w:t>
-      </w:r>
-      <w:proofErr w:type="gramEnd"/>
+        <w:t>Phân biệt các cấp độ reset</w:t>
+      </w:r>
     </w:p>
     <w:p>
       <w:pPr>
@@ -145,7 +135,6 @@
         </w:rPr>
         <w:t xml:space="preserve">git reset --soft </w:t>
       </w:r>
-      <w:proofErr w:type="gramStart"/>
       <w:r>
         <w:rPr>
           <w:rFonts w:ascii="Times New Roman" w:hAnsi="Times New Roman" w:cs="Times New Roman"/>
@@ -154,7 +143,6 @@
         </w:rPr>
         <w:t>1f968a3</w:t>
       </w:r>
-      <w:proofErr w:type="gramEnd"/>
     </w:p>
     <w:p>
       <w:pPr>
@@ -392,18 +380,8 @@
           <w:sz w:val="28"/>
           <w:szCs w:val="28"/>
         </w:rPr>
-        <w:t xml:space="preserve">git reset --mixed </w:t>
-      </w:r>
-      <w:proofErr w:type="gramStart"/>
-      <w:r>
-        <w:rPr>
-          <w:rFonts w:ascii="Times New Roman" w:hAnsi="Times New Roman" w:cs="Times New Roman"/>
-          <w:sz w:val="28"/>
-          <w:szCs w:val="28"/>
-        </w:rPr>
-        <w:t>1f968a3</w:t>
-      </w:r>
-      <w:proofErr w:type="gramEnd"/>
+        <w:t>git reset --mixed 1f968a3</w:t>
+      </w:r>
     </w:p>
     <w:p>
       <w:pPr>
@@ -600,18 +578,8 @@
           <w:sz w:val="28"/>
           <w:szCs w:val="28"/>
         </w:rPr>
-        <w:t xml:space="preserve"> </w:t>
-      </w:r>
-      <w:proofErr w:type="gramStart"/>
-      <w:r>
-        <w:rPr>
-          <w:rFonts w:ascii="Times New Roman" w:hAnsi="Times New Roman" w:cs="Times New Roman"/>
-          <w:sz w:val="28"/>
-          <w:szCs w:val="28"/>
-        </w:rPr>
-        <w:t>1f968a3</w:t>
-      </w:r>
-      <w:proofErr w:type="gramEnd"/>
+        <w:t xml:space="preserve"> 1f968a3</w:t>
+      </w:r>
     </w:p>
     <w:p>
       <w:pPr>
@@ -936,18 +904,8 @@
           <w:sz w:val="28"/>
           <w:szCs w:val="28"/>
         </w:rPr>
-        <w:t xml:space="preserve">Merge và </w:t>
-      </w:r>
-      <w:proofErr w:type="gramStart"/>
-      <w:r>
-        <w:rPr>
-          <w:rFonts w:ascii="Times New Roman" w:hAnsi="Times New Roman" w:cs="Times New Roman"/>
-          <w:sz w:val="28"/>
-          <w:szCs w:val="28"/>
-        </w:rPr>
-        <w:t>rebase</w:t>
-      </w:r>
-      <w:proofErr w:type="gramEnd"/>
+        <w:t>Merge và rebase</w:t>
+      </w:r>
     </w:p>
     <w:p>
       <w:pPr>
@@ -968,18 +926,8 @@
           <w:sz w:val="28"/>
           <w:szCs w:val="28"/>
         </w:rPr>
-        <w:t xml:space="preserve">Phân biệt pull và </w:t>
-      </w:r>
-      <w:proofErr w:type="gramStart"/>
-      <w:r>
-        <w:rPr>
-          <w:rFonts w:ascii="Times New Roman" w:hAnsi="Times New Roman" w:cs="Times New Roman"/>
-          <w:sz w:val="28"/>
-          <w:szCs w:val="28"/>
-        </w:rPr>
-        <w:t>fetch</w:t>
-      </w:r>
-      <w:proofErr w:type="gramEnd"/>
+        <w:t>Phân biệt pull và fetch</w:t>
+      </w:r>
     </w:p>
     <w:p>
       <w:pPr>
@@ -1172,18 +1120,8 @@
           <w:sz w:val="28"/>
           <w:szCs w:val="28"/>
         </w:rPr>
-        <w:t xml:space="preserve">Bước 1: Xác định commit cần </w:t>
-      </w:r>
-      <w:proofErr w:type="gramStart"/>
-      <w:r>
-        <w:rPr>
-          <w:rFonts w:ascii="Times New Roman" w:hAnsi="Times New Roman" w:cs="Times New Roman"/>
-          <w:sz w:val="28"/>
-          <w:szCs w:val="28"/>
-        </w:rPr>
-        <w:t>lấy</w:t>
-      </w:r>
-      <w:proofErr w:type="gramEnd"/>
+        <w:t>Bước 1: Xác định commit cần lấy</w:t>
+      </w:r>
     </w:p>
     <w:p>
       <w:pPr>
@@ -1209,6 +1147,7 @@
       <w:r>
         <w:rPr>
           <w:rFonts w:ascii="Times New Roman" w:hAnsi="Times New Roman" w:cs="Times New Roman"/>
+          <w:noProof/>
           <w:sz w:val="28"/>
           <w:szCs w:val="28"/>
         </w:rPr>
@@ -1269,18 +1208,8 @@
           <w:sz w:val="28"/>
           <w:szCs w:val="28"/>
         </w:rPr>
-        <w:t xml:space="preserve">+ Lấy commit 2916a9b ở </w:t>
-      </w:r>
-      <w:proofErr w:type="gramStart"/>
-      <w:r>
-        <w:rPr>
-          <w:rFonts w:ascii="Times New Roman" w:hAnsi="Times New Roman" w:cs="Times New Roman"/>
-          <w:sz w:val="28"/>
-          <w:szCs w:val="28"/>
-        </w:rPr>
-        <w:t>master</w:t>
-      </w:r>
-      <w:proofErr w:type="gramEnd"/>
+        <w:t>+ Lấy commit 2916a9b ở master</w:t>
+      </w:r>
     </w:p>
     <w:p>
       <w:pPr>
@@ -1301,18 +1230,8 @@
           <w:sz w:val="28"/>
           <w:szCs w:val="28"/>
         </w:rPr>
-        <w:t xml:space="preserve">Bước 2: Di chuyển đến nhánh bạn muốn áp dụng </w:t>
-      </w:r>
-      <w:proofErr w:type="gramStart"/>
-      <w:r>
-        <w:rPr>
-          <w:rFonts w:ascii="Times New Roman" w:hAnsi="Times New Roman" w:cs="Times New Roman"/>
-          <w:sz w:val="28"/>
-          <w:szCs w:val="28"/>
-        </w:rPr>
-        <w:t>commit</w:t>
-      </w:r>
-      <w:proofErr w:type="gramEnd"/>
+        <w:t>Bước 2: Di chuyển đến nhánh bạn muốn áp dụng commit</w:t>
+      </w:r>
     </w:p>
     <w:p>
       <w:pPr>
@@ -1346,6 +1265,7 @@
       <w:r>
         <w:rPr>
           <w:rFonts w:ascii="Times New Roman" w:hAnsi="Times New Roman" w:cs="Times New Roman"/>
+          <w:noProof/>
           <w:sz w:val="28"/>
           <w:szCs w:val="28"/>
         </w:rPr>
@@ -1416,18 +1336,8 @@
           <w:sz w:val="28"/>
           <w:szCs w:val="28"/>
         </w:rPr>
-        <w:t xml:space="preserve">Bước 3: Cherry-pick </w:t>
-      </w:r>
-      <w:proofErr w:type="gramStart"/>
-      <w:r>
-        <w:rPr>
-          <w:rFonts w:ascii="Times New Roman" w:hAnsi="Times New Roman" w:cs="Times New Roman"/>
-          <w:sz w:val="28"/>
-          <w:szCs w:val="28"/>
-        </w:rPr>
-        <w:t>commit</w:t>
-      </w:r>
-      <w:proofErr w:type="gramEnd"/>
+        <w:t>Bước 3: Cherry-pick commit</w:t>
+      </w:r>
     </w:p>
     <w:p>
       <w:pPr>
@@ -1444,7 +1354,41 @@
           <w:sz w:val="28"/>
           <w:szCs w:val="28"/>
         </w:rPr>
-        <w:t xml:space="preserve">+ </w:t>
+        <w:drawing>
+          <wp:inline distT="0" distB="0" distL="0" distR="0" wp14:anchorId="6F869FB6" wp14:editId="1AA9FFA8">
+            <wp:extent cx="5515745" cy="990738"/>
+            <wp:effectExtent l="0" t="0" r="8890" b="0"/>
+            <wp:docPr id="1011608633" name="Picture 1" descr="A screen shot of a computer&#10;&#10;Description automatically generated"/>
+            <wp:cNvGraphicFramePr>
+              <a:graphicFrameLocks xmlns:a="http://schemas.openxmlformats.org/drawingml/2006/main" noChangeAspect="1"/>
+            </wp:cNvGraphicFramePr>
+            <a:graphic xmlns:a="http://schemas.openxmlformats.org/drawingml/2006/main">
+              <a:graphicData uri="http://schemas.openxmlformats.org/drawingml/2006/picture">
+                <pic:pic xmlns:pic="http://schemas.openxmlformats.org/drawingml/2006/picture">
+                  <pic:nvPicPr>
+                    <pic:cNvPr id="1011608633" name="Picture 1" descr="A screen shot of a computer&#10;&#10;Description automatically generated"/>
+                    <pic:cNvPicPr/>
+                  </pic:nvPicPr>
+                  <pic:blipFill>
+                    <a:blip r:embed="rId12"/>
+                    <a:stretch>
+                      <a:fillRect/>
+                    </a:stretch>
+                  </pic:blipFill>
+                  <pic:spPr>
+                    <a:xfrm>
+                      <a:off x="0" y="0"/>
+                      <a:ext cx="5515745" cy="990738"/>
+                    </a:xfrm>
+                    <a:prstGeom prst="rect">
+                      <a:avLst/>
+                    </a:prstGeom>
+                  </pic:spPr>
+                </pic:pic>
+              </a:graphicData>
+            </a:graphic>
+          </wp:inline>
+        </w:drawing>
       </w:r>
     </w:p>
     <w:p>
@@ -1526,18 +1470,8 @@
           <w:sz w:val="28"/>
           <w:szCs w:val="28"/>
         </w:rPr>
-        <w:t xml:space="preserve">Phân biệt revert với </w:t>
-      </w:r>
-      <w:proofErr w:type="gramStart"/>
-      <w:r>
-        <w:rPr>
-          <w:rFonts w:ascii="Times New Roman" w:hAnsi="Times New Roman" w:cs="Times New Roman"/>
-          <w:sz w:val="28"/>
-          <w:szCs w:val="28"/>
-        </w:rPr>
-        <w:t>reset</w:t>
-      </w:r>
-      <w:proofErr w:type="gramEnd"/>
+        <w:t>Phân biệt revert với reset</w:t>
+      </w:r>
     </w:p>
     <w:p>
       <w:pPr>

</xml_diff>

<commit_message>
bai1 - huynh nguyen tan phat
</commit_message>
<xml_diff>
--- a/BT Git 2.docx
+++ b/BT Git 2.docx
@@ -66,30 +66,51 @@
     <w:p>
       <w:pPr>
         <w:pStyle w:val="ListParagraph"/>
-        <w:rPr>
-          <w:rFonts w:ascii="Times New Roman" w:hAnsi="Times New Roman" w:cs="Times New Roman"/>
-          <w:sz w:val="28"/>
-          <w:szCs w:val="28"/>
-        </w:rPr>
-      </w:pPr>
-      <w:r>
-        <w:rPr>
-          <w:rFonts w:ascii="Times New Roman" w:hAnsi="Times New Roman" w:cs="Times New Roman"/>
-          <w:sz w:val="28"/>
-          <w:szCs w:val="28"/>
-        </w:rPr>
-        <w:t>Soft: …</w:t>
+        <w:numPr>
+          <w:ilvl w:val="0"/>
+          <w:numId w:val="3"/>
+        </w:numPr>
+        <w:rPr>
+          <w:rFonts w:ascii="Times New Roman" w:hAnsi="Times New Roman" w:cs="Times New Roman"/>
+          <w:sz w:val="28"/>
+          <w:szCs w:val="28"/>
+        </w:rPr>
+      </w:pPr>
+      <w:r>
+        <w:rPr>
+          <w:rFonts w:ascii="Times New Roman" w:hAnsi="Times New Roman" w:cs="Times New Roman"/>
+          <w:sz w:val="28"/>
+          <w:szCs w:val="28"/>
+        </w:rPr>
+        <w:t xml:space="preserve">Soft: </w:t>
+      </w:r>
+      <w:r>
+        <w:rPr>
+          <w:rFonts w:ascii="Times New Roman" w:hAnsi="Times New Roman" w:cs="Times New Roman"/>
+          <w:sz w:val="28"/>
+          <w:szCs w:val="28"/>
+        </w:rPr>
+        <w:t>Cấp độ này chỉ thay đổi HEAD và không thay đổi bất kỳ thứ gì trong staging area (chỉ mục) hay working directory (thư mục làm việc)</w:t>
       </w:r>
     </w:p>
     <w:p>
       <w:pPr>
         <w:pStyle w:val="ListParagraph"/>
-        <w:rPr>
-          <w:rFonts w:ascii="Times New Roman" w:hAnsi="Times New Roman" w:cs="Times New Roman"/>
-          <w:sz w:val="28"/>
-          <w:szCs w:val="28"/>
-        </w:rPr>
-      </w:pPr>
+        <w:ind w:firstLine="360"/>
+        <w:rPr>
+          <w:rFonts w:ascii="Times New Roman" w:hAnsi="Times New Roman" w:cs="Times New Roman"/>
+          <w:sz w:val="28"/>
+          <w:szCs w:val="28"/>
+        </w:rPr>
+      </w:pPr>
+      <w:r>
+        <w:rPr>
+          <w:rFonts w:ascii="Times New Roman" w:hAnsi="Times New Roman" w:cs="Times New Roman"/>
+          <w:sz w:val="28"/>
+          <w:szCs w:val="28"/>
+        </w:rPr>
+        <w:t xml:space="preserve">+ </w:t>
+      </w:r>
       <w:r>
         <w:rPr>
           <w:rFonts w:ascii="Times New Roman" w:hAnsi="Times New Roman" w:cs="Times New Roman"/>
@@ -98,41 +119,778 @@
         </w:rPr>
         <w:t>Ví dụ:</w:t>
       </w:r>
+      <w:r>
+        <w:rPr>
+          <w:rFonts w:ascii="Times New Roman" w:hAnsi="Times New Roman" w:cs="Times New Roman"/>
+          <w:sz w:val="28"/>
+          <w:szCs w:val="28"/>
+        </w:rPr>
+        <w:t xml:space="preserve"> </w:t>
+      </w:r>
+      <w:r>
+        <w:rPr>
+          <w:rFonts w:ascii="Times New Roman" w:hAnsi="Times New Roman" w:cs="Times New Roman"/>
+          <w:sz w:val="28"/>
+          <w:szCs w:val="28"/>
+        </w:rPr>
+        <w:t xml:space="preserve">git reset --soft </w:t>
+      </w:r>
+      <w:r>
+        <w:rPr>
+          <w:rFonts w:ascii="Times New Roman" w:hAnsi="Times New Roman" w:cs="Times New Roman"/>
+          <w:sz w:val="28"/>
+          <w:szCs w:val="28"/>
+        </w:rPr>
+        <w:t>1f968a3</w:t>
+      </w:r>
     </w:p>
     <w:p>
       <w:pPr>
         <w:pStyle w:val="ListParagraph"/>
-        <w:rPr>
-          <w:rFonts w:ascii="Times New Roman" w:hAnsi="Times New Roman" w:cs="Times New Roman"/>
-          <w:sz w:val="28"/>
-          <w:szCs w:val="28"/>
-        </w:rPr>
-      </w:pPr>
-      <w:r>
-        <w:rPr>
-          <w:rFonts w:ascii="Times New Roman" w:hAnsi="Times New Roman" w:cs="Times New Roman"/>
-          <w:sz w:val="28"/>
-          <w:szCs w:val="28"/>
-        </w:rPr>
-        <w:t>Chup hinh log</w:t>
+        <w:ind w:firstLine="360"/>
+        <w:rPr>
+          <w:rFonts w:ascii="Times New Roman" w:hAnsi="Times New Roman" w:cs="Times New Roman"/>
+          <w:sz w:val="28"/>
+          <w:szCs w:val="28"/>
+        </w:rPr>
+      </w:pPr>
+      <w:r>
+        <w:rPr>
+          <w:rFonts w:ascii="Times New Roman" w:hAnsi="Times New Roman" w:cs="Times New Roman"/>
+          <w:noProof/>
+          <w:sz w:val="28"/>
+          <w:szCs w:val="28"/>
+        </w:rPr>
+        <w:drawing>
+          <wp:anchor distT="0" distB="0" distL="114300" distR="114300" simplePos="0" relativeHeight="251659264" behindDoc="0" locked="0" layoutInCell="1" allowOverlap="1" wp14:anchorId="3EF7E3B2" wp14:editId="46E6F2B7">
+            <wp:simplePos x="0" y="0"/>
+            <wp:positionH relativeFrom="column">
+              <wp:posOffset>1514475</wp:posOffset>
+            </wp:positionH>
+            <wp:positionV relativeFrom="paragraph">
+              <wp:posOffset>254000</wp:posOffset>
+            </wp:positionV>
+            <wp:extent cx="3581400" cy="4991735"/>
+            <wp:effectExtent l="0" t="0" r="0" b="0"/>
+            <wp:wrapTopAndBottom/>
+            <wp:docPr id="2065042460" name="Picture 1" descr="A computer screen shot of text&#10;&#10;Description automatically generated"/>
+            <wp:cNvGraphicFramePr>
+              <a:graphicFrameLocks xmlns:a="http://schemas.openxmlformats.org/drawingml/2006/main" noChangeAspect="1"/>
+            </wp:cNvGraphicFramePr>
+            <a:graphic xmlns:a="http://schemas.openxmlformats.org/drawingml/2006/main">
+              <a:graphicData uri="http://schemas.openxmlformats.org/drawingml/2006/picture">
+                <pic:pic xmlns:pic="http://schemas.openxmlformats.org/drawingml/2006/picture">
+                  <pic:nvPicPr>
+                    <pic:cNvPr id="2065042460" name="Picture 1" descr="A computer screen shot of text&#10;&#10;Description automatically generated"/>
+                    <pic:cNvPicPr/>
+                  </pic:nvPicPr>
+                  <pic:blipFill>
+                    <a:blip r:embed="rId5">
+                      <a:extLst>
+                        <a:ext uri="{28A0092B-C50C-407E-A947-70E740481C1C}">
+                          <a14:useLocalDpi xmlns:a14="http://schemas.microsoft.com/office/drawing/2010/main" val="0"/>
+                        </a:ext>
+                      </a:extLst>
+                    </a:blip>
+                    <a:stretch>
+                      <a:fillRect/>
+                    </a:stretch>
+                  </pic:blipFill>
+                  <pic:spPr>
+                    <a:xfrm>
+                      <a:off x="0" y="0"/>
+                      <a:ext cx="3581400" cy="4991735"/>
+                    </a:xfrm>
+                    <a:prstGeom prst="rect">
+                      <a:avLst/>
+                    </a:prstGeom>
+                  </pic:spPr>
+                </pic:pic>
+              </a:graphicData>
+            </a:graphic>
+          </wp:anchor>
+        </w:drawing>
+      </w:r>
+      <w:r>
+        <w:rPr>
+          <w:rFonts w:ascii="Times New Roman" w:hAnsi="Times New Roman" w:cs="Times New Roman"/>
+          <w:sz w:val="28"/>
+          <w:szCs w:val="28"/>
+        </w:rPr>
+        <w:t>+ Chụp</w:t>
+      </w:r>
+      <w:r>
+        <w:rPr>
+          <w:rFonts w:ascii="Times New Roman" w:hAnsi="Times New Roman" w:cs="Times New Roman"/>
+          <w:sz w:val="28"/>
+          <w:szCs w:val="28"/>
+        </w:rPr>
+        <w:t xml:space="preserve"> </w:t>
+      </w:r>
+      <w:r>
+        <w:rPr>
+          <w:rFonts w:ascii="Times New Roman" w:hAnsi="Times New Roman" w:cs="Times New Roman"/>
+          <w:sz w:val="28"/>
+          <w:szCs w:val="28"/>
+        </w:rPr>
+        <w:t>hình</w:t>
+      </w:r>
+      <w:r>
+        <w:rPr>
+          <w:rFonts w:ascii="Times New Roman" w:hAnsi="Times New Roman" w:cs="Times New Roman"/>
+          <w:sz w:val="28"/>
+          <w:szCs w:val="28"/>
+        </w:rPr>
+        <w:t xml:space="preserve"> log</w:t>
+      </w:r>
+      <w:r>
+        <w:rPr>
+          <w:rFonts w:ascii="Times New Roman" w:hAnsi="Times New Roman" w:cs="Times New Roman"/>
+          <w:sz w:val="28"/>
+          <w:szCs w:val="28"/>
+        </w:rPr>
+        <w:t>:</w:t>
+      </w:r>
+      <w:r>
+        <w:rPr>
+          <w:noProof/>
+        </w:rPr>
+        <w:t xml:space="preserve"> </w:t>
       </w:r>
     </w:p>
     <w:p>
       <w:pPr>
         <w:pStyle w:val="ListParagraph"/>
-        <w:rPr>
-          <w:rFonts w:ascii="Times New Roman" w:hAnsi="Times New Roman" w:cs="Times New Roman"/>
-          <w:sz w:val="28"/>
-          <w:szCs w:val="28"/>
-        </w:rPr>
-      </w:pPr>
-      <w:r>
-        <w:rPr>
-          <w:rFonts w:ascii="Times New Roman" w:hAnsi="Times New Roman" w:cs="Times New Roman"/>
-          <w:sz w:val="28"/>
-          <w:szCs w:val="28"/>
-        </w:rPr>
-        <w:t>Nội dung file: …</w:t>
+        <w:ind w:firstLine="360"/>
+        <w:rPr>
+          <w:rFonts w:ascii="Times New Roman" w:hAnsi="Times New Roman" w:cs="Times New Roman"/>
+          <w:sz w:val="28"/>
+          <w:szCs w:val="28"/>
+        </w:rPr>
+      </w:pPr>
+      <w:r>
+        <w:rPr>
+          <w:rFonts w:ascii="Times New Roman" w:hAnsi="Times New Roman" w:cs="Times New Roman"/>
+          <w:sz w:val="28"/>
+          <w:szCs w:val="28"/>
+        </w:rPr>
+        <w:t xml:space="preserve">+ </w:t>
+      </w:r>
+      <w:r>
+        <w:rPr>
+          <w:rFonts w:ascii="Times New Roman" w:hAnsi="Times New Roman" w:cs="Times New Roman"/>
+          <w:sz w:val="28"/>
+          <w:szCs w:val="28"/>
+        </w:rPr>
+        <w:t>Nội dung file</w:t>
+      </w:r>
+      <w:r>
+        <w:rPr>
+          <w:rFonts w:ascii="Times New Roman" w:hAnsi="Times New Roman" w:cs="Times New Roman"/>
+          <w:sz w:val="28"/>
+          <w:szCs w:val="28"/>
+        </w:rPr>
+        <w:t xml:space="preserve"> “BT Git 2.docx”</w:t>
+      </w:r>
+      <w:r>
+        <w:rPr>
+          <w:rFonts w:ascii="Times New Roman" w:hAnsi="Times New Roman" w:cs="Times New Roman"/>
+          <w:sz w:val="28"/>
+          <w:szCs w:val="28"/>
+        </w:rPr>
+        <w:t xml:space="preserve">: </w:t>
+      </w:r>
+      <w:r>
+        <w:rPr>
+          <w:rFonts w:ascii="Times New Roman" w:hAnsi="Times New Roman" w:cs="Times New Roman"/>
+          <w:sz w:val="28"/>
+          <w:szCs w:val="28"/>
+        </w:rPr>
+        <w:t>không thay đổi</w:t>
+      </w:r>
+    </w:p>
+    <w:p>
+      <w:pPr>
+        <w:pStyle w:val="ListParagraph"/>
+        <w:rPr>
+          <w:rFonts w:ascii="Times New Roman" w:hAnsi="Times New Roman" w:cs="Times New Roman"/>
+          <w:sz w:val="28"/>
+          <w:szCs w:val="28"/>
+        </w:rPr>
+      </w:pPr>
+    </w:p>
+    <w:p>
+      <w:pPr>
+        <w:pStyle w:val="ListParagraph"/>
+        <w:numPr>
+          <w:ilvl w:val="0"/>
+          <w:numId w:val="3"/>
+        </w:numPr>
+        <w:rPr>
+          <w:rFonts w:ascii="Times New Roman" w:hAnsi="Times New Roman" w:cs="Times New Roman"/>
+          <w:sz w:val="28"/>
+          <w:szCs w:val="28"/>
+        </w:rPr>
+      </w:pPr>
+      <w:r>
+        <w:rPr>
+          <w:rFonts w:ascii="Times New Roman" w:hAnsi="Times New Roman" w:cs="Times New Roman"/>
+          <w:sz w:val="28"/>
+          <w:szCs w:val="28"/>
+        </w:rPr>
+        <w:t xml:space="preserve">Mixed: </w:t>
+      </w:r>
+      <w:r>
+        <w:rPr>
+          <w:rFonts w:ascii="Times New Roman" w:hAnsi="Times New Roman" w:cs="Times New Roman"/>
+          <w:sz w:val="28"/>
+          <w:szCs w:val="28"/>
+        </w:rPr>
+        <w:t>Cấp độ này là mặc định khi không có bất kỳ option nào đi kèm. Nó sẽ di chuyển HEAD và thay đổi staging area (chỉ mục) nhưng không thay đổi gì trong thư mục làm việc</w:t>
+      </w:r>
+      <w:r>
+        <w:rPr>
+          <w:rFonts w:ascii="Times New Roman" w:hAnsi="Times New Roman" w:cs="Times New Roman"/>
+          <w:sz w:val="28"/>
+          <w:szCs w:val="28"/>
+        </w:rPr>
+        <w:t>.</w:t>
+      </w:r>
+    </w:p>
+    <w:p>
+      <w:pPr>
+        <w:ind w:left="1080"/>
+        <w:rPr>
+          <w:rFonts w:ascii="Times New Roman" w:hAnsi="Times New Roman" w:cs="Times New Roman"/>
+          <w:sz w:val="28"/>
+          <w:szCs w:val="28"/>
+        </w:rPr>
+      </w:pPr>
+      <w:r>
+        <w:rPr>
+          <w:rFonts w:ascii="Times New Roman" w:hAnsi="Times New Roman" w:cs="Times New Roman"/>
+          <w:sz w:val="28"/>
+          <w:szCs w:val="28"/>
+        </w:rPr>
+        <w:t xml:space="preserve">+ Ví dụ: </w:t>
+      </w:r>
+      <w:r>
+        <w:rPr>
+          <w:rFonts w:ascii="Times New Roman" w:hAnsi="Times New Roman" w:cs="Times New Roman"/>
+          <w:sz w:val="28"/>
+          <w:szCs w:val="28"/>
+        </w:rPr>
+        <w:t>git reset --mixed 1f968a3</w:t>
+      </w:r>
+    </w:p>
+    <w:p>
+      <w:pPr>
+        <w:ind w:left="1080"/>
+        <w:rPr>
+          <w:rFonts w:ascii="Times New Roman" w:hAnsi="Times New Roman" w:cs="Times New Roman"/>
+          <w:sz w:val="28"/>
+          <w:szCs w:val="28"/>
+        </w:rPr>
+      </w:pPr>
+      <w:r>
+        <w:rPr>
+          <w:rFonts w:ascii="Times New Roman" w:hAnsi="Times New Roman" w:cs="Times New Roman"/>
+          <w:noProof/>
+          <w:sz w:val="28"/>
+          <w:szCs w:val="28"/>
+        </w:rPr>
+        <w:lastRenderedPageBreak/>
+        <w:drawing>
+          <wp:anchor distT="0" distB="0" distL="114300" distR="114300" simplePos="0" relativeHeight="251660288" behindDoc="0" locked="0" layoutInCell="1" allowOverlap="1" wp14:anchorId="24FA2229" wp14:editId="2AFD43E8">
+            <wp:simplePos x="0" y="0"/>
+            <wp:positionH relativeFrom="column">
+              <wp:posOffset>1924050</wp:posOffset>
+            </wp:positionH>
+            <wp:positionV relativeFrom="paragraph">
+              <wp:posOffset>219075</wp:posOffset>
+            </wp:positionV>
+            <wp:extent cx="3505200" cy="2676525"/>
+            <wp:effectExtent l="0" t="0" r="0" b="9525"/>
+            <wp:wrapTopAndBottom/>
+            <wp:docPr id="51827866" name="Picture 1" descr="A computer screen shot of text&#10;&#10;Description automatically generated"/>
+            <wp:cNvGraphicFramePr>
+              <a:graphicFrameLocks xmlns:a="http://schemas.openxmlformats.org/drawingml/2006/main" noChangeAspect="1"/>
+            </wp:cNvGraphicFramePr>
+            <a:graphic xmlns:a="http://schemas.openxmlformats.org/drawingml/2006/main">
+              <a:graphicData uri="http://schemas.openxmlformats.org/drawingml/2006/picture">
+                <pic:pic xmlns:pic="http://schemas.openxmlformats.org/drawingml/2006/picture">
+                  <pic:nvPicPr>
+                    <pic:cNvPr id="51827866" name="Picture 1" descr="A computer screen shot of text&#10;&#10;Description automatically generated"/>
+                    <pic:cNvPicPr/>
+                  </pic:nvPicPr>
+                  <pic:blipFill>
+                    <a:blip r:embed="rId6">
+                      <a:extLst>
+                        <a:ext uri="{28A0092B-C50C-407E-A947-70E740481C1C}">
+                          <a14:useLocalDpi xmlns:a14="http://schemas.microsoft.com/office/drawing/2010/main" val="0"/>
+                        </a:ext>
+                      </a:extLst>
+                    </a:blip>
+                    <a:stretch>
+                      <a:fillRect/>
+                    </a:stretch>
+                  </pic:blipFill>
+                  <pic:spPr>
+                    <a:xfrm>
+                      <a:off x="0" y="0"/>
+                      <a:ext cx="3505200" cy="2676525"/>
+                    </a:xfrm>
+                    <a:prstGeom prst="rect">
+                      <a:avLst/>
+                    </a:prstGeom>
+                  </pic:spPr>
+                </pic:pic>
+              </a:graphicData>
+            </a:graphic>
+          </wp:anchor>
+        </w:drawing>
+      </w:r>
+      <w:r>
+        <w:rPr>
+          <w:rFonts w:ascii="Times New Roman" w:hAnsi="Times New Roman" w:cs="Times New Roman"/>
+          <w:sz w:val="28"/>
+          <w:szCs w:val="28"/>
+        </w:rPr>
+        <w:t xml:space="preserve">+ Chụp hình log: </w:t>
+      </w:r>
+    </w:p>
+    <w:p>
+      <w:pPr>
+        <w:ind w:left="1080"/>
+        <w:rPr>
+          <w:rFonts w:ascii="Times New Roman" w:hAnsi="Times New Roman" w:cs="Times New Roman"/>
+          <w:sz w:val="28"/>
+          <w:szCs w:val="28"/>
+        </w:rPr>
+      </w:pPr>
+      <w:r>
+        <w:rPr>
+          <w:rFonts w:ascii="Times New Roman" w:hAnsi="Times New Roman" w:cs="Times New Roman"/>
+          <w:sz w:val="28"/>
+          <w:szCs w:val="28"/>
+        </w:rPr>
+        <w:t xml:space="preserve">+ </w:t>
+      </w:r>
+      <w:r>
+        <w:rPr>
+          <w:rFonts w:ascii="Times New Roman" w:hAnsi="Times New Roman" w:cs="Times New Roman"/>
+          <w:sz w:val="28"/>
+          <w:szCs w:val="28"/>
+        </w:rPr>
+        <w:t>Nội dung file</w:t>
+      </w:r>
+      <w:r>
+        <w:rPr>
+          <w:rFonts w:ascii="Times New Roman" w:hAnsi="Times New Roman" w:cs="Times New Roman"/>
+          <w:sz w:val="28"/>
+          <w:szCs w:val="28"/>
+        </w:rPr>
+        <w:t xml:space="preserve"> “BT Git 2.docx”</w:t>
+      </w:r>
+      <w:r>
+        <w:rPr>
+          <w:rFonts w:ascii="Times New Roman" w:hAnsi="Times New Roman" w:cs="Times New Roman"/>
+          <w:sz w:val="28"/>
+          <w:szCs w:val="28"/>
+        </w:rPr>
+        <w:t xml:space="preserve">: </w:t>
+      </w:r>
+      <w:r>
+        <w:rPr>
+          <w:rFonts w:ascii="Times New Roman" w:hAnsi="Times New Roman" w:cs="Times New Roman"/>
+          <w:sz w:val="28"/>
+          <w:szCs w:val="28"/>
+        </w:rPr>
+        <w:t>không thay đổi</w:t>
+      </w:r>
+    </w:p>
+    <w:p>
+      <w:pPr>
+        <w:pStyle w:val="ListParagraph"/>
+        <w:numPr>
+          <w:ilvl w:val="0"/>
+          <w:numId w:val="3"/>
+        </w:numPr>
+        <w:rPr>
+          <w:rFonts w:ascii="Times New Roman" w:hAnsi="Times New Roman" w:cs="Times New Roman"/>
+          <w:sz w:val="28"/>
+          <w:szCs w:val="28"/>
+        </w:rPr>
+      </w:pPr>
+      <w:r>
+        <w:rPr>
+          <w:rFonts w:ascii="Times New Roman" w:hAnsi="Times New Roman" w:cs="Times New Roman"/>
+          <w:sz w:val="28"/>
+          <w:szCs w:val="28"/>
+        </w:rPr>
+        <w:t xml:space="preserve">Hard: </w:t>
+      </w:r>
+      <w:r>
+        <w:rPr>
+          <w:rFonts w:ascii="Times New Roman" w:hAnsi="Times New Roman" w:cs="Times New Roman"/>
+          <w:sz w:val="28"/>
+          <w:szCs w:val="28"/>
+        </w:rPr>
+        <w:t>Cấp độ này sẽ di chuyển HEAD, thay đổi staging area và thay đổi thư mục làm việc (working directory). Mọi thay đổi trong cả staging area và working directory sẽ bị mất hoàn toàn và bạn sẽ quay lại trạng thái của commit chỉ định.</w:t>
+      </w:r>
+    </w:p>
+    <w:p>
+      <w:pPr>
+        <w:ind w:left="1080"/>
+        <w:rPr>
+          <w:rFonts w:ascii="Times New Roman" w:hAnsi="Times New Roman" w:cs="Times New Roman"/>
+          <w:sz w:val="28"/>
+          <w:szCs w:val="28"/>
+        </w:rPr>
+      </w:pPr>
+      <w:r>
+        <w:rPr>
+          <w:rFonts w:ascii="Times New Roman" w:hAnsi="Times New Roman" w:cs="Times New Roman"/>
+          <w:sz w:val="28"/>
+          <w:szCs w:val="28"/>
+        </w:rPr>
+        <w:t xml:space="preserve">+ Ví dụ: </w:t>
+      </w:r>
+      <w:r>
+        <w:rPr>
+          <w:rFonts w:ascii="Times New Roman" w:hAnsi="Times New Roman" w:cs="Times New Roman"/>
+          <w:sz w:val="28"/>
+          <w:szCs w:val="28"/>
+        </w:rPr>
+        <w:t xml:space="preserve">git reset </w:t>
+      </w:r>
+      <w:r>
+        <w:rPr>
+          <w:rFonts w:ascii="Times New Roman" w:hAnsi="Times New Roman" w:cs="Times New Roman"/>
+          <w:sz w:val="28"/>
+          <w:szCs w:val="28"/>
+        </w:rPr>
+        <w:t>–hard</w:t>
+      </w:r>
+      <w:r>
+        <w:rPr>
+          <w:rFonts w:ascii="Times New Roman" w:hAnsi="Times New Roman" w:cs="Times New Roman"/>
+          <w:sz w:val="28"/>
+          <w:szCs w:val="28"/>
+        </w:rPr>
+        <w:t xml:space="preserve"> 1f968a3</w:t>
+      </w:r>
+    </w:p>
+    <w:p>
+      <w:pPr>
+        <w:ind w:left="1080"/>
+        <w:rPr>
+          <w:rFonts w:ascii="Times New Roman" w:hAnsi="Times New Roman" w:cs="Times New Roman"/>
+          <w:sz w:val="28"/>
+          <w:szCs w:val="28"/>
+        </w:rPr>
+      </w:pPr>
+      <w:r>
+        <w:rPr>
+          <w:rFonts w:ascii="Times New Roman" w:hAnsi="Times New Roman" w:cs="Times New Roman"/>
+          <w:noProof/>
+          <w:sz w:val="28"/>
+          <w:szCs w:val="28"/>
+        </w:rPr>
+        <w:drawing>
+          <wp:anchor distT="0" distB="0" distL="114300" distR="114300" simplePos="0" relativeHeight="251661312" behindDoc="0" locked="0" layoutInCell="1" allowOverlap="1" wp14:anchorId="5122D9EC" wp14:editId="410F06E1">
+            <wp:simplePos x="0" y="0"/>
+            <wp:positionH relativeFrom="column">
+              <wp:posOffset>1924050</wp:posOffset>
+            </wp:positionH>
+            <wp:positionV relativeFrom="paragraph">
+              <wp:posOffset>209550</wp:posOffset>
+            </wp:positionV>
+            <wp:extent cx="3552825" cy="1866900"/>
+            <wp:effectExtent l="0" t="0" r="9525" b="0"/>
+            <wp:wrapTopAndBottom/>
+            <wp:docPr id="739056323" name="Picture 1" descr="A computer screen with text on it&#10;&#10;Description automatically generated"/>
+            <wp:cNvGraphicFramePr>
+              <a:graphicFrameLocks xmlns:a="http://schemas.openxmlformats.org/drawingml/2006/main" noChangeAspect="1"/>
+            </wp:cNvGraphicFramePr>
+            <a:graphic xmlns:a="http://schemas.openxmlformats.org/drawingml/2006/main">
+              <a:graphicData uri="http://schemas.openxmlformats.org/drawingml/2006/picture">
+                <pic:pic xmlns:pic="http://schemas.openxmlformats.org/drawingml/2006/picture">
+                  <pic:nvPicPr>
+                    <pic:cNvPr id="739056323" name="Picture 1" descr="A computer screen with text on it&#10;&#10;Description automatically generated"/>
+                    <pic:cNvPicPr/>
+                  </pic:nvPicPr>
+                  <pic:blipFill>
+                    <a:blip r:embed="rId7">
+                      <a:extLst>
+                        <a:ext uri="{28A0092B-C50C-407E-A947-70E740481C1C}">
+                          <a14:useLocalDpi xmlns:a14="http://schemas.microsoft.com/office/drawing/2010/main" val="0"/>
+                        </a:ext>
+                      </a:extLst>
+                    </a:blip>
+                    <a:stretch>
+                      <a:fillRect/>
+                    </a:stretch>
+                  </pic:blipFill>
+                  <pic:spPr>
+                    <a:xfrm>
+                      <a:off x="0" y="0"/>
+                      <a:ext cx="3552825" cy="1866900"/>
+                    </a:xfrm>
+                    <a:prstGeom prst="rect">
+                      <a:avLst/>
+                    </a:prstGeom>
+                  </pic:spPr>
+                </pic:pic>
+              </a:graphicData>
+            </a:graphic>
+          </wp:anchor>
+        </w:drawing>
+      </w:r>
+      <w:r>
+        <w:rPr>
+          <w:rFonts w:ascii="Times New Roman" w:hAnsi="Times New Roman" w:cs="Times New Roman"/>
+          <w:sz w:val="28"/>
+          <w:szCs w:val="28"/>
+        </w:rPr>
+        <w:t xml:space="preserve">+ Chụp hình log: </w:t>
+      </w:r>
+    </w:p>
+    <w:p>
+      <w:pPr>
+        <w:ind w:left="1080"/>
+        <w:rPr>
+          <w:rFonts w:ascii="Times New Roman" w:hAnsi="Times New Roman" w:cs="Times New Roman"/>
+          <w:sz w:val="28"/>
+          <w:szCs w:val="28"/>
+        </w:rPr>
+      </w:pPr>
+      <w:r>
+        <w:rPr>
+          <w:rFonts w:ascii="Times New Roman" w:hAnsi="Times New Roman" w:cs="Times New Roman"/>
+          <w:sz w:val="28"/>
+          <w:szCs w:val="28"/>
+        </w:rPr>
+        <w:t>+ Chụp hình file:</w:t>
+      </w:r>
+    </w:p>
+    <w:p>
+      <w:pPr>
+        <w:pStyle w:val="ListParagraph"/>
+        <w:numPr>
+          <w:ilvl w:val="0"/>
+          <w:numId w:val="4"/>
+        </w:numPr>
+        <w:rPr>
+          <w:rFonts w:ascii="Times New Roman" w:hAnsi="Times New Roman" w:cs="Times New Roman"/>
+          <w:sz w:val="28"/>
+          <w:szCs w:val="28"/>
+        </w:rPr>
+      </w:pPr>
+      <w:r>
+        <w:rPr>
+          <w:rFonts w:ascii="Times New Roman" w:hAnsi="Times New Roman" w:cs="Times New Roman"/>
+          <w:sz w:val="28"/>
+          <w:szCs w:val="28"/>
+        </w:rPr>
+        <w:t>Trước khi reset hard:</w:t>
+      </w:r>
+    </w:p>
+    <w:p>
+      <w:pPr>
+        <w:ind w:left="1080"/>
+        <w:rPr>
+          <w:rFonts w:ascii="Times New Roman" w:hAnsi="Times New Roman" w:cs="Times New Roman"/>
+          <w:sz w:val="28"/>
+          <w:szCs w:val="28"/>
+        </w:rPr>
+      </w:pPr>
+      <w:r>
+        <w:rPr>
+          <w:rFonts w:ascii="Times New Roman" w:hAnsi="Times New Roman" w:cs="Times New Roman"/>
+          <w:sz w:val="28"/>
+          <w:szCs w:val="28"/>
+        </w:rPr>
+        <w:lastRenderedPageBreak/>
+        <w:tab/>
+      </w:r>
+      <w:r>
+        <w:rPr>
+          <w:rFonts w:ascii="Times New Roman" w:hAnsi="Times New Roman" w:cs="Times New Roman"/>
+          <w:noProof/>
+          <w:sz w:val="28"/>
+          <w:szCs w:val="28"/>
+        </w:rPr>
+        <w:drawing>
+          <wp:inline distT="0" distB="0" distL="0" distR="0" wp14:anchorId="7887BEE6" wp14:editId="0AB3839B">
+            <wp:extent cx="5943600" cy="4435475"/>
+            <wp:effectExtent l="0" t="0" r="0" b="3175"/>
+            <wp:docPr id="1772662706" name="Picture 1" descr="A screenshot of a computer&#10;&#10;Description automatically generated"/>
+            <wp:cNvGraphicFramePr>
+              <a:graphicFrameLocks xmlns:a="http://schemas.openxmlformats.org/drawingml/2006/main" noChangeAspect="1"/>
+            </wp:cNvGraphicFramePr>
+            <a:graphic xmlns:a="http://schemas.openxmlformats.org/drawingml/2006/main">
+              <a:graphicData uri="http://schemas.openxmlformats.org/drawingml/2006/picture">
+                <pic:pic xmlns:pic="http://schemas.openxmlformats.org/drawingml/2006/picture">
+                  <pic:nvPicPr>
+                    <pic:cNvPr id="1772662706" name="Picture 1" descr="A screenshot of a computer&#10;&#10;Description automatically generated"/>
+                    <pic:cNvPicPr/>
+                  </pic:nvPicPr>
+                  <pic:blipFill>
+                    <a:blip r:embed="rId8"/>
+                    <a:stretch>
+                      <a:fillRect/>
+                    </a:stretch>
+                  </pic:blipFill>
+                  <pic:spPr>
+                    <a:xfrm>
+                      <a:off x="0" y="0"/>
+                      <a:ext cx="5943600" cy="4435475"/>
+                    </a:xfrm>
+                    <a:prstGeom prst="rect">
+                      <a:avLst/>
+                    </a:prstGeom>
+                  </pic:spPr>
+                </pic:pic>
+              </a:graphicData>
+            </a:graphic>
+          </wp:inline>
+        </w:drawing>
+      </w:r>
+    </w:p>
+    <w:p>
+      <w:pPr>
+        <w:pStyle w:val="ListParagraph"/>
+        <w:numPr>
+          <w:ilvl w:val="0"/>
+          <w:numId w:val="4"/>
+        </w:numPr>
+        <w:rPr>
+          <w:rFonts w:ascii="Times New Roman" w:hAnsi="Times New Roman" w:cs="Times New Roman"/>
+          <w:sz w:val="28"/>
+          <w:szCs w:val="28"/>
+        </w:rPr>
+      </w:pPr>
+      <w:r>
+        <w:rPr>
+          <w:rFonts w:ascii="Times New Roman" w:hAnsi="Times New Roman" w:cs="Times New Roman"/>
+          <w:sz w:val="28"/>
+          <w:szCs w:val="28"/>
+        </w:rPr>
+        <w:t>Sau khi reset hard:</w:t>
+      </w:r>
+    </w:p>
+    <w:p>
+      <w:pPr>
+        <w:ind w:left="1080"/>
+        <w:jc w:val="center"/>
+        <w:rPr>
+          <w:rFonts w:ascii="Times New Roman" w:hAnsi="Times New Roman" w:cs="Times New Roman"/>
+          <w:sz w:val="28"/>
+          <w:szCs w:val="28"/>
+        </w:rPr>
+      </w:pPr>
+      <w:r>
+        <w:rPr>
+          <w:rFonts w:ascii="Times New Roman" w:hAnsi="Times New Roman" w:cs="Times New Roman"/>
+          <w:noProof/>
+          <w:sz w:val="28"/>
+          <w:szCs w:val="28"/>
+        </w:rPr>
+        <w:lastRenderedPageBreak/>
+        <w:drawing>
+          <wp:inline distT="0" distB="0" distL="0" distR="0" wp14:anchorId="23CC8323" wp14:editId="77CFA789">
+            <wp:extent cx="5943600" cy="4994275"/>
+            <wp:effectExtent l="0" t="0" r="0" b="0"/>
+            <wp:docPr id="1115741279" name="Picture 1" descr="A screenshot of a computer&#10;&#10;Description automatically generated"/>
+            <wp:cNvGraphicFramePr>
+              <a:graphicFrameLocks xmlns:a="http://schemas.openxmlformats.org/drawingml/2006/main" noChangeAspect="1"/>
+            </wp:cNvGraphicFramePr>
+            <a:graphic xmlns:a="http://schemas.openxmlformats.org/drawingml/2006/main">
+              <a:graphicData uri="http://schemas.openxmlformats.org/drawingml/2006/picture">
+                <pic:pic xmlns:pic="http://schemas.openxmlformats.org/drawingml/2006/picture">
+                  <pic:nvPicPr>
+                    <pic:cNvPr id="1115741279" name="Picture 1" descr="A screenshot of a computer&#10;&#10;Description automatically generated"/>
+                    <pic:cNvPicPr/>
+                  </pic:nvPicPr>
+                  <pic:blipFill>
+                    <a:blip r:embed="rId9"/>
+                    <a:stretch>
+                      <a:fillRect/>
+                    </a:stretch>
+                  </pic:blipFill>
+                  <pic:spPr>
+                    <a:xfrm>
+                      <a:off x="0" y="0"/>
+                      <a:ext cx="5943600" cy="4994275"/>
+                    </a:xfrm>
+                    <a:prstGeom prst="rect">
+                      <a:avLst/>
+                    </a:prstGeom>
+                  </pic:spPr>
+                </pic:pic>
+              </a:graphicData>
+            </a:graphic>
+          </wp:inline>
+        </w:drawing>
+      </w:r>
+    </w:p>
+    <w:p>
+      <w:pPr>
+        <w:ind w:left="1080"/>
+        <w:rPr>
+          <w:rFonts w:ascii="Times New Roman" w:hAnsi="Times New Roman" w:cs="Times New Roman"/>
+          <w:sz w:val="28"/>
+          <w:szCs w:val="28"/>
+        </w:rPr>
+      </w:pPr>
+      <w:r>
+        <w:rPr>
+          <w:rFonts w:ascii="Times New Roman" w:hAnsi="Times New Roman" w:cs="Times New Roman"/>
+          <w:sz w:val="28"/>
+          <w:szCs w:val="28"/>
+        </w:rPr>
+        <w:t xml:space="preserve">+ </w:t>
+      </w:r>
+      <w:r>
+        <w:rPr>
+          <w:rFonts w:ascii="Times New Roman" w:hAnsi="Times New Roman" w:cs="Times New Roman"/>
+          <w:sz w:val="28"/>
+          <w:szCs w:val="28"/>
+        </w:rPr>
+        <w:t>Nội dung file</w:t>
+      </w:r>
+      <w:r>
+        <w:rPr>
+          <w:rFonts w:ascii="Times New Roman" w:hAnsi="Times New Roman" w:cs="Times New Roman"/>
+          <w:sz w:val="28"/>
+          <w:szCs w:val="28"/>
+        </w:rPr>
+        <w:t xml:space="preserve"> “BT Git 2.docx”</w:t>
+      </w:r>
+      <w:r>
+        <w:rPr>
+          <w:rFonts w:ascii="Times New Roman" w:hAnsi="Times New Roman" w:cs="Times New Roman"/>
+          <w:sz w:val="28"/>
+          <w:szCs w:val="28"/>
+        </w:rPr>
+        <w:t xml:space="preserve">: </w:t>
+      </w:r>
+      <w:r>
+        <w:rPr>
+          <w:rFonts w:ascii="Times New Roman" w:hAnsi="Times New Roman" w:cs="Times New Roman"/>
+          <w:sz w:val="28"/>
+          <w:szCs w:val="28"/>
+        </w:rPr>
+        <w:t>bị thay đổi và quay lại trạng thái của commit af968a3</w:t>
+      </w:r>
+      <w:r>
+        <w:rPr>
+          <w:rFonts w:ascii="Times New Roman" w:hAnsi="Times New Roman" w:cs="Times New Roman"/>
+          <w:sz w:val="28"/>
+          <w:szCs w:val="28"/>
+        </w:rPr>
+        <w:t xml:space="preserve"> (lúc vừa bắt đầu làm bài)</w:t>
       </w:r>
     </w:p>
     <w:p>
@@ -282,23 +1040,7 @@
           <w:sz w:val="28"/>
           <w:szCs w:val="28"/>
         </w:rPr>
-        <w:t xml:space="preserve"> Cách d</w:t>
-      </w:r>
-      <w:r>
-        <w:rPr>
-          <w:rFonts w:ascii="Times New Roman" w:hAnsi="Times New Roman" w:cs="Times New Roman"/>
-          <w:sz w:val="28"/>
-          <w:szCs w:val="28"/>
-        </w:rPr>
-        <w:t>ù</w:t>
-      </w:r>
-      <w:r>
-        <w:rPr>
-          <w:rFonts w:ascii="Times New Roman" w:hAnsi="Times New Roman" w:cs="Times New Roman"/>
-          <w:sz w:val="28"/>
-          <w:szCs w:val="28"/>
-        </w:rPr>
-        <w:t>ng như thế nào?</w:t>
+        <w:t xml:space="preserve"> Cách dùng như thế nào?</w:t>
       </w:r>
     </w:p>
     <w:p>
@@ -358,6 +1100,343 @@
 <file path=word/numbering.xml><?xml version="1.0" encoding="utf-8"?>
 <w:numbering xmlns:wpc="http://schemas.microsoft.com/office/word/2010/wordprocessingCanvas" xmlns:cx="http://schemas.microsoft.com/office/drawing/2014/chartex" xmlns:cx1="http://schemas.microsoft.com/office/drawing/2015/9/8/chartex" xmlns:cx2="http://schemas.microsoft.com/office/drawing/2015/10/21/chartex" xmlns:cx3="http://schemas.microsoft.com/office/drawing/2016/5/9/chartex" xmlns:cx4="http://schemas.microsoft.com/office/drawing/2016/5/10/chartex" xmlns:cx5="http://schemas.microsoft.com/office/drawing/2016/5/11/chartex" xmlns:cx6="http://schemas.microsoft.com/office/drawing/2016/5/12/chartex" xmlns:cx7="http://schemas.microsoft.com/office/drawing/2016/5/13/chartex" xmlns:cx8="http://schemas.microsoft.com/office/drawing/2016/5/14/chartex" xmlns:mc="http://schemas.openxmlformats.org/markup-compatibility/2006" xmlns:aink="http://schemas.microsoft.com/office/drawing/2016/ink" xmlns:am3d="http://schemas.microsoft.com/office/drawing/2017/model3d" xmlns:o="urn:schemas-microsoft-com:office:office" xmlns:oel="http://schemas.microsoft.com/office/2019/extlst" xmlns:r="http://schemas.openxmlformats.org/officeDocument/2006/relationships" xmlns:m="http://schemas.openxmlformats.org/officeDocument/2006/math" xmlns:v="urn:schemas-microsoft-com:vml" xmlns:wp14="http://schemas.microsoft.com/office/word/2010/wordprocessingDrawing" xmlns:wp="http://schemas.openxmlformats.org/drawingml/2006/wordprocessingDrawing" xmlns:w10="urn:schemas-microsoft-com:office:word" xmlns:w="http://schemas.openxmlformats.org/wordprocessingml/2006/main" xmlns:w14="http://schemas.microsoft.com/office/word/2010/wordml" xmlns:w15="http://schemas.microsoft.com/office/word/2012/wordml" xmlns:w16cex="http://schemas.microsoft.com/office/word/2018/wordml/cex" xmlns:w16cid="http://schemas.microsoft.com/office/word/2016/wordml/cid" xmlns:w16="http://schemas.microsoft.com/office/word/2018/wordml" xmlns:w16du="http://schemas.microsoft.com/office/word/2023/wordml/word16du" xmlns:w16sdtdh="http://schemas.microsoft.com/office/word/2020/wordml/sdtdatahash" xmlns:w16se="http://schemas.microsoft.com/office/word/2015/wordml/symex" xmlns:wpg="http://schemas.microsoft.com/office/word/2010/wordprocessingGroup" xmlns:wpi="http://schemas.microsoft.com/office/word/2010/wordprocessingInk" xmlns:wne="http://schemas.microsoft.com/office/word/2006/wordml" xmlns:wps="http://schemas.microsoft.com/office/word/2010/wordprocessingShape" mc:Ignorable="w14 w15 w16se w16cid w16 w16cex w16sdtdh wp14">
   <w:abstractNum w:abstractNumId="0" w15:restartNumberingAfterBreak="0">
+    <w:nsid w:val="5208432B"/>
+    <w:multiLevelType w:val="hybridMultilevel"/>
+    <w:tmpl w:val="F26E1214"/>
+    <w:lvl w:ilvl="0" w:tplc="04090003">
+      <w:start w:val="1"/>
+      <w:numFmt w:val="bullet"/>
+      <w:lvlText w:val="o"/>
+      <w:lvlJc w:val="left"/>
+      <w:pPr>
+        <w:ind w:left="2160" w:hanging="360"/>
+      </w:pPr>
+      <w:rPr>
+        <w:rFonts w:ascii="Courier New" w:hAnsi="Courier New" w:cs="Courier New" w:hint="default"/>
+      </w:rPr>
+    </w:lvl>
+    <w:lvl w:ilvl="1" w:tplc="04090003" w:tentative="1">
+      <w:start w:val="1"/>
+      <w:numFmt w:val="bullet"/>
+      <w:lvlText w:val="o"/>
+      <w:lvlJc w:val="left"/>
+      <w:pPr>
+        <w:ind w:left="2880" w:hanging="360"/>
+      </w:pPr>
+      <w:rPr>
+        <w:rFonts w:ascii="Courier New" w:hAnsi="Courier New" w:cs="Courier New" w:hint="default"/>
+      </w:rPr>
+    </w:lvl>
+    <w:lvl w:ilvl="2" w:tplc="04090005" w:tentative="1">
+      <w:start w:val="1"/>
+      <w:numFmt w:val="bullet"/>
+      <w:lvlText w:val=""/>
+      <w:lvlJc w:val="left"/>
+      <w:pPr>
+        <w:ind w:left="3600" w:hanging="360"/>
+      </w:pPr>
+      <w:rPr>
+        <w:rFonts w:ascii="Wingdings" w:hAnsi="Wingdings" w:hint="default"/>
+      </w:rPr>
+    </w:lvl>
+    <w:lvl w:ilvl="3" w:tplc="04090001" w:tentative="1">
+      <w:start w:val="1"/>
+      <w:numFmt w:val="bullet"/>
+      <w:lvlText w:val=""/>
+      <w:lvlJc w:val="left"/>
+      <w:pPr>
+        <w:ind w:left="4320" w:hanging="360"/>
+      </w:pPr>
+      <w:rPr>
+        <w:rFonts w:ascii="Symbol" w:hAnsi="Symbol" w:hint="default"/>
+      </w:rPr>
+    </w:lvl>
+    <w:lvl w:ilvl="4" w:tplc="04090003" w:tentative="1">
+      <w:start w:val="1"/>
+      <w:numFmt w:val="bullet"/>
+      <w:lvlText w:val="o"/>
+      <w:lvlJc w:val="left"/>
+      <w:pPr>
+        <w:ind w:left="5040" w:hanging="360"/>
+      </w:pPr>
+      <w:rPr>
+        <w:rFonts w:ascii="Courier New" w:hAnsi="Courier New" w:cs="Courier New" w:hint="default"/>
+      </w:rPr>
+    </w:lvl>
+    <w:lvl w:ilvl="5" w:tplc="04090005" w:tentative="1">
+      <w:start w:val="1"/>
+      <w:numFmt w:val="bullet"/>
+      <w:lvlText w:val=""/>
+      <w:lvlJc w:val="left"/>
+      <w:pPr>
+        <w:ind w:left="5760" w:hanging="360"/>
+      </w:pPr>
+      <w:rPr>
+        <w:rFonts w:ascii="Wingdings" w:hAnsi="Wingdings" w:hint="default"/>
+      </w:rPr>
+    </w:lvl>
+    <w:lvl w:ilvl="6" w:tplc="04090001" w:tentative="1">
+      <w:start w:val="1"/>
+      <w:numFmt w:val="bullet"/>
+      <w:lvlText w:val=""/>
+      <w:lvlJc w:val="left"/>
+      <w:pPr>
+        <w:ind w:left="6480" w:hanging="360"/>
+      </w:pPr>
+      <w:rPr>
+        <w:rFonts w:ascii="Symbol" w:hAnsi="Symbol" w:hint="default"/>
+      </w:rPr>
+    </w:lvl>
+    <w:lvl w:ilvl="7" w:tplc="04090003" w:tentative="1">
+      <w:start w:val="1"/>
+      <w:numFmt w:val="bullet"/>
+      <w:lvlText w:val="o"/>
+      <w:lvlJc w:val="left"/>
+      <w:pPr>
+        <w:ind w:left="7200" w:hanging="360"/>
+      </w:pPr>
+      <w:rPr>
+        <w:rFonts w:ascii="Courier New" w:hAnsi="Courier New" w:cs="Courier New" w:hint="default"/>
+      </w:rPr>
+    </w:lvl>
+    <w:lvl w:ilvl="8" w:tplc="04090005" w:tentative="1">
+      <w:start w:val="1"/>
+      <w:numFmt w:val="bullet"/>
+      <w:lvlText w:val=""/>
+      <w:lvlJc w:val="left"/>
+      <w:pPr>
+        <w:ind w:left="7920" w:hanging="360"/>
+      </w:pPr>
+      <w:rPr>
+        <w:rFonts w:ascii="Wingdings" w:hAnsi="Wingdings" w:hint="default"/>
+      </w:rPr>
+    </w:lvl>
+  </w:abstractNum>
+  <w:abstractNum w:abstractNumId="1" w15:restartNumberingAfterBreak="0">
+    <w:nsid w:val="63993CEE"/>
+    <w:multiLevelType w:val="hybridMultilevel"/>
+    <w:tmpl w:val="D4FEAA22"/>
+    <w:lvl w:ilvl="0" w:tplc="F5EC1D00">
+      <w:numFmt w:val="bullet"/>
+      <w:lvlText w:val="-"/>
+      <w:lvlJc w:val="left"/>
+      <w:pPr>
+        <w:ind w:left="1080" w:hanging="360"/>
+      </w:pPr>
+      <w:rPr>
+        <w:rFonts w:ascii="Times New Roman" w:eastAsiaTheme="minorHAnsi" w:hAnsi="Times New Roman" w:cs="Times New Roman" w:hint="default"/>
+      </w:rPr>
+    </w:lvl>
+    <w:lvl w:ilvl="1" w:tplc="04090003">
+      <w:start w:val="1"/>
+      <w:numFmt w:val="bullet"/>
+      <w:lvlText w:val="o"/>
+      <w:lvlJc w:val="left"/>
+      <w:pPr>
+        <w:ind w:left="1800" w:hanging="360"/>
+      </w:pPr>
+      <w:rPr>
+        <w:rFonts w:ascii="Courier New" w:hAnsi="Courier New" w:cs="Courier New" w:hint="default"/>
+      </w:rPr>
+    </w:lvl>
+    <w:lvl w:ilvl="2" w:tplc="04090005" w:tentative="1">
+      <w:start w:val="1"/>
+      <w:numFmt w:val="bullet"/>
+      <w:lvlText w:val=""/>
+      <w:lvlJc w:val="left"/>
+      <w:pPr>
+        <w:ind w:left="2520" w:hanging="360"/>
+      </w:pPr>
+      <w:rPr>
+        <w:rFonts w:ascii="Wingdings" w:hAnsi="Wingdings" w:hint="default"/>
+      </w:rPr>
+    </w:lvl>
+    <w:lvl w:ilvl="3" w:tplc="04090001" w:tentative="1">
+      <w:start w:val="1"/>
+      <w:numFmt w:val="bullet"/>
+      <w:lvlText w:val=""/>
+      <w:lvlJc w:val="left"/>
+      <w:pPr>
+        <w:ind w:left="3240" w:hanging="360"/>
+      </w:pPr>
+      <w:rPr>
+        <w:rFonts w:ascii="Symbol" w:hAnsi="Symbol" w:hint="default"/>
+      </w:rPr>
+    </w:lvl>
+    <w:lvl w:ilvl="4" w:tplc="04090003" w:tentative="1">
+      <w:start w:val="1"/>
+      <w:numFmt w:val="bullet"/>
+      <w:lvlText w:val="o"/>
+      <w:lvlJc w:val="left"/>
+      <w:pPr>
+        <w:ind w:left="3960" w:hanging="360"/>
+      </w:pPr>
+      <w:rPr>
+        <w:rFonts w:ascii="Courier New" w:hAnsi="Courier New" w:cs="Courier New" w:hint="default"/>
+      </w:rPr>
+    </w:lvl>
+    <w:lvl w:ilvl="5" w:tplc="04090005" w:tentative="1">
+      <w:start w:val="1"/>
+      <w:numFmt w:val="bullet"/>
+      <w:lvlText w:val=""/>
+      <w:lvlJc w:val="left"/>
+      <w:pPr>
+        <w:ind w:left="4680" w:hanging="360"/>
+      </w:pPr>
+      <w:rPr>
+        <w:rFonts w:ascii="Wingdings" w:hAnsi="Wingdings" w:hint="default"/>
+      </w:rPr>
+    </w:lvl>
+    <w:lvl w:ilvl="6" w:tplc="04090001" w:tentative="1">
+      <w:start w:val="1"/>
+      <w:numFmt w:val="bullet"/>
+      <w:lvlText w:val=""/>
+      <w:lvlJc w:val="left"/>
+      <w:pPr>
+        <w:ind w:left="5400" w:hanging="360"/>
+      </w:pPr>
+      <w:rPr>
+        <w:rFonts w:ascii="Symbol" w:hAnsi="Symbol" w:hint="default"/>
+      </w:rPr>
+    </w:lvl>
+    <w:lvl w:ilvl="7" w:tplc="04090003" w:tentative="1">
+      <w:start w:val="1"/>
+      <w:numFmt w:val="bullet"/>
+      <w:lvlText w:val="o"/>
+      <w:lvlJc w:val="left"/>
+      <w:pPr>
+        <w:ind w:left="6120" w:hanging="360"/>
+      </w:pPr>
+      <w:rPr>
+        <w:rFonts w:ascii="Courier New" w:hAnsi="Courier New" w:cs="Courier New" w:hint="default"/>
+      </w:rPr>
+    </w:lvl>
+    <w:lvl w:ilvl="8" w:tplc="04090005" w:tentative="1">
+      <w:start w:val="1"/>
+      <w:numFmt w:val="bullet"/>
+      <w:lvlText w:val=""/>
+      <w:lvlJc w:val="left"/>
+      <w:pPr>
+        <w:ind w:left="6840" w:hanging="360"/>
+      </w:pPr>
+      <w:rPr>
+        <w:rFonts w:ascii="Wingdings" w:hAnsi="Wingdings" w:hint="default"/>
+      </w:rPr>
+    </w:lvl>
+  </w:abstractNum>
+  <w:abstractNum w:abstractNumId="2" w15:restartNumberingAfterBreak="0">
+    <w:nsid w:val="63D4169B"/>
+    <w:multiLevelType w:val="hybridMultilevel"/>
+    <w:tmpl w:val="2EA60480"/>
+    <w:lvl w:ilvl="0" w:tplc="6404764E">
+      <w:numFmt w:val="bullet"/>
+      <w:lvlText w:val="-"/>
+      <w:lvlJc w:val="left"/>
+      <w:pPr>
+        <w:ind w:left="1080" w:hanging="360"/>
+      </w:pPr>
+      <w:rPr>
+        <w:rFonts w:ascii="Times New Roman" w:eastAsiaTheme="minorHAnsi" w:hAnsi="Times New Roman" w:cs="Times New Roman" w:hint="default"/>
+      </w:rPr>
+    </w:lvl>
+    <w:lvl w:ilvl="1" w:tplc="04090003" w:tentative="1">
+      <w:start w:val="1"/>
+      <w:numFmt w:val="bullet"/>
+      <w:lvlText w:val="o"/>
+      <w:lvlJc w:val="left"/>
+      <w:pPr>
+        <w:ind w:left="1800" w:hanging="360"/>
+      </w:pPr>
+      <w:rPr>
+        <w:rFonts w:ascii="Courier New" w:hAnsi="Courier New" w:cs="Courier New" w:hint="default"/>
+      </w:rPr>
+    </w:lvl>
+    <w:lvl w:ilvl="2" w:tplc="04090005" w:tentative="1">
+      <w:start w:val="1"/>
+      <w:numFmt w:val="bullet"/>
+      <w:lvlText w:val=""/>
+      <w:lvlJc w:val="left"/>
+      <w:pPr>
+        <w:ind w:left="2520" w:hanging="360"/>
+      </w:pPr>
+      <w:rPr>
+        <w:rFonts w:ascii="Wingdings" w:hAnsi="Wingdings" w:hint="default"/>
+      </w:rPr>
+    </w:lvl>
+    <w:lvl w:ilvl="3" w:tplc="04090001" w:tentative="1">
+      <w:start w:val="1"/>
+      <w:numFmt w:val="bullet"/>
+      <w:lvlText w:val=""/>
+      <w:lvlJc w:val="left"/>
+      <w:pPr>
+        <w:ind w:left="3240" w:hanging="360"/>
+      </w:pPr>
+      <w:rPr>
+        <w:rFonts w:ascii="Symbol" w:hAnsi="Symbol" w:hint="default"/>
+      </w:rPr>
+    </w:lvl>
+    <w:lvl w:ilvl="4" w:tplc="04090003" w:tentative="1">
+      <w:start w:val="1"/>
+      <w:numFmt w:val="bullet"/>
+      <w:lvlText w:val="o"/>
+      <w:lvlJc w:val="left"/>
+      <w:pPr>
+        <w:ind w:left="3960" w:hanging="360"/>
+      </w:pPr>
+      <w:rPr>
+        <w:rFonts w:ascii="Courier New" w:hAnsi="Courier New" w:cs="Courier New" w:hint="default"/>
+      </w:rPr>
+    </w:lvl>
+    <w:lvl w:ilvl="5" w:tplc="04090005" w:tentative="1">
+      <w:start w:val="1"/>
+      <w:numFmt w:val="bullet"/>
+      <w:lvlText w:val=""/>
+      <w:lvlJc w:val="left"/>
+      <w:pPr>
+        <w:ind w:left="4680" w:hanging="360"/>
+      </w:pPr>
+      <w:rPr>
+        <w:rFonts w:ascii="Wingdings" w:hAnsi="Wingdings" w:hint="default"/>
+      </w:rPr>
+    </w:lvl>
+    <w:lvl w:ilvl="6" w:tplc="04090001" w:tentative="1">
+      <w:start w:val="1"/>
+      <w:numFmt w:val="bullet"/>
+      <w:lvlText w:val=""/>
+      <w:lvlJc w:val="left"/>
+      <w:pPr>
+        <w:ind w:left="5400" w:hanging="360"/>
+      </w:pPr>
+      <w:rPr>
+        <w:rFonts w:ascii="Symbol" w:hAnsi="Symbol" w:hint="default"/>
+      </w:rPr>
+    </w:lvl>
+    <w:lvl w:ilvl="7" w:tplc="04090003" w:tentative="1">
+      <w:start w:val="1"/>
+      <w:numFmt w:val="bullet"/>
+      <w:lvlText w:val="o"/>
+      <w:lvlJc w:val="left"/>
+      <w:pPr>
+        <w:ind w:left="6120" w:hanging="360"/>
+      </w:pPr>
+      <w:rPr>
+        <w:rFonts w:ascii="Courier New" w:hAnsi="Courier New" w:cs="Courier New" w:hint="default"/>
+      </w:rPr>
+    </w:lvl>
+    <w:lvl w:ilvl="8" w:tplc="04090005" w:tentative="1">
+      <w:start w:val="1"/>
+      <w:numFmt w:val="bullet"/>
+      <w:lvlText w:val=""/>
+      <w:lvlJc w:val="left"/>
+      <w:pPr>
+        <w:ind w:left="6840" w:hanging="360"/>
+      </w:pPr>
+      <w:rPr>
+        <w:rFonts w:ascii="Wingdings" w:hAnsi="Wingdings" w:hint="default"/>
+      </w:rPr>
+    </w:lvl>
+  </w:abstractNum>
+  <w:abstractNum w:abstractNumId="3" w15:restartNumberingAfterBreak="0">
     <w:nsid w:val="7D7970EB"/>
     <w:multiLevelType w:val="hybridMultilevel"/>
     <w:tmpl w:val="F83EF5DC"/>
@@ -447,6 +1526,15 @@
     </w:lvl>
   </w:abstractNum>
   <w:num w:numId="1" w16cid:durableId="1494180743">
+    <w:abstractNumId w:val="3"/>
+  </w:num>
+  <w:num w:numId="2" w16cid:durableId="463692731">
+    <w:abstractNumId w:val="1"/>
+  </w:num>
+  <w:num w:numId="3" w16cid:durableId="1656059709">
+    <w:abstractNumId w:val="2"/>
+  </w:num>
+  <w:num w:numId="4" w16cid:durableId="1348630174">
     <w:abstractNumId w:val="0"/>
   </w:num>
 </w:numbering>

</xml_diff>

<commit_message>
Dao Quoc Bao push bai tap 3
</commit_message>
<xml_diff>
--- a/BT Git 2.docx
+++ b/BT Git 2.docx
@@ -32,14 +32,196 @@
           <w:szCs w:val="28"/>
         </w:rPr>
       </w:pPr>
-      <w:r>
-        <w:rPr>
-          <w:rFonts w:ascii="Times New Roman" w:hAnsi="Times New Roman" w:cs="Times New Roman"/>
-          <w:sz w:val="28"/>
-          <w:szCs w:val="28"/>
-        </w:rPr>
-        <w:t>Giải thích và cho ví dụ minh họa các câu sau</w:t>
-      </w:r>
+      <w:proofErr w:type="spellStart"/>
+      <w:r>
+        <w:rPr>
+          <w:rFonts w:ascii="Times New Roman" w:hAnsi="Times New Roman" w:cs="Times New Roman"/>
+          <w:sz w:val="28"/>
+          <w:szCs w:val="28"/>
+        </w:rPr>
+        <w:t>Giải</w:t>
+      </w:r>
+      <w:proofErr w:type="spellEnd"/>
+      <w:r>
+        <w:rPr>
+          <w:rFonts w:ascii="Times New Roman" w:hAnsi="Times New Roman" w:cs="Times New Roman"/>
+          <w:sz w:val="28"/>
+          <w:szCs w:val="28"/>
+        </w:rPr>
+        <w:t xml:space="preserve"> </w:t>
+      </w:r>
+      <w:proofErr w:type="spellStart"/>
+      <w:r>
+        <w:rPr>
+          <w:rFonts w:ascii="Times New Roman" w:hAnsi="Times New Roman" w:cs="Times New Roman"/>
+          <w:sz w:val="28"/>
+          <w:szCs w:val="28"/>
+        </w:rPr>
+        <w:t>thích</w:t>
+      </w:r>
+      <w:proofErr w:type="spellEnd"/>
+      <w:r>
+        <w:rPr>
+          <w:rFonts w:ascii="Times New Roman" w:hAnsi="Times New Roman" w:cs="Times New Roman"/>
+          <w:sz w:val="28"/>
+          <w:szCs w:val="28"/>
+        </w:rPr>
+        <w:t xml:space="preserve"> </w:t>
+      </w:r>
+      <w:proofErr w:type="spellStart"/>
+      <w:r>
+        <w:rPr>
+          <w:rFonts w:ascii="Times New Roman" w:hAnsi="Times New Roman" w:cs="Times New Roman"/>
+          <w:sz w:val="28"/>
+          <w:szCs w:val="28"/>
+        </w:rPr>
+        <w:t>và</w:t>
+      </w:r>
+      <w:proofErr w:type="spellEnd"/>
+      <w:r>
+        <w:rPr>
+          <w:rFonts w:ascii="Times New Roman" w:hAnsi="Times New Roman" w:cs="Times New Roman"/>
+          <w:sz w:val="28"/>
+          <w:szCs w:val="28"/>
+        </w:rPr>
+        <w:t xml:space="preserve"> </w:t>
+      </w:r>
+      <w:proofErr w:type="spellStart"/>
+      <w:r>
+        <w:rPr>
+          <w:rFonts w:ascii="Times New Roman" w:hAnsi="Times New Roman" w:cs="Times New Roman"/>
+          <w:sz w:val="28"/>
+          <w:szCs w:val="28"/>
+        </w:rPr>
+        <w:t>cho</w:t>
+      </w:r>
+      <w:proofErr w:type="spellEnd"/>
+      <w:r>
+        <w:rPr>
+          <w:rFonts w:ascii="Times New Roman" w:hAnsi="Times New Roman" w:cs="Times New Roman"/>
+          <w:sz w:val="28"/>
+          <w:szCs w:val="28"/>
+        </w:rPr>
+        <w:t xml:space="preserve"> </w:t>
+      </w:r>
+      <w:proofErr w:type="spellStart"/>
+      <w:r>
+        <w:rPr>
+          <w:rFonts w:ascii="Times New Roman" w:hAnsi="Times New Roman" w:cs="Times New Roman"/>
+          <w:sz w:val="28"/>
+          <w:szCs w:val="28"/>
+        </w:rPr>
+        <w:t>ví</w:t>
+      </w:r>
+      <w:proofErr w:type="spellEnd"/>
+      <w:r>
+        <w:rPr>
+          <w:rFonts w:ascii="Times New Roman" w:hAnsi="Times New Roman" w:cs="Times New Roman"/>
+          <w:sz w:val="28"/>
+          <w:szCs w:val="28"/>
+        </w:rPr>
+        <w:t xml:space="preserve"> </w:t>
+      </w:r>
+      <w:proofErr w:type="spellStart"/>
+      <w:r>
+        <w:rPr>
+          <w:rFonts w:ascii="Times New Roman" w:hAnsi="Times New Roman" w:cs="Times New Roman"/>
+          <w:sz w:val="28"/>
+          <w:szCs w:val="28"/>
+        </w:rPr>
+        <w:t>dụ</w:t>
+      </w:r>
+      <w:proofErr w:type="spellEnd"/>
+      <w:r>
+        <w:rPr>
+          <w:rFonts w:ascii="Times New Roman" w:hAnsi="Times New Roman" w:cs="Times New Roman"/>
+          <w:sz w:val="28"/>
+          <w:szCs w:val="28"/>
+        </w:rPr>
+        <w:t xml:space="preserve"> </w:t>
+      </w:r>
+      <w:proofErr w:type="spellStart"/>
+      <w:r>
+        <w:rPr>
+          <w:rFonts w:ascii="Times New Roman" w:hAnsi="Times New Roman" w:cs="Times New Roman"/>
+          <w:sz w:val="28"/>
+          <w:szCs w:val="28"/>
+        </w:rPr>
+        <w:t>minh</w:t>
+      </w:r>
+      <w:proofErr w:type="spellEnd"/>
+      <w:r>
+        <w:rPr>
+          <w:rFonts w:ascii="Times New Roman" w:hAnsi="Times New Roman" w:cs="Times New Roman"/>
+          <w:sz w:val="28"/>
+          <w:szCs w:val="28"/>
+        </w:rPr>
+        <w:t xml:space="preserve"> </w:t>
+      </w:r>
+      <w:proofErr w:type="spellStart"/>
+      <w:r>
+        <w:rPr>
+          <w:rFonts w:ascii="Times New Roman" w:hAnsi="Times New Roman" w:cs="Times New Roman"/>
+          <w:sz w:val="28"/>
+          <w:szCs w:val="28"/>
+        </w:rPr>
+        <w:t>họa</w:t>
+      </w:r>
+      <w:proofErr w:type="spellEnd"/>
+      <w:r>
+        <w:rPr>
+          <w:rFonts w:ascii="Times New Roman" w:hAnsi="Times New Roman" w:cs="Times New Roman"/>
+          <w:sz w:val="28"/>
+          <w:szCs w:val="28"/>
+        </w:rPr>
+        <w:t xml:space="preserve"> </w:t>
+      </w:r>
+      <w:proofErr w:type="spellStart"/>
+      <w:r>
+        <w:rPr>
+          <w:rFonts w:ascii="Times New Roman" w:hAnsi="Times New Roman" w:cs="Times New Roman"/>
+          <w:sz w:val="28"/>
+          <w:szCs w:val="28"/>
+        </w:rPr>
+        <w:t>các</w:t>
+      </w:r>
+      <w:proofErr w:type="spellEnd"/>
+      <w:r>
+        <w:rPr>
+          <w:rFonts w:ascii="Times New Roman" w:hAnsi="Times New Roman" w:cs="Times New Roman"/>
+          <w:sz w:val="28"/>
+          <w:szCs w:val="28"/>
+        </w:rPr>
+        <w:t xml:space="preserve"> </w:t>
+      </w:r>
+      <w:proofErr w:type="spellStart"/>
+      <w:r>
+        <w:rPr>
+          <w:rFonts w:ascii="Times New Roman" w:hAnsi="Times New Roman" w:cs="Times New Roman"/>
+          <w:sz w:val="28"/>
+          <w:szCs w:val="28"/>
+        </w:rPr>
+        <w:t>câu</w:t>
+      </w:r>
+      <w:proofErr w:type="spellEnd"/>
+      <w:r>
+        <w:rPr>
+          <w:rFonts w:ascii="Times New Roman" w:hAnsi="Times New Roman" w:cs="Times New Roman"/>
+          <w:sz w:val="28"/>
+          <w:szCs w:val="28"/>
+        </w:rPr>
+        <w:t xml:space="preserve"> </w:t>
+      </w:r>
+      <w:proofErr w:type="spellStart"/>
+      <w:r>
+        <w:rPr>
+          <w:rFonts w:ascii="Times New Roman" w:hAnsi="Times New Roman" w:cs="Times New Roman"/>
+          <w:sz w:val="28"/>
+          <w:szCs w:val="28"/>
+        </w:rPr>
+        <w:t>sau</w:t>
+      </w:r>
+      <w:proofErr w:type="spellEnd"/>
     </w:p>
     <w:p>
       <w:pPr>
@@ -54,13 +236,95 @@
           <w:szCs w:val="28"/>
         </w:rPr>
       </w:pPr>
-      <w:r>
-        <w:rPr>
-          <w:rFonts w:ascii="Times New Roman" w:hAnsi="Times New Roman" w:cs="Times New Roman"/>
-          <w:sz w:val="28"/>
-          <w:szCs w:val="28"/>
-        </w:rPr>
-        <w:t>Phân biệt các cấp độ reset</w:t>
+      <w:proofErr w:type="spellStart"/>
+      <w:r>
+        <w:rPr>
+          <w:rFonts w:ascii="Times New Roman" w:hAnsi="Times New Roman" w:cs="Times New Roman"/>
+          <w:sz w:val="28"/>
+          <w:szCs w:val="28"/>
+        </w:rPr>
+        <w:t>Phân</w:t>
+      </w:r>
+      <w:proofErr w:type="spellEnd"/>
+      <w:r>
+        <w:rPr>
+          <w:rFonts w:ascii="Times New Roman" w:hAnsi="Times New Roman" w:cs="Times New Roman"/>
+          <w:sz w:val="28"/>
+          <w:szCs w:val="28"/>
+        </w:rPr>
+        <w:t xml:space="preserve"> </w:t>
+      </w:r>
+      <w:proofErr w:type="spellStart"/>
+      <w:r>
+        <w:rPr>
+          <w:rFonts w:ascii="Times New Roman" w:hAnsi="Times New Roman" w:cs="Times New Roman"/>
+          <w:sz w:val="28"/>
+          <w:szCs w:val="28"/>
+        </w:rPr>
+        <w:t>biệt</w:t>
+      </w:r>
+      <w:proofErr w:type="spellEnd"/>
+      <w:r>
+        <w:rPr>
+          <w:rFonts w:ascii="Times New Roman" w:hAnsi="Times New Roman" w:cs="Times New Roman"/>
+          <w:sz w:val="28"/>
+          <w:szCs w:val="28"/>
+        </w:rPr>
+        <w:t xml:space="preserve"> </w:t>
+      </w:r>
+      <w:proofErr w:type="spellStart"/>
+      <w:r>
+        <w:rPr>
+          <w:rFonts w:ascii="Times New Roman" w:hAnsi="Times New Roman" w:cs="Times New Roman"/>
+          <w:sz w:val="28"/>
+          <w:szCs w:val="28"/>
+        </w:rPr>
+        <w:t>các</w:t>
+      </w:r>
+      <w:proofErr w:type="spellEnd"/>
+      <w:r>
+        <w:rPr>
+          <w:rFonts w:ascii="Times New Roman" w:hAnsi="Times New Roman" w:cs="Times New Roman"/>
+          <w:sz w:val="28"/>
+          <w:szCs w:val="28"/>
+        </w:rPr>
+        <w:t xml:space="preserve"> </w:t>
+      </w:r>
+      <w:proofErr w:type="spellStart"/>
+      <w:r>
+        <w:rPr>
+          <w:rFonts w:ascii="Times New Roman" w:hAnsi="Times New Roman" w:cs="Times New Roman"/>
+          <w:sz w:val="28"/>
+          <w:szCs w:val="28"/>
+        </w:rPr>
+        <w:t>cấp</w:t>
+      </w:r>
+      <w:proofErr w:type="spellEnd"/>
+      <w:r>
+        <w:rPr>
+          <w:rFonts w:ascii="Times New Roman" w:hAnsi="Times New Roman" w:cs="Times New Roman"/>
+          <w:sz w:val="28"/>
+          <w:szCs w:val="28"/>
+        </w:rPr>
+        <w:t xml:space="preserve"> </w:t>
+      </w:r>
+      <w:proofErr w:type="spellStart"/>
+      <w:r>
+        <w:rPr>
+          <w:rFonts w:ascii="Times New Roman" w:hAnsi="Times New Roman" w:cs="Times New Roman"/>
+          <w:sz w:val="28"/>
+          <w:szCs w:val="28"/>
+        </w:rPr>
+        <w:t>độ</w:t>
+      </w:r>
+      <w:proofErr w:type="spellEnd"/>
+      <w:r>
+        <w:rPr>
+          <w:rFonts w:ascii="Times New Roman" w:hAnsi="Times New Roman" w:cs="Times New Roman"/>
+          <w:sz w:val="28"/>
+          <w:szCs w:val="28"/>
+        </w:rPr>
+        <w:t xml:space="preserve"> reset</w:t>
       </w:r>
     </w:p>
     <w:p>
@@ -90,13 +354,41 @@
           <w:szCs w:val="28"/>
         </w:rPr>
       </w:pPr>
-      <w:r>
-        <w:rPr>
-          <w:rFonts w:ascii="Times New Roman" w:hAnsi="Times New Roman" w:cs="Times New Roman"/>
-          <w:sz w:val="28"/>
-          <w:szCs w:val="28"/>
-        </w:rPr>
-        <w:t>Ví dụ:</w:t>
+      <w:proofErr w:type="spellStart"/>
+      <w:r>
+        <w:rPr>
+          <w:rFonts w:ascii="Times New Roman" w:hAnsi="Times New Roman" w:cs="Times New Roman"/>
+          <w:sz w:val="28"/>
+          <w:szCs w:val="28"/>
+        </w:rPr>
+        <w:t>Ví</w:t>
+      </w:r>
+      <w:proofErr w:type="spellEnd"/>
+      <w:r>
+        <w:rPr>
+          <w:rFonts w:ascii="Times New Roman" w:hAnsi="Times New Roman" w:cs="Times New Roman"/>
+          <w:sz w:val="28"/>
+          <w:szCs w:val="28"/>
+        </w:rPr>
+        <w:t xml:space="preserve"> </w:t>
+      </w:r>
+      <w:proofErr w:type="spellStart"/>
+      <w:r>
+        <w:rPr>
+          <w:rFonts w:ascii="Times New Roman" w:hAnsi="Times New Roman" w:cs="Times New Roman"/>
+          <w:sz w:val="28"/>
+          <w:szCs w:val="28"/>
+        </w:rPr>
+        <w:t>dụ</w:t>
+      </w:r>
+      <w:proofErr w:type="spellEnd"/>
+      <w:r>
+        <w:rPr>
+          <w:rFonts w:ascii="Times New Roman" w:hAnsi="Times New Roman" w:cs="Times New Roman"/>
+          <w:sz w:val="28"/>
+          <w:szCs w:val="28"/>
+        </w:rPr>
+        <w:t>:</w:t>
       </w:r>
     </w:p>
     <w:p>
@@ -108,13 +400,41 @@
           <w:szCs w:val="28"/>
         </w:rPr>
       </w:pPr>
-      <w:r>
-        <w:rPr>
-          <w:rFonts w:ascii="Times New Roman" w:hAnsi="Times New Roman" w:cs="Times New Roman"/>
-          <w:sz w:val="28"/>
-          <w:szCs w:val="28"/>
-        </w:rPr>
-        <w:t>Chup hinh log</w:t>
+      <w:proofErr w:type="spellStart"/>
+      <w:r>
+        <w:rPr>
+          <w:rFonts w:ascii="Times New Roman" w:hAnsi="Times New Roman" w:cs="Times New Roman"/>
+          <w:sz w:val="28"/>
+          <w:szCs w:val="28"/>
+        </w:rPr>
+        <w:t>Chup</w:t>
+      </w:r>
+      <w:proofErr w:type="spellEnd"/>
+      <w:r>
+        <w:rPr>
+          <w:rFonts w:ascii="Times New Roman" w:hAnsi="Times New Roman" w:cs="Times New Roman"/>
+          <w:sz w:val="28"/>
+          <w:szCs w:val="28"/>
+        </w:rPr>
+        <w:t xml:space="preserve"> </w:t>
+      </w:r>
+      <w:proofErr w:type="spellStart"/>
+      <w:r>
+        <w:rPr>
+          <w:rFonts w:ascii="Times New Roman" w:hAnsi="Times New Roman" w:cs="Times New Roman"/>
+          <w:sz w:val="28"/>
+          <w:szCs w:val="28"/>
+        </w:rPr>
+        <w:t>hinh</w:t>
+      </w:r>
+      <w:proofErr w:type="spellEnd"/>
+      <w:r>
+        <w:rPr>
+          <w:rFonts w:ascii="Times New Roman" w:hAnsi="Times New Roman" w:cs="Times New Roman"/>
+          <w:sz w:val="28"/>
+          <w:szCs w:val="28"/>
+        </w:rPr>
+        <w:t xml:space="preserve"> log</w:t>
       </w:r>
     </w:p>
     <w:p>
@@ -126,13 +446,23 @@
           <w:szCs w:val="28"/>
         </w:rPr>
       </w:pPr>
-      <w:r>
-        <w:rPr>
-          <w:rFonts w:ascii="Times New Roman" w:hAnsi="Times New Roman" w:cs="Times New Roman"/>
-          <w:sz w:val="28"/>
-          <w:szCs w:val="28"/>
-        </w:rPr>
-        <w:t>Nội dung file: …</w:t>
+      <w:proofErr w:type="spellStart"/>
+      <w:r>
+        <w:rPr>
+          <w:rFonts w:ascii="Times New Roman" w:hAnsi="Times New Roman" w:cs="Times New Roman"/>
+          <w:sz w:val="28"/>
+          <w:szCs w:val="28"/>
+        </w:rPr>
+        <w:t>Nội</w:t>
+      </w:r>
+      <w:proofErr w:type="spellEnd"/>
+      <w:r>
+        <w:rPr>
+          <w:rFonts w:ascii="Times New Roman" w:hAnsi="Times New Roman" w:cs="Times New Roman"/>
+          <w:sz w:val="28"/>
+          <w:szCs w:val="28"/>
+        </w:rPr>
+        <w:t xml:space="preserve"> dung file: …</w:t>
       </w:r>
     </w:p>
     <w:p>
@@ -154,7 +484,25 @@
           <w:sz w:val="28"/>
           <w:szCs w:val="28"/>
         </w:rPr>
-        <w:t>Merge và rebase</w:t>
+        <w:t xml:space="preserve">Merge </w:t>
+      </w:r>
+      <w:proofErr w:type="spellStart"/>
+      <w:r>
+        <w:rPr>
+          <w:rFonts w:ascii="Times New Roman" w:hAnsi="Times New Roman" w:cs="Times New Roman"/>
+          <w:sz w:val="28"/>
+          <w:szCs w:val="28"/>
+        </w:rPr>
+        <w:t>và</w:t>
+      </w:r>
+      <w:proofErr w:type="spellEnd"/>
+      <w:r>
+        <w:rPr>
+          <w:rFonts w:ascii="Times New Roman" w:hAnsi="Times New Roman" w:cs="Times New Roman"/>
+          <w:sz w:val="28"/>
+          <w:szCs w:val="28"/>
+        </w:rPr>
+        <w:t xml:space="preserve"> rebase</w:t>
       </w:r>
     </w:p>
     <w:p>
@@ -170,13 +518,1619 @@
           <w:szCs w:val="28"/>
         </w:rPr>
       </w:pPr>
-      <w:r>
-        <w:rPr>
-          <w:rFonts w:ascii="Times New Roman" w:hAnsi="Times New Roman" w:cs="Times New Roman"/>
-          <w:sz w:val="28"/>
-          <w:szCs w:val="28"/>
-        </w:rPr>
-        <w:t>Phân biệt pull và fetch</w:t>
+      <w:proofErr w:type="spellStart"/>
+      <w:r>
+        <w:rPr>
+          <w:rFonts w:ascii="Times New Roman" w:hAnsi="Times New Roman" w:cs="Times New Roman"/>
+          <w:sz w:val="28"/>
+          <w:szCs w:val="28"/>
+        </w:rPr>
+        <w:t>Phân</w:t>
+      </w:r>
+      <w:proofErr w:type="spellEnd"/>
+      <w:r>
+        <w:rPr>
+          <w:rFonts w:ascii="Times New Roman" w:hAnsi="Times New Roman" w:cs="Times New Roman"/>
+          <w:sz w:val="28"/>
+          <w:szCs w:val="28"/>
+        </w:rPr>
+        <w:t xml:space="preserve"> </w:t>
+      </w:r>
+      <w:proofErr w:type="spellStart"/>
+      <w:r>
+        <w:rPr>
+          <w:rFonts w:ascii="Times New Roman" w:hAnsi="Times New Roman" w:cs="Times New Roman"/>
+          <w:sz w:val="28"/>
+          <w:szCs w:val="28"/>
+        </w:rPr>
+        <w:t>biệt</w:t>
+      </w:r>
+      <w:proofErr w:type="spellEnd"/>
+      <w:r>
+        <w:rPr>
+          <w:rFonts w:ascii="Times New Roman" w:hAnsi="Times New Roman" w:cs="Times New Roman"/>
+          <w:sz w:val="28"/>
+          <w:szCs w:val="28"/>
+        </w:rPr>
+        <w:t xml:space="preserve"> pull </w:t>
+      </w:r>
+      <w:proofErr w:type="spellStart"/>
+      <w:r>
+        <w:rPr>
+          <w:rFonts w:ascii="Times New Roman" w:hAnsi="Times New Roman" w:cs="Times New Roman"/>
+          <w:sz w:val="28"/>
+          <w:szCs w:val="28"/>
+        </w:rPr>
+        <w:t>và</w:t>
+      </w:r>
+      <w:proofErr w:type="spellEnd"/>
+      <w:r>
+        <w:rPr>
+          <w:rFonts w:ascii="Times New Roman" w:hAnsi="Times New Roman" w:cs="Times New Roman"/>
+          <w:sz w:val="28"/>
+          <w:szCs w:val="28"/>
+        </w:rPr>
+        <w:t xml:space="preserve"> fetch</w:t>
+      </w:r>
+    </w:p>
+    <w:p>
+      <w:pPr>
+        <w:pStyle w:val="ListParagraph"/>
+        <w:numPr>
+          <w:ilvl w:val="0"/>
+          <w:numId w:val="2"/>
+        </w:numPr>
+        <w:rPr>
+          <w:rFonts w:ascii="Times New Roman" w:hAnsi="Times New Roman" w:cs="Times New Roman"/>
+          <w:sz w:val="28"/>
+          <w:szCs w:val="28"/>
+        </w:rPr>
+      </w:pPr>
+      <w:r>
+        <w:rPr>
+          <w:rFonts w:ascii="Times New Roman" w:hAnsi="Times New Roman" w:cs="Times New Roman"/>
+          <w:sz w:val="28"/>
+          <w:szCs w:val="28"/>
+        </w:rPr>
+        <w:t xml:space="preserve">Git fetch </w:t>
+      </w:r>
+      <w:proofErr w:type="spellStart"/>
+      <w:r>
+        <w:rPr>
+          <w:rFonts w:ascii="Times New Roman" w:hAnsi="Times New Roman" w:cs="Times New Roman"/>
+          <w:sz w:val="28"/>
+          <w:szCs w:val="28"/>
+        </w:rPr>
+        <w:t>chỉ</w:t>
+      </w:r>
+      <w:proofErr w:type="spellEnd"/>
+      <w:r>
+        <w:rPr>
+          <w:rFonts w:ascii="Times New Roman" w:hAnsi="Times New Roman" w:cs="Times New Roman"/>
+          <w:sz w:val="28"/>
+          <w:szCs w:val="28"/>
+        </w:rPr>
+        <w:t xml:space="preserve"> </w:t>
+      </w:r>
+      <w:proofErr w:type="spellStart"/>
+      <w:r>
+        <w:rPr>
+          <w:rFonts w:ascii="Times New Roman" w:hAnsi="Times New Roman" w:cs="Times New Roman"/>
+          <w:sz w:val="28"/>
+          <w:szCs w:val="28"/>
+        </w:rPr>
+        <w:t>tải</w:t>
+      </w:r>
+      <w:proofErr w:type="spellEnd"/>
+      <w:r>
+        <w:rPr>
+          <w:rFonts w:ascii="Times New Roman" w:hAnsi="Times New Roman" w:cs="Times New Roman"/>
+          <w:sz w:val="28"/>
+          <w:szCs w:val="28"/>
+        </w:rPr>
+        <w:t xml:space="preserve"> </w:t>
+      </w:r>
+      <w:proofErr w:type="spellStart"/>
+      <w:r>
+        <w:rPr>
+          <w:rFonts w:ascii="Times New Roman" w:hAnsi="Times New Roman" w:cs="Times New Roman"/>
+          <w:sz w:val="28"/>
+          <w:szCs w:val="28"/>
+        </w:rPr>
+        <w:t>dữ</w:t>
+      </w:r>
+      <w:proofErr w:type="spellEnd"/>
+      <w:r>
+        <w:rPr>
+          <w:rFonts w:ascii="Times New Roman" w:hAnsi="Times New Roman" w:cs="Times New Roman"/>
+          <w:sz w:val="28"/>
+          <w:szCs w:val="28"/>
+        </w:rPr>
+        <w:t xml:space="preserve"> </w:t>
+      </w:r>
+      <w:proofErr w:type="spellStart"/>
+      <w:r>
+        <w:rPr>
+          <w:rFonts w:ascii="Times New Roman" w:hAnsi="Times New Roman" w:cs="Times New Roman"/>
+          <w:sz w:val="28"/>
+          <w:szCs w:val="28"/>
+        </w:rPr>
+        <w:t>liệu</w:t>
+      </w:r>
+      <w:proofErr w:type="spellEnd"/>
+      <w:r>
+        <w:rPr>
+          <w:rFonts w:ascii="Times New Roman" w:hAnsi="Times New Roman" w:cs="Times New Roman"/>
+          <w:sz w:val="28"/>
+          <w:szCs w:val="28"/>
+        </w:rPr>
+        <w:t xml:space="preserve"> </w:t>
+      </w:r>
+      <w:proofErr w:type="spellStart"/>
+      <w:r>
+        <w:rPr>
+          <w:rFonts w:ascii="Times New Roman" w:hAnsi="Times New Roman" w:cs="Times New Roman"/>
+          <w:sz w:val="28"/>
+          <w:szCs w:val="28"/>
+        </w:rPr>
+        <w:t>từ</w:t>
+      </w:r>
+      <w:proofErr w:type="spellEnd"/>
+      <w:r>
+        <w:rPr>
+          <w:rFonts w:ascii="Times New Roman" w:hAnsi="Times New Roman" w:cs="Times New Roman"/>
+          <w:sz w:val="28"/>
+          <w:szCs w:val="28"/>
+        </w:rPr>
+        <w:t xml:space="preserve"> </w:t>
+      </w:r>
+      <w:proofErr w:type="spellStart"/>
+      <w:r>
+        <w:rPr>
+          <w:rFonts w:ascii="Times New Roman" w:hAnsi="Times New Roman" w:cs="Times New Roman"/>
+          <w:sz w:val="28"/>
+          <w:szCs w:val="28"/>
+        </w:rPr>
+        <w:t>commit,file</w:t>
+      </w:r>
+      <w:proofErr w:type="spellEnd"/>
+      <w:r>
+        <w:rPr>
+          <w:rFonts w:ascii="Times New Roman" w:hAnsi="Times New Roman" w:cs="Times New Roman"/>
+          <w:sz w:val="28"/>
+          <w:szCs w:val="28"/>
+        </w:rPr>
+        <w:t xml:space="preserve"> </w:t>
+      </w:r>
+      <w:proofErr w:type="spellStart"/>
+      <w:r>
+        <w:rPr>
+          <w:rFonts w:ascii="Times New Roman" w:hAnsi="Times New Roman" w:cs="Times New Roman"/>
+          <w:sz w:val="28"/>
+          <w:szCs w:val="28"/>
+        </w:rPr>
+        <w:t>mới</w:t>
+      </w:r>
+      <w:proofErr w:type="spellEnd"/>
+      <w:r>
+        <w:rPr>
+          <w:rFonts w:ascii="Times New Roman" w:hAnsi="Times New Roman" w:cs="Times New Roman"/>
+          <w:sz w:val="28"/>
+          <w:szCs w:val="28"/>
+        </w:rPr>
+        <w:t xml:space="preserve"> </w:t>
+      </w:r>
+      <w:proofErr w:type="spellStart"/>
+      <w:r>
+        <w:rPr>
+          <w:rFonts w:ascii="Times New Roman" w:hAnsi="Times New Roman" w:cs="Times New Roman"/>
+          <w:sz w:val="28"/>
+          <w:szCs w:val="28"/>
+        </w:rPr>
+        <w:t>nhất</w:t>
+      </w:r>
+      <w:proofErr w:type="spellEnd"/>
+      <w:r>
+        <w:rPr>
+          <w:rFonts w:ascii="Times New Roman" w:hAnsi="Times New Roman" w:cs="Times New Roman"/>
+          <w:sz w:val="28"/>
+          <w:szCs w:val="28"/>
+        </w:rPr>
+        <w:t xml:space="preserve"> </w:t>
+      </w:r>
+      <w:proofErr w:type="spellStart"/>
+      <w:r>
+        <w:rPr>
+          <w:rFonts w:ascii="Times New Roman" w:hAnsi="Times New Roman" w:cs="Times New Roman"/>
+          <w:sz w:val="28"/>
+          <w:szCs w:val="28"/>
+        </w:rPr>
+        <w:t>từ</w:t>
+      </w:r>
+      <w:proofErr w:type="spellEnd"/>
+      <w:r>
+        <w:rPr>
+          <w:rFonts w:ascii="Times New Roman" w:hAnsi="Times New Roman" w:cs="Times New Roman"/>
+          <w:sz w:val="28"/>
+          <w:szCs w:val="28"/>
+        </w:rPr>
+        <w:t xml:space="preserve"> remote repository </w:t>
+      </w:r>
+      <w:proofErr w:type="spellStart"/>
+      <w:r>
+        <w:rPr>
+          <w:rFonts w:ascii="Times New Roman" w:hAnsi="Times New Roman" w:cs="Times New Roman"/>
+          <w:sz w:val="28"/>
+          <w:szCs w:val="28"/>
+        </w:rPr>
+        <w:t>về</w:t>
+      </w:r>
+      <w:proofErr w:type="spellEnd"/>
+      <w:r>
+        <w:rPr>
+          <w:rFonts w:ascii="Times New Roman" w:hAnsi="Times New Roman" w:cs="Times New Roman"/>
+          <w:sz w:val="28"/>
+          <w:szCs w:val="28"/>
+        </w:rPr>
+        <w:t xml:space="preserve"> local </w:t>
+      </w:r>
+      <w:proofErr w:type="spellStart"/>
+      <w:r>
+        <w:rPr>
+          <w:rFonts w:ascii="Times New Roman" w:hAnsi="Times New Roman" w:cs="Times New Roman"/>
+          <w:sz w:val="28"/>
+          <w:szCs w:val="28"/>
+        </w:rPr>
+        <w:t>t</w:t>
+      </w:r>
+      <w:r>
+        <w:rPr>
+          <w:rFonts w:ascii="Times New Roman" w:hAnsi="Times New Roman" w:cs="Times New Roman"/>
+          <w:sz w:val="28"/>
+          <w:szCs w:val="28"/>
+        </w:rPr>
+        <w:t>hường</w:t>
+      </w:r>
+      <w:proofErr w:type="spellEnd"/>
+      <w:r>
+        <w:rPr>
+          <w:rFonts w:ascii="Times New Roman" w:hAnsi="Times New Roman" w:cs="Times New Roman"/>
+          <w:sz w:val="28"/>
+          <w:szCs w:val="28"/>
+        </w:rPr>
+        <w:t xml:space="preserve"> </w:t>
+      </w:r>
+      <w:proofErr w:type="spellStart"/>
+      <w:r>
+        <w:rPr>
+          <w:rFonts w:ascii="Times New Roman" w:hAnsi="Times New Roman" w:cs="Times New Roman"/>
+          <w:sz w:val="28"/>
+          <w:szCs w:val="28"/>
+        </w:rPr>
+        <w:t>sử</w:t>
+      </w:r>
+      <w:proofErr w:type="spellEnd"/>
+      <w:r>
+        <w:rPr>
+          <w:rFonts w:ascii="Times New Roman" w:hAnsi="Times New Roman" w:cs="Times New Roman"/>
+          <w:sz w:val="28"/>
+          <w:szCs w:val="28"/>
+        </w:rPr>
+        <w:t xml:space="preserve"> </w:t>
+      </w:r>
+      <w:proofErr w:type="spellStart"/>
+      <w:r>
+        <w:rPr>
+          <w:rFonts w:ascii="Times New Roman" w:hAnsi="Times New Roman" w:cs="Times New Roman"/>
+          <w:sz w:val="28"/>
+          <w:szCs w:val="28"/>
+        </w:rPr>
+        <w:t>dụng</w:t>
+      </w:r>
+      <w:proofErr w:type="spellEnd"/>
+      <w:r>
+        <w:rPr>
+          <w:rFonts w:ascii="Times New Roman" w:hAnsi="Times New Roman" w:cs="Times New Roman"/>
+          <w:sz w:val="28"/>
+          <w:szCs w:val="28"/>
+        </w:rPr>
+        <w:t xml:space="preserve"> </w:t>
+      </w:r>
+      <w:proofErr w:type="spellStart"/>
+      <w:r>
+        <w:rPr>
+          <w:rFonts w:ascii="Times New Roman" w:hAnsi="Times New Roman" w:cs="Times New Roman"/>
+          <w:sz w:val="28"/>
+          <w:szCs w:val="28"/>
+        </w:rPr>
+        <w:t>để</w:t>
+      </w:r>
+      <w:proofErr w:type="spellEnd"/>
+      <w:r>
+        <w:rPr>
+          <w:rFonts w:ascii="Times New Roman" w:hAnsi="Times New Roman" w:cs="Times New Roman"/>
+          <w:sz w:val="28"/>
+          <w:szCs w:val="28"/>
+        </w:rPr>
+        <w:t xml:space="preserve"> </w:t>
+      </w:r>
+      <w:proofErr w:type="spellStart"/>
+      <w:r>
+        <w:rPr>
+          <w:rFonts w:ascii="Times New Roman" w:hAnsi="Times New Roman" w:cs="Times New Roman"/>
+          <w:sz w:val="28"/>
+          <w:szCs w:val="28"/>
+        </w:rPr>
+        <w:t>cập</w:t>
+      </w:r>
+      <w:proofErr w:type="spellEnd"/>
+      <w:r>
+        <w:rPr>
+          <w:rFonts w:ascii="Times New Roman" w:hAnsi="Times New Roman" w:cs="Times New Roman"/>
+          <w:sz w:val="28"/>
+          <w:szCs w:val="28"/>
+        </w:rPr>
+        <w:t xml:space="preserve"> </w:t>
+      </w:r>
+      <w:proofErr w:type="spellStart"/>
+      <w:r>
+        <w:rPr>
+          <w:rFonts w:ascii="Times New Roman" w:hAnsi="Times New Roman" w:cs="Times New Roman"/>
+          <w:sz w:val="28"/>
+          <w:szCs w:val="28"/>
+        </w:rPr>
+        <w:t>nhật</w:t>
+      </w:r>
+      <w:proofErr w:type="spellEnd"/>
+      <w:r>
+        <w:rPr>
+          <w:rFonts w:ascii="Times New Roman" w:hAnsi="Times New Roman" w:cs="Times New Roman"/>
+          <w:sz w:val="28"/>
+          <w:szCs w:val="28"/>
+        </w:rPr>
+        <w:t xml:space="preserve"> </w:t>
+      </w:r>
+      <w:proofErr w:type="spellStart"/>
+      <w:r>
+        <w:rPr>
+          <w:rFonts w:ascii="Times New Roman" w:hAnsi="Times New Roman" w:cs="Times New Roman"/>
+          <w:sz w:val="28"/>
+          <w:szCs w:val="28"/>
+        </w:rPr>
+        <w:t>các</w:t>
+      </w:r>
+      <w:proofErr w:type="spellEnd"/>
+      <w:r>
+        <w:rPr>
+          <w:rFonts w:ascii="Times New Roman" w:hAnsi="Times New Roman" w:cs="Times New Roman"/>
+          <w:sz w:val="28"/>
+          <w:szCs w:val="28"/>
+        </w:rPr>
+        <w:t xml:space="preserve"> </w:t>
+      </w:r>
+      <w:proofErr w:type="spellStart"/>
+      <w:r>
+        <w:rPr>
+          <w:rFonts w:ascii="Times New Roman" w:hAnsi="Times New Roman" w:cs="Times New Roman"/>
+          <w:sz w:val="28"/>
+          <w:szCs w:val="28"/>
+        </w:rPr>
+        <w:t>nhánh</w:t>
+      </w:r>
+      <w:proofErr w:type="spellEnd"/>
+      <w:r>
+        <w:rPr>
+          <w:rFonts w:ascii="Times New Roman" w:hAnsi="Times New Roman" w:cs="Times New Roman"/>
+          <w:sz w:val="28"/>
+          <w:szCs w:val="28"/>
+        </w:rPr>
+        <w:t xml:space="preserve"> </w:t>
+      </w:r>
+      <w:proofErr w:type="spellStart"/>
+      <w:r>
+        <w:rPr>
+          <w:rFonts w:ascii="Times New Roman" w:hAnsi="Times New Roman" w:cs="Times New Roman"/>
+          <w:sz w:val="28"/>
+          <w:szCs w:val="28"/>
+        </w:rPr>
+        <w:t>từ</w:t>
+      </w:r>
+      <w:proofErr w:type="spellEnd"/>
+      <w:r>
+        <w:rPr>
+          <w:rFonts w:ascii="Times New Roman" w:hAnsi="Times New Roman" w:cs="Times New Roman"/>
+          <w:sz w:val="28"/>
+          <w:szCs w:val="28"/>
+        </w:rPr>
+        <w:t xml:space="preserve"> remote</w:t>
+      </w:r>
+    </w:p>
+    <w:p>
+      <w:pPr>
+        <w:pStyle w:val="ListParagraph"/>
+        <w:numPr>
+          <w:ilvl w:val="0"/>
+          <w:numId w:val="2"/>
+        </w:numPr>
+        <w:rPr>
+          <w:rFonts w:ascii="Times New Roman" w:hAnsi="Times New Roman" w:cs="Times New Roman"/>
+          <w:sz w:val="28"/>
+          <w:szCs w:val="28"/>
+        </w:rPr>
+      </w:pPr>
+      <w:r>
+        <w:rPr>
+          <w:rFonts w:ascii="Times New Roman" w:hAnsi="Times New Roman" w:cs="Times New Roman"/>
+          <w:sz w:val="28"/>
+          <w:szCs w:val="28"/>
+        </w:rPr>
+        <w:t xml:space="preserve">Git pull </w:t>
+      </w:r>
+      <w:proofErr w:type="spellStart"/>
+      <w:r>
+        <w:rPr>
+          <w:rFonts w:ascii="Times New Roman" w:hAnsi="Times New Roman" w:cs="Times New Roman"/>
+          <w:sz w:val="28"/>
+          <w:szCs w:val="28"/>
+        </w:rPr>
+        <w:t>tải</w:t>
+      </w:r>
+      <w:proofErr w:type="spellEnd"/>
+      <w:r>
+        <w:rPr>
+          <w:rFonts w:ascii="Times New Roman" w:hAnsi="Times New Roman" w:cs="Times New Roman"/>
+          <w:sz w:val="28"/>
+          <w:szCs w:val="28"/>
+        </w:rPr>
+        <w:t xml:space="preserve"> code </w:t>
+      </w:r>
+      <w:proofErr w:type="spellStart"/>
+      <w:r>
+        <w:rPr>
+          <w:rFonts w:ascii="Times New Roman" w:hAnsi="Times New Roman" w:cs="Times New Roman"/>
+          <w:sz w:val="28"/>
+          <w:szCs w:val="28"/>
+        </w:rPr>
+        <w:t>từ</w:t>
+      </w:r>
+      <w:proofErr w:type="spellEnd"/>
+      <w:r>
+        <w:rPr>
+          <w:rFonts w:ascii="Times New Roman" w:hAnsi="Times New Roman" w:cs="Times New Roman"/>
+          <w:sz w:val="28"/>
+          <w:szCs w:val="28"/>
+        </w:rPr>
+        <w:t xml:space="preserve"> remote </w:t>
+      </w:r>
+      <w:proofErr w:type="spellStart"/>
+      <w:r>
+        <w:rPr>
+          <w:rFonts w:ascii="Times New Roman" w:hAnsi="Times New Roman" w:cs="Times New Roman"/>
+          <w:sz w:val="28"/>
+          <w:szCs w:val="28"/>
+        </w:rPr>
+        <w:t>về</w:t>
+      </w:r>
+      <w:proofErr w:type="spellEnd"/>
+      <w:r>
+        <w:rPr>
+          <w:rFonts w:ascii="Times New Roman" w:hAnsi="Times New Roman" w:cs="Times New Roman"/>
+          <w:sz w:val="28"/>
+          <w:szCs w:val="28"/>
+        </w:rPr>
+        <w:t xml:space="preserve"> local </w:t>
+      </w:r>
+      <w:proofErr w:type="spellStart"/>
+      <w:r>
+        <w:rPr>
+          <w:rFonts w:ascii="Times New Roman" w:hAnsi="Times New Roman" w:cs="Times New Roman"/>
+          <w:sz w:val="28"/>
+          <w:szCs w:val="28"/>
+        </w:rPr>
+        <w:t>và</w:t>
+      </w:r>
+      <w:proofErr w:type="spellEnd"/>
+      <w:r>
+        <w:rPr>
+          <w:rFonts w:ascii="Times New Roman" w:hAnsi="Times New Roman" w:cs="Times New Roman"/>
+          <w:sz w:val="28"/>
+          <w:szCs w:val="28"/>
+        </w:rPr>
+        <w:t xml:space="preserve"> </w:t>
+      </w:r>
+      <w:proofErr w:type="spellStart"/>
+      <w:r>
+        <w:rPr>
+          <w:rFonts w:ascii="Times New Roman" w:hAnsi="Times New Roman" w:cs="Times New Roman"/>
+          <w:sz w:val="28"/>
+          <w:szCs w:val="28"/>
+        </w:rPr>
+        <w:t>áp</w:t>
+      </w:r>
+      <w:proofErr w:type="spellEnd"/>
+      <w:r>
+        <w:rPr>
+          <w:rFonts w:ascii="Times New Roman" w:hAnsi="Times New Roman" w:cs="Times New Roman"/>
+          <w:sz w:val="28"/>
+          <w:szCs w:val="28"/>
+        </w:rPr>
+        <w:t xml:space="preserve"> </w:t>
+      </w:r>
+      <w:proofErr w:type="spellStart"/>
+      <w:r>
+        <w:rPr>
+          <w:rFonts w:ascii="Times New Roman" w:hAnsi="Times New Roman" w:cs="Times New Roman"/>
+          <w:sz w:val="28"/>
+          <w:szCs w:val="28"/>
+        </w:rPr>
+        <w:t>dụng</w:t>
+      </w:r>
+      <w:proofErr w:type="spellEnd"/>
+      <w:r>
+        <w:rPr>
+          <w:rFonts w:ascii="Times New Roman" w:hAnsi="Times New Roman" w:cs="Times New Roman"/>
+          <w:sz w:val="28"/>
+          <w:szCs w:val="28"/>
+        </w:rPr>
+        <w:t xml:space="preserve"> </w:t>
+      </w:r>
+      <w:proofErr w:type="spellStart"/>
+      <w:r>
+        <w:rPr>
+          <w:rFonts w:ascii="Times New Roman" w:hAnsi="Times New Roman" w:cs="Times New Roman"/>
+          <w:sz w:val="28"/>
+          <w:szCs w:val="28"/>
+        </w:rPr>
+        <w:t>ngay</w:t>
+      </w:r>
+      <w:proofErr w:type="spellEnd"/>
+      <w:r>
+        <w:rPr>
+          <w:rFonts w:ascii="Times New Roman" w:hAnsi="Times New Roman" w:cs="Times New Roman"/>
+          <w:sz w:val="28"/>
+          <w:szCs w:val="28"/>
+        </w:rPr>
+        <w:t xml:space="preserve"> </w:t>
+      </w:r>
+      <w:proofErr w:type="spellStart"/>
+      <w:r>
+        <w:rPr>
+          <w:rFonts w:ascii="Times New Roman" w:hAnsi="Times New Roman" w:cs="Times New Roman"/>
+          <w:sz w:val="28"/>
+          <w:szCs w:val="28"/>
+        </w:rPr>
+        <w:t>vào</w:t>
+      </w:r>
+      <w:proofErr w:type="spellEnd"/>
+      <w:r>
+        <w:rPr>
+          <w:rFonts w:ascii="Times New Roman" w:hAnsi="Times New Roman" w:cs="Times New Roman"/>
+          <w:sz w:val="28"/>
+          <w:szCs w:val="28"/>
+        </w:rPr>
+        <w:t xml:space="preserve"> code </w:t>
+      </w:r>
+      <w:proofErr w:type="spellStart"/>
+      <w:r>
+        <w:rPr>
+          <w:rFonts w:ascii="Times New Roman" w:hAnsi="Times New Roman" w:cs="Times New Roman"/>
+          <w:sz w:val="28"/>
+          <w:szCs w:val="28"/>
+        </w:rPr>
+        <w:t>đang</w:t>
+      </w:r>
+      <w:proofErr w:type="spellEnd"/>
+      <w:r>
+        <w:rPr>
+          <w:rFonts w:ascii="Times New Roman" w:hAnsi="Times New Roman" w:cs="Times New Roman"/>
+          <w:sz w:val="28"/>
+          <w:szCs w:val="28"/>
+        </w:rPr>
+        <w:t xml:space="preserve"> </w:t>
+      </w:r>
+      <w:proofErr w:type="spellStart"/>
+      <w:r>
+        <w:rPr>
+          <w:rFonts w:ascii="Times New Roman" w:hAnsi="Times New Roman" w:cs="Times New Roman"/>
+          <w:sz w:val="28"/>
+          <w:szCs w:val="28"/>
+        </w:rPr>
+        <w:t>làm</w:t>
+      </w:r>
+      <w:proofErr w:type="spellEnd"/>
+      <w:r>
+        <w:rPr>
+          <w:rFonts w:ascii="Times New Roman" w:hAnsi="Times New Roman" w:cs="Times New Roman"/>
+          <w:sz w:val="28"/>
+          <w:szCs w:val="28"/>
+        </w:rPr>
+        <w:t xml:space="preserve"> </w:t>
+      </w:r>
+      <w:proofErr w:type="spellStart"/>
+      <w:r>
+        <w:rPr>
+          <w:rFonts w:ascii="Times New Roman" w:hAnsi="Times New Roman" w:cs="Times New Roman"/>
+          <w:sz w:val="28"/>
+          <w:szCs w:val="28"/>
+        </w:rPr>
+        <w:t>việc</w:t>
+      </w:r>
+      <w:proofErr w:type="spellEnd"/>
+      <w:r>
+        <w:rPr>
+          <w:rFonts w:ascii="Times New Roman" w:hAnsi="Times New Roman" w:cs="Times New Roman"/>
+          <w:sz w:val="28"/>
+          <w:szCs w:val="28"/>
+        </w:rPr>
+        <w:t xml:space="preserve">, </w:t>
+      </w:r>
+      <w:proofErr w:type="spellStart"/>
+      <w:r>
+        <w:rPr>
+          <w:rFonts w:ascii="Times New Roman" w:hAnsi="Times New Roman" w:cs="Times New Roman"/>
+          <w:sz w:val="28"/>
+          <w:szCs w:val="28"/>
+        </w:rPr>
+        <w:t>t</w:t>
+      </w:r>
+      <w:r>
+        <w:rPr>
+          <w:rFonts w:ascii="Times New Roman" w:hAnsi="Times New Roman" w:cs="Times New Roman"/>
+          <w:sz w:val="28"/>
+          <w:szCs w:val="28"/>
+        </w:rPr>
+        <w:t>hường</w:t>
+      </w:r>
+      <w:proofErr w:type="spellEnd"/>
+      <w:r>
+        <w:rPr>
+          <w:rFonts w:ascii="Times New Roman" w:hAnsi="Times New Roman" w:cs="Times New Roman"/>
+          <w:sz w:val="28"/>
+          <w:szCs w:val="28"/>
+        </w:rPr>
+        <w:t xml:space="preserve"> </w:t>
+      </w:r>
+      <w:proofErr w:type="spellStart"/>
+      <w:r>
+        <w:rPr>
+          <w:rFonts w:ascii="Times New Roman" w:hAnsi="Times New Roman" w:cs="Times New Roman"/>
+          <w:sz w:val="28"/>
+          <w:szCs w:val="28"/>
+        </w:rPr>
+        <w:t>sử</w:t>
+      </w:r>
+      <w:proofErr w:type="spellEnd"/>
+      <w:r>
+        <w:rPr>
+          <w:rFonts w:ascii="Times New Roman" w:hAnsi="Times New Roman" w:cs="Times New Roman"/>
+          <w:sz w:val="28"/>
+          <w:szCs w:val="28"/>
+        </w:rPr>
+        <w:t xml:space="preserve"> </w:t>
+      </w:r>
+      <w:proofErr w:type="spellStart"/>
+      <w:r>
+        <w:rPr>
+          <w:rFonts w:ascii="Times New Roman" w:hAnsi="Times New Roman" w:cs="Times New Roman"/>
+          <w:sz w:val="28"/>
+          <w:szCs w:val="28"/>
+        </w:rPr>
+        <w:t>dụng</w:t>
+      </w:r>
+      <w:proofErr w:type="spellEnd"/>
+      <w:r>
+        <w:rPr>
+          <w:rFonts w:ascii="Times New Roman" w:hAnsi="Times New Roman" w:cs="Times New Roman"/>
+          <w:sz w:val="28"/>
+          <w:szCs w:val="28"/>
+        </w:rPr>
+        <w:t xml:space="preserve"> </w:t>
+      </w:r>
+      <w:proofErr w:type="spellStart"/>
+      <w:r>
+        <w:rPr>
+          <w:rFonts w:ascii="Times New Roman" w:hAnsi="Times New Roman" w:cs="Times New Roman"/>
+          <w:sz w:val="28"/>
+          <w:szCs w:val="28"/>
+        </w:rPr>
+        <w:t>để</w:t>
+      </w:r>
+      <w:proofErr w:type="spellEnd"/>
+      <w:r>
+        <w:rPr>
+          <w:rFonts w:ascii="Times New Roman" w:hAnsi="Times New Roman" w:cs="Times New Roman"/>
+          <w:sz w:val="28"/>
+          <w:szCs w:val="28"/>
+        </w:rPr>
+        <w:t xml:space="preserve"> </w:t>
+      </w:r>
+      <w:proofErr w:type="spellStart"/>
+      <w:r>
+        <w:rPr>
+          <w:rFonts w:ascii="Times New Roman" w:hAnsi="Times New Roman" w:cs="Times New Roman"/>
+          <w:sz w:val="28"/>
+          <w:szCs w:val="28"/>
+        </w:rPr>
+        <w:t>lấy</w:t>
+      </w:r>
+      <w:proofErr w:type="spellEnd"/>
+      <w:r>
+        <w:rPr>
+          <w:rFonts w:ascii="Times New Roman" w:hAnsi="Times New Roman" w:cs="Times New Roman"/>
+          <w:sz w:val="28"/>
+          <w:szCs w:val="28"/>
+        </w:rPr>
+        <w:t xml:space="preserve"> code </w:t>
+      </w:r>
+      <w:proofErr w:type="spellStart"/>
+      <w:r>
+        <w:rPr>
+          <w:rFonts w:ascii="Times New Roman" w:hAnsi="Times New Roman" w:cs="Times New Roman"/>
+          <w:sz w:val="28"/>
+          <w:szCs w:val="28"/>
+        </w:rPr>
+        <w:t>từ</w:t>
+      </w:r>
+      <w:proofErr w:type="spellEnd"/>
+      <w:r>
+        <w:rPr>
+          <w:rFonts w:ascii="Times New Roman" w:hAnsi="Times New Roman" w:cs="Times New Roman"/>
+          <w:sz w:val="28"/>
+          <w:szCs w:val="28"/>
+        </w:rPr>
+        <w:t xml:space="preserve"> remote repo </w:t>
+      </w:r>
+      <w:proofErr w:type="spellStart"/>
+      <w:r>
+        <w:rPr>
+          <w:rFonts w:ascii="Times New Roman" w:hAnsi="Times New Roman" w:cs="Times New Roman"/>
+          <w:sz w:val="28"/>
+          <w:szCs w:val="28"/>
+        </w:rPr>
+        <w:t>về</w:t>
+      </w:r>
+      <w:proofErr w:type="spellEnd"/>
+      <w:r>
+        <w:rPr>
+          <w:rFonts w:ascii="Times New Roman" w:hAnsi="Times New Roman" w:cs="Times New Roman"/>
+          <w:sz w:val="28"/>
+          <w:szCs w:val="28"/>
+        </w:rPr>
+        <w:t xml:space="preserve"> </w:t>
+      </w:r>
+      <w:proofErr w:type="spellStart"/>
+      <w:r>
+        <w:rPr>
+          <w:rFonts w:ascii="Times New Roman" w:hAnsi="Times New Roman" w:cs="Times New Roman"/>
+          <w:sz w:val="28"/>
+          <w:szCs w:val="28"/>
+        </w:rPr>
+        <w:t>máy</w:t>
+      </w:r>
+      <w:proofErr w:type="spellEnd"/>
+      <w:r>
+        <w:rPr>
+          <w:rFonts w:ascii="Times New Roman" w:hAnsi="Times New Roman" w:cs="Times New Roman"/>
+          <w:sz w:val="28"/>
+          <w:szCs w:val="28"/>
+        </w:rPr>
+        <w:t xml:space="preserve"> </w:t>
+      </w:r>
+      <w:proofErr w:type="spellStart"/>
+      <w:r>
+        <w:rPr>
+          <w:rFonts w:ascii="Times New Roman" w:hAnsi="Times New Roman" w:cs="Times New Roman"/>
+          <w:sz w:val="28"/>
+          <w:szCs w:val="28"/>
+        </w:rPr>
+        <w:t>để</w:t>
+      </w:r>
+      <w:proofErr w:type="spellEnd"/>
+      <w:r>
+        <w:rPr>
+          <w:rFonts w:ascii="Times New Roman" w:hAnsi="Times New Roman" w:cs="Times New Roman"/>
+          <w:sz w:val="28"/>
+          <w:szCs w:val="28"/>
+        </w:rPr>
+        <w:t xml:space="preserve"> </w:t>
+      </w:r>
+      <w:proofErr w:type="spellStart"/>
+      <w:r>
+        <w:rPr>
+          <w:rFonts w:ascii="Times New Roman" w:hAnsi="Times New Roman" w:cs="Times New Roman"/>
+          <w:sz w:val="28"/>
+          <w:szCs w:val="28"/>
+        </w:rPr>
+        <w:t>xem</w:t>
+      </w:r>
+      <w:proofErr w:type="spellEnd"/>
+      <w:r>
+        <w:rPr>
+          <w:rFonts w:ascii="Times New Roman" w:hAnsi="Times New Roman" w:cs="Times New Roman"/>
+          <w:sz w:val="28"/>
+          <w:szCs w:val="28"/>
+        </w:rPr>
+        <w:t xml:space="preserve"> </w:t>
+      </w:r>
+      <w:proofErr w:type="spellStart"/>
+      <w:r>
+        <w:rPr>
+          <w:rFonts w:ascii="Times New Roman" w:hAnsi="Times New Roman" w:cs="Times New Roman"/>
+          <w:sz w:val="28"/>
+          <w:szCs w:val="28"/>
+        </w:rPr>
+        <w:t>hoặc</w:t>
+      </w:r>
+      <w:proofErr w:type="spellEnd"/>
+      <w:r>
+        <w:rPr>
+          <w:rFonts w:ascii="Times New Roman" w:hAnsi="Times New Roman" w:cs="Times New Roman"/>
+          <w:sz w:val="28"/>
+          <w:szCs w:val="28"/>
+        </w:rPr>
+        <w:t xml:space="preserve"> code </w:t>
+      </w:r>
+      <w:proofErr w:type="spellStart"/>
+      <w:r>
+        <w:rPr>
+          <w:rFonts w:ascii="Times New Roman" w:hAnsi="Times New Roman" w:cs="Times New Roman"/>
+          <w:sz w:val="28"/>
+          <w:szCs w:val="28"/>
+        </w:rPr>
+        <w:t>tiếp</w:t>
+      </w:r>
+      <w:proofErr w:type="spellEnd"/>
+    </w:p>
+    <w:p>
+      <w:pPr>
+        <w:ind w:left="1080"/>
+        <w:rPr>
+          <w:rFonts w:ascii="Times New Roman" w:hAnsi="Times New Roman" w:cs="Times New Roman"/>
+          <w:sz w:val="28"/>
+          <w:szCs w:val="28"/>
+        </w:rPr>
+      </w:pPr>
+      <w:proofErr w:type="spellStart"/>
+      <w:r>
+        <w:rPr>
+          <w:rFonts w:ascii="Times New Roman" w:hAnsi="Times New Roman" w:cs="Times New Roman"/>
+          <w:sz w:val="28"/>
+          <w:szCs w:val="28"/>
+        </w:rPr>
+        <w:t>Ví</w:t>
+      </w:r>
+      <w:proofErr w:type="spellEnd"/>
+      <w:r>
+        <w:rPr>
+          <w:rFonts w:ascii="Times New Roman" w:hAnsi="Times New Roman" w:cs="Times New Roman"/>
+          <w:sz w:val="28"/>
+          <w:szCs w:val="28"/>
+        </w:rPr>
+        <w:t xml:space="preserve"> </w:t>
+      </w:r>
+      <w:proofErr w:type="spellStart"/>
+      <w:r>
+        <w:rPr>
+          <w:rFonts w:ascii="Times New Roman" w:hAnsi="Times New Roman" w:cs="Times New Roman"/>
+          <w:sz w:val="28"/>
+          <w:szCs w:val="28"/>
+        </w:rPr>
+        <w:t>dụ</w:t>
+      </w:r>
+      <w:proofErr w:type="spellEnd"/>
+      <w:r>
+        <w:rPr>
+          <w:rFonts w:ascii="Times New Roman" w:hAnsi="Times New Roman" w:cs="Times New Roman"/>
+          <w:sz w:val="28"/>
+          <w:szCs w:val="28"/>
+        </w:rPr>
+        <w:t xml:space="preserve"> </w:t>
+      </w:r>
+      <w:proofErr w:type="spellStart"/>
+      <w:r>
+        <w:rPr>
+          <w:rFonts w:ascii="Times New Roman" w:hAnsi="Times New Roman" w:cs="Times New Roman"/>
+          <w:sz w:val="28"/>
+          <w:szCs w:val="28"/>
+        </w:rPr>
+        <w:t>minh</w:t>
+      </w:r>
+      <w:proofErr w:type="spellEnd"/>
+      <w:r>
+        <w:rPr>
+          <w:rFonts w:ascii="Times New Roman" w:hAnsi="Times New Roman" w:cs="Times New Roman"/>
+          <w:sz w:val="28"/>
+          <w:szCs w:val="28"/>
+        </w:rPr>
+        <w:t xml:space="preserve"> </w:t>
+      </w:r>
+      <w:proofErr w:type="spellStart"/>
+      <w:r>
+        <w:rPr>
+          <w:rFonts w:ascii="Times New Roman" w:hAnsi="Times New Roman" w:cs="Times New Roman"/>
+          <w:sz w:val="28"/>
+          <w:szCs w:val="28"/>
+        </w:rPr>
+        <w:t>họa</w:t>
+      </w:r>
+      <w:proofErr w:type="spellEnd"/>
+      <w:r>
+        <w:rPr>
+          <w:rFonts w:ascii="Times New Roman" w:hAnsi="Times New Roman" w:cs="Times New Roman"/>
+          <w:sz w:val="28"/>
+          <w:szCs w:val="28"/>
+        </w:rPr>
+        <w:br/>
+      </w:r>
+      <w:proofErr w:type="spellStart"/>
+      <w:r>
+        <w:rPr>
+          <w:rFonts w:ascii="Times New Roman" w:hAnsi="Times New Roman" w:cs="Times New Roman"/>
+          <w:sz w:val="28"/>
+          <w:szCs w:val="28"/>
+        </w:rPr>
+        <w:t>đầu</w:t>
+      </w:r>
+      <w:proofErr w:type="spellEnd"/>
+      <w:r>
+        <w:rPr>
+          <w:rFonts w:ascii="Times New Roman" w:hAnsi="Times New Roman" w:cs="Times New Roman"/>
+          <w:sz w:val="28"/>
+          <w:szCs w:val="28"/>
+        </w:rPr>
+        <w:t xml:space="preserve"> </w:t>
+      </w:r>
+      <w:proofErr w:type="spellStart"/>
+      <w:r>
+        <w:rPr>
+          <w:rFonts w:ascii="Times New Roman" w:hAnsi="Times New Roman" w:cs="Times New Roman"/>
+          <w:sz w:val="28"/>
+          <w:szCs w:val="28"/>
+        </w:rPr>
+        <w:t>tiên</w:t>
+      </w:r>
+      <w:proofErr w:type="spellEnd"/>
+      <w:r>
+        <w:rPr>
+          <w:rFonts w:ascii="Times New Roman" w:hAnsi="Times New Roman" w:cs="Times New Roman"/>
+          <w:sz w:val="28"/>
+          <w:szCs w:val="28"/>
+        </w:rPr>
+        <w:t xml:space="preserve">, </w:t>
+      </w:r>
+      <w:proofErr w:type="spellStart"/>
+      <w:r>
+        <w:rPr>
+          <w:rFonts w:ascii="Times New Roman" w:hAnsi="Times New Roman" w:cs="Times New Roman"/>
+          <w:sz w:val="28"/>
+          <w:szCs w:val="28"/>
+        </w:rPr>
+        <w:t>tạo</w:t>
+      </w:r>
+      <w:proofErr w:type="spellEnd"/>
+      <w:r>
+        <w:rPr>
+          <w:rFonts w:ascii="Times New Roman" w:hAnsi="Times New Roman" w:cs="Times New Roman"/>
+          <w:sz w:val="28"/>
+          <w:szCs w:val="28"/>
+        </w:rPr>
+        <w:t xml:space="preserve"> 1 branch ở remote</w:t>
+      </w:r>
+      <w:r>
+        <w:rPr>
+          <w:rFonts w:ascii="Times New Roman" w:hAnsi="Times New Roman" w:cs="Times New Roman"/>
+          <w:sz w:val="28"/>
+          <w:szCs w:val="28"/>
+        </w:rPr>
+        <w:br/>
+        <w:t xml:space="preserve">ở local </w:t>
+      </w:r>
+      <w:proofErr w:type="spellStart"/>
+      <w:r>
+        <w:rPr>
+          <w:rFonts w:ascii="Times New Roman" w:hAnsi="Times New Roman" w:cs="Times New Roman"/>
+          <w:sz w:val="28"/>
+          <w:szCs w:val="28"/>
+        </w:rPr>
+        <w:t>không</w:t>
+      </w:r>
+      <w:proofErr w:type="spellEnd"/>
+      <w:r>
+        <w:rPr>
+          <w:rFonts w:ascii="Times New Roman" w:hAnsi="Times New Roman" w:cs="Times New Roman"/>
+          <w:sz w:val="28"/>
+          <w:szCs w:val="28"/>
+        </w:rPr>
+        <w:t xml:space="preserve"> </w:t>
+      </w:r>
+      <w:proofErr w:type="spellStart"/>
+      <w:r>
+        <w:rPr>
+          <w:rFonts w:ascii="Times New Roman" w:hAnsi="Times New Roman" w:cs="Times New Roman"/>
+          <w:sz w:val="28"/>
+          <w:szCs w:val="28"/>
+        </w:rPr>
+        <w:t>tìm</w:t>
+      </w:r>
+      <w:proofErr w:type="spellEnd"/>
+      <w:r>
+        <w:rPr>
+          <w:rFonts w:ascii="Times New Roman" w:hAnsi="Times New Roman" w:cs="Times New Roman"/>
+          <w:sz w:val="28"/>
+          <w:szCs w:val="28"/>
+        </w:rPr>
+        <w:t xml:space="preserve"> </w:t>
+      </w:r>
+      <w:proofErr w:type="spellStart"/>
+      <w:r>
+        <w:rPr>
+          <w:rFonts w:ascii="Times New Roman" w:hAnsi="Times New Roman" w:cs="Times New Roman"/>
+          <w:sz w:val="28"/>
+          <w:szCs w:val="28"/>
+        </w:rPr>
+        <w:t>thấy</w:t>
+      </w:r>
+      <w:proofErr w:type="spellEnd"/>
+      <w:r>
+        <w:rPr>
+          <w:rFonts w:ascii="Times New Roman" w:hAnsi="Times New Roman" w:cs="Times New Roman"/>
+          <w:sz w:val="28"/>
+          <w:szCs w:val="28"/>
+        </w:rPr>
+        <w:t xml:space="preserve"> </w:t>
+      </w:r>
+      <w:proofErr w:type="spellStart"/>
+      <w:r>
+        <w:rPr>
+          <w:rFonts w:ascii="Times New Roman" w:hAnsi="Times New Roman" w:cs="Times New Roman"/>
+          <w:sz w:val="28"/>
+          <w:szCs w:val="28"/>
+        </w:rPr>
+        <w:t>được</w:t>
+      </w:r>
+      <w:proofErr w:type="spellEnd"/>
+      <w:r>
+        <w:rPr>
+          <w:rFonts w:ascii="Times New Roman" w:hAnsi="Times New Roman" w:cs="Times New Roman"/>
+          <w:sz w:val="28"/>
+          <w:szCs w:val="28"/>
+        </w:rPr>
+        <w:t xml:space="preserve"> branch </w:t>
+      </w:r>
+      <w:proofErr w:type="spellStart"/>
+      <w:r>
+        <w:rPr>
+          <w:rFonts w:ascii="Times New Roman" w:hAnsi="Times New Roman" w:cs="Times New Roman"/>
+          <w:sz w:val="28"/>
+          <w:szCs w:val="28"/>
+        </w:rPr>
+        <w:t>vừa</w:t>
+      </w:r>
+      <w:proofErr w:type="spellEnd"/>
+      <w:r>
+        <w:rPr>
+          <w:rFonts w:ascii="Times New Roman" w:hAnsi="Times New Roman" w:cs="Times New Roman"/>
+          <w:sz w:val="28"/>
+          <w:szCs w:val="28"/>
+        </w:rPr>
+        <w:t xml:space="preserve"> </w:t>
+      </w:r>
+      <w:proofErr w:type="spellStart"/>
+      <w:r>
+        <w:rPr>
+          <w:rFonts w:ascii="Times New Roman" w:hAnsi="Times New Roman" w:cs="Times New Roman"/>
+          <w:sz w:val="28"/>
+          <w:szCs w:val="28"/>
+        </w:rPr>
+        <w:t>tạo</w:t>
+      </w:r>
+      <w:proofErr w:type="spellEnd"/>
+    </w:p>
+    <w:p>
+      <w:pPr>
+        <w:ind w:left="1080"/>
+        <w:rPr>
+          <w:rFonts w:ascii="Times New Roman" w:hAnsi="Times New Roman" w:cs="Times New Roman"/>
+          <w:sz w:val="28"/>
+          <w:szCs w:val="28"/>
+        </w:rPr>
+      </w:pPr>
+      <w:r>
+        <w:rPr>
+          <w:rFonts w:ascii="Times New Roman" w:hAnsi="Times New Roman" w:cs="Times New Roman"/>
+          <w:sz w:val="28"/>
+          <w:szCs w:val="28"/>
+        </w:rPr>
+        <w:drawing>
+          <wp:inline distT="0" distB="0" distL="0" distR="0" wp14:anchorId="6A63CF12" wp14:editId="120BD602">
+            <wp:extent cx="4105848" cy="685896"/>
+            <wp:effectExtent l="0" t="0" r="0" b="0"/>
+            <wp:docPr id="1668898338" name="Picture 1" descr="A black screen with colorful text&#10;&#10;Description automatically generated"/>
+            <wp:cNvGraphicFramePr>
+              <a:graphicFrameLocks xmlns:a="http://schemas.openxmlformats.org/drawingml/2006/main" noChangeAspect="1"/>
+            </wp:cNvGraphicFramePr>
+            <a:graphic xmlns:a="http://schemas.openxmlformats.org/drawingml/2006/main">
+              <a:graphicData uri="http://schemas.openxmlformats.org/drawingml/2006/picture">
+                <pic:pic xmlns:pic="http://schemas.openxmlformats.org/drawingml/2006/picture">
+                  <pic:nvPicPr>
+                    <pic:cNvPr id="1668898338" name="Picture 1" descr="A black screen with colorful text&#10;&#10;Description automatically generated"/>
+                    <pic:cNvPicPr/>
+                  </pic:nvPicPr>
+                  <pic:blipFill>
+                    <a:blip r:embed="rId5"/>
+                    <a:stretch>
+                      <a:fillRect/>
+                    </a:stretch>
+                  </pic:blipFill>
+                  <pic:spPr>
+                    <a:xfrm>
+                      <a:off x="0" y="0"/>
+                      <a:ext cx="4105848" cy="685896"/>
+                    </a:xfrm>
+                    <a:prstGeom prst="rect">
+                      <a:avLst/>
+                    </a:prstGeom>
+                  </pic:spPr>
+                </pic:pic>
+              </a:graphicData>
+            </a:graphic>
+          </wp:inline>
+        </w:drawing>
+      </w:r>
+    </w:p>
+    <w:p>
+      <w:pPr>
+        <w:ind w:left="1080"/>
+        <w:rPr>
+          <w:rFonts w:ascii="Times New Roman" w:hAnsi="Times New Roman" w:cs="Times New Roman"/>
+          <w:sz w:val="28"/>
+          <w:szCs w:val="28"/>
+        </w:rPr>
+      </w:pPr>
+      <w:proofErr w:type="spellStart"/>
+      <w:r>
+        <w:rPr>
+          <w:rFonts w:ascii="Times New Roman" w:hAnsi="Times New Roman" w:cs="Times New Roman"/>
+          <w:sz w:val="28"/>
+          <w:szCs w:val="28"/>
+        </w:rPr>
+        <w:t>Sử</w:t>
+      </w:r>
+      <w:proofErr w:type="spellEnd"/>
+      <w:r>
+        <w:rPr>
+          <w:rFonts w:ascii="Times New Roman" w:hAnsi="Times New Roman" w:cs="Times New Roman"/>
+          <w:sz w:val="28"/>
+          <w:szCs w:val="28"/>
+        </w:rPr>
+        <w:t xml:space="preserve"> </w:t>
+      </w:r>
+      <w:proofErr w:type="spellStart"/>
+      <w:r>
+        <w:rPr>
+          <w:rFonts w:ascii="Times New Roman" w:hAnsi="Times New Roman" w:cs="Times New Roman"/>
+          <w:sz w:val="28"/>
+          <w:szCs w:val="28"/>
+        </w:rPr>
+        <w:t>dụng</w:t>
+      </w:r>
+      <w:proofErr w:type="spellEnd"/>
+      <w:r>
+        <w:rPr>
+          <w:rFonts w:ascii="Times New Roman" w:hAnsi="Times New Roman" w:cs="Times New Roman"/>
+          <w:sz w:val="28"/>
+          <w:szCs w:val="28"/>
+        </w:rPr>
+        <w:t xml:space="preserve"> git fetch </w:t>
+      </w:r>
+      <w:proofErr w:type="spellStart"/>
+      <w:r>
+        <w:rPr>
+          <w:rFonts w:ascii="Times New Roman" w:hAnsi="Times New Roman" w:cs="Times New Roman"/>
+          <w:sz w:val="28"/>
+          <w:szCs w:val="28"/>
+        </w:rPr>
+        <w:t>để</w:t>
+      </w:r>
+      <w:proofErr w:type="spellEnd"/>
+      <w:r>
+        <w:rPr>
+          <w:rFonts w:ascii="Times New Roman" w:hAnsi="Times New Roman" w:cs="Times New Roman"/>
+          <w:sz w:val="28"/>
+          <w:szCs w:val="28"/>
+        </w:rPr>
+        <w:t xml:space="preserve"> </w:t>
+      </w:r>
+      <w:proofErr w:type="spellStart"/>
+      <w:r>
+        <w:rPr>
+          <w:rFonts w:ascii="Times New Roman" w:hAnsi="Times New Roman" w:cs="Times New Roman"/>
+          <w:sz w:val="28"/>
+          <w:szCs w:val="28"/>
+        </w:rPr>
+        <w:t>lấy</w:t>
+      </w:r>
+      <w:proofErr w:type="spellEnd"/>
+      <w:r>
+        <w:rPr>
+          <w:rFonts w:ascii="Times New Roman" w:hAnsi="Times New Roman" w:cs="Times New Roman"/>
+          <w:sz w:val="28"/>
+          <w:szCs w:val="28"/>
+        </w:rPr>
+        <w:t xml:space="preserve"> </w:t>
+      </w:r>
+      <w:proofErr w:type="spellStart"/>
+      <w:r>
+        <w:rPr>
+          <w:rFonts w:ascii="Times New Roman" w:hAnsi="Times New Roman" w:cs="Times New Roman"/>
+          <w:sz w:val="28"/>
+          <w:szCs w:val="28"/>
+        </w:rPr>
+        <w:t>thông</w:t>
+      </w:r>
+      <w:proofErr w:type="spellEnd"/>
+      <w:r>
+        <w:rPr>
+          <w:rFonts w:ascii="Times New Roman" w:hAnsi="Times New Roman" w:cs="Times New Roman"/>
+          <w:sz w:val="28"/>
+          <w:szCs w:val="28"/>
+        </w:rPr>
+        <w:t xml:space="preserve"> tin c</w:t>
+      </w:r>
+      <w:proofErr w:type="spellStart"/>
+      <w:r>
+        <w:rPr>
+          <w:rFonts w:ascii="Times New Roman" w:hAnsi="Times New Roman" w:cs="Times New Roman"/>
+          <w:sz w:val="28"/>
+          <w:szCs w:val="28"/>
+        </w:rPr>
+        <w:t>ác</w:t>
+      </w:r>
+      <w:proofErr w:type="spellEnd"/>
+      <w:r>
+        <w:rPr>
+          <w:rFonts w:ascii="Times New Roman" w:hAnsi="Times New Roman" w:cs="Times New Roman"/>
+          <w:sz w:val="28"/>
+          <w:szCs w:val="28"/>
+        </w:rPr>
+        <w:t xml:space="preserve"> </w:t>
+      </w:r>
+      <w:proofErr w:type="spellStart"/>
+      <w:r>
+        <w:rPr>
+          <w:rFonts w:ascii="Times New Roman" w:hAnsi="Times New Roman" w:cs="Times New Roman"/>
+          <w:sz w:val="28"/>
+          <w:szCs w:val="28"/>
+        </w:rPr>
+        <w:t>nhánh</w:t>
+      </w:r>
+      <w:proofErr w:type="spellEnd"/>
+      <w:r>
+        <w:rPr>
+          <w:rFonts w:ascii="Times New Roman" w:hAnsi="Times New Roman" w:cs="Times New Roman"/>
+          <w:sz w:val="28"/>
+          <w:szCs w:val="28"/>
+        </w:rPr>
+        <w:t xml:space="preserve"> ở remote</w:t>
+      </w:r>
+    </w:p>
+    <w:p>
+      <w:pPr>
+        <w:ind w:left="1080"/>
+        <w:rPr>
+          <w:rFonts w:ascii="Times New Roman" w:hAnsi="Times New Roman" w:cs="Times New Roman"/>
+          <w:sz w:val="28"/>
+          <w:szCs w:val="28"/>
+        </w:rPr>
+      </w:pPr>
+      <w:r>
+        <w:rPr>
+          <w:rFonts w:ascii="Times New Roman" w:hAnsi="Times New Roman" w:cs="Times New Roman"/>
+          <w:sz w:val="28"/>
+          <w:szCs w:val="28"/>
+        </w:rPr>
+        <w:drawing>
+          <wp:inline distT="0" distB="0" distL="0" distR="0" wp14:anchorId="685B6336" wp14:editId="14F9F98B">
+            <wp:extent cx="5163271" cy="1476581"/>
+            <wp:effectExtent l="0" t="0" r="0" b="9525"/>
+            <wp:docPr id="1221065375" name="Picture 1" descr="A computer screen with white text&#10;&#10;Description automatically generated"/>
+            <wp:cNvGraphicFramePr>
+              <a:graphicFrameLocks xmlns:a="http://schemas.openxmlformats.org/drawingml/2006/main" noChangeAspect="1"/>
+            </wp:cNvGraphicFramePr>
+            <a:graphic xmlns:a="http://schemas.openxmlformats.org/drawingml/2006/main">
+              <a:graphicData uri="http://schemas.openxmlformats.org/drawingml/2006/picture">
+                <pic:pic xmlns:pic="http://schemas.openxmlformats.org/drawingml/2006/picture">
+                  <pic:nvPicPr>
+                    <pic:cNvPr id="1221065375" name="Picture 1" descr="A computer screen with white text&#10;&#10;Description automatically generated"/>
+                    <pic:cNvPicPr/>
+                  </pic:nvPicPr>
+                  <pic:blipFill>
+                    <a:blip r:embed="rId6"/>
+                    <a:stretch>
+                      <a:fillRect/>
+                    </a:stretch>
+                  </pic:blipFill>
+                  <pic:spPr>
+                    <a:xfrm>
+                      <a:off x="0" y="0"/>
+                      <a:ext cx="5163271" cy="1476581"/>
+                    </a:xfrm>
+                    <a:prstGeom prst="rect">
+                      <a:avLst/>
+                    </a:prstGeom>
+                  </pic:spPr>
+                </pic:pic>
+              </a:graphicData>
+            </a:graphic>
+          </wp:inline>
+        </w:drawing>
+      </w:r>
+    </w:p>
+    <w:p>
+      <w:pPr>
+        <w:ind w:left="1080"/>
+        <w:rPr>
+          <w:rFonts w:ascii="Times New Roman" w:hAnsi="Times New Roman" w:cs="Times New Roman"/>
+          <w:sz w:val="28"/>
+          <w:szCs w:val="28"/>
+        </w:rPr>
+      </w:pPr>
+      <w:proofErr w:type="spellStart"/>
+      <w:r>
+        <w:rPr>
+          <w:rFonts w:ascii="Times New Roman" w:hAnsi="Times New Roman" w:cs="Times New Roman"/>
+          <w:sz w:val="28"/>
+          <w:szCs w:val="28"/>
+        </w:rPr>
+        <w:t>Sử</w:t>
+      </w:r>
+      <w:proofErr w:type="spellEnd"/>
+      <w:r>
+        <w:rPr>
+          <w:rFonts w:ascii="Times New Roman" w:hAnsi="Times New Roman" w:cs="Times New Roman"/>
+          <w:sz w:val="28"/>
+          <w:szCs w:val="28"/>
+        </w:rPr>
+        <w:t xml:space="preserve"> </w:t>
+      </w:r>
+      <w:proofErr w:type="spellStart"/>
+      <w:r>
+        <w:rPr>
+          <w:rFonts w:ascii="Times New Roman" w:hAnsi="Times New Roman" w:cs="Times New Roman"/>
+          <w:sz w:val="28"/>
+          <w:szCs w:val="28"/>
+        </w:rPr>
+        <w:t>dụng</w:t>
+      </w:r>
+      <w:proofErr w:type="spellEnd"/>
+      <w:r>
+        <w:rPr>
+          <w:rFonts w:ascii="Times New Roman" w:hAnsi="Times New Roman" w:cs="Times New Roman"/>
+          <w:sz w:val="28"/>
+          <w:szCs w:val="28"/>
+        </w:rPr>
+        <w:t xml:space="preserve"> git checkout </w:t>
+      </w:r>
+      <w:proofErr w:type="spellStart"/>
+      <w:r>
+        <w:rPr>
+          <w:rFonts w:ascii="Times New Roman" w:hAnsi="Times New Roman" w:cs="Times New Roman"/>
+          <w:sz w:val="28"/>
+          <w:szCs w:val="28"/>
+        </w:rPr>
+        <w:t>và</w:t>
+      </w:r>
+      <w:proofErr w:type="spellEnd"/>
+      <w:r>
+        <w:rPr>
+          <w:rFonts w:ascii="Times New Roman" w:hAnsi="Times New Roman" w:cs="Times New Roman"/>
+          <w:sz w:val="28"/>
+          <w:szCs w:val="28"/>
+        </w:rPr>
+        <w:t xml:space="preserve"> git pull </w:t>
+      </w:r>
+      <w:proofErr w:type="spellStart"/>
+      <w:r>
+        <w:rPr>
+          <w:rFonts w:ascii="Times New Roman" w:hAnsi="Times New Roman" w:cs="Times New Roman"/>
+          <w:sz w:val="28"/>
+          <w:szCs w:val="28"/>
+        </w:rPr>
+        <w:t>để</w:t>
+      </w:r>
+      <w:proofErr w:type="spellEnd"/>
+      <w:r>
+        <w:rPr>
+          <w:rFonts w:ascii="Times New Roman" w:hAnsi="Times New Roman" w:cs="Times New Roman"/>
+          <w:sz w:val="28"/>
+          <w:szCs w:val="28"/>
+        </w:rPr>
+        <w:t xml:space="preserve"> </w:t>
+      </w:r>
+      <w:proofErr w:type="spellStart"/>
+      <w:r>
+        <w:rPr>
+          <w:rFonts w:ascii="Times New Roman" w:hAnsi="Times New Roman" w:cs="Times New Roman"/>
+          <w:sz w:val="28"/>
+          <w:szCs w:val="28"/>
+        </w:rPr>
+        <w:t>lấy</w:t>
+      </w:r>
+      <w:proofErr w:type="spellEnd"/>
+      <w:r>
+        <w:rPr>
+          <w:rFonts w:ascii="Times New Roman" w:hAnsi="Times New Roman" w:cs="Times New Roman"/>
+          <w:sz w:val="28"/>
+          <w:szCs w:val="28"/>
+        </w:rPr>
+        <w:t xml:space="preserve"> code </w:t>
+      </w:r>
+      <w:proofErr w:type="spellStart"/>
+      <w:r>
+        <w:rPr>
+          <w:rFonts w:ascii="Times New Roman" w:hAnsi="Times New Roman" w:cs="Times New Roman"/>
+          <w:sz w:val="28"/>
+          <w:szCs w:val="28"/>
+        </w:rPr>
+        <w:t>về</w:t>
+      </w:r>
+      <w:proofErr w:type="spellEnd"/>
+    </w:p>
+    <w:p>
+      <w:pPr>
+        <w:ind w:left="1080"/>
+        <w:rPr>
+          <w:rFonts w:ascii="Times New Roman" w:hAnsi="Times New Roman" w:cs="Times New Roman"/>
+          <w:sz w:val="28"/>
+          <w:szCs w:val="28"/>
+        </w:rPr>
+      </w:pPr>
+      <w:r>
+        <w:rPr>
+          <w:rFonts w:ascii="Times New Roman" w:hAnsi="Times New Roman" w:cs="Times New Roman"/>
+          <w:sz w:val="28"/>
+          <w:szCs w:val="28"/>
+        </w:rPr>
+        <w:lastRenderedPageBreak/>
+        <w:drawing>
+          <wp:inline distT="0" distB="0" distL="0" distR="0" wp14:anchorId="7B8098BD" wp14:editId="0F707D4E">
+            <wp:extent cx="5382376" cy="2219635"/>
+            <wp:effectExtent l="0" t="0" r="0" b="9525"/>
+            <wp:docPr id="1730690049" name="Picture 1" descr="A computer screen shot of text&#10;&#10;Description automatically generated"/>
+            <wp:cNvGraphicFramePr>
+              <a:graphicFrameLocks xmlns:a="http://schemas.openxmlformats.org/drawingml/2006/main" noChangeAspect="1"/>
+            </wp:cNvGraphicFramePr>
+            <a:graphic xmlns:a="http://schemas.openxmlformats.org/drawingml/2006/main">
+              <a:graphicData uri="http://schemas.openxmlformats.org/drawingml/2006/picture">
+                <pic:pic xmlns:pic="http://schemas.openxmlformats.org/drawingml/2006/picture">
+                  <pic:nvPicPr>
+                    <pic:cNvPr id="1730690049" name="Picture 1" descr="A computer screen shot of text&#10;&#10;Description automatically generated"/>
+                    <pic:cNvPicPr/>
+                  </pic:nvPicPr>
+                  <pic:blipFill>
+                    <a:blip r:embed="rId7"/>
+                    <a:stretch>
+                      <a:fillRect/>
+                    </a:stretch>
+                  </pic:blipFill>
+                  <pic:spPr>
+                    <a:xfrm>
+                      <a:off x="0" y="0"/>
+                      <a:ext cx="5382376" cy="2219635"/>
+                    </a:xfrm>
+                    <a:prstGeom prst="rect">
+                      <a:avLst/>
+                    </a:prstGeom>
+                  </pic:spPr>
+                </pic:pic>
+              </a:graphicData>
+            </a:graphic>
+          </wp:inline>
+        </w:drawing>
+      </w:r>
+    </w:p>
+    <w:p>
+      <w:pPr>
+        <w:ind w:left="1080"/>
+        <w:rPr>
+          <w:rFonts w:ascii="Times New Roman" w:hAnsi="Times New Roman" w:cs="Times New Roman"/>
+          <w:sz w:val="28"/>
+          <w:szCs w:val="28"/>
+        </w:rPr>
+      </w:pPr>
+      <w:r>
+        <w:rPr>
+          <w:rFonts w:ascii="Times New Roman" w:hAnsi="Times New Roman" w:cs="Times New Roman"/>
+          <w:sz w:val="28"/>
+          <w:szCs w:val="28"/>
+        </w:rPr>
+        <w:drawing>
+          <wp:inline distT="0" distB="0" distL="0" distR="0" wp14:anchorId="4575F1E0" wp14:editId="58CCF285">
+            <wp:extent cx="5239481" cy="1581371"/>
+            <wp:effectExtent l="0" t="0" r="0" b="0"/>
+            <wp:docPr id="430057813" name="Picture 1" descr="A screen shot of a computer code&#10;&#10;Description automatically generated"/>
+            <wp:cNvGraphicFramePr>
+              <a:graphicFrameLocks xmlns:a="http://schemas.openxmlformats.org/drawingml/2006/main" noChangeAspect="1"/>
+            </wp:cNvGraphicFramePr>
+            <a:graphic xmlns:a="http://schemas.openxmlformats.org/drawingml/2006/main">
+              <a:graphicData uri="http://schemas.openxmlformats.org/drawingml/2006/picture">
+                <pic:pic xmlns:pic="http://schemas.openxmlformats.org/drawingml/2006/picture">
+                  <pic:nvPicPr>
+                    <pic:cNvPr id="430057813" name="Picture 1" descr="A screen shot of a computer code&#10;&#10;Description automatically generated"/>
+                    <pic:cNvPicPr/>
+                  </pic:nvPicPr>
+                  <pic:blipFill>
+                    <a:blip r:embed="rId8"/>
+                    <a:stretch>
+                      <a:fillRect/>
+                    </a:stretch>
+                  </pic:blipFill>
+                  <pic:spPr>
+                    <a:xfrm>
+                      <a:off x="0" y="0"/>
+                      <a:ext cx="5239481" cy="1581371"/>
+                    </a:xfrm>
+                    <a:prstGeom prst="rect">
+                      <a:avLst/>
+                    </a:prstGeom>
+                  </pic:spPr>
+                </pic:pic>
+              </a:graphicData>
+            </a:graphic>
+          </wp:inline>
+        </w:drawing>
+      </w:r>
+    </w:p>
+    <w:p>
+      <w:pPr>
+        <w:ind w:left="1080"/>
+        <w:rPr>
+          <w:rFonts w:ascii="Times New Roman" w:hAnsi="Times New Roman" w:cs="Times New Roman"/>
+          <w:sz w:val="28"/>
+          <w:szCs w:val="28"/>
+        </w:rPr>
+      </w:pPr>
+      <w:r>
+        <w:rPr>
+          <w:rFonts w:ascii="Times New Roman" w:hAnsi="Times New Roman" w:cs="Times New Roman"/>
+          <w:sz w:val="28"/>
+          <w:szCs w:val="28"/>
+        </w:rPr>
+        <w:drawing>
+          <wp:inline distT="0" distB="0" distL="0" distR="0" wp14:anchorId="6CA0E1C6" wp14:editId="7302502E">
+            <wp:extent cx="3048425" cy="476316"/>
+            <wp:effectExtent l="0" t="0" r="0" b="0"/>
+            <wp:docPr id="347553699" name="Picture 1" descr="A black screen with white text&#10;&#10;Description automatically generated"/>
+            <wp:cNvGraphicFramePr>
+              <a:graphicFrameLocks xmlns:a="http://schemas.openxmlformats.org/drawingml/2006/main" noChangeAspect="1"/>
+            </wp:cNvGraphicFramePr>
+            <a:graphic xmlns:a="http://schemas.openxmlformats.org/drawingml/2006/main">
+              <a:graphicData uri="http://schemas.openxmlformats.org/drawingml/2006/picture">
+                <pic:pic xmlns:pic="http://schemas.openxmlformats.org/drawingml/2006/picture">
+                  <pic:nvPicPr>
+                    <pic:cNvPr id="347553699" name="Picture 1" descr="A black screen with white text&#10;&#10;Description automatically generated"/>
+                    <pic:cNvPicPr/>
+                  </pic:nvPicPr>
+                  <pic:blipFill>
+                    <a:blip r:embed="rId9"/>
+                    <a:stretch>
+                      <a:fillRect/>
+                    </a:stretch>
+                  </pic:blipFill>
+                  <pic:spPr>
+                    <a:xfrm>
+                      <a:off x="0" y="0"/>
+                      <a:ext cx="3048425" cy="476316"/>
+                    </a:xfrm>
+                    <a:prstGeom prst="rect">
+                      <a:avLst/>
+                    </a:prstGeom>
+                  </pic:spPr>
+                </pic:pic>
+              </a:graphicData>
+            </a:graphic>
+          </wp:inline>
+        </w:drawing>
       </w:r>
     </w:p>
     <w:p>
@@ -198,7 +2152,16 @@
           <w:sz w:val="28"/>
           <w:szCs w:val="28"/>
         </w:rPr>
-        <w:t>Cherry pick d</w:t>
+        <w:t xml:space="preserve">Cherry pick </w:t>
+      </w:r>
+      <w:proofErr w:type="spellStart"/>
+      <w:r>
+        <w:rPr>
+          <w:rFonts w:ascii="Times New Roman" w:hAnsi="Times New Roman" w:cs="Times New Roman"/>
+          <w:sz w:val="28"/>
+          <w:szCs w:val="28"/>
+        </w:rPr>
+        <w:t>d</w:t>
       </w:r>
       <w:r>
         <w:rPr>
@@ -214,15 +2177,168 @@
           <w:sz w:val="28"/>
           <w:szCs w:val="28"/>
         </w:rPr>
-        <w:t>ng để làm gì?</w:t>
-      </w:r>
-      <w:r>
-        <w:rPr>
-          <w:rFonts w:ascii="Times New Roman" w:hAnsi="Times New Roman" w:cs="Times New Roman"/>
-          <w:sz w:val="28"/>
-          <w:szCs w:val="28"/>
-        </w:rPr>
-        <w:t xml:space="preserve"> Cách dùng như thế nào?</w:t>
+        <w:t>ng</w:t>
+      </w:r>
+      <w:proofErr w:type="spellEnd"/>
+      <w:r>
+        <w:rPr>
+          <w:rFonts w:ascii="Times New Roman" w:hAnsi="Times New Roman" w:cs="Times New Roman"/>
+          <w:sz w:val="28"/>
+          <w:szCs w:val="28"/>
+        </w:rPr>
+        <w:t xml:space="preserve"> </w:t>
+      </w:r>
+      <w:proofErr w:type="spellStart"/>
+      <w:r>
+        <w:rPr>
+          <w:rFonts w:ascii="Times New Roman" w:hAnsi="Times New Roman" w:cs="Times New Roman"/>
+          <w:sz w:val="28"/>
+          <w:szCs w:val="28"/>
+        </w:rPr>
+        <w:t>để</w:t>
+      </w:r>
+      <w:proofErr w:type="spellEnd"/>
+      <w:r>
+        <w:rPr>
+          <w:rFonts w:ascii="Times New Roman" w:hAnsi="Times New Roman" w:cs="Times New Roman"/>
+          <w:sz w:val="28"/>
+          <w:szCs w:val="28"/>
+        </w:rPr>
+        <w:t xml:space="preserve"> </w:t>
+      </w:r>
+      <w:proofErr w:type="spellStart"/>
+      <w:r>
+        <w:rPr>
+          <w:rFonts w:ascii="Times New Roman" w:hAnsi="Times New Roman" w:cs="Times New Roman"/>
+          <w:sz w:val="28"/>
+          <w:szCs w:val="28"/>
+        </w:rPr>
+        <w:t>làm</w:t>
+      </w:r>
+      <w:proofErr w:type="spellEnd"/>
+      <w:r>
+        <w:rPr>
+          <w:rFonts w:ascii="Times New Roman" w:hAnsi="Times New Roman" w:cs="Times New Roman"/>
+          <w:sz w:val="28"/>
+          <w:szCs w:val="28"/>
+        </w:rPr>
+        <w:t xml:space="preserve"> </w:t>
+      </w:r>
+      <w:proofErr w:type="spellStart"/>
+      <w:r>
+        <w:rPr>
+          <w:rFonts w:ascii="Times New Roman" w:hAnsi="Times New Roman" w:cs="Times New Roman"/>
+          <w:sz w:val="28"/>
+          <w:szCs w:val="28"/>
+        </w:rPr>
+        <w:t>gì</w:t>
+      </w:r>
+      <w:proofErr w:type="spellEnd"/>
+      <w:r>
+        <w:rPr>
+          <w:rFonts w:ascii="Times New Roman" w:hAnsi="Times New Roman" w:cs="Times New Roman"/>
+          <w:sz w:val="28"/>
+          <w:szCs w:val="28"/>
+        </w:rPr>
+        <w:t>?</w:t>
+      </w:r>
+      <w:r>
+        <w:rPr>
+          <w:rFonts w:ascii="Times New Roman" w:hAnsi="Times New Roman" w:cs="Times New Roman"/>
+          <w:sz w:val="28"/>
+          <w:szCs w:val="28"/>
+        </w:rPr>
+        <w:t xml:space="preserve"> </w:t>
+      </w:r>
+      <w:proofErr w:type="spellStart"/>
+      <w:r>
+        <w:rPr>
+          <w:rFonts w:ascii="Times New Roman" w:hAnsi="Times New Roman" w:cs="Times New Roman"/>
+          <w:sz w:val="28"/>
+          <w:szCs w:val="28"/>
+        </w:rPr>
+        <w:t>Cách</w:t>
+      </w:r>
+      <w:proofErr w:type="spellEnd"/>
+      <w:r>
+        <w:rPr>
+          <w:rFonts w:ascii="Times New Roman" w:hAnsi="Times New Roman" w:cs="Times New Roman"/>
+          <w:sz w:val="28"/>
+          <w:szCs w:val="28"/>
+        </w:rPr>
+        <w:t xml:space="preserve"> </w:t>
+      </w:r>
+      <w:proofErr w:type="spellStart"/>
+      <w:r>
+        <w:rPr>
+          <w:rFonts w:ascii="Times New Roman" w:hAnsi="Times New Roman" w:cs="Times New Roman"/>
+          <w:sz w:val="28"/>
+          <w:szCs w:val="28"/>
+        </w:rPr>
+        <w:t>dùng</w:t>
+      </w:r>
+      <w:proofErr w:type="spellEnd"/>
+      <w:r>
+        <w:rPr>
+          <w:rFonts w:ascii="Times New Roman" w:hAnsi="Times New Roman" w:cs="Times New Roman"/>
+          <w:sz w:val="28"/>
+          <w:szCs w:val="28"/>
+        </w:rPr>
+        <w:t xml:space="preserve"> </w:t>
+      </w:r>
+      <w:proofErr w:type="spellStart"/>
+      <w:r>
+        <w:rPr>
+          <w:rFonts w:ascii="Times New Roman" w:hAnsi="Times New Roman" w:cs="Times New Roman"/>
+          <w:sz w:val="28"/>
+          <w:szCs w:val="28"/>
+        </w:rPr>
+        <w:t>như</w:t>
+      </w:r>
+      <w:proofErr w:type="spellEnd"/>
+      <w:r>
+        <w:rPr>
+          <w:rFonts w:ascii="Times New Roman" w:hAnsi="Times New Roman" w:cs="Times New Roman"/>
+          <w:sz w:val="28"/>
+          <w:szCs w:val="28"/>
+        </w:rPr>
+        <w:t xml:space="preserve"> </w:t>
+      </w:r>
+      <w:proofErr w:type="spellStart"/>
+      <w:r>
+        <w:rPr>
+          <w:rFonts w:ascii="Times New Roman" w:hAnsi="Times New Roman" w:cs="Times New Roman"/>
+          <w:sz w:val="28"/>
+          <w:szCs w:val="28"/>
+        </w:rPr>
+        <w:t>thế</w:t>
+      </w:r>
+      <w:proofErr w:type="spellEnd"/>
+      <w:r>
+        <w:rPr>
+          <w:rFonts w:ascii="Times New Roman" w:hAnsi="Times New Roman" w:cs="Times New Roman"/>
+          <w:sz w:val="28"/>
+          <w:szCs w:val="28"/>
+        </w:rPr>
+        <w:t xml:space="preserve"> </w:t>
+      </w:r>
+      <w:proofErr w:type="spellStart"/>
+      <w:r>
+        <w:rPr>
+          <w:rFonts w:ascii="Times New Roman" w:hAnsi="Times New Roman" w:cs="Times New Roman"/>
+          <w:sz w:val="28"/>
+          <w:szCs w:val="28"/>
+        </w:rPr>
+        <w:t>nào</w:t>
+      </w:r>
+      <w:proofErr w:type="spellEnd"/>
+      <w:r>
+        <w:rPr>
+          <w:rFonts w:ascii="Times New Roman" w:hAnsi="Times New Roman" w:cs="Times New Roman"/>
+          <w:sz w:val="28"/>
+          <w:szCs w:val="28"/>
+        </w:rPr>
+        <w:t>?</w:t>
       </w:r>
     </w:p>
     <w:p>
@@ -238,14 +2354,692 @@
           <w:szCs w:val="28"/>
         </w:rPr>
       </w:pPr>
-      <w:r>
-        <w:rPr>
-          <w:rFonts w:ascii="Times New Roman" w:hAnsi="Times New Roman" w:cs="Times New Roman"/>
-          <w:sz w:val="28"/>
-          <w:szCs w:val="28"/>
-        </w:rPr>
-        <w:t>Hướng dẫn sử dụng stash</w:t>
-      </w:r>
+      <w:proofErr w:type="spellStart"/>
+      <w:r>
+        <w:rPr>
+          <w:rFonts w:ascii="Times New Roman" w:hAnsi="Times New Roman" w:cs="Times New Roman"/>
+          <w:sz w:val="28"/>
+          <w:szCs w:val="28"/>
+        </w:rPr>
+        <w:t>Hướng</w:t>
+      </w:r>
+      <w:proofErr w:type="spellEnd"/>
+      <w:r>
+        <w:rPr>
+          <w:rFonts w:ascii="Times New Roman" w:hAnsi="Times New Roman" w:cs="Times New Roman"/>
+          <w:sz w:val="28"/>
+          <w:szCs w:val="28"/>
+        </w:rPr>
+        <w:t xml:space="preserve"> </w:t>
+      </w:r>
+      <w:proofErr w:type="spellStart"/>
+      <w:r>
+        <w:rPr>
+          <w:rFonts w:ascii="Times New Roman" w:hAnsi="Times New Roman" w:cs="Times New Roman"/>
+          <w:sz w:val="28"/>
+          <w:szCs w:val="28"/>
+        </w:rPr>
+        <w:t>dẫn</w:t>
+      </w:r>
+      <w:proofErr w:type="spellEnd"/>
+      <w:r>
+        <w:rPr>
+          <w:rFonts w:ascii="Times New Roman" w:hAnsi="Times New Roman" w:cs="Times New Roman"/>
+          <w:sz w:val="28"/>
+          <w:szCs w:val="28"/>
+        </w:rPr>
+        <w:t xml:space="preserve"> </w:t>
+      </w:r>
+      <w:proofErr w:type="spellStart"/>
+      <w:r>
+        <w:rPr>
+          <w:rFonts w:ascii="Times New Roman" w:hAnsi="Times New Roman" w:cs="Times New Roman"/>
+          <w:sz w:val="28"/>
+          <w:szCs w:val="28"/>
+        </w:rPr>
+        <w:t>sử</w:t>
+      </w:r>
+      <w:proofErr w:type="spellEnd"/>
+      <w:r>
+        <w:rPr>
+          <w:rFonts w:ascii="Times New Roman" w:hAnsi="Times New Roman" w:cs="Times New Roman"/>
+          <w:sz w:val="28"/>
+          <w:szCs w:val="28"/>
+        </w:rPr>
+        <w:t xml:space="preserve"> </w:t>
+      </w:r>
+      <w:proofErr w:type="spellStart"/>
+      <w:r>
+        <w:rPr>
+          <w:rFonts w:ascii="Times New Roman" w:hAnsi="Times New Roman" w:cs="Times New Roman"/>
+          <w:sz w:val="28"/>
+          <w:szCs w:val="28"/>
+        </w:rPr>
+        <w:t>dụng</w:t>
+      </w:r>
+      <w:proofErr w:type="spellEnd"/>
+      <w:r>
+        <w:rPr>
+          <w:rFonts w:ascii="Times New Roman" w:hAnsi="Times New Roman" w:cs="Times New Roman"/>
+          <w:sz w:val="28"/>
+          <w:szCs w:val="28"/>
+        </w:rPr>
+        <w:t xml:space="preserve"> stash</w:t>
+      </w:r>
+    </w:p>
+    <w:p>
+      <w:pPr>
+        <w:pStyle w:val="ListParagraph"/>
+        <w:rPr>
+          <w:rFonts w:ascii="Times New Roman" w:hAnsi="Times New Roman" w:cs="Times New Roman"/>
+          <w:sz w:val="28"/>
+          <w:szCs w:val="28"/>
+        </w:rPr>
+      </w:pPr>
+      <w:r>
+        <w:rPr>
+          <w:rFonts w:ascii="Times New Roman" w:hAnsi="Times New Roman" w:cs="Times New Roman"/>
+          <w:sz w:val="28"/>
+          <w:szCs w:val="28"/>
+        </w:rPr>
+        <w:t xml:space="preserve">Git stash dung </w:t>
+      </w:r>
+      <w:proofErr w:type="spellStart"/>
+      <w:r>
+        <w:rPr>
+          <w:rFonts w:ascii="Times New Roman" w:hAnsi="Times New Roman" w:cs="Times New Roman"/>
+          <w:sz w:val="28"/>
+          <w:szCs w:val="28"/>
+        </w:rPr>
+        <w:t>để</w:t>
+      </w:r>
+      <w:proofErr w:type="spellEnd"/>
+      <w:r>
+        <w:rPr>
+          <w:rFonts w:ascii="Times New Roman" w:hAnsi="Times New Roman" w:cs="Times New Roman"/>
+          <w:sz w:val="28"/>
+          <w:szCs w:val="28"/>
+        </w:rPr>
+        <w:t xml:space="preserve"> </w:t>
+      </w:r>
+      <w:proofErr w:type="spellStart"/>
+      <w:r>
+        <w:rPr>
+          <w:rFonts w:ascii="Times New Roman" w:hAnsi="Times New Roman" w:cs="Times New Roman"/>
+          <w:sz w:val="28"/>
+          <w:szCs w:val="28"/>
+        </w:rPr>
+        <w:t>lưu</w:t>
+      </w:r>
+      <w:proofErr w:type="spellEnd"/>
+      <w:r>
+        <w:rPr>
+          <w:rFonts w:ascii="Times New Roman" w:hAnsi="Times New Roman" w:cs="Times New Roman"/>
+          <w:sz w:val="28"/>
+          <w:szCs w:val="28"/>
+        </w:rPr>
+        <w:t xml:space="preserve"> </w:t>
+      </w:r>
+      <w:proofErr w:type="spellStart"/>
+      <w:r>
+        <w:rPr>
+          <w:rFonts w:ascii="Times New Roman" w:hAnsi="Times New Roman" w:cs="Times New Roman"/>
+          <w:sz w:val="28"/>
+          <w:szCs w:val="28"/>
+        </w:rPr>
+        <w:t>trữ</w:t>
+      </w:r>
+      <w:proofErr w:type="spellEnd"/>
+      <w:r>
+        <w:rPr>
+          <w:rFonts w:ascii="Times New Roman" w:hAnsi="Times New Roman" w:cs="Times New Roman"/>
+          <w:sz w:val="28"/>
+          <w:szCs w:val="28"/>
+        </w:rPr>
+        <w:t xml:space="preserve"> code </w:t>
+      </w:r>
+      <w:proofErr w:type="spellStart"/>
+      <w:r>
+        <w:rPr>
+          <w:rFonts w:ascii="Times New Roman" w:hAnsi="Times New Roman" w:cs="Times New Roman"/>
+          <w:sz w:val="28"/>
+          <w:szCs w:val="28"/>
+        </w:rPr>
+        <w:t>tạm</w:t>
+      </w:r>
+      <w:proofErr w:type="spellEnd"/>
+      <w:r>
+        <w:rPr>
+          <w:rFonts w:ascii="Times New Roman" w:hAnsi="Times New Roman" w:cs="Times New Roman"/>
+          <w:sz w:val="28"/>
+          <w:szCs w:val="28"/>
+        </w:rPr>
+        <w:t xml:space="preserve"> </w:t>
+      </w:r>
+      <w:proofErr w:type="spellStart"/>
+      <w:r>
+        <w:rPr>
+          <w:rFonts w:ascii="Times New Roman" w:hAnsi="Times New Roman" w:cs="Times New Roman"/>
+          <w:sz w:val="28"/>
+          <w:szCs w:val="28"/>
+        </w:rPr>
+        <w:t>thời</w:t>
+      </w:r>
+      <w:proofErr w:type="spellEnd"/>
+      <w:r>
+        <w:rPr>
+          <w:rFonts w:ascii="Times New Roman" w:hAnsi="Times New Roman" w:cs="Times New Roman"/>
+          <w:sz w:val="28"/>
+          <w:szCs w:val="28"/>
+        </w:rPr>
+        <w:t xml:space="preserve"> </w:t>
+      </w:r>
+      <w:proofErr w:type="spellStart"/>
+      <w:r>
+        <w:rPr>
+          <w:rFonts w:ascii="Times New Roman" w:hAnsi="Times New Roman" w:cs="Times New Roman"/>
+          <w:sz w:val="28"/>
+          <w:szCs w:val="28"/>
+        </w:rPr>
+        <w:t>khi</w:t>
+      </w:r>
+      <w:proofErr w:type="spellEnd"/>
+      <w:r>
+        <w:rPr>
+          <w:rFonts w:ascii="Times New Roman" w:hAnsi="Times New Roman" w:cs="Times New Roman"/>
+          <w:sz w:val="28"/>
+          <w:szCs w:val="28"/>
+        </w:rPr>
+        <w:t xml:space="preserve"> </w:t>
+      </w:r>
+      <w:proofErr w:type="spellStart"/>
+      <w:r>
+        <w:rPr>
+          <w:rFonts w:ascii="Times New Roman" w:hAnsi="Times New Roman" w:cs="Times New Roman"/>
+          <w:sz w:val="28"/>
+          <w:szCs w:val="28"/>
+        </w:rPr>
+        <w:t>chưa</w:t>
+      </w:r>
+      <w:proofErr w:type="spellEnd"/>
+      <w:r>
+        <w:rPr>
+          <w:rFonts w:ascii="Times New Roman" w:hAnsi="Times New Roman" w:cs="Times New Roman"/>
+          <w:sz w:val="28"/>
+          <w:szCs w:val="28"/>
+        </w:rPr>
+        <w:t xml:space="preserve"> commit, </w:t>
+      </w:r>
+      <w:proofErr w:type="spellStart"/>
+      <w:r>
+        <w:rPr>
+          <w:rFonts w:ascii="Times New Roman" w:hAnsi="Times New Roman" w:cs="Times New Roman"/>
+          <w:sz w:val="28"/>
+          <w:szCs w:val="28"/>
+        </w:rPr>
+        <w:t>thường</w:t>
+      </w:r>
+      <w:proofErr w:type="spellEnd"/>
+      <w:r>
+        <w:rPr>
+          <w:rFonts w:ascii="Times New Roman" w:hAnsi="Times New Roman" w:cs="Times New Roman"/>
+          <w:sz w:val="28"/>
+          <w:szCs w:val="28"/>
+        </w:rPr>
+        <w:t xml:space="preserve"> </w:t>
+      </w:r>
+      <w:proofErr w:type="spellStart"/>
+      <w:r>
+        <w:rPr>
+          <w:rFonts w:ascii="Times New Roman" w:hAnsi="Times New Roman" w:cs="Times New Roman"/>
+          <w:sz w:val="28"/>
+          <w:szCs w:val="28"/>
+        </w:rPr>
+        <w:t>được</w:t>
+      </w:r>
+      <w:proofErr w:type="spellEnd"/>
+      <w:r>
+        <w:rPr>
+          <w:rFonts w:ascii="Times New Roman" w:hAnsi="Times New Roman" w:cs="Times New Roman"/>
+          <w:sz w:val="28"/>
+          <w:szCs w:val="28"/>
+        </w:rPr>
+        <w:t xml:space="preserve"> </w:t>
+      </w:r>
+      <w:proofErr w:type="spellStart"/>
+      <w:r>
+        <w:rPr>
+          <w:rFonts w:ascii="Times New Roman" w:hAnsi="Times New Roman" w:cs="Times New Roman"/>
+          <w:sz w:val="28"/>
+          <w:szCs w:val="28"/>
+        </w:rPr>
+        <w:t>sử</w:t>
+      </w:r>
+      <w:proofErr w:type="spellEnd"/>
+      <w:r>
+        <w:rPr>
+          <w:rFonts w:ascii="Times New Roman" w:hAnsi="Times New Roman" w:cs="Times New Roman"/>
+          <w:sz w:val="28"/>
+          <w:szCs w:val="28"/>
+        </w:rPr>
+        <w:t xml:space="preserve"> </w:t>
+      </w:r>
+      <w:proofErr w:type="spellStart"/>
+      <w:r>
+        <w:rPr>
+          <w:rFonts w:ascii="Times New Roman" w:hAnsi="Times New Roman" w:cs="Times New Roman"/>
+          <w:sz w:val="28"/>
+          <w:szCs w:val="28"/>
+        </w:rPr>
+        <w:t>dụng</w:t>
+      </w:r>
+      <w:proofErr w:type="spellEnd"/>
+      <w:r>
+        <w:rPr>
+          <w:rFonts w:ascii="Times New Roman" w:hAnsi="Times New Roman" w:cs="Times New Roman"/>
+          <w:sz w:val="28"/>
+          <w:szCs w:val="28"/>
+        </w:rPr>
+        <w:t xml:space="preserve"> </w:t>
+      </w:r>
+      <w:proofErr w:type="spellStart"/>
+      <w:r>
+        <w:rPr>
+          <w:rFonts w:ascii="Times New Roman" w:hAnsi="Times New Roman" w:cs="Times New Roman"/>
+          <w:sz w:val="28"/>
+          <w:szCs w:val="28"/>
+        </w:rPr>
+        <w:t>khi</w:t>
+      </w:r>
+      <w:proofErr w:type="spellEnd"/>
+      <w:r>
+        <w:rPr>
+          <w:rFonts w:ascii="Times New Roman" w:hAnsi="Times New Roman" w:cs="Times New Roman"/>
+          <w:sz w:val="28"/>
+          <w:szCs w:val="28"/>
+        </w:rPr>
+        <w:t xml:space="preserve"> </w:t>
+      </w:r>
+      <w:proofErr w:type="spellStart"/>
+      <w:r>
+        <w:rPr>
+          <w:rFonts w:ascii="Times New Roman" w:hAnsi="Times New Roman" w:cs="Times New Roman"/>
+          <w:sz w:val="28"/>
+          <w:szCs w:val="28"/>
+        </w:rPr>
+        <w:t>đang</w:t>
+      </w:r>
+      <w:proofErr w:type="spellEnd"/>
+      <w:r>
+        <w:rPr>
+          <w:rFonts w:ascii="Times New Roman" w:hAnsi="Times New Roman" w:cs="Times New Roman"/>
+          <w:sz w:val="28"/>
+          <w:szCs w:val="28"/>
+        </w:rPr>
+        <w:t xml:space="preserve"> code </w:t>
+      </w:r>
+      <w:proofErr w:type="spellStart"/>
+      <w:r>
+        <w:rPr>
+          <w:rFonts w:ascii="Times New Roman" w:hAnsi="Times New Roman" w:cs="Times New Roman"/>
+          <w:sz w:val="28"/>
+          <w:szCs w:val="28"/>
+        </w:rPr>
+        <w:t>dỡ</w:t>
+      </w:r>
+      <w:proofErr w:type="spellEnd"/>
+      <w:r>
+        <w:rPr>
+          <w:rFonts w:ascii="Times New Roman" w:hAnsi="Times New Roman" w:cs="Times New Roman"/>
+          <w:sz w:val="28"/>
+          <w:szCs w:val="28"/>
+        </w:rPr>
+        <w:t xml:space="preserve"> </w:t>
+      </w:r>
+      <w:proofErr w:type="spellStart"/>
+      <w:r>
+        <w:rPr>
+          <w:rFonts w:ascii="Times New Roman" w:hAnsi="Times New Roman" w:cs="Times New Roman"/>
+          <w:sz w:val="28"/>
+          <w:szCs w:val="28"/>
+        </w:rPr>
+        <w:t>nhưng</w:t>
+      </w:r>
+      <w:proofErr w:type="spellEnd"/>
+      <w:r>
+        <w:rPr>
+          <w:rFonts w:ascii="Times New Roman" w:hAnsi="Times New Roman" w:cs="Times New Roman"/>
+          <w:sz w:val="28"/>
+          <w:szCs w:val="28"/>
+        </w:rPr>
+        <w:t xml:space="preserve"> </w:t>
+      </w:r>
+      <w:proofErr w:type="spellStart"/>
+      <w:r>
+        <w:rPr>
+          <w:rFonts w:ascii="Times New Roman" w:hAnsi="Times New Roman" w:cs="Times New Roman"/>
+          <w:sz w:val="28"/>
+          <w:szCs w:val="28"/>
+        </w:rPr>
+        <w:t>muốn</w:t>
+      </w:r>
+      <w:proofErr w:type="spellEnd"/>
+      <w:r>
+        <w:rPr>
+          <w:rFonts w:ascii="Times New Roman" w:hAnsi="Times New Roman" w:cs="Times New Roman"/>
+          <w:sz w:val="28"/>
+          <w:szCs w:val="28"/>
+        </w:rPr>
+        <w:t xml:space="preserve"> </w:t>
+      </w:r>
+      <w:proofErr w:type="spellStart"/>
+      <w:r>
+        <w:rPr>
+          <w:rFonts w:ascii="Times New Roman" w:hAnsi="Times New Roman" w:cs="Times New Roman"/>
+          <w:sz w:val="28"/>
+          <w:szCs w:val="28"/>
+        </w:rPr>
+        <w:t>chuyển</w:t>
+      </w:r>
+      <w:proofErr w:type="spellEnd"/>
+      <w:r>
+        <w:rPr>
+          <w:rFonts w:ascii="Times New Roman" w:hAnsi="Times New Roman" w:cs="Times New Roman"/>
+          <w:sz w:val="28"/>
+          <w:szCs w:val="28"/>
+        </w:rPr>
+        <w:t xml:space="preserve"> </w:t>
+      </w:r>
+      <w:proofErr w:type="spellStart"/>
+      <w:r>
+        <w:rPr>
+          <w:rFonts w:ascii="Times New Roman" w:hAnsi="Times New Roman" w:cs="Times New Roman"/>
+          <w:sz w:val="28"/>
+          <w:szCs w:val="28"/>
+        </w:rPr>
+        <w:t>nhánh</w:t>
+      </w:r>
+      <w:proofErr w:type="spellEnd"/>
+      <w:r>
+        <w:rPr>
+          <w:rFonts w:ascii="Times New Roman" w:hAnsi="Times New Roman" w:cs="Times New Roman"/>
+          <w:sz w:val="28"/>
+          <w:szCs w:val="28"/>
+        </w:rPr>
+        <w:t xml:space="preserve">, git </w:t>
+      </w:r>
+      <w:proofErr w:type="spellStart"/>
+      <w:r>
+        <w:rPr>
+          <w:rFonts w:ascii="Times New Roman" w:hAnsi="Times New Roman" w:cs="Times New Roman"/>
+          <w:sz w:val="28"/>
+          <w:szCs w:val="28"/>
+        </w:rPr>
+        <w:t>không</w:t>
+      </w:r>
+      <w:proofErr w:type="spellEnd"/>
+      <w:r>
+        <w:rPr>
+          <w:rFonts w:ascii="Times New Roman" w:hAnsi="Times New Roman" w:cs="Times New Roman"/>
+          <w:sz w:val="28"/>
+          <w:szCs w:val="28"/>
+        </w:rPr>
+        <w:t xml:space="preserve"> </w:t>
+      </w:r>
+      <w:proofErr w:type="spellStart"/>
+      <w:r>
+        <w:rPr>
+          <w:rFonts w:ascii="Times New Roman" w:hAnsi="Times New Roman" w:cs="Times New Roman"/>
+          <w:sz w:val="28"/>
+          <w:szCs w:val="28"/>
+        </w:rPr>
+        <w:t>cho</w:t>
+      </w:r>
+      <w:proofErr w:type="spellEnd"/>
+      <w:r>
+        <w:rPr>
+          <w:rFonts w:ascii="Times New Roman" w:hAnsi="Times New Roman" w:cs="Times New Roman"/>
+          <w:sz w:val="28"/>
+          <w:szCs w:val="28"/>
+        </w:rPr>
+        <w:t xml:space="preserve"> </w:t>
+      </w:r>
+      <w:proofErr w:type="spellStart"/>
+      <w:r>
+        <w:rPr>
+          <w:rFonts w:ascii="Times New Roman" w:hAnsi="Times New Roman" w:cs="Times New Roman"/>
+          <w:sz w:val="28"/>
+          <w:szCs w:val="28"/>
+        </w:rPr>
+        <w:t>phép</w:t>
+      </w:r>
+      <w:proofErr w:type="spellEnd"/>
+      <w:r>
+        <w:rPr>
+          <w:rFonts w:ascii="Times New Roman" w:hAnsi="Times New Roman" w:cs="Times New Roman"/>
+          <w:sz w:val="28"/>
+          <w:szCs w:val="28"/>
+        </w:rPr>
+        <w:t xml:space="preserve"> </w:t>
+      </w:r>
+      <w:proofErr w:type="spellStart"/>
+      <w:r>
+        <w:rPr>
+          <w:rFonts w:ascii="Times New Roman" w:hAnsi="Times New Roman" w:cs="Times New Roman"/>
+          <w:sz w:val="28"/>
+          <w:szCs w:val="28"/>
+        </w:rPr>
+        <w:t>chúng</w:t>
+      </w:r>
+      <w:proofErr w:type="spellEnd"/>
+      <w:r>
+        <w:rPr>
+          <w:rFonts w:ascii="Times New Roman" w:hAnsi="Times New Roman" w:cs="Times New Roman"/>
+          <w:sz w:val="28"/>
+          <w:szCs w:val="28"/>
+        </w:rPr>
+        <w:t xml:space="preserve"> ta </w:t>
+      </w:r>
+      <w:proofErr w:type="spellStart"/>
+      <w:r>
+        <w:rPr>
+          <w:rFonts w:ascii="Times New Roman" w:hAnsi="Times New Roman" w:cs="Times New Roman"/>
+          <w:sz w:val="28"/>
+          <w:szCs w:val="28"/>
+        </w:rPr>
+        <w:t>chưa</w:t>
+      </w:r>
+      <w:proofErr w:type="spellEnd"/>
+      <w:r>
+        <w:rPr>
+          <w:rFonts w:ascii="Times New Roman" w:hAnsi="Times New Roman" w:cs="Times New Roman"/>
+          <w:sz w:val="28"/>
+          <w:szCs w:val="28"/>
+        </w:rPr>
+        <w:t xml:space="preserve"> commit </w:t>
+      </w:r>
+      <w:proofErr w:type="spellStart"/>
+      <w:r>
+        <w:rPr>
+          <w:rFonts w:ascii="Times New Roman" w:hAnsi="Times New Roman" w:cs="Times New Roman"/>
+          <w:sz w:val="28"/>
+          <w:szCs w:val="28"/>
+        </w:rPr>
+        <w:t>mà</w:t>
+      </w:r>
+      <w:proofErr w:type="spellEnd"/>
+      <w:r>
+        <w:rPr>
+          <w:rFonts w:ascii="Times New Roman" w:hAnsi="Times New Roman" w:cs="Times New Roman"/>
+          <w:sz w:val="28"/>
+          <w:szCs w:val="28"/>
+        </w:rPr>
+        <w:t xml:space="preserve"> </w:t>
+      </w:r>
+      <w:proofErr w:type="spellStart"/>
+      <w:r>
+        <w:rPr>
+          <w:rFonts w:ascii="Times New Roman" w:hAnsi="Times New Roman" w:cs="Times New Roman"/>
+          <w:sz w:val="28"/>
+          <w:szCs w:val="28"/>
+        </w:rPr>
+        <w:t>chuyển</w:t>
+      </w:r>
+      <w:proofErr w:type="spellEnd"/>
+      <w:r>
+        <w:rPr>
+          <w:rFonts w:ascii="Times New Roman" w:hAnsi="Times New Roman" w:cs="Times New Roman"/>
+          <w:sz w:val="28"/>
+          <w:szCs w:val="28"/>
+        </w:rPr>
+        <w:t xml:space="preserve"> </w:t>
+      </w:r>
+      <w:proofErr w:type="spellStart"/>
+      <w:r>
+        <w:rPr>
+          <w:rFonts w:ascii="Times New Roman" w:hAnsi="Times New Roman" w:cs="Times New Roman"/>
+          <w:sz w:val="28"/>
+          <w:szCs w:val="28"/>
+        </w:rPr>
+        <w:t>nhánh</w:t>
+      </w:r>
+      <w:proofErr w:type="spellEnd"/>
+      <w:r>
+        <w:rPr>
+          <w:rFonts w:ascii="Times New Roman" w:hAnsi="Times New Roman" w:cs="Times New Roman"/>
+          <w:sz w:val="28"/>
+          <w:szCs w:val="28"/>
+        </w:rPr>
+        <w:t xml:space="preserve"> </w:t>
+      </w:r>
+      <w:proofErr w:type="spellStart"/>
+      <w:r>
+        <w:rPr>
+          <w:rFonts w:ascii="Times New Roman" w:hAnsi="Times New Roman" w:cs="Times New Roman"/>
+          <w:sz w:val="28"/>
+          <w:szCs w:val="28"/>
+        </w:rPr>
+        <w:t>nên</w:t>
+      </w:r>
+      <w:proofErr w:type="spellEnd"/>
+      <w:r>
+        <w:rPr>
+          <w:rFonts w:ascii="Times New Roman" w:hAnsi="Times New Roman" w:cs="Times New Roman"/>
+          <w:sz w:val="28"/>
+          <w:szCs w:val="28"/>
+        </w:rPr>
+        <w:t xml:space="preserve"> dung stash </w:t>
+      </w:r>
+      <w:proofErr w:type="spellStart"/>
+      <w:r>
+        <w:rPr>
+          <w:rFonts w:ascii="Times New Roman" w:hAnsi="Times New Roman" w:cs="Times New Roman"/>
+          <w:sz w:val="28"/>
+          <w:szCs w:val="28"/>
+        </w:rPr>
+        <w:t>là</w:t>
+      </w:r>
+      <w:proofErr w:type="spellEnd"/>
+      <w:r>
+        <w:rPr>
+          <w:rFonts w:ascii="Times New Roman" w:hAnsi="Times New Roman" w:cs="Times New Roman"/>
+          <w:sz w:val="28"/>
+          <w:szCs w:val="28"/>
+        </w:rPr>
+        <w:t xml:space="preserve"> </w:t>
+      </w:r>
+      <w:proofErr w:type="spellStart"/>
+      <w:r>
+        <w:rPr>
+          <w:rFonts w:ascii="Times New Roman" w:hAnsi="Times New Roman" w:cs="Times New Roman"/>
+          <w:sz w:val="28"/>
+          <w:szCs w:val="28"/>
+        </w:rPr>
+        <w:t>cách</w:t>
+      </w:r>
+      <w:proofErr w:type="spellEnd"/>
+      <w:r>
+        <w:rPr>
+          <w:rFonts w:ascii="Times New Roman" w:hAnsi="Times New Roman" w:cs="Times New Roman"/>
+          <w:sz w:val="28"/>
+          <w:szCs w:val="28"/>
+        </w:rPr>
+        <w:t xml:space="preserve"> </w:t>
+      </w:r>
+      <w:proofErr w:type="spellStart"/>
+      <w:r>
+        <w:rPr>
+          <w:rFonts w:ascii="Times New Roman" w:hAnsi="Times New Roman" w:cs="Times New Roman"/>
+          <w:sz w:val="28"/>
+          <w:szCs w:val="28"/>
+        </w:rPr>
+        <w:t>giải</w:t>
+      </w:r>
+      <w:proofErr w:type="spellEnd"/>
+      <w:r>
+        <w:rPr>
+          <w:rFonts w:ascii="Times New Roman" w:hAnsi="Times New Roman" w:cs="Times New Roman"/>
+          <w:sz w:val="28"/>
+          <w:szCs w:val="28"/>
+        </w:rPr>
+        <w:t xml:space="preserve"> </w:t>
+      </w:r>
+      <w:proofErr w:type="spellStart"/>
+      <w:r>
+        <w:rPr>
+          <w:rFonts w:ascii="Times New Roman" w:hAnsi="Times New Roman" w:cs="Times New Roman"/>
+          <w:sz w:val="28"/>
+          <w:szCs w:val="28"/>
+        </w:rPr>
+        <w:t>quyết</w:t>
+      </w:r>
+      <w:proofErr w:type="spellEnd"/>
+      <w:r>
+        <w:rPr>
+          <w:rFonts w:ascii="Times New Roman" w:hAnsi="Times New Roman" w:cs="Times New Roman"/>
+          <w:sz w:val="28"/>
+          <w:szCs w:val="28"/>
+        </w:rPr>
+        <w:t xml:space="preserve"> </w:t>
+      </w:r>
+      <w:proofErr w:type="spellStart"/>
+      <w:r>
+        <w:rPr>
+          <w:rFonts w:ascii="Times New Roman" w:hAnsi="Times New Roman" w:cs="Times New Roman"/>
+          <w:sz w:val="28"/>
+          <w:szCs w:val="28"/>
+        </w:rPr>
+        <w:t>tốt</w:t>
+      </w:r>
+      <w:proofErr w:type="spellEnd"/>
+      <w:r>
+        <w:rPr>
+          <w:rFonts w:ascii="Times New Roman" w:hAnsi="Times New Roman" w:cs="Times New Roman"/>
+          <w:sz w:val="28"/>
+          <w:szCs w:val="28"/>
+        </w:rPr>
+        <w:t xml:space="preserve"> </w:t>
+      </w:r>
+      <w:proofErr w:type="spellStart"/>
+      <w:r>
+        <w:rPr>
+          <w:rFonts w:ascii="Times New Roman" w:hAnsi="Times New Roman" w:cs="Times New Roman"/>
+          <w:sz w:val="28"/>
+          <w:szCs w:val="28"/>
+        </w:rPr>
+        <w:t>nhất</w:t>
+      </w:r>
+      <w:proofErr w:type="spellEnd"/>
+    </w:p>
+    <w:p>
+      <w:pPr>
+        <w:pStyle w:val="ListParagraph"/>
+        <w:rPr>
+          <w:rFonts w:ascii="Times New Roman" w:hAnsi="Times New Roman" w:cs="Times New Roman"/>
+          <w:sz w:val="28"/>
+          <w:szCs w:val="28"/>
+        </w:rPr>
+      </w:pPr>
     </w:p>
     <w:p>
       <w:pPr>
@@ -274,31 +3068,159 @@
           <w:sz w:val="28"/>
           <w:szCs w:val="28"/>
         </w:rPr>
-        <w:t xml:space="preserve"> dung để làm gì?</w:t>
-      </w:r>
-      <w:r>
-        <w:rPr>
-          <w:rFonts w:ascii="Times New Roman" w:hAnsi="Times New Roman" w:cs="Times New Roman"/>
-          <w:sz w:val="28"/>
-          <w:szCs w:val="28"/>
-        </w:rPr>
-        <w:t xml:space="preserve"> Cách d</w:t>
-      </w:r>
-      <w:r>
-        <w:rPr>
-          <w:rFonts w:ascii="Times New Roman" w:hAnsi="Times New Roman" w:cs="Times New Roman"/>
-          <w:sz w:val="28"/>
-          <w:szCs w:val="28"/>
-        </w:rPr>
-        <w:t>ù</w:t>
-      </w:r>
-      <w:r>
-        <w:rPr>
-          <w:rFonts w:ascii="Times New Roman" w:hAnsi="Times New Roman" w:cs="Times New Roman"/>
-          <w:sz w:val="28"/>
-          <w:szCs w:val="28"/>
-        </w:rPr>
-        <w:t>ng như thế nào?</w:t>
+        <w:t xml:space="preserve"> dung </w:t>
+      </w:r>
+      <w:proofErr w:type="spellStart"/>
+      <w:r>
+        <w:rPr>
+          <w:rFonts w:ascii="Times New Roman" w:hAnsi="Times New Roman" w:cs="Times New Roman"/>
+          <w:sz w:val="28"/>
+          <w:szCs w:val="28"/>
+        </w:rPr>
+        <w:t>để</w:t>
+      </w:r>
+      <w:proofErr w:type="spellEnd"/>
+      <w:r>
+        <w:rPr>
+          <w:rFonts w:ascii="Times New Roman" w:hAnsi="Times New Roman" w:cs="Times New Roman"/>
+          <w:sz w:val="28"/>
+          <w:szCs w:val="28"/>
+        </w:rPr>
+        <w:t xml:space="preserve"> </w:t>
+      </w:r>
+      <w:proofErr w:type="spellStart"/>
+      <w:r>
+        <w:rPr>
+          <w:rFonts w:ascii="Times New Roman" w:hAnsi="Times New Roman" w:cs="Times New Roman"/>
+          <w:sz w:val="28"/>
+          <w:szCs w:val="28"/>
+        </w:rPr>
+        <w:t>làm</w:t>
+      </w:r>
+      <w:proofErr w:type="spellEnd"/>
+      <w:r>
+        <w:rPr>
+          <w:rFonts w:ascii="Times New Roman" w:hAnsi="Times New Roman" w:cs="Times New Roman"/>
+          <w:sz w:val="28"/>
+          <w:szCs w:val="28"/>
+        </w:rPr>
+        <w:t xml:space="preserve"> </w:t>
+      </w:r>
+      <w:proofErr w:type="spellStart"/>
+      <w:r>
+        <w:rPr>
+          <w:rFonts w:ascii="Times New Roman" w:hAnsi="Times New Roman" w:cs="Times New Roman"/>
+          <w:sz w:val="28"/>
+          <w:szCs w:val="28"/>
+        </w:rPr>
+        <w:t>gì</w:t>
+      </w:r>
+      <w:proofErr w:type="spellEnd"/>
+      <w:r>
+        <w:rPr>
+          <w:rFonts w:ascii="Times New Roman" w:hAnsi="Times New Roman" w:cs="Times New Roman"/>
+          <w:sz w:val="28"/>
+          <w:szCs w:val="28"/>
+        </w:rPr>
+        <w:t>?</w:t>
+      </w:r>
+      <w:r>
+        <w:rPr>
+          <w:rFonts w:ascii="Times New Roman" w:hAnsi="Times New Roman" w:cs="Times New Roman"/>
+          <w:sz w:val="28"/>
+          <w:szCs w:val="28"/>
+        </w:rPr>
+        <w:t xml:space="preserve"> </w:t>
+      </w:r>
+      <w:proofErr w:type="spellStart"/>
+      <w:r>
+        <w:rPr>
+          <w:rFonts w:ascii="Times New Roman" w:hAnsi="Times New Roman" w:cs="Times New Roman"/>
+          <w:sz w:val="28"/>
+          <w:szCs w:val="28"/>
+        </w:rPr>
+        <w:t>Cách</w:t>
+      </w:r>
+      <w:proofErr w:type="spellEnd"/>
+      <w:r>
+        <w:rPr>
+          <w:rFonts w:ascii="Times New Roman" w:hAnsi="Times New Roman" w:cs="Times New Roman"/>
+          <w:sz w:val="28"/>
+          <w:szCs w:val="28"/>
+        </w:rPr>
+        <w:t xml:space="preserve"> </w:t>
+      </w:r>
+      <w:proofErr w:type="spellStart"/>
+      <w:r>
+        <w:rPr>
+          <w:rFonts w:ascii="Times New Roman" w:hAnsi="Times New Roman" w:cs="Times New Roman"/>
+          <w:sz w:val="28"/>
+          <w:szCs w:val="28"/>
+        </w:rPr>
+        <w:t>dùng</w:t>
+      </w:r>
+      <w:proofErr w:type="spellEnd"/>
+      <w:r>
+        <w:rPr>
+          <w:rFonts w:ascii="Times New Roman" w:hAnsi="Times New Roman" w:cs="Times New Roman"/>
+          <w:sz w:val="28"/>
+          <w:szCs w:val="28"/>
+        </w:rPr>
+        <w:t xml:space="preserve"> </w:t>
+      </w:r>
+      <w:proofErr w:type="spellStart"/>
+      <w:r>
+        <w:rPr>
+          <w:rFonts w:ascii="Times New Roman" w:hAnsi="Times New Roman" w:cs="Times New Roman"/>
+          <w:sz w:val="28"/>
+          <w:szCs w:val="28"/>
+        </w:rPr>
+        <w:t>như</w:t>
+      </w:r>
+      <w:proofErr w:type="spellEnd"/>
+      <w:r>
+        <w:rPr>
+          <w:rFonts w:ascii="Times New Roman" w:hAnsi="Times New Roman" w:cs="Times New Roman"/>
+          <w:sz w:val="28"/>
+          <w:szCs w:val="28"/>
+        </w:rPr>
+        <w:t xml:space="preserve"> </w:t>
+      </w:r>
+      <w:proofErr w:type="spellStart"/>
+      <w:r>
+        <w:rPr>
+          <w:rFonts w:ascii="Times New Roman" w:hAnsi="Times New Roman" w:cs="Times New Roman"/>
+          <w:sz w:val="28"/>
+          <w:szCs w:val="28"/>
+        </w:rPr>
+        <w:t>thế</w:t>
+      </w:r>
+      <w:proofErr w:type="spellEnd"/>
+      <w:r>
+        <w:rPr>
+          <w:rFonts w:ascii="Times New Roman" w:hAnsi="Times New Roman" w:cs="Times New Roman"/>
+          <w:sz w:val="28"/>
+          <w:szCs w:val="28"/>
+        </w:rPr>
+        <w:t xml:space="preserve"> </w:t>
+      </w:r>
+      <w:proofErr w:type="spellStart"/>
+      <w:r>
+        <w:rPr>
+          <w:rFonts w:ascii="Times New Roman" w:hAnsi="Times New Roman" w:cs="Times New Roman"/>
+          <w:sz w:val="28"/>
+          <w:szCs w:val="28"/>
+        </w:rPr>
+        <w:t>nào</w:t>
+      </w:r>
+      <w:proofErr w:type="spellEnd"/>
+      <w:r>
+        <w:rPr>
+          <w:rFonts w:ascii="Times New Roman" w:hAnsi="Times New Roman" w:cs="Times New Roman"/>
+          <w:sz w:val="28"/>
+          <w:szCs w:val="28"/>
+        </w:rPr>
+        <w:t>?</w:t>
       </w:r>
     </w:p>
     <w:p>
@@ -314,13 +3236,59 @@
           <w:szCs w:val="28"/>
         </w:rPr>
       </w:pPr>
-      <w:r>
-        <w:rPr>
-          <w:rFonts w:ascii="Times New Roman" w:hAnsi="Times New Roman" w:cs="Times New Roman"/>
-          <w:sz w:val="28"/>
-          <w:szCs w:val="28"/>
-        </w:rPr>
-        <w:t>Phân biệt revert với reset</w:t>
+      <w:proofErr w:type="spellStart"/>
+      <w:r>
+        <w:rPr>
+          <w:rFonts w:ascii="Times New Roman" w:hAnsi="Times New Roman" w:cs="Times New Roman"/>
+          <w:sz w:val="28"/>
+          <w:szCs w:val="28"/>
+        </w:rPr>
+        <w:t>Phân</w:t>
+      </w:r>
+      <w:proofErr w:type="spellEnd"/>
+      <w:r>
+        <w:rPr>
+          <w:rFonts w:ascii="Times New Roman" w:hAnsi="Times New Roman" w:cs="Times New Roman"/>
+          <w:sz w:val="28"/>
+          <w:szCs w:val="28"/>
+        </w:rPr>
+        <w:t xml:space="preserve"> </w:t>
+      </w:r>
+      <w:proofErr w:type="spellStart"/>
+      <w:r>
+        <w:rPr>
+          <w:rFonts w:ascii="Times New Roman" w:hAnsi="Times New Roman" w:cs="Times New Roman"/>
+          <w:sz w:val="28"/>
+          <w:szCs w:val="28"/>
+        </w:rPr>
+        <w:t>biệt</w:t>
+      </w:r>
+      <w:proofErr w:type="spellEnd"/>
+      <w:r>
+        <w:rPr>
+          <w:rFonts w:ascii="Times New Roman" w:hAnsi="Times New Roman" w:cs="Times New Roman"/>
+          <w:sz w:val="28"/>
+          <w:szCs w:val="28"/>
+        </w:rPr>
+        <w:t xml:space="preserve"> revert </w:t>
+      </w:r>
+      <w:proofErr w:type="spellStart"/>
+      <w:r>
+        <w:rPr>
+          <w:rFonts w:ascii="Times New Roman" w:hAnsi="Times New Roman" w:cs="Times New Roman"/>
+          <w:sz w:val="28"/>
+          <w:szCs w:val="28"/>
+        </w:rPr>
+        <w:t>với</w:t>
+      </w:r>
+      <w:proofErr w:type="spellEnd"/>
+      <w:r>
+        <w:rPr>
+          <w:rFonts w:ascii="Times New Roman" w:hAnsi="Times New Roman" w:cs="Times New Roman"/>
+          <w:sz w:val="28"/>
+          <w:szCs w:val="28"/>
+        </w:rPr>
+        <w:t xml:space="preserve"> reset</w:t>
       </w:r>
     </w:p>
     <w:p>
@@ -336,13 +3304,77 @@
           <w:szCs w:val="28"/>
         </w:rPr>
       </w:pPr>
-      <w:r>
-        <w:rPr>
-          <w:rFonts w:ascii="Times New Roman" w:hAnsi="Times New Roman" w:cs="Times New Roman"/>
-          <w:sz w:val="28"/>
-          <w:szCs w:val="28"/>
-        </w:rPr>
-        <w:t>Hướng dẫn sử dụng git diff</w:t>
+      <w:proofErr w:type="spellStart"/>
+      <w:r>
+        <w:rPr>
+          <w:rFonts w:ascii="Times New Roman" w:hAnsi="Times New Roman" w:cs="Times New Roman"/>
+          <w:sz w:val="28"/>
+          <w:szCs w:val="28"/>
+        </w:rPr>
+        <w:t>Hướng</w:t>
+      </w:r>
+      <w:proofErr w:type="spellEnd"/>
+      <w:r>
+        <w:rPr>
+          <w:rFonts w:ascii="Times New Roman" w:hAnsi="Times New Roman" w:cs="Times New Roman"/>
+          <w:sz w:val="28"/>
+          <w:szCs w:val="28"/>
+        </w:rPr>
+        <w:t xml:space="preserve"> </w:t>
+      </w:r>
+      <w:proofErr w:type="spellStart"/>
+      <w:r>
+        <w:rPr>
+          <w:rFonts w:ascii="Times New Roman" w:hAnsi="Times New Roman" w:cs="Times New Roman"/>
+          <w:sz w:val="28"/>
+          <w:szCs w:val="28"/>
+        </w:rPr>
+        <w:t>dẫn</w:t>
+      </w:r>
+      <w:proofErr w:type="spellEnd"/>
+      <w:r>
+        <w:rPr>
+          <w:rFonts w:ascii="Times New Roman" w:hAnsi="Times New Roman" w:cs="Times New Roman"/>
+          <w:sz w:val="28"/>
+          <w:szCs w:val="28"/>
+        </w:rPr>
+        <w:t xml:space="preserve"> </w:t>
+      </w:r>
+      <w:proofErr w:type="spellStart"/>
+      <w:r>
+        <w:rPr>
+          <w:rFonts w:ascii="Times New Roman" w:hAnsi="Times New Roman" w:cs="Times New Roman"/>
+          <w:sz w:val="28"/>
+          <w:szCs w:val="28"/>
+        </w:rPr>
+        <w:t>sử</w:t>
+      </w:r>
+      <w:proofErr w:type="spellEnd"/>
+      <w:r>
+        <w:rPr>
+          <w:rFonts w:ascii="Times New Roman" w:hAnsi="Times New Roman" w:cs="Times New Roman"/>
+          <w:sz w:val="28"/>
+          <w:szCs w:val="28"/>
+        </w:rPr>
+        <w:t xml:space="preserve"> </w:t>
+      </w:r>
+      <w:proofErr w:type="spellStart"/>
+      <w:r>
+        <w:rPr>
+          <w:rFonts w:ascii="Times New Roman" w:hAnsi="Times New Roman" w:cs="Times New Roman"/>
+          <w:sz w:val="28"/>
+          <w:szCs w:val="28"/>
+        </w:rPr>
+        <w:t>dụng</w:t>
+      </w:r>
+      <w:proofErr w:type="spellEnd"/>
+      <w:r>
+        <w:rPr>
+          <w:rFonts w:ascii="Times New Roman" w:hAnsi="Times New Roman" w:cs="Times New Roman"/>
+          <w:sz w:val="28"/>
+          <w:szCs w:val="28"/>
+        </w:rPr>
+        <w:t xml:space="preserve"> git diff</w:t>
       </w:r>
     </w:p>
     <w:sectPr>
@@ -358,6 +3390,119 @@
 <file path=word/numbering.xml><?xml version="1.0" encoding="utf-8"?>
 <w:numbering xmlns:wpc="http://schemas.microsoft.com/office/word/2010/wordprocessingCanvas" xmlns:cx="http://schemas.microsoft.com/office/drawing/2014/chartex" xmlns:cx1="http://schemas.microsoft.com/office/drawing/2015/9/8/chartex" xmlns:cx2="http://schemas.microsoft.com/office/drawing/2015/10/21/chartex" xmlns:cx3="http://schemas.microsoft.com/office/drawing/2016/5/9/chartex" xmlns:cx4="http://schemas.microsoft.com/office/drawing/2016/5/10/chartex" xmlns:cx5="http://schemas.microsoft.com/office/drawing/2016/5/11/chartex" xmlns:cx6="http://schemas.microsoft.com/office/drawing/2016/5/12/chartex" xmlns:cx7="http://schemas.microsoft.com/office/drawing/2016/5/13/chartex" xmlns:cx8="http://schemas.microsoft.com/office/drawing/2016/5/14/chartex" xmlns:mc="http://schemas.openxmlformats.org/markup-compatibility/2006" xmlns:aink="http://schemas.microsoft.com/office/drawing/2016/ink" xmlns:am3d="http://schemas.microsoft.com/office/drawing/2017/model3d" xmlns:o="urn:schemas-microsoft-com:office:office" xmlns:oel="http://schemas.microsoft.com/office/2019/extlst" xmlns:r="http://schemas.openxmlformats.org/officeDocument/2006/relationships" xmlns:m="http://schemas.openxmlformats.org/officeDocument/2006/math" xmlns:v="urn:schemas-microsoft-com:vml" xmlns:wp14="http://schemas.microsoft.com/office/word/2010/wordprocessingDrawing" xmlns:wp="http://schemas.openxmlformats.org/drawingml/2006/wordprocessingDrawing" xmlns:w10="urn:schemas-microsoft-com:office:word" xmlns:w="http://schemas.openxmlformats.org/wordprocessingml/2006/main" xmlns:w14="http://schemas.microsoft.com/office/word/2010/wordml" xmlns:w15="http://schemas.microsoft.com/office/word/2012/wordml" xmlns:w16cex="http://schemas.microsoft.com/office/word/2018/wordml/cex" xmlns:w16cid="http://schemas.microsoft.com/office/word/2016/wordml/cid" xmlns:w16="http://schemas.microsoft.com/office/word/2018/wordml" xmlns:w16du="http://schemas.microsoft.com/office/word/2023/wordml/word16du" xmlns:w16sdtdh="http://schemas.microsoft.com/office/word/2020/wordml/sdtdatahash" xmlns:w16se="http://schemas.microsoft.com/office/word/2015/wordml/symex" xmlns:wpg="http://schemas.microsoft.com/office/word/2010/wordprocessingGroup" xmlns:wpi="http://schemas.microsoft.com/office/word/2010/wordprocessingInk" xmlns:wne="http://schemas.microsoft.com/office/word/2006/wordml" xmlns:wps="http://schemas.microsoft.com/office/word/2010/wordprocessingShape" mc:Ignorable="w14 w15 w16se w16cid w16 w16cex w16sdtdh wp14">
   <w:abstractNum w:abstractNumId="0" w15:restartNumberingAfterBreak="0">
+    <w:nsid w:val="1DC36DF4"/>
+    <w:multiLevelType w:val="hybridMultilevel"/>
+    <w:tmpl w:val="D11CA9CA"/>
+    <w:lvl w:ilvl="0" w:tplc="04090001">
+      <w:start w:val="1"/>
+      <w:numFmt w:val="bullet"/>
+      <w:lvlText w:val=""/>
+      <w:lvlJc w:val="left"/>
+      <w:pPr>
+        <w:ind w:left="1440" w:hanging="360"/>
+      </w:pPr>
+      <w:rPr>
+        <w:rFonts w:ascii="Symbol" w:hAnsi="Symbol" w:hint="default"/>
+      </w:rPr>
+    </w:lvl>
+    <w:lvl w:ilvl="1" w:tplc="04090003" w:tentative="1">
+      <w:start w:val="1"/>
+      <w:numFmt w:val="bullet"/>
+      <w:lvlText w:val="o"/>
+      <w:lvlJc w:val="left"/>
+      <w:pPr>
+        <w:ind w:left="2160" w:hanging="360"/>
+      </w:pPr>
+      <w:rPr>
+        <w:rFonts w:ascii="Courier New" w:hAnsi="Courier New" w:cs="Courier New" w:hint="default"/>
+      </w:rPr>
+    </w:lvl>
+    <w:lvl w:ilvl="2" w:tplc="04090005" w:tentative="1">
+      <w:start w:val="1"/>
+      <w:numFmt w:val="bullet"/>
+      <w:lvlText w:val=""/>
+      <w:lvlJc w:val="left"/>
+      <w:pPr>
+        <w:ind w:left="2880" w:hanging="360"/>
+      </w:pPr>
+      <w:rPr>
+        <w:rFonts w:ascii="Wingdings" w:hAnsi="Wingdings" w:hint="default"/>
+      </w:rPr>
+    </w:lvl>
+    <w:lvl w:ilvl="3" w:tplc="04090001" w:tentative="1">
+      <w:start w:val="1"/>
+      <w:numFmt w:val="bullet"/>
+      <w:lvlText w:val=""/>
+      <w:lvlJc w:val="left"/>
+      <w:pPr>
+        <w:ind w:left="3600" w:hanging="360"/>
+      </w:pPr>
+      <w:rPr>
+        <w:rFonts w:ascii="Symbol" w:hAnsi="Symbol" w:hint="default"/>
+      </w:rPr>
+    </w:lvl>
+    <w:lvl w:ilvl="4" w:tplc="04090003" w:tentative="1">
+      <w:start w:val="1"/>
+      <w:numFmt w:val="bullet"/>
+      <w:lvlText w:val="o"/>
+      <w:lvlJc w:val="left"/>
+      <w:pPr>
+        <w:ind w:left="4320" w:hanging="360"/>
+      </w:pPr>
+      <w:rPr>
+        <w:rFonts w:ascii="Courier New" w:hAnsi="Courier New" w:cs="Courier New" w:hint="default"/>
+      </w:rPr>
+    </w:lvl>
+    <w:lvl w:ilvl="5" w:tplc="04090005" w:tentative="1">
+      <w:start w:val="1"/>
+      <w:numFmt w:val="bullet"/>
+      <w:lvlText w:val=""/>
+      <w:lvlJc w:val="left"/>
+      <w:pPr>
+        <w:ind w:left="5040" w:hanging="360"/>
+      </w:pPr>
+      <w:rPr>
+        <w:rFonts w:ascii="Wingdings" w:hAnsi="Wingdings" w:hint="default"/>
+      </w:rPr>
+    </w:lvl>
+    <w:lvl w:ilvl="6" w:tplc="04090001" w:tentative="1">
+      <w:start w:val="1"/>
+      <w:numFmt w:val="bullet"/>
+      <w:lvlText w:val=""/>
+      <w:lvlJc w:val="left"/>
+      <w:pPr>
+        <w:ind w:left="5760" w:hanging="360"/>
+      </w:pPr>
+      <w:rPr>
+        <w:rFonts w:ascii="Symbol" w:hAnsi="Symbol" w:hint="default"/>
+      </w:rPr>
+    </w:lvl>
+    <w:lvl w:ilvl="7" w:tplc="04090003" w:tentative="1">
+      <w:start w:val="1"/>
+      <w:numFmt w:val="bullet"/>
+      <w:lvlText w:val="o"/>
+      <w:lvlJc w:val="left"/>
+      <w:pPr>
+        <w:ind w:left="6480" w:hanging="360"/>
+      </w:pPr>
+      <w:rPr>
+        <w:rFonts w:ascii="Courier New" w:hAnsi="Courier New" w:cs="Courier New" w:hint="default"/>
+      </w:rPr>
+    </w:lvl>
+    <w:lvl w:ilvl="8" w:tplc="04090005" w:tentative="1">
+      <w:start w:val="1"/>
+      <w:numFmt w:val="bullet"/>
+      <w:lvlText w:val=""/>
+      <w:lvlJc w:val="left"/>
+      <w:pPr>
+        <w:ind w:left="7200" w:hanging="360"/>
+      </w:pPr>
+      <w:rPr>
+        <w:rFonts w:ascii="Wingdings" w:hAnsi="Wingdings" w:hint="default"/>
+      </w:rPr>
+    </w:lvl>
+  </w:abstractNum>
+  <w:abstractNum w:abstractNumId="1" w15:restartNumberingAfterBreak="0">
     <w:nsid w:val="7D7970EB"/>
     <w:multiLevelType w:val="hybridMultilevel"/>
     <w:tmpl w:val="F83EF5DC"/>
@@ -447,6 +3592,9 @@
     </w:lvl>
   </w:abstractNum>
   <w:num w:numId="1" w16cid:durableId="1494180743">
+    <w:abstractNumId w:val="1"/>
+  </w:num>
+  <w:num w:numId="2" w16cid:durableId="1000154177">
     <w:abstractNumId w:val="0"/>
   </w:num>
 </w:numbering>

</xml_diff>

<commit_message>
Dao Quoc Bao bai tap 5
</commit_message>
<xml_diff>
--- a/BT Git 2.docx
+++ b/BT Git 2.docx
@@ -324,8 +324,18 @@
           <w:sz w:val="28"/>
           <w:szCs w:val="28"/>
         </w:rPr>
-        <w:t xml:space="preserve"> reset</w:t>
-      </w:r>
+        <w:t xml:space="preserve"> </w:t>
+      </w:r>
+      <w:proofErr w:type="gramStart"/>
+      <w:r>
+        <w:rPr>
+          <w:rFonts w:ascii="Times New Roman" w:hAnsi="Times New Roman" w:cs="Times New Roman"/>
+          <w:sz w:val="28"/>
+          <w:szCs w:val="28"/>
+        </w:rPr>
+        <w:t>reset</w:t>
+      </w:r>
+      <w:proofErr w:type="gramEnd"/>
     </w:p>
     <w:p>
       <w:pPr>
@@ -502,8 +512,18 @@
           <w:sz w:val="28"/>
           <w:szCs w:val="28"/>
         </w:rPr>
-        <w:t xml:space="preserve"> rebase</w:t>
-      </w:r>
+        <w:t xml:space="preserve"> </w:t>
+      </w:r>
+      <w:proofErr w:type="gramStart"/>
+      <w:r>
+        <w:rPr>
+          <w:rFonts w:ascii="Times New Roman" w:hAnsi="Times New Roman" w:cs="Times New Roman"/>
+          <w:sz w:val="28"/>
+          <w:szCs w:val="28"/>
+        </w:rPr>
+        <w:t>rebase</w:t>
+      </w:r>
+      <w:proofErr w:type="gramEnd"/>
     </w:p>
     <w:p>
       <w:pPr>
@@ -570,8 +590,18 @@
           <w:sz w:val="28"/>
           <w:szCs w:val="28"/>
         </w:rPr>
-        <w:t xml:space="preserve"> fetch</w:t>
-      </w:r>
+        <w:t xml:space="preserve"> </w:t>
+      </w:r>
+      <w:proofErr w:type="gramStart"/>
+      <w:r>
+        <w:rPr>
+          <w:rFonts w:ascii="Times New Roman" w:hAnsi="Times New Roman" w:cs="Times New Roman"/>
+          <w:sz w:val="28"/>
+          <w:szCs w:val="28"/>
+        </w:rPr>
+        <w:t>fetch</w:t>
+      </w:r>
+      <w:proofErr w:type="gramEnd"/>
     </w:p>
     <w:p>
       <w:pPr>
@@ -685,6 +715,7 @@
         <w:t xml:space="preserve"> </w:t>
       </w:r>
       <w:proofErr w:type="spellStart"/>
+      <w:proofErr w:type="gramStart"/>
       <w:r>
         <w:rPr>
           <w:rFonts w:ascii="Times New Roman" w:hAnsi="Times New Roman" w:cs="Times New Roman"/>
@@ -694,6 +725,7 @@
         <w:t>commit,file</w:t>
       </w:r>
       <w:proofErr w:type="spellEnd"/>
+      <w:proofErr w:type="gramEnd"/>
       <w:r>
         <w:rPr>
           <w:rFonts w:ascii="Times New Roman" w:hAnsi="Times New Roman" w:cs="Times New Roman"/>
@@ -1371,6 +1403,7 @@
         <w:t xml:space="preserve"> code </w:t>
       </w:r>
       <w:proofErr w:type="spellStart"/>
+      <w:proofErr w:type="gramStart"/>
       <w:r>
         <w:rPr>
           <w:rFonts w:ascii="Times New Roman" w:hAnsi="Times New Roman" w:cs="Times New Roman"/>
@@ -1380,6 +1413,7 @@
         <w:t>tiếp</w:t>
       </w:r>
       <w:proofErr w:type="spellEnd"/>
+      <w:proofErr w:type="gramEnd"/>
     </w:p>
     <w:p>
       <w:pPr>
@@ -1638,6 +1672,7 @@
       <w:r>
         <w:rPr>
           <w:rFonts w:ascii="Times New Roman" w:hAnsi="Times New Roman" w:cs="Times New Roman"/>
+          <w:noProof/>
           <w:sz w:val="28"/>
           <w:szCs w:val="28"/>
         </w:rPr>
@@ -1775,16 +1810,16 @@
           <w:sz w:val="28"/>
           <w:szCs w:val="28"/>
         </w:rPr>
-        <w:t xml:space="preserve"> tin c</w:t>
-      </w:r>
-      <w:proofErr w:type="spellStart"/>
-      <w:r>
-        <w:rPr>
-          <w:rFonts w:ascii="Times New Roman" w:hAnsi="Times New Roman" w:cs="Times New Roman"/>
-          <w:sz w:val="28"/>
-          <w:szCs w:val="28"/>
-        </w:rPr>
-        <w:t>ác</w:t>
+        <w:t xml:space="preserve"> tin </w:t>
+      </w:r>
+      <w:proofErr w:type="spellStart"/>
+      <w:r>
+        <w:rPr>
+          <w:rFonts w:ascii="Times New Roman" w:hAnsi="Times New Roman" w:cs="Times New Roman"/>
+          <w:sz w:val="28"/>
+          <w:szCs w:val="28"/>
+        </w:rPr>
+        <w:t>các</w:t>
       </w:r>
       <w:proofErr w:type="spellEnd"/>
       <w:r>
@@ -1826,6 +1861,7 @@
       <w:r>
         <w:rPr>
           <w:rFonts w:ascii="Times New Roman" w:hAnsi="Times New Roman" w:cs="Times New Roman"/>
+          <w:noProof/>
           <w:sz w:val="28"/>
           <w:szCs w:val="28"/>
         </w:rPr>
@@ -1966,6 +2002,7 @@
         <w:t xml:space="preserve"> code </w:t>
       </w:r>
       <w:proofErr w:type="spellStart"/>
+      <w:proofErr w:type="gramStart"/>
       <w:r>
         <w:rPr>
           <w:rFonts w:ascii="Times New Roman" w:hAnsi="Times New Roman" w:cs="Times New Roman"/>
@@ -1975,6 +2012,7 @@
         <w:t>về</w:t>
       </w:r>
       <w:proofErr w:type="spellEnd"/>
+      <w:proofErr w:type="gramEnd"/>
     </w:p>
     <w:p>
       <w:pPr>
@@ -1988,6 +2026,7 @@
       <w:r>
         <w:rPr>
           <w:rFonts w:ascii="Times New Roman" w:hAnsi="Times New Roman" w:cs="Times New Roman"/>
+          <w:noProof/>
           <w:sz w:val="28"/>
           <w:szCs w:val="28"/>
         </w:rPr>
@@ -2041,6 +2080,7 @@
       <w:r>
         <w:rPr>
           <w:rFonts w:ascii="Times New Roman" w:hAnsi="Times New Roman" w:cs="Times New Roman"/>
+          <w:noProof/>
           <w:sz w:val="28"/>
           <w:szCs w:val="28"/>
         </w:rPr>
@@ -2093,6 +2133,7 @@
       <w:r>
         <w:rPr>
           <w:rFonts w:ascii="Times New Roman" w:hAnsi="Times New Roman" w:cs="Times New Roman"/>
+          <w:noProof/>
           <w:sz w:val="28"/>
           <w:szCs w:val="28"/>
         </w:rPr>
@@ -3021,6 +3062,7 @@
         <w:t xml:space="preserve"> </w:t>
       </w:r>
       <w:proofErr w:type="spellStart"/>
+      <w:proofErr w:type="gramStart"/>
       <w:r>
         <w:rPr>
           <w:rFonts w:ascii="Times New Roman" w:hAnsi="Times New Roman" w:cs="Times New Roman"/>
@@ -3030,6 +3072,3521 @@
         <w:t>nhất</w:t>
       </w:r>
       <w:proofErr w:type="spellEnd"/>
+      <w:proofErr w:type="gramEnd"/>
+    </w:p>
+    <w:p>
+      <w:pPr>
+        <w:jc w:val="center"/>
+        <w:rPr>
+          <w:rFonts w:ascii="Times New Roman" w:hAnsi="Times New Roman" w:cs="Times New Roman"/>
+          <w:b/>
+          <w:bCs/>
+          <w:sz w:val="28"/>
+          <w:szCs w:val="28"/>
+        </w:rPr>
+      </w:pPr>
+      <w:r>
+        <w:rPr>
+          <w:rFonts w:ascii="Times New Roman" w:hAnsi="Times New Roman" w:cs="Times New Roman"/>
+          <w:b/>
+          <w:bCs/>
+          <w:sz w:val="28"/>
+          <w:szCs w:val="28"/>
+        </w:rPr>
+        <w:t>BÀI TẬP GIT 2</w:t>
+      </w:r>
+    </w:p>
+    <w:p>
+      <w:pPr>
+        <w:rPr>
+          <w:rFonts w:ascii="Times New Roman" w:hAnsi="Times New Roman" w:cs="Times New Roman"/>
+          <w:sz w:val="28"/>
+          <w:szCs w:val="28"/>
+        </w:rPr>
+      </w:pPr>
+      <w:proofErr w:type="spellStart"/>
+      <w:r>
+        <w:rPr>
+          <w:rFonts w:ascii="Times New Roman" w:hAnsi="Times New Roman" w:cs="Times New Roman"/>
+          <w:sz w:val="28"/>
+          <w:szCs w:val="28"/>
+        </w:rPr>
+        <w:t>Giải</w:t>
+      </w:r>
+      <w:proofErr w:type="spellEnd"/>
+      <w:r>
+        <w:rPr>
+          <w:rFonts w:ascii="Times New Roman" w:hAnsi="Times New Roman" w:cs="Times New Roman"/>
+          <w:sz w:val="28"/>
+          <w:szCs w:val="28"/>
+        </w:rPr>
+        <w:t xml:space="preserve"> </w:t>
+      </w:r>
+      <w:proofErr w:type="spellStart"/>
+      <w:r>
+        <w:rPr>
+          <w:rFonts w:ascii="Times New Roman" w:hAnsi="Times New Roman" w:cs="Times New Roman"/>
+          <w:sz w:val="28"/>
+          <w:szCs w:val="28"/>
+        </w:rPr>
+        <w:t>thích</w:t>
+      </w:r>
+      <w:proofErr w:type="spellEnd"/>
+      <w:r>
+        <w:rPr>
+          <w:rFonts w:ascii="Times New Roman" w:hAnsi="Times New Roman" w:cs="Times New Roman"/>
+          <w:sz w:val="28"/>
+          <w:szCs w:val="28"/>
+        </w:rPr>
+        <w:t xml:space="preserve"> </w:t>
+      </w:r>
+      <w:proofErr w:type="spellStart"/>
+      <w:r>
+        <w:rPr>
+          <w:rFonts w:ascii="Times New Roman" w:hAnsi="Times New Roman" w:cs="Times New Roman"/>
+          <w:sz w:val="28"/>
+          <w:szCs w:val="28"/>
+        </w:rPr>
+        <w:t>và</w:t>
+      </w:r>
+      <w:proofErr w:type="spellEnd"/>
+      <w:r>
+        <w:rPr>
+          <w:rFonts w:ascii="Times New Roman" w:hAnsi="Times New Roman" w:cs="Times New Roman"/>
+          <w:sz w:val="28"/>
+          <w:szCs w:val="28"/>
+        </w:rPr>
+        <w:t xml:space="preserve"> </w:t>
+      </w:r>
+      <w:proofErr w:type="spellStart"/>
+      <w:r>
+        <w:rPr>
+          <w:rFonts w:ascii="Times New Roman" w:hAnsi="Times New Roman" w:cs="Times New Roman"/>
+          <w:sz w:val="28"/>
+          <w:szCs w:val="28"/>
+        </w:rPr>
+        <w:t>cho</w:t>
+      </w:r>
+      <w:proofErr w:type="spellEnd"/>
+      <w:r>
+        <w:rPr>
+          <w:rFonts w:ascii="Times New Roman" w:hAnsi="Times New Roman" w:cs="Times New Roman"/>
+          <w:sz w:val="28"/>
+          <w:szCs w:val="28"/>
+        </w:rPr>
+        <w:t xml:space="preserve"> </w:t>
+      </w:r>
+      <w:proofErr w:type="spellStart"/>
+      <w:r>
+        <w:rPr>
+          <w:rFonts w:ascii="Times New Roman" w:hAnsi="Times New Roman" w:cs="Times New Roman"/>
+          <w:sz w:val="28"/>
+          <w:szCs w:val="28"/>
+        </w:rPr>
+        <w:t>ví</w:t>
+      </w:r>
+      <w:proofErr w:type="spellEnd"/>
+      <w:r>
+        <w:rPr>
+          <w:rFonts w:ascii="Times New Roman" w:hAnsi="Times New Roman" w:cs="Times New Roman"/>
+          <w:sz w:val="28"/>
+          <w:szCs w:val="28"/>
+        </w:rPr>
+        <w:t xml:space="preserve"> </w:t>
+      </w:r>
+      <w:proofErr w:type="spellStart"/>
+      <w:r>
+        <w:rPr>
+          <w:rFonts w:ascii="Times New Roman" w:hAnsi="Times New Roman" w:cs="Times New Roman"/>
+          <w:sz w:val="28"/>
+          <w:szCs w:val="28"/>
+        </w:rPr>
+        <w:t>dụ</w:t>
+      </w:r>
+      <w:proofErr w:type="spellEnd"/>
+      <w:r>
+        <w:rPr>
+          <w:rFonts w:ascii="Times New Roman" w:hAnsi="Times New Roman" w:cs="Times New Roman"/>
+          <w:sz w:val="28"/>
+          <w:szCs w:val="28"/>
+        </w:rPr>
+        <w:t xml:space="preserve"> </w:t>
+      </w:r>
+      <w:proofErr w:type="spellStart"/>
+      <w:r>
+        <w:rPr>
+          <w:rFonts w:ascii="Times New Roman" w:hAnsi="Times New Roman" w:cs="Times New Roman"/>
+          <w:sz w:val="28"/>
+          <w:szCs w:val="28"/>
+        </w:rPr>
+        <w:t>minh</w:t>
+      </w:r>
+      <w:proofErr w:type="spellEnd"/>
+      <w:r>
+        <w:rPr>
+          <w:rFonts w:ascii="Times New Roman" w:hAnsi="Times New Roman" w:cs="Times New Roman"/>
+          <w:sz w:val="28"/>
+          <w:szCs w:val="28"/>
+        </w:rPr>
+        <w:t xml:space="preserve"> </w:t>
+      </w:r>
+      <w:proofErr w:type="spellStart"/>
+      <w:r>
+        <w:rPr>
+          <w:rFonts w:ascii="Times New Roman" w:hAnsi="Times New Roman" w:cs="Times New Roman"/>
+          <w:sz w:val="28"/>
+          <w:szCs w:val="28"/>
+        </w:rPr>
+        <w:t>họa</w:t>
+      </w:r>
+      <w:proofErr w:type="spellEnd"/>
+      <w:r>
+        <w:rPr>
+          <w:rFonts w:ascii="Times New Roman" w:hAnsi="Times New Roman" w:cs="Times New Roman"/>
+          <w:sz w:val="28"/>
+          <w:szCs w:val="28"/>
+        </w:rPr>
+        <w:t xml:space="preserve"> </w:t>
+      </w:r>
+      <w:proofErr w:type="spellStart"/>
+      <w:r>
+        <w:rPr>
+          <w:rFonts w:ascii="Times New Roman" w:hAnsi="Times New Roman" w:cs="Times New Roman"/>
+          <w:sz w:val="28"/>
+          <w:szCs w:val="28"/>
+        </w:rPr>
+        <w:t>các</w:t>
+      </w:r>
+      <w:proofErr w:type="spellEnd"/>
+      <w:r>
+        <w:rPr>
+          <w:rFonts w:ascii="Times New Roman" w:hAnsi="Times New Roman" w:cs="Times New Roman"/>
+          <w:sz w:val="28"/>
+          <w:szCs w:val="28"/>
+        </w:rPr>
+        <w:t xml:space="preserve"> </w:t>
+      </w:r>
+      <w:proofErr w:type="spellStart"/>
+      <w:r>
+        <w:rPr>
+          <w:rFonts w:ascii="Times New Roman" w:hAnsi="Times New Roman" w:cs="Times New Roman"/>
+          <w:sz w:val="28"/>
+          <w:szCs w:val="28"/>
+        </w:rPr>
+        <w:t>câu</w:t>
+      </w:r>
+      <w:proofErr w:type="spellEnd"/>
+      <w:r>
+        <w:rPr>
+          <w:rFonts w:ascii="Times New Roman" w:hAnsi="Times New Roman" w:cs="Times New Roman"/>
+          <w:sz w:val="28"/>
+          <w:szCs w:val="28"/>
+        </w:rPr>
+        <w:t xml:space="preserve"> </w:t>
+      </w:r>
+      <w:proofErr w:type="spellStart"/>
+      <w:r>
+        <w:rPr>
+          <w:rFonts w:ascii="Times New Roman" w:hAnsi="Times New Roman" w:cs="Times New Roman"/>
+          <w:sz w:val="28"/>
+          <w:szCs w:val="28"/>
+        </w:rPr>
+        <w:t>sau</w:t>
+      </w:r>
+      <w:proofErr w:type="spellEnd"/>
+    </w:p>
+    <w:p>
+      <w:pPr>
+        <w:pStyle w:val="ListParagraph"/>
+        <w:numPr>
+          <w:ilvl w:val="0"/>
+          <w:numId w:val="3"/>
+        </w:numPr>
+        <w:spacing w:line="256" w:lineRule="auto"/>
+        <w:rPr>
+          <w:rFonts w:ascii="Times New Roman" w:hAnsi="Times New Roman" w:cs="Times New Roman"/>
+          <w:sz w:val="28"/>
+          <w:szCs w:val="28"/>
+        </w:rPr>
+      </w:pPr>
+      <w:proofErr w:type="spellStart"/>
+      <w:r>
+        <w:rPr>
+          <w:rFonts w:ascii="Times New Roman" w:hAnsi="Times New Roman" w:cs="Times New Roman"/>
+          <w:sz w:val="28"/>
+          <w:szCs w:val="28"/>
+        </w:rPr>
+        <w:t>Phân</w:t>
+      </w:r>
+      <w:proofErr w:type="spellEnd"/>
+      <w:r>
+        <w:rPr>
+          <w:rFonts w:ascii="Times New Roman" w:hAnsi="Times New Roman" w:cs="Times New Roman"/>
+          <w:sz w:val="28"/>
+          <w:szCs w:val="28"/>
+        </w:rPr>
+        <w:t xml:space="preserve"> </w:t>
+      </w:r>
+      <w:proofErr w:type="spellStart"/>
+      <w:r>
+        <w:rPr>
+          <w:rFonts w:ascii="Times New Roman" w:hAnsi="Times New Roman" w:cs="Times New Roman"/>
+          <w:sz w:val="28"/>
+          <w:szCs w:val="28"/>
+        </w:rPr>
+        <w:t>biệt</w:t>
+      </w:r>
+      <w:proofErr w:type="spellEnd"/>
+      <w:r>
+        <w:rPr>
+          <w:rFonts w:ascii="Times New Roman" w:hAnsi="Times New Roman" w:cs="Times New Roman"/>
+          <w:sz w:val="28"/>
+          <w:szCs w:val="28"/>
+        </w:rPr>
+        <w:t xml:space="preserve"> </w:t>
+      </w:r>
+      <w:proofErr w:type="spellStart"/>
+      <w:r>
+        <w:rPr>
+          <w:rFonts w:ascii="Times New Roman" w:hAnsi="Times New Roman" w:cs="Times New Roman"/>
+          <w:sz w:val="28"/>
+          <w:szCs w:val="28"/>
+        </w:rPr>
+        <w:t>các</w:t>
+      </w:r>
+      <w:proofErr w:type="spellEnd"/>
+      <w:r>
+        <w:rPr>
+          <w:rFonts w:ascii="Times New Roman" w:hAnsi="Times New Roman" w:cs="Times New Roman"/>
+          <w:sz w:val="28"/>
+          <w:szCs w:val="28"/>
+        </w:rPr>
+        <w:t xml:space="preserve"> </w:t>
+      </w:r>
+      <w:proofErr w:type="spellStart"/>
+      <w:r>
+        <w:rPr>
+          <w:rFonts w:ascii="Times New Roman" w:hAnsi="Times New Roman" w:cs="Times New Roman"/>
+          <w:sz w:val="28"/>
+          <w:szCs w:val="28"/>
+        </w:rPr>
+        <w:t>cấp</w:t>
+      </w:r>
+      <w:proofErr w:type="spellEnd"/>
+      <w:r>
+        <w:rPr>
+          <w:rFonts w:ascii="Times New Roman" w:hAnsi="Times New Roman" w:cs="Times New Roman"/>
+          <w:sz w:val="28"/>
+          <w:szCs w:val="28"/>
+        </w:rPr>
+        <w:t xml:space="preserve"> </w:t>
+      </w:r>
+      <w:proofErr w:type="spellStart"/>
+      <w:r>
+        <w:rPr>
+          <w:rFonts w:ascii="Times New Roman" w:hAnsi="Times New Roman" w:cs="Times New Roman"/>
+          <w:sz w:val="28"/>
+          <w:szCs w:val="28"/>
+        </w:rPr>
+        <w:t>độ</w:t>
+      </w:r>
+      <w:proofErr w:type="spellEnd"/>
+      <w:r>
+        <w:rPr>
+          <w:rFonts w:ascii="Times New Roman" w:hAnsi="Times New Roman" w:cs="Times New Roman"/>
+          <w:sz w:val="28"/>
+          <w:szCs w:val="28"/>
+        </w:rPr>
+        <w:t xml:space="preserve"> </w:t>
+      </w:r>
+      <w:proofErr w:type="gramStart"/>
+      <w:r>
+        <w:rPr>
+          <w:rFonts w:ascii="Times New Roman" w:hAnsi="Times New Roman" w:cs="Times New Roman"/>
+          <w:sz w:val="28"/>
+          <w:szCs w:val="28"/>
+        </w:rPr>
+        <w:t>reset</w:t>
+      </w:r>
+      <w:proofErr w:type="gramEnd"/>
+    </w:p>
+    <w:p>
+      <w:pPr>
+        <w:pStyle w:val="ListParagraph"/>
+        <w:rPr>
+          <w:rFonts w:ascii="Times New Roman" w:hAnsi="Times New Roman" w:cs="Times New Roman"/>
+          <w:sz w:val="28"/>
+          <w:szCs w:val="28"/>
+        </w:rPr>
+      </w:pPr>
+      <w:r>
+        <w:rPr>
+          <w:rFonts w:ascii="Times New Roman" w:hAnsi="Times New Roman" w:cs="Times New Roman"/>
+          <w:sz w:val="28"/>
+          <w:szCs w:val="28"/>
+        </w:rPr>
+        <w:t>Soft: …</w:t>
+      </w:r>
+    </w:p>
+    <w:p>
+      <w:pPr>
+        <w:pStyle w:val="ListParagraph"/>
+        <w:rPr>
+          <w:rFonts w:ascii="Times New Roman" w:hAnsi="Times New Roman" w:cs="Times New Roman"/>
+          <w:sz w:val="28"/>
+          <w:szCs w:val="28"/>
+        </w:rPr>
+      </w:pPr>
+      <w:proofErr w:type="spellStart"/>
+      <w:r>
+        <w:rPr>
+          <w:rFonts w:ascii="Times New Roman" w:hAnsi="Times New Roman" w:cs="Times New Roman"/>
+          <w:sz w:val="28"/>
+          <w:szCs w:val="28"/>
+        </w:rPr>
+        <w:t>Ví</w:t>
+      </w:r>
+      <w:proofErr w:type="spellEnd"/>
+      <w:r>
+        <w:rPr>
+          <w:rFonts w:ascii="Times New Roman" w:hAnsi="Times New Roman" w:cs="Times New Roman"/>
+          <w:sz w:val="28"/>
+          <w:szCs w:val="28"/>
+        </w:rPr>
+        <w:t xml:space="preserve"> </w:t>
+      </w:r>
+      <w:proofErr w:type="spellStart"/>
+      <w:r>
+        <w:rPr>
+          <w:rFonts w:ascii="Times New Roman" w:hAnsi="Times New Roman" w:cs="Times New Roman"/>
+          <w:sz w:val="28"/>
+          <w:szCs w:val="28"/>
+        </w:rPr>
+        <w:t>dụ</w:t>
+      </w:r>
+      <w:proofErr w:type="spellEnd"/>
+      <w:r>
+        <w:rPr>
+          <w:rFonts w:ascii="Times New Roman" w:hAnsi="Times New Roman" w:cs="Times New Roman"/>
+          <w:sz w:val="28"/>
+          <w:szCs w:val="28"/>
+        </w:rPr>
+        <w:t>:</w:t>
+      </w:r>
+    </w:p>
+    <w:p>
+      <w:pPr>
+        <w:pStyle w:val="ListParagraph"/>
+        <w:rPr>
+          <w:rFonts w:ascii="Times New Roman" w:hAnsi="Times New Roman" w:cs="Times New Roman"/>
+          <w:sz w:val="28"/>
+          <w:szCs w:val="28"/>
+        </w:rPr>
+      </w:pPr>
+      <w:proofErr w:type="spellStart"/>
+      <w:r>
+        <w:rPr>
+          <w:rFonts w:ascii="Times New Roman" w:hAnsi="Times New Roman" w:cs="Times New Roman"/>
+          <w:sz w:val="28"/>
+          <w:szCs w:val="28"/>
+        </w:rPr>
+        <w:t>Chup</w:t>
+      </w:r>
+      <w:proofErr w:type="spellEnd"/>
+      <w:r>
+        <w:rPr>
+          <w:rFonts w:ascii="Times New Roman" w:hAnsi="Times New Roman" w:cs="Times New Roman"/>
+          <w:sz w:val="28"/>
+          <w:szCs w:val="28"/>
+        </w:rPr>
+        <w:t xml:space="preserve"> </w:t>
+      </w:r>
+      <w:proofErr w:type="spellStart"/>
+      <w:r>
+        <w:rPr>
+          <w:rFonts w:ascii="Times New Roman" w:hAnsi="Times New Roman" w:cs="Times New Roman"/>
+          <w:sz w:val="28"/>
+          <w:szCs w:val="28"/>
+        </w:rPr>
+        <w:t>hinh</w:t>
+      </w:r>
+      <w:proofErr w:type="spellEnd"/>
+      <w:r>
+        <w:rPr>
+          <w:rFonts w:ascii="Times New Roman" w:hAnsi="Times New Roman" w:cs="Times New Roman"/>
+          <w:sz w:val="28"/>
+          <w:szCs w:val="28"/>
+        </w:rPr>
+        <w:t xml:space="preserve"> log</w:t>
+      </w:r>
+    </w:p>
+    <w:p>
+      <w:pPr>
+        <w:pStyle w:val="ListParagraph"/>
+        <w:rPr>
+          <w:rFonts w:ascii="Times New Roman" w:hAnsi="Times New Roman" w:cs="Times New Roman"/>
+          <w:sz w:val="28"/>
+          <w:szCs w:val="28"/>
+        </w:rPr>
+      </w:pPr>
+      <w:proofErr w:type="spellStart"/>
+      <w:r>
+        <w:rPr>
+          <w:rFonts w:ascii="Times New Roman" w:hAnsi="Times New Roman" w:cs="Times New Roman"/>
+          <w:sz w:val="28"/>
+          <w:szCs w:val="28"/>
+        </w:rPr>
+        <w:t>Nội</w:t>
+      </w:r>
+      <w:proofErr w:type="spellEnd"/>
+      <w:r>
+        <w:rPr>
+          <w:rFonts w:ascii="Times New Roman" w:hAnsi="Times New Roman" w:cs="Times New Roman"/>
+          <w:sz w:val="28"/>
+          <w:szCs w:val="28"/>
+        </w:rPr>
+        <w:t xml:space="preserve"> dung file: …</w:t>
+      </w:r>
+    </w:p>
+    <w:p>
+      <w:pPr>
+        <w:pStyle w:val="ListParagraph"/>
+        <w:numPr>
+          <w:ilvl w:val="0"/>
+          <w:numId w:val="3"/>
+        </w:numPr>
+        <w:spacing w:line="256" w:lineRule="auto"/>
+        <w:rPr>
+          <w:rFonts w:ascii="Times New Roman" w:hAnsi="Times New Roman" w:cs="Times New Roman"/>
+          <w:sz w:val="28"/>
+          <w:szCs w:val="28"/>
+        </w:rPr>
+      </w:pPr>
+      <w:r>
+        <w:rPr>
+          <w:rFonts w:ascii="Times New Roman" w:hAnsi="Times New Roman" w:cs="Times New Roman"/>
+          <w:sz w:val="28"/>
+          <w:szCs w:val="28"/>
+        </w:rPr>
+        <w:t xml:space="preserve">Merge </w:t>
+      </w:r>
+      <w:proofErr w:type="spellStart"/>
+      <w:r>
+        <w:rPr>
+          <w:rFonts w:ascii="Times New Roman" w:hAnsi="Times New Roman" w:cs="Times New Roman"/>
+          <w:sz w:val="28"/>
+          <w:szCs w:val="28"/>
+        </w:rPr>
+        <w:t>và</w:t>
+      </w:r>
+      <w:proofErr w:type="spellEnd"/>
+      <w:r>
+        <w:rPr>
+          <w:rFonts w:ascii="Times New Roman" w:hAnsi="Times New Roman" w:cs="Times New Roman"/>
+          <w:sz w:val="28"/>
+          <w:szCs w:val="28"/>
+        </w:rPr>
+        <w:t xml:space="preserve"> </w:t>
+      </w:r>
+      <w:proofErr w:type="gramStart"/>
+      <w:r>
+        <w:rPr>
+          <w:rFonts w:ascii="Times New Roman" w:hAnsi="Times New Roman" w:cs="Times New Roman"/>
+          <w:sz w:val="28"/>
+          <w:szCs w:val="28"/>
+        </w:rPr>
+        <w:t>rebase</w:t>
+      </w:r>
+      <w:proofErr w:type="gramEnd"/>
+    </w:p>
+    <w:p>
+      <w:pPr>
+        <w:pStyle w:val="ListParagraph"/>
+        <w:numPr>
+          <w:ilvl w:val="0"/>
+          <w:numId w:val="3"/>
+        </w:numPr>
+        <w:spacing w:line="256" w:lineRule="auto"/>
+        <w:rPr>
+          <w:rFonts w:ascii="Times New Roman" w:hAnsi="Times New Roman" w:cs="Times New Roman"/>
+          <w:sz w:val="28"/>
+          <w:szCs w:val="28"/>
+        </w:rPr>
+      </w:pPr>
+      <w:proofErr w:type="spellStart"/>
+      <w:r>
+        <w:rPr>
+          <w:rFonts w:ascii="Times New Roman" w:hAnsi="Times New Roman" w:cs="Times New Roman"/>
+          <w:sz w:val="28"/>
+          <w:szCs w:val="28"/>
+        </w:rPr>
+        <w:lastRenderedPageBreak/>
+        <w:t>Phân</w:t>
+      </w:r>
+      <w:proofErr w:type="spellEnd"/>
+      <w:r>
+        <w:rPr>
+          <w:rFonts w:ascii="Times New Roman" w:hAnsi="Times New Roman" w:cs="Times New Roman"/>
+          <w:sz w:val="28"/>
+          <w:szCs w:val="28"/>
+        </w:rPr>
+        <w:t xml:space="preserve"> </w:t>
+      </w:r>
+      <w:proofErr w:type="spellStart"/>
+      <w:r>
+        <w:rPr>
+          <w:rFonts w:ascii="Times New Roman" w:hAnsi="Times New Roman" w:cs="Times New Roman"/>
+          <w:sz w:val="28"/>
+          <w:szCs w:val="28"/>
+        </w:rPr>
+        <w:t>biệt</w:t>
+      </w:r>
+      <w:proofErr w:type="spellEnd"/>
+      <w:r>
+        <w:rPr>
+          <w:rFonts w:ascii="Times New Roman" w:hAnsi="Times New Roman" w:cs="Times New Roman"/>
+          <w:sz w:val="28"/>
+          <w:szCs w:val="28"/>
+        </w:rPr>
+        <w:t xml:space="preserve"> pull </w:t>
+      </w:r>
+      <w:proofErr w:type="spellStart"/>
+      <w:r>
+        <w:rPr>
+          <w:rFonts w:ascii="Times New Roman" w:hAnsi="Times New Roman" w:cs="Times New Roman"/>
+          <w:sz w:val="28"/>
+          <w:szCs w:val="28"/>
+        </w:rPr>
+        <w:t>và</w:t>
+      </w:r>
+      <w:proofErr w:type="spellEnd"/>
+      <w:r>
+        <w:rPr>
+          <w:rFonts w:ascii="Times New Roman" w:hAnsi="Times New Roman" w:cs="Times New Roman"/>
+          <w:sz w:val="28"/>
+          <w:szCs w:val="28"/>
+        </w:rPr>
+        <w:t xml:space="preserve"> </w:t>
+      </w:r>
+      <w:proofErr w:type="gramStart"/>
+      <w:r>
+        <w:rPr>
+          <w:rFonts w:ascii="Times New Roman" w:hAnsi="Times New Roman" w:cs="Times New Roman"/>
+          <w:sz w:val="28"/>
+          <w:szCs w:val="28"/>
+        </w:rPr>
+        <w:t>fetch</w:t>
+      </w:r>
+      <w:proofErr w:type="gramEnd"/>
+    </w:p>
+    <w:p>
+      <w:pPr>
+        <w:pStyle w:val="ListParagraph"/>
+        <w:numPr>
+          <w:ilvl w:val="0"/>
+          <w:numId w:val="4"/>
+        </w:numPr>
+        <w:spacing w:line="256" w:lineRule="auto"/>
+        <w:rPr>
+          <w:rFonts w:ascii="Times New Roman" w:hAnsi="Times New Roman" w:cs="Times New Roman"/>
+          <w:sz w:val="28"/>
+          <w:szCs w:val="28"/>
+        </w:rPr>
+      </w:pPr>
+      <w:r>
+        <w:rPr>
+          <w:rFonts w:ascii="Times New Roman" w:hAnsi="Times New Roman" w:cs="Times New Roman"/>
+          <w:sz w:val="28"/>
+          <w:szCs w:val="28"/>
+        </w:rPr>
+        <w:t xml:space="preserve">Git fetch </w:t>
+      </w:r>
+      <w:proofErr w:type="spellStart"/>
+      <w:r>
+        <w:rPr>
+          <w:rFonts w:ascii="Times New Roman" w:hAnsi="Times New Roman" w:cs="Times New Roman"/>
+          <w:sz w:val="28"/>
+          <w:szCs w:val="28"/>
+        </w:rPr>
+        <w:t>chỉ</w:t>
+      </w:r>
+      <w:proofErr w:type="spellEnd"/>
+      <w:r>
+        <w:rPr>
+          <w:rFonts w:ascii="Times New Roman" w:hAnsi="Times New Roman" w:cs="Times New Roman"/>
+          <w:sz w:val="28"/>
+          <w:szCs w:val="28"/>
+        </w:rPr>
+        <w:t xml:space="preserve"> </w:t>
+      </w:r>
+      <w:proofErr w:type="spellStart"/>
+      <w:r>
+        <w:rPr>
+          <w:rFonts w:ascii="Times New Roman" w:hAnsi="Times New Roman" w:cs="Times New Roman"/>
+          <w:sz w:val="28"/>
+          <w:szCs w:val="28"/>
+        </w:rPr>
+        <w:t>tải</w:t>
+      </w:r>
+      <w:proofErr w:type="spellEnd"/>
+      <w:r>
+        <w:rPr>
+          <w:rFonts w:ascii="Times New Roman" w:hAnsi="Times New Roman" w:cs="Times New Roman"/>
+          <w:sz w:val="28"/>
+          <w:szCs w:val="28"/>
+        </w:rPr>
+        <w:t xml:space="preserve"> </w:t>
+      </w:r>
+      <w:proofErr w:type="spellStart"/>
+      <w:r>
+        <w:rPr>
+          <w:rFonts w:ascii="Times New Roman" w:hAnsi="Times New Roman" w:cs="Times New Roman"/>
+          <w:sz w:val="28"/>
+          <w:szCs w:val="28"/>
+        </w:rPr>
+        <w:t>dữ</w:t>
+      </w:r>
+      <w:proofErr w:type="spellEnd"/>
+      <w:r>
+        <w:rPr>
+          <w:rFonts w:ascii="Times New Roman" w:hAnsi="Times New Roman" w:cs="Times New Roman"/>
+          <w:sz w:val="28"/>
+          <w:szCs w:val="28"/>
+        </w:rPr>
+        <w:t xml:space="preserve"> </w:t>
+      </w:r>
+      <w:proofErr w:type="spellStart"/>
+      <w:r>
+        <w:rPr>
+          <w:rFonts w:ascii="Times New Roman" w:hAnsi="Times New Roman" w:cs="Times New Roman"/>
+          <w:sz w:val="28"/>
+          <w:szCs w:val="28"/>
+        </w:rPr>
+        <w:t>liệu</w:t>
+      </w:r>
+      <w:proofErr w:type="spellEnd"/>
+      <w:r>
+        <w:rPr>
+          <w:rFonts w:ascii="Times New Roman" w:hAnsi="Times New Roman" w:cs="Times New Roman"/>
+          <w:sz w:val="28"/>
+          <w:szCs w:val="28"/>
+        </w:rPr>
+        <w:t xml:space="preserve"> </w:t>
+      </w:r>
+      <w:proofErr w:type="spellStart"/>
+      <w:r>
+        <w:rPr>
+          <w:rFonts w:ascii="Times New Roman" w:hAnsi="Times New Roman" w:cs="Times New Roman"/>
+          <w:sz w:val="28"/>
+          <w:szCs w:val="28"/>
+        </w:rPr>
+        <w:t>từ</w:t>
+      </w:r>
+      <w:proofErr w:type="spellEnd"/>
+      <w:r>
+        <w:rPr>
+          <w:rFonts w:ascii="Times New Roman" w:hAnsi="Times New Roman" w:cs="Times New Roman"/>
+          <w:sz w:val="28"/>
+          <w:szCs w:val="28"/>
+        </w:rPr>
+        <w:t xml:space="preserve"> </w:t>
+      </w:r>
+      <w:proofErr w:type="spellStart"/>
+      <w:proofErr w:type="gramStart"/>
+      <w:r>
+        <w:rPr>
+          <w:rFonts w:ascii="Times New Roman" w:hAnsi="Times New Roman" w:cs="Times New Roman"/>
+          <w:sz w:val="28"/>
+          <w:szCs w:val="28"/>
+        </w:rPr>
+        <w:t>commit,file</w:t>
+      </w:r>
+      <w:proofErr w:type="spellEnd"/>
+      <w:proofErr w:type="gramEnd"/>
+      <w:r>
+        <w:rPr>
+          <w:rFonts w:ascii="Times New Roman" w:hAnsi="Times New Roman" w:cs="Times New Roman"/>
+          <w:sz w:val="28"/>
+          <w:szCs w:val="28"/>
+        </w:rPr>
+        <w:t xml:space="preserve"> </w:t>
+      </w:r>
+      <w:proofErr w:type="spellStart"/>
+      <w:r>
+        <w:rPr>
+          <w:rFonts w:ascii="Times New Roman" w:hAnsi="Times New Roman" w:cs="Times New Roman"/>
+          <w:sz w:val="28"/>
+          <w:szCs w:val="28"/>
+        </w:rPr>
+        <w:t>mới</w:t>
+      </w:r>
+      <w:proofErr w:type="spellEnd"/>
+      <w:r>
+        <w:rPr>
+          <w:rFonts w:ascii="Times New Roman" w:hAnsi="Times New Roman" w:cs="Times New Roman"/>
+          <w:sz w:val="28"/>
+          <w:szCs w:val="28"/>
+        </w:rPr>
+        <w:t xml:space="preserve"> </w:t>
+      </w:r>
+      <w:proofErr w:type="spellStart"/>
+      <w:r>
+        <w:rPr>
+          <w:rFonts w:ascii="Times New Roman" w:hAnsi="Times New Roman" w:cs="Times New Roman"/>
+          <w:sz w:val="28"/>
+          <w:szCs w:val="28"/>
+        </w:rPr>
+        <w:t>nhất</w:t>
+      </w:r>
+      <w:proofErr w:type="spellEnd"/>
+      <w:r>
+        <w:rPr>
+          <w:rFonts w:ascii="Times New Roman" w:hAnsi="Times New Roman" w:cs="Times New Roman"/>
+          <w:sz w:val="28"/>
+          <w:szCs w:val="28"/>
+        </w:rPr>
+        <w:t xml:space="preserve"> </w:t>
+      </w:r>
+      <w:proofErr w:type="spellStart"/>
+      <w:r>
+        <w:rPr>
+          <w:rFonts w:ascii="Times New Roman" w:hAnsi="Times New Roman" w:cs="Times New Roman"/>
+          <w:sz w:val="28"/>
+          <w:szCs w:val="28"/>
+        </w:rPr>
+        <w:t>từ</w:t>
+      </w:r>
+      <w:proofErr w:type="spellEnd"/>
+      <w:r>
+        <w:rPr>
+          <w:rFonts w:ascii="Times New Roman" w:hAnsi="Times New Roman" w:cs="Times New Roman"/>
+          <w:sz w:val="28"/>
+          <w:szCs w:val="28"/>
+        </w:rPr>
+        <w:t xml:space="preserve"> remote repository </w:t>
+      </w:r>
+      <w:proofErr w:type="spellStart"/>
+      <w:r>
+        <w:rPr>
+          <w:rFonts w:ascii="Times New Roman" w:hAnsi="Times New Roman" w:cs="Times New Roman"/>
+          <w:sz w:val="28"/>
+          <w:szCs w:val="28"/>
+        </w:rPr>
+        <w:t>về</w:t>
+      </w:r>
+      <w:proofErr w:type="spellEnd"/>
+      <w:r>
+        <w:rPr>
+          <w:rFonts w:ascii="Times New Roman" w:hAnsi="Times New Roman" w:cs="Times New Roman"/>
+          <w:sz w:val="28"/>
+          <w:szCs w:val="28"/>
+        </w:rPr>
+        <w:t xml:space="preserve"> local </w:t>
+      </w:r>
+      <w:proofErr w:type="spellStart"/>
+      <w:r>
+        <w:rPr>
+          <w:rFonts w:ascii="Times New Roman" w:hAnsi="Times New Roman" w:cs="Times New Roman"/>
+          <w:sz w:val="28"/>
+          <w:szCs w:val="28"/>
+        </w:rPr>
+        <w:t>thường</w:t>
+      </w:r>
+      <w:proofErr w:type="spellEnd"/>
+      <w:r>
+        <w:rPr>
+          <w:rFonts w:ascii="Times New Roman" w:hAnsi="Times New Roman" w:cs="Times New Roman"/>
+          <w:sz w:val="28"/>
+          <w:szCs w:val="28"/>
+        </w:rPr>
+        <w:t xml:space="preserve"> </w:t>
+      </w:r>
+      <w:proofErr w:type="spellStart"/>
+      <w:r>
+        <w:rPr>
+          <w:rFonts w:ascii="Times New Roman" w:hAnsi="Times New Roman" w:cs="Times New Roman"/>
+          <w:sz w:val="28"/>
+          <w:szCs w:val="28"/>
+        </w:rPr>
+        <w:t>sử</w:t>
+      </w:r>
+      <w:proofErr w:type="spellEnd"/>
+      <w:r>
+        <w:rPr>
+          <w:rFonts w:ascii="Times New Roman" w:hAnsi="Times New Roman" w:cs="Times New Roman"/>
+          <w:sz w:val="28"/>
+          <w:szCs w:val="28"/>
+        </w:rPr>
+        <w:t xml:space="preserve"> </w:t>
+      </w:r>
+      <w:proofErr w:type="spellStart"/>
+      <w:r>
+        <w:rPr>
+          <w:rFonts w:ascii="Times New Roman" w:hAnsi="Times New Roman" w:cs="Times New Roman"/>
+          <w:sz w:val="28"/>
+          <w:szCs w:val="28"/>
+        </w:rPr>
+        <w:t>dụng</w:t>
+      </w:r>
+      <w:proofErr w:type="spellEnd"/>
+      <w:r>
+        <w:rPr>
+          <w:rFonts w:ascii="Times New Roman" w:hAnsi="Times New Roman" w:cs="Times New Roman"/>
+          <w:sz w:val="28"/>
+          <w:szCs w:val="28"/>
+        </w:rPr>
+        <w:t xml:space="preserve"> </w:t>
+      </w:r>
+      <w:proofErr w:type="spellStart"/>
+      <w:r>
+        <w:rPr>
+          <w:rFonts w:ascii="Times New Roman" w:hAnsi="Times New Roman" w:cs="Times New Roman"/>
+          <w:sz w:val="28"/>
+          <w:szCs w:val="28"/>
+        </w:rPr>
+        <w:t>để</w:t>
+      </w:r>
+      <w:proofErr w:type="spellEnd"/>
+      <w:r>
+        <w:rPr>
+          <w:rFonts w:ascii="Times New Roman" w:hAnsi="Times New Roman" w:cs="Times New Roman"/>
+          <w:sz w:val="28"/>
+          <w:szCs w:val="28"/>
+        </w:rPr>
+        <w:t xml:space="preserve"> </w:t>
+      </w:r>
+      <w:proofErr w:type="spellStart"/>
+      <w:r>
+        <w:rPr>
+          <w:rFonts w:ascii="Times New Roman" w:hAnsi="Times New Roman" w:cs="Times New Roman"/>
+          <w:sz w:val="28"/>
+          <w:szCs w:val="28"/>
+        </w:rPr>
+        <w:t>cập</w:t>
+      </w:r>
+      <w:proofErr w:type="spellEnd"/>
+      <w:r>
+        <w:rPr>
+          <w:rFonts w:ascii="Times New Roman" w:hAnsi="Times New Roman" w:cs="Times New Roman"/>
+          <w:sz w:val="28"/>
+          <w:szCs w:val="28"/>
+        </w:rPr>
+        <w:t xml:space="preserve"> </w:t>
+      </w:r>
+      <w:proofErr w:type="spellStart"/>
+      <w:r>
+        <w:rPr>
+          <w:rFonts w:ascii="Times New Roman" w:hAnsi="Times New Roman" w:cs="Times New Roman"/>
+          <w:sz w:val="28"/>
+          <w:szCs w:val="28"/>
+        </w:rPr>
+        <w:t>nhật</w:t>
+      </w:r>
+      <w:proofErr w:type="spellEnd"/>
+      <w:r>
+        <w:rPr>
+          <w:rFonts w:ascii="Times New Roman" w:hAnsi="Times New Roman" w:cs="Times New Roman"/>
+          <w:sz w:val="28"/>
+          <w:szCs w:val="28"/>
+        </w:rPr>
+        <w:t xml:space="preserve"> </w:t>
+      </w:r>
+      <w:proofErr w:type="spellStart"/>
+      <w:r>
+        <w:rPr>
+          <w:rFonts w:ascii="Times New Roman" w:hAnsi="Times New Roman" w:cs="Times New Roman"/>
+          <w:sz w:val="28"/>
+          <w:szCs w:val="28"/>
+        </w:rPr>
+        <w:t>các</w:t>
+      </w:r>
+      <w:proofErr w:type="spellEnd"/>
+      <w:r>
+        <w:rPr>
+          <w:rFonts w:ascii="Times New Roman" w:hAnsi="Times New Roman" w:cs="Times New Roman"/>
+          <w:sz w:val="28"/>
+          <w:szCs w:val="28"/>
+        </w:rPr>
+        <w:t xml:space="preserve"> </w:t>
+      </w:r>
+      <w:proofErr w:type="spellStart"/>
+      <w:r>
+        <w:rPr>
+          <w:rFonts w:ascii="Times New Roman" w:hAnsi="Times New Roman" w:cs="Times New Roman"/>
+          <w:sz w:val="28"/>
+          <w:szCs w:val="28"/>
+        </w:rPr>
+        <w:t>nhánh</w:t>
+      </w:r>
+      <w:proofErr w:type="spellEnd"/>
+      <w:r>
+        <w:rPr>
+          <w:rFonts w:ascii="Times New Roman" w:hAnsi="Times New Roman" w:cs="Times New Roman"/>
+          <w:sz w:val="28"/>
+          <w:szCs w:val="28"/>
+        </w:rPr>
+        <w:t xml:space="preserve"> </w:t>
+      </w:r>
+      <w:proofErr w:type="spellStart"/>
+      <w:r>
+        <w:rPr>
+          <w:rFonts w:ascii="Times New Roman" w:hAnsi="Times New Roman" w:cs="Times New Roman"/>
+          <w:sz w:val="28"/>
+          <w:szCs w:val="28"/>
+        </w:rPr>
+        <w:t>từ</w:t>
+      </w:r>
+      <w:proofErr w:type="spellEnd"/>
+      <w:r>
+        <w:rPr>
+          <w:rFonts w:ascii="Times New Roman" w:hAnsi="Times New Roman" w:cs="Times New Roman"/>
+          <w:sz w:val="28"/>
+          <w:szCs w:val="28"/>
+        </w:rPr>
+        <w:t xml:space="preserve"> remote</w:t>
+      </w:r>
+    </w:p>
+    <w:p>
+      <w:pPr>
+        <w:pStyle w:val="ListParagraph"/>
+        <w:numPr>
+          <w:ilvl w:val="0"/>
+          <w:numId w:val="4"/>
+        </w:numPr>
+        <w:spacing w:line="256" w:lineRule="auto"/>
+        <w:rPr>
+          <w:rFonts w:ascii="Times New Roman" w:hAnsi="Times New Roman" w:cs="Times New Roman"/>
+          <w:sz w:val="28"/>
+          <w:szCs w:val="28"/>
+        </w:rPr>
+      </w:pPr>
+      <w:r>
+        <w:rPr>
+          <w:rFonts w:ascii="Times New Roman" w:hAnsi="Times New Roman" w:cs="Times New Roman"/>
+          <w:sz w:val="28"/>
+          <w:szCs w:val="28"/>
+        </w:rPr>
+        <w:t xml:space="preserve">Git pull </w:t>
+      </w:r>
+      <w:proofErr w:type="spellStart"/>
+      <w:r>
+        <w:rPr>
+          <w:rFonts w:ascii="Times New Roman" w:hAnsi="Times New Roman" w:cs="Times New Roman"/>
+          <w:sz w:val="28"/>
+          <w:szCs w:val="28"/>
+        </w:rPr>
+        <w:t>tải</w:t>
+      </w:r>
+      <w:proofErr w:type="spellEnd"/>
+      <w:r>
+        <w:rPr>
+          <w:rFonts w:ascii="Times New Roman" w:hAnsi="Times New Roman" w:cs="Times New Roman"/>
+          <w:sz w:val="28"/>
+          <w:szCs w:val="28"/>
+        </w:rPr>
+        <w:t xml:space="preserve"> code </w:t>
+      </w:r>
+      <w:proofErr w:type="spellStart"/>
+      <w:r>
+        <w:rPr>
+          <w:rFonts w:ascii="Times New Roman" w:hAnsi="Times New Roman" w:cs="Times New Roman"/>
+          <w:sz w:val="28"/>
+          <w:szCs w:val="28"/>
+        </w:rPr>
+        <w:t>từ</w:t>
+      </w:r>
+      <w:proofErr w:type="spellEnd"/>
+      <w:r>
+        <w:rPr>
+          <w:rFonts w:ascii="Times New Roman" w:hAnsi="Times New Roman" w:cs="Times New Roman"/>
+          <w:sz w:val="28"/>
+          <w:szCs w:val="28"/>
+        </w:rPr>
+        <w:t xml:space="preserve"> remote </w:t>
+      </w:r>
+      <w:proofErr w:type="spellStart"/>
+      <w:r>
+        <w:rPr>
+          <w:rFonts w:ascii="Times New Roman" w:hAnsi="Times New Roman" w:cs="Times New Roman"/>
+          <w:sz w:val="28"/>
+          <w:szCs w:val="28"/>
+        </w:rPr>
+        <w:t>về</w:t>
+      </w:r>
+      <w:proofErr w:type="spellEnd"/>
+      <w:r>
+        <w:rPr>
+          <w:rFonts w:ascii="Times New Roman" w:hAnsi="Times New Roman" w:cs="Times New Roman"/>
+          <w:sz w:val="28"/>
+          <w:szCs w:val="28"/>
+        </w:rPr>
+        <w:t xml:space="preserve"> local </w:t>
+      </w:r>
+      <w:proofErr w:type="spellStart"/>
+      <w:r>
+        <w:rPr>
+          <w:rFonts w:ascii="Times New Roman" w:hAnsi="Times New Roman" w:cs="Times New Roman"/>
+          <w:sz w:val="28"/>
+          <w:szCs w:val="28"/>
+        </w:rPr>
+        <w:t>và</w:t>
+      </w:r>
+      <w:proofErr w:type="spellEnd"/>
+      <w:r>
+        <w:rPr>
+          <w:rFonts w:ascii="Times New Roman" w:hAnsi="Times New Roman" w:cs="Times New Roman"/>
+          <w:sz w:val="28"/>
+          <w:szCs w:val="28"/>
+        </w:rPr>
+        <w:t xml:space="preserve"> </w:t>
+      </w:r>
+      <w:proofErr w:type="spellStart"/>
+      <w:r>
+        <w:rPr>
+          <w:rFonts w:ascii="Times New Roman" w:hAnsi="Times New Roman" w:cs="Times New Roman"/>
+          <w:sz w:val="28"/>
+          <w:szCs w:val="28"/>
+        </w:rPr>
+        <w:t>áp</w:t>
+      </w:r>
+      <w:proofErr w:type="spellEnd"/>
+      <w:r>
+        <w:rPr>
+          <w:rFonts w:ascii="Times New Roman" w:hAnsi="Times New Roman" w:cs="Times New Roman"/>
+          <w:sz w:val="28"/>
+          <w:szCs w:val="28"/>
+        </w:rPr>
+        <w:t xml:space="preserve"> </w:t>
+      </w:r>
+      <w:proofErr w:type="spellStart"/>
+      <w:r>
+        <w:rPr>
+          <w:rFonts w:ascii="Times New Roman" w:hAnsi="Times New Roman" w:cs="Times New Roman"/>
+          <w:sz w:val="28"/>
+          <w:szCs w:val="28"/>
+        </w:rPr>
+        <w:t>dụng</w:t>
+      </w:r>
+      <w:proofErr w:type="spellEnd"/>
+      <w:r>
+        <w:rPr>
+          <w:rFonts w:ascii="Times New Roman" w:hAnsi="Times New Roman" w:cs="Times New Roman"/>
+          <w:sz w:val="28"/>
+          <w:szCs w:val="28"/>
+        </w:rPr>
+        <w:t xml:space="preserve"> </w:t>
+      </w:r>
+      <w:proofErr w:type="spellStart"/>
+      <w:r>
+        <w:rPr>
+          <w:rFonts w:ascii="Times New Roman" w:hAnsi="Times New Roman" w:cs="Times New Roman"/>
+          <w:sz w:val="28"/>
+          <w:szCs w:val="28"/>
+        </w:rPr>
+        <w:t>ngay</w:t>
+      </w:r>
+      <w:proofErr w:type="spellEnd"/>
+      <w:r>
+        <w:rPr>
+          <w:rFonts w:ascii="Times New Roman" w:hAnsi="Times New Roman" w:cs="Times New Roman"/>
+          <w:sz w:val="28"/>
+          <w:szCs w:val="28"/>
+        </w:rPr>
+        <w:t xml:space="preserve"> </w:t>
+      </w:r>
+      <w:proofErr w:type="spellStart"/>
+      <w:r>
+        <w:rPr>
+          <w:rFonts w:ascii="Times New Roman" w:hAnsi="Times New Roman" w:cs="Times New Roman"/>
+          <w:sz w:val="28"/>
+          <w:szCs w:val="28"/>
+        </w:rPr>
+        <w:t>vào</w:t>
+      </w:r>
+      <w:proofErr w:type="spellEnd"/>
+      <w:r>
+        <w:rPr>
+          <w:rFonts w:ascii="Times New Roman" w:hAnsi="Times New Roman" w:cs="Times New Roman"/>
+          <w:sz w:val="28"/>
+          <w:szCs w:val="28"/>
+        </w:rPr>
+        <w:t xml:space="preserve"> code </w:t>
+      </w:r>
+      <w:proofErr w:type="spellStart"/>
+      <w:r>
+        <w:rPr>
+          <w:rFonts w:ascii="Times New Roman" w:hAnsi="Times New Roman" w:cs="Times New Roman"/>
+          <w:sz w:val="28"/>
+          <w:szCs w:val="28"/>
+        </w:rPr>
+        <w:t>đang</w:t>
+      </w:r>
+      <w:proofErr w:type="spellEnd"/>
+      <w:r>
+        <w:rPr>
+          <w:rFonts w:ascii="Times New Roman" w:hAnsi="Times New Roman" w:cs="Times New Roman"/>
+          <w:sz w:val="28"/>
+          <w:szCs w:val="28"/>
+        </w:rPr>
+        <w:t xml:space="preserve"> </w:t>
+      </w:r>
+      <w:proofErr w:type="spellStart"/>
+      <w:r>
+        <w:rPr>
+          <w:rFonts w:ascii="Times New Roman" w:hAnsi="Times New Roman" w:cs="Times New Roman"/>
+          <w:sz w:val="28"/>
+          <w:szCs w:val="28"/>
+        </w:rPr>
+        <w:t>làm</w:t>
+      </w:r>
+      <w:proofErr w:type="spellEnd"/>
+      <w:r>
+        <w:rPr>
+          <w:rFonts w:ascii="Times New Roman" w:hAnsi="Times New Roman" w:cs="Times New Roman"/>
+          <w:sz w:val="28"/>
+          <w:szCs w:val="28"/>
+        </w:rPr>
+        <w:t xml:space="preserve"> </w:t>
+      </w:r>
+      <w:proofErr w:type="spellStart"/>
+      <w:r>
+        <w:rPr>
+          <w:rFonts w:ascii="Times New Roman" w:hAnsi="Times New Roman" w:cs="Times New Roman"/>
+          <w:sz w:val="28"/>
+          <w:szCs w:val="28"/>
+        </w:rPr>
+        <w:t>việc</w:t>
+      </w:r>
+      <w:proofErr w:type="spellEnd"/>
+      <w:r>
+        <w:rPr>
+          <w:rFonts w:ascii="Times New Roman" w:hAnsi="Times New Roman" w:cs="Times New Roman"/>
+          <w:sz w:val="28"/>
+          <w:szCs w:val="28"/>
+        </w:rPr>
+        <w:t xml:space="preserve">, </w:t>
+      </w:r>
+      <w:proofErr w:type="spellStart"/>
+      <w:r>
+        <w:rPr>
+          <w:rFonts w:ascii="Times New Roman" w:hAnsi="Times New Roman" w:cs="Times New Roman"/>
+          <w:sz w:val="28"/>
+          <w:szCs w:val="28"/>
+        </w:rPr>
+        <w:t>thường</w:t>
+      </w:r>
+      <w:proofErr w:type="spellEnd"/>
+      <w:r>
+        <w:rPr>
+          <w:rFonts w:ascii="Times New Roman" w:hAnsi="Times New Roman" w:cs="Times New Roman"/>
+          <w:sz w:val="28"/>
+          <w:szCs w:val="28"/>
+        </w:rPr>
+        <w:t xml:space="preserve"> </w:t>
+      </w:r>
+      <w:proofErr w:type="spellStart"/>
+      <w:r>
+        <w:rPr>
+          <w:rFonts w:ascii="Times New Roman" w:hAnsi="Times New Roman" w:cs="Times New Roman"/>
+          <w:sz w:val="28"/>
+          <w:szCs w:val="28"/>
+        </w:rPr>
+        <w:t>sử</w:t>
+      </w:r>
+      <w:proofErr w:type="spellEnd"/>
+      <w:r>
+        <w:rPr>
+          <w:rFonts w:ascii="Times New Roman" w:hAnsi="Times New Roman" w:cs="Times New Roman"/>
+          <w:sz w:val="28"/>
+          <w:szCs w:val="28"/>
+        </w:rPr>
+        <w:t xml:space="preserve"> </w:t>
+      </w:r>
+      <w:proofErr w:type="spellStart"/>
+      <w:r>
+        <w:rPr>
+          <w:rFonts w:ascii="Times New Roman" w:hAnsi="Times New Roman" w:cs="Times New Roman"/>
+          <w:sz w:val="28"/>
+          <w:szCs w:val="28"/>
+        </w:rPr>
+        <w:t>dụng</w:t>
+      </w:r>
+      <w:proofErr w:type="spellEnd"/>
+      <w:r>
+        <w:rPr>
+          <w:rFonts w:ascii="Times New Roman" w:hAnsi="Times New Roman" w:cs="Times New Roman"/>
+          <w:sz w:val="28"/>
+          <w:szCs w:val="28"/>
+        </w:rPr>
+        <w:t xml:space="preserve"> </w:t>
+      </w:r>
+      <w:proofErr w:type="spellStart"/>
+      <w:r>
+        <w:rPr>
+          <w:rFonts w:ascii="Times New Roman" w:hAnsi="Times New Roman" w:cs="Times New Roman"/>
+          <w:sz w:val="28"/>
+          <w:szCs w:val="28"/>
+        </w:rPr>
+        <w:t>để</w:t>
+      </w:r>
+      <w:proofErr w:type="spellEnd"/>
+      <w:r>
+        <w:rPr>
+          <w:rFonts w:ascii="Times New Roman" w:hAnsi="Times New Roman" w:cs="Times New Roman"/>
+          <w:sz w:val="28"/>
+          <w:szCs w:val="28"/>
+        </w:rPr>
+        <w:t xml:space="preserve"> </w:t>
+      </w:r>
+      <w:proofErr w:type="spellStart"/>
+      <w:r>
+        <w:rPr>
+          <w:rFonts w:ascii="Times New Roman" w:hAnsi="Times New Roman" w:cs="Times New Roman"/>
+          <w:sz w:val="28"/>
+          <w:szCs w:val="28"/>
+        </w:rPr>
+        <w:t>lấy</w:t>
+      </w:r>
+      <w:proofErr w:type="spellEnd"/>
+      <w:r>
+        <w:rPr>
+          <w:rFonts w:ascii="Times New Roman" w:hAnsi="Times New Roman" w:cs="Times New Roman"/>
+          <w:sz w:val="28"/>
+          <w:szCs w:val="28"/>
+        </w:rPr>
+        <w:t xml:space="preserve"> code </w:t>
+      </w:r>
+      <w:proofErr w:type="spellStart"/>
+      <w:r>
+        <w:rPr>
+          <w:rFonts w:ascii="Times New Roman" w:hAnsi="Times New Roman" w:cs="Times New Roman"/>
+          <w:sz w:val="28"/>
+          <w:szCs w:val="28"/>
+        </w:rPr>
+        <w:t>từ</w:t>
+      </w:r>
+      <w:proofErr w:type="spellEnd"/>
+      <w:r>
+        <w:rPr>
+          <w:rFonts w:ascii="Times New Roman" w:hAnsi="Times New Roman" w:cs="Times New Roman"/>
+          <w:sz w:val="28"/>
+          <w:szCs w:val="28"/>
+        </w:rPr>
+        <w:t xml:space="preserve"> remote repo </w:t>
+      </w:r>
+      <w:proofErr w:type="spellStart"/>
+      <w:r>
+        <w:rPr>
+          <w:rFonts w:ascii="Times New Roman" w:hAnsi="Times New Roman" w:cs="Times New Roman"/>
+          <w:sz w:val="28"/>
+          <w:szCs w:val="28"/>
+        </w:rPr>
+        <w:t>về</w:t>
+      </w:r>
+      <w:proofErr w:type="spellEnd"/>
+      <w:r>
+        <w:rPr>
+          <w:rFonts w:ascii="Times New Roman" w:hAnsi="Times New Roman" w:cs="Times New Roman"/>
+          <w:sz w:val="28"/>
+          <w:szCs w:val="28"/>
+        </w:rPr>
+        <w:t xml:space="preserve"> </w:t>
+      </w:r>
+      <w:proofErr w:type="spellStart"/>
+      <w:r>
+        <w:rPr>
+          <w:rFonts w:ascii="Times New Roman" w:hAnsi="Times New Roman" w:cs="Times New Roman"/>
+          <w:sz w:val="28"/>
+          <w:szCs w:val="28"/>
+        </w:rPr>
+        <w:t>máy</w:t>
+      </w:r>
+      <w:proofErr w:type="spellEnd"/>
+      <w:r>
+        <w:rPr>
+          <w:rFonts w:ascii="Times New Roman" w:hAnsi="Times New Roman" w:cs="Times New Roman"/>
+          <w:sz w:val="28"/>
+          <w:szCs w:val="28"/>
+        </w:rPr>
+        <w:t xml:space="preserve"> </w:t>
+      </w:r>
+      <w:proofErr w:type="spellStart"/>
+      <w:r>
+        <w:rPr>
+          <w:rFonts w:ascii="Times New Roman" w:hAnsi="Times New Roman" w:cs="Times New Roman"/>
+          <w:sz w:val="28"/>
+          <w:szCs w:val="28"/>
+        </w:rPr>
+        <w:t>để</w:t>
+      </w:r>
+      <w:proofErr w:type="spellEnd"/>
+      <w:r>
+        <w:rPr>
+          <w:rFonts w:ascii="Times New Roman" w:hAnsi="Times New Roman" w:cs="Times New Roman"/>
+          <w:sz w:val="28"/>
+          <w:szCs w:val="28"/>
+        </w:rPr>
+        <w:t xml:space="preserve"> </w:t>
+      </w:r>
+      <w:proofErr w:type="spellStart"/>
+      <w:r>
+        <w:rPr>
+          <w:rFonts w:ascii="Times New Roman" w:hAnsi="Times New Roman" w:cs="Times New Roman"/>
+          <w:sz w:val="28"/>
+          <w:szCs w:val="28"/>
+        </w:rPr>
+        <w:t>xem</w:t>
+      </w:r>
+      <w:proofErr w:type="spellEnd"/>
+      <w:r>
+        <w:rPr>
+          <w:rFonts w:ascii="Times New Roman" w:hAnsi="Times New Roman" w:cs="Times New Roman"/>
+          <w:sz w:val="28"/>
+          <w:szCs w:val="28"/>
+        </w:rPr>
+        <w:t xml:space="preserve"> </w:t>
+      </w:r>
+      <w:proofErr w:type="spellStart"/>
+      <w:r>
+        <w:rPr>
+          <w:rFonts w:ascii="Times New Roman" w:hAnsi="Times New Roman" w:cs="Times New Roman"/>
+          <w:sz w:val="28"/>
+          <w:szCs w:val="28"/>
+        </w:rPr>
+        <w:t>hoặc</w:t>
+      </w:r>
+      <w:proofErr w:type="spellEnd"/>
+      <w:r>
+        <w:rPr>
+          <w:rFonts w:ascii="Times New Roman" w:hAnsi="Times New Roman" w:cs="Times New Roman"/>
+          <w:sz w:val="28"/>
+          <w:szCs w:val="28"/>
+        </w:rPr>
+        <w:t xml:space="preserve"> code </w:t>
+      </w:r>
+      <w:proofErr w:type="spellStart"/>
+      <w:proofErr w:type="gramStart"/>
+      <w:r>
+        <w:rPr>
+          <w:rFonts w:ascii="Times New Roman" w:hAnsi="Times New Roman" w:cs="Times New Roman"/>
+          <w:sz w:val="28"/>
+          <w:szCs w:val="28"/>
+        </w:rPr>
+        <w:t>tiếp</w:t>
+      </w:r>
+      <w:proofErr w:type="spellEnd"/>
+      <w:proofErr w:type="gramEnd"/>
+    </w:p>
+    <w:p>
+      <w:pPr>
+        <w:ind w:left="1080"/>
+        <w:rPr>
+          <w:rFonts w:ascii="Times New Roman" w:hAnsi="Times New Roman" w:cs="Times New Roman"/>
+          <w:sz w:val="28"/>
+          <w:szCs w:val="28"/>
+        </w:rPr>
+      </w:pPr>
+      <w:proofErr w:type="spellStart"/>
+      <w:r>
+        <w:rPr>
+          <w:rFonts w:ascii="Times New Roman" w:hAnsi="Times New Roman" w:cs="Times New Roman"/>
+          <w:sz w:val="28"/>
+          <w:szCs w:val="28"/>
+        </w:rPr>
+        <w:t>Ví</w:t>
+      </w:r>
+      <w:proofErr w:type="spellEnd"/>
+      <w:r>
+        <w:rPr>
+          <w:rFonts w:ascii="Times New Roman" w:hAnsi="Times New Roman" w:cs="Times New Roman"/>
+          <w:sz w:val="28"/>
+          <w:szCs w:val="28"/>
+        </w:rPr>
+        <w:t xml:space="preserve"> </w:t>
+      </w:r>
+      <w:proofErr w:type="spellStart"/>
+      <w:r>
+        <w:rPr>
+          <w:rFonts w:ascii="Times New Roman" w:hAnsi="Times New Roman" w:cs="Times New Roman"/>
+          <w:sz w:val="28"/>
+          <w:szCs w:val="28"/>
+        </w:rPr>
+        <w:t>dụ</w:t>
+      </w:r>
+      <w:proofErr w:type="spellEnd"/>
+      <w:r>
+        <w:rPr>
+          <w:rFonts w:ascii="Times New Roman" w:hAnsi="Times New Roman" w:cs="Times New Roman"/>
+          <w:sz w:val="28"/>
+          <w:szCs w:val="28"/>
+        </w:rPr>
+        <w:t xml:space="preserve"> </w:t>
+      </w:r>
+      <w:proofErr w:type="spellStart"/>
+      <w:r>
+        <w:rPr>
+          <w:rFonts w:ascii="Times New Roman" w:hAnsi="Times New Roman" w:cs="Times New Roman"/>
+          <w:sz w:val="28"/>
+          <w:szCs w:val="28"/>
+        </w:rPr>
+        <w:t>minh</w:t>
+      </w:r>
+      <w:proofErr w:type="spellEnd"/>
+      <w:r>
+        <w:rPr>
+          <w:rFonts w:ascii="Times New Roman" w:hAnsi="Times New Roman" w:cs="Times New Roman"/>
+          <w:sz w:val="28"/>
+          <w:szCs w:val="28"/>
+        </w:rPr>
+        <w:t xml:space="preserve"> </w:t>
+      </w:r>
+      <w:proofErr w:type="spellStart"/>
+      <w:r>
+        <w:rPr>
+          <w:rFonts w:ascii="Times New Roman" w:hAnsi="Times New Roman" w:cs="Times New Roman"/>
+          <w:sz w:val="28"/>
+          <w:szCs w:val="28"/>
+        </w:rPr>
+        <w:t>họa</w:t>
+      </w:r>
+      <w:proofErr w:type="spellEnd"/>
+      <w:r>
+        <w:rPr>
+          <w:rFonts w:ascii="Times New Roman" w:hAnsi="Times New Roman" w:cs="Times New Roman"/>
+          <w:sz w:val="28"/>
+          <w:szCs w:val="28"/>
+        </w:rPr>
+        <w:br/>
+      </w:r>
+      <w:proofErr w:type="spellStart"/>
+      <w:r>
+        <w:rPr>
+          <w:rFonts w:ascii="Times New Roman" w:hAnsi="Times New Roman" w:cs="Times New Roman"/>
+          <w:sz w:val="28"/>
+          <w:szCs w:val="28"/>
+        </w:rPr>
+        <w:t>đầu</w:t>
+      </w:r>
+      <w:proofErr w:type="spellEnd"/>
+      <w:r>
+        <w:rPr>
+          <w:rFonts w:ascii="Times New Roman" w:hAnsi="Times New Roman" w:cs="Times New Roman"/>
+          <w:sz w:val="28"/>
+          <w:szCs w:val="28"/>
+        </w:rPr>
+        <w:t xml:space="preserve"> </w:t>
+      </w:r>
+      <w:proofErr w:type="spellStart"/>
+      <w:r>
+        <w:rPr>
+          <w:rFonts w:ascii="Times New Roman" w:hAnsi="Times New Roman" w:cs="Times New Roman"/>
+          <w:sz w:val="28"/>
+          <w:szCs w:val="28"/>
+        </w:rPr>
+        <w:t>tiên</w:t>
+      </w:r>
+      <w:proofErr w:type="spellEnd"/>
+      <w:r>
+        <w:rPr>
+          <w:rFonts w:ascii="Times New Roman" w:hAnsi="Times New Roman" w:cs="Times New Roman"/>
+          <w:sz w:val="28"/>
+          <w:szCs w:val="28"/>
+        </w:rPr>
+        <w:t xml:space="preserve">, </w:t>
+      </w:r>
+      <w:proofErr w:type="spellStart"/>
+      <w:r>
+        <w:rPr>
+          <w:rFonts w:ascii="Times New Roman" w:hAnsi="Times New Roman" w:cs="Times New Roman"/>
+          <w:sz w:val="28"/>
+          <w:szCs w:val="28"/>
+        </w:rPr>
+        <w:t>tạo</w:t>
+      </w:r>
+      <w:proofErr w:type="spellEnd"/>
+      <w:r>
+        <w:rPr>
+          <w:rFonts w:ascii="Times New Roman" w:hAnsi="Times New Roman" w:cs="Times New Roman"/>
+          <w:sz w:val="28"/>
+          <w:szCs w:val="28"/>
+        </w:rPr>
+        <w:t xml:space="preserve"> 1 branch ở remote</w:t>
+      </w:r>
+      <w:r>
+        <w:rPr>
+          <w:rFonts w:ascii="Times New Roman" w:hAnsi="Times New Roman" w:cs="Times New Roman"/>
+          <w:sz w:val="28"/>
+          <w:szCs w:val="28"/>
+        </w:rPr>
+        <w:br/>
+        <w:t xml:space="preserve">ở local </w:t>
+      </w:r>
+      <w:proofErr w:type="spellStart"/>
+      <w:r>
+        <w:rPr>
+          <w:rFonts w:ascii="Times New Roman" w:hAnsi="Times New Roman" w:cs="Times New Roman"/>
+          <w:sz w:val="28"/>
+          <w:szCs w:val="28"/>
+        </w:rPr>
+        <w:t>không</w:t>
+      </w:r>
+      <w:proofErr w:type="spellEnd"/>
+      <w:r>
+        <w:rPr>
+          <w:rFonts w:ascii="Times New Roman" w:hAnsi="Times New Roman" w:cs="Times New Roman"/>
+          <w:sz w:val="28"/>
+          <w:szCs w:val="28"/>
+        </w:rPr>
+        <w:t xml:space="preserve"> </w:t>
+      </w:r>
+      <w:proofErr w:type="spellStart"/>
+      <w:r>
+        <w:rPr>
+          <w:rFonts w:ascii="Times New Roman" w:hAnsi="Times New Roman" w:cs="Times New Roman"/>
+          <w:sz w:val="28"/>
+          <w:szCs w:val="28"/>
+        </w:rPr>
+        <w:t>tìm</w:t>
+      </w:r>
+      <w:proofErr w:type="spellEnd"/>
+      <w:r>
+        <w:rPr>
+          <w:rFonts w:ascii="Times New Roman" w:hAnsi="Times New Roman" w:cs="Times New Roman"/>
+          <w:sz w:val="28"/>
+          <w:szCs w:val="28"/>
+        </w:rPr>
+        <w:t xml:space="preserve"> </w:t>
+      </w:r>
+      <w:proofErr w:type="spellStart"/>
+      <w:r>
+        <w:rPr>
+          <w:rFonts w:ascii="Times New Roman" w:hAnsi="Times New Roman" w:cs="Times New Roman"/>
+          <w:sz w:val="28"/>
+          <w:szCs w:val="28"/>
+        </w:rPr>
+        <w:t>thấy</w:t>
+      </w:r>
+      <w:proofErr w:type="spellEnd"/>
+      <w:r>
+        <w:rPr>
+          <w:rFonts w:ascii="Times New Roman" w:hAnsi="Times New Roman" w:cs="Times New Roman"/>
+          <w:sz w:val="28"/>
+          <w:szCs w:val="28"/>
+        </w:rPr>
+        <w:t xml:space="preserve"> </w:t>
+      </w:r>
+      <w:proofErr w:type="spellStart"/>
+      <w:r>
+        <w:rPr>
+          <w:rFonts w:ascii="Times New Roman" w:hAnsi="Times New Roman" w:cs="Times New Roman"/>
+          <w:sz w:val="28"/>
+          <w:szCs w:val="28"/>
+        </w:rPr>
+        <w:t>được</w:t>
+      </w:r>
+      <w:proofErr w:type="spellEnd"/>
+      <w:r>
+        <w:rPr>
+          <w:rFonts w:ascii="Times New Roman" w:hAnsi="Times New Roman" w:cs="Times New Roman"/>
+          <w:sz w:val="28"/>
+          <w:szCs w:val="28"/>
+        </w:rPr>
+        <w:t xml:space="preserve"> branch </w:t>
+      </w:r>
+      <w:proofErr w:type="spellStart"/>
+      <w:r>
+        <w:rPr>
+          <w:rFonts w:ascii="Times New Roman" w:hAnsi="Times New Roman" w:cs="Times New Roman"/>
+          <w:sz w:val="28"/>
+          <w:szCs w:val="28"/>
+        </w:rPr>
+        <w:t>vừa</w:t>
+      </w:r>
+      <w:proofErr w:type="spellEnd"/>
+      <w:r>
+        <w:rPr>
+          <w:rFonts w:ascii="Times New Roman" w:hAnsi="Times New Roman" w:cs="Times New Roman"/>
+          <w:sz w:val="28"/>
+          <w:szCs w:val="28"/>
+        </w:rPr>
+        <w:t xml:space="preserve"> </w:t>
+      </w:r>
+      <w:proofErr w:type="spellStart"/>
+      <w:r>
+        <w:rPr>
+          <w:rFonts w:ascii="Times New Roman" w:hAnsi="Times New Roman" w:cs="Times New Roman"/>
+          <w:sz w:val="28"/>
+          <w:szCs w:val="28"/>
+        </w:rPr>
+        <w:t>tạo</w:t>
+      </w:r>
+      <w:proofErr w:type="spellEnd"/>
+    </w:p>
+    <w:p>
+      <w:pPr>
+        <w:ind w:left="1080"/>
+        <w:rPr>
+          <w:rFonts w:ascii="Times New Roman" w:hAnsi="Times New Roman" w:cs="Times New Roman"/>
+          <w:sz w:val="28"/>
+          <w:szCs w:val="28"/>
+        </w:rPr>
+      </w:pPr>
+      <w:r>
+        <w:rPr>
+          <w:rFonts w:ascii="Times New Roman" w:hAnsi="Times New Roman" w:cs="Times New Roman"/>
+          <w:noProof/>
+          <w:sz w:val="28"/>
+          <w:szCs w:val="28"/>
+        </w:rPr>
+        <w:drawing>
+          <wp:inline distT="0" distB="0" distL="0" distR="0" wp14:anchorId="2591B980" wp14:editId="52F0DB02">
+            <wp:extent cx="4105275" cy="685800"/>
+            <wp:effectExtent l="0" t="0" r="9525" b="0"/>
+            <wp:docPr id="1678061548" name="Picture 6" descr="A black screen with colorful text&#10;&#10;Description automatically generated"/>
+            <wp:cNvGraphicFramePr>
+              <a:graphicFrameLocks xmlns:a="http://schemas.openxmlformats.org/drawingml/2006/main" noChangeAspect="1"/>
+            </wp:cNvGraphicFramePr>
+            <a:graphic xmlns:a="http://schemas.openxmlformats.org/drawingml/2006/main">
+              <a:graphicData uri="http://schemas.openxmlformats.org/drawingml/2006/picture">
+                <pic:pic xmlns:pic="http://schemas.openxmlformats.org/drawingml/2006/picture">
+                  <pic:nvPicPr>
+                    <pic:cNvPr id="0" name="Picture 1" descr="A black screen with colorful text&#10;&#10;Description automatically generated"/>
+                    <pic:cNvPicPr>
+                      <a:picLocks noChangeAspect="1" noChangeArrowheads="1"/>
+                    </pic:cNvPicPr>
+                  </pic:nvPicPr>
+                  <pic:blipFill>
+                    <a:blip r:embed="rId5">
+                      <a:extLst>
+                        <a:ext uri="{28A0092B-C50C-407E-A947-70E740481C1C}">
+                          <a14:useLocalDpi xmlns:a14="http://schemas.microsoft.com/office/drawing/2010/main" val="0"/>
+                        </a:ext>
+                      </a:extLst>
+                    </a:blip>
+                    <a:srcRect/>
+                    <a:stretch>
+                      <a:fillRect/>
+                    </a:stretch>
+                  </pic:blipFill>
+                  <pic:spPr bwMode="auto">
+                    <a:xfrm>
+                      <a:off x="0" y="0"/>
+                      <a:ext cx="4105275" cy="685800"/>
+                    </a:xfrm>
+                    <a:prstGeom prst="rect">
+                      <a:avLst/>
+                    </a:prstGeom>
+                    <a:noFill/>
+                    <a:ln>
+                      <a:noFill/>
+                    </a:ln>
+                  </pic:spPr>
+                </pic:pic>
+              </a:graphicData>
+            </a:graphic>
+          </wp:inline>
+        </w:drawing>
+      </w:r>
+    </w:p>
+    <w:p>
+      <w:pPr>
+        <w:ind w:left="1080"/>
+        <w:rPr>
+          <w:rFonts w:ascii="Times New Roman" w:hAnsi="Times New Roman" w:cs="Times New Roman"/>
+          <w:sz w:val="28"/>
+          <w:szCs w:val="28"/>
+        </w:rPr>
+      </w:pPr>
+      <w:proofErr w:type="spellStart"/>
+      <w:r>
+        <w:rPr>
+          <w:rFonts w:ascii="Times New Roman" w:hAnsi="Times New Roman" w:cs="Times New Roman"/>
+          <w:sz w:val="28"/>
+          <w:szCs w:val="28"/>
+        </w:rPr>
+        <w:t>Sử</w:t>
+      </w:r>
+      <w:proofErr w:type="spellEnd"/>
+      <w:r>
+        <w:rPr>
+          <w:rFonts w:ascii="Times New Roman" w:hAnsi="Times New Roman" w:cs="Times New Roman"/>
+          <w:sz w:val="28"/>
+          <w:szCs w:val="28"/>
+        </w:rPr>
+        <w:t xml:space="preserve"> </w:t>
+      </w:r>
+      <w:proofErr w:type="spellStart"/>
+      <w:r>
+        <w:rPr>
+          <w:rFonts w:ascii="Times New Roman" w:hAnsi="Times New Roman" w:cs="Times New Roman"/>
+          <w:sz w:val="28"/>
+          <w:szCs w:val="28"/>
+        </w:rPr>
+        <w:t>dụng</w:t>
+      </w:r>
+      <w:proofErr w:type="spellEnd"/>
+      <w:r>
+        <w:rPr>
+          <w:rFonts w:ascii="Times New Roman" w:hAnsi="Times New Roman" w:cs="Times New Roman"/>
+          <w:sz w:val="28"/>
+          <w:szCs w:val="28"/>
+        </w:rPr>
+        <w:t xml:space="preserve"> git fetch </w:t>
+      </w:r>
+      <w:proofErr w:type="spellStart"/>
+      <w:r>
+        <w:rPr>
+          <w:rFonts w:ascii="Times New Roman" w:hAnsi="Times New Roman" w:cs="Times New Roman"/>
+          <w:sz w:val="28"/>
+          <w:szCs w:val="28"/>
+        </w:rPr>
+        <w:t>để</w:t>
+      </w:r>
+      <w:proofErr w:type="spellEnd"/>
+      <w:r>
+        <w:rPr>
+          <w:rFonts w:ascii="Times New Roman" w:hAnsi="Times New Roman" w:cs="Times New Roman"/>
+          <w:sz w:val="28"/>
+          <w:szCs w:val="28"/>
+        </w:rPr>
+        <w:t xml:space="preserve"> </w:t>
+      </w:r>
+      <w:proofErr w:type="spellStart"/>
+      <w:r>
+        <w:rPr>
+          <w:rFonts w:ascii="Times New Roman" w:hAnsi="Times New Roman" w:cs="Times New Roman"/>
+          <w:sz w:val="28"/>
+          <w:szCs w:val="28"/>
+        </w:rPr>
+        <w:t>lấy</w:t>
+      </w:r>
+      <w:proofErr w:type="spellEnd"/>
+      <w:r>
+        <w:rPr>
+          <w:rFonts w:ascii="Times New Roman" w:hAnsi="Times New Roman" w:cs="Times New Roman"/>
+          <w:sz w:val="28"/>
+          <w:szCs w:val="28"/>
+        </w:rPr>
+        <w:t xml:space="preserve"> </w:t>
+      </w:r>
+      <w:proofErr w:type="spellStart"/>
+      <w:r>
+        <w:rPr>
+          <w:rFonts w:ascii="Times New Roman" w:hAnsi="Times New Roman" w:cs="Times New Roman"/>
+          <w:sz w:val="28"/>
+          <w:szCs w:val="28"/>
+        </w:rPr>
+        <w:t>thông</w:t>
+      </w:r>
+      <w:proofErr w:type="spellEnd"/>
+      <w:r>
+        <w:rPr>
+          <w:rFonts w:ascii="Times New Roman" w:hAnsi="Times New Roman" w:cs="Times New Roman"/>
+          <w:sz w:val="28"/>
+          <w:szCs w:val="28"/>
+        </w:rPr>
+        <w:t xml:space="preserve"> tin </w:t>
+      </w:r>
+      <w:proofErr w:type="spellStart"/>
+      <w:r>
+        <w:rPr>
+          <w:rFonts w:ascii="Times New Roman" w:hAnsi="Times New Roman" w:cs="Times New Roman"/>
+          <w:sz w:val="28"/>
+          <w:szCs w:val="28"/>
+        </w:rPr>
+        <w:t>các</w:t>
+      </w:r>
+      <w:proofErr w:type="spellEnd"/>
+      <w:r>
+        <w:rPr>
+          <w:rFonts w:ascii="Times New Roman" w:hAnsi="Times New Roman" w:cs="Times New Roman"/>
+          <w:sz w:val="28"/>
+          <w:szCs w:val="28"/>
+        </w:rPr>
+        <w:t xml:space="preserve"> </w:t>
+      </w:r>
+      <w:proofErr w:type="spellStart"/>
+      <w:r>
+        <w:rPr>
+          <w:rFonts w:ascii="Times New Roman" w:hAnsi="Times New Roman" w:cs="Times New Roman"/>
+          <w:sz w:val="28"/>
+          <w:szCs w:val="28"/>
+        </w:rPr>
+        <w:t>nhánh</w:t>
+      </w:r>
+      <w:proofErr w:type="spellEnd"/>
+      <w:r>
+        <w:rPr>
+          <w:rFonts w:ascii="Times New Roman" w:hAnsi="Times New Roman" w:cs="Times New Roman"/>
+          <w:sz w:val="28"/>
+          <w:szCs w:val="28"/>
+        </w:rPr>
+        <w:t xml:space="preserve"> ở remote</w:t>
+      </w:r>
+    </w:p>
+    <w:p>
+      <w:pPr>
+        <w:ind w:left="1080"/>
+        <w:rPr>
+          <w:rFonts w:ascii="Times New Roman" w:hAnsi="Times New Roman" w:cs="Times New Roman"/>
+          <w:sz w:val="28"/>
+          <w:szCs w:val="28"/>
+        </w:rPr>
+      </w:pPr>
+      <w:r>
+        <w:rPr>
+          <w:rFonts w:ascii="Times New Roman" w:hAnsi="Times New Roman" w:cs="Times New Roman"/>
+          <w:noProof/>
+          <w:sz w:val="28"/>
+          <w:szCs w:val="28"/>
+        </w:rPr>
+        <w:drawing>
+          <wp:inline distT="0" distB="0" distL="0" distR="0" wp14:anchorId="62862B5B" wp14:editId="6E7BB706">
+            <wp:extent cx="5162550" cy="1476375"/>
+            <wp:effectExtent l="0" t="0" r="0" b="9525"/>
+            <wp:docPr id="1096247533" name="Picture 5" descr="A computer screen with white text&#10;&#10;Description automatically generated"/>
+            <wp:cNvGraphicFramePr>
+              <a:graphicFrameLocks xmlns:a="http://schemas.openxmlformats.org/drawingml/2006/main" noChangeAspect="1"/>
+            </wp:cNvGraphicFramePr>
+            <a:graphic xmlns:a="http://schemas.openxmlformats.org/drawingml/2006/main">
+              <a:graphicData uri="http://schemas.openxmlformats.org/drawingml/2006/picture">
+                <pic:pic xmlns:pic="http://schemas.openxmlformats.org/drawingml/2006/picture">
+                  <pic:nvPicPr>
+                    <pic:cNvPr id="0" name="Picture 2" descr="A computer screen with white text&#10;&#10;Description automatically generated"/>
+                    <pic:cNvPicPr>
+                      <a:picLocks noChangeAspect="1" noChangeArrowheads="1"/>
+                    </pic:cNvPicPr>
+                  </pic:nvPicPr>
+                  <pic:blipFill>
+                    <a:blip r:embed="rId6">
+                      <a:extLst>
+                        <a:ext uri="{28A0092B-C50C-407E-A947-70E740481C1C}">
+                          <a14:useLocalDpi xmlns:a14="http://schemas.microsoft.com/office/drawing/2010/main" val="0"/>
+                        </a:ext>
+                      </a:extLst>
+                    </a:blip>
+                    <a:srcRect/>
+                    <a:stretch>
+                      <a:fillRect/>
+                    </a:stretch>
+                  </pic:blipFill>
+                  <pic:spPr bwMode="auto">
+                    <a:xfrm>
+                      <a:off x="0" y="0"/>
+                      <a:ext cx="5162550" cy="1476375"/>
+                    </a:xfrm>
+                    <a:prstGeom prst="rect">
+                      <a:avLst/>
+                    </a:prstGeom>
+                    <a:noFill/>
+                    <a:ln>
+                      <a:noFill/>
+                    </a:ln>
+                  </pic:spPr>
+                </pic:pic>
+              </a:graphicData>
+            </a:graphic>
+          </wp:inline>
+        </w:drawing>
+      </w:r>
+    </w:p>
+    <w:p>
+      <w:pPr>
+        <w:ind w:left="1080"/>
+        <w:rPr>
+          <w:rFonts w:ascii="Times New Roman" w:hAnsi="Times New Roman" w:cs="Times New Roman"/>
+          <w:sz w:val="28"/>
+          <w:szCs w:val="28"/>
+        </w:rPr>
+      </w:pPr>
+      <w:proofErr w:type="spellStart"/>
+      <w:r>
+        <w:rPr>
+          <w:rFonts w:ascii="Times New Roman" w:hAnsi="Times New Roman" w:cs="Times New Roman"/>
+          <w:sz w:val="28"/>
+          <w:szCs w:val="28"/>
+        </w:rPr>
+        <w:t>Sử</w:t>
+      </w:r>
+      <w:proofErr w:type="spellEnd"/>
+      <w:r>
+        <w:rPr>
+          <w:rFonts w:ascii="Times New Roman" w:hAnsi="Times New Roman" w:cs="Times New Roman"/>
+          <w:sz w:val="28"/>
+          <w:szCs w:val="28"/>
+        </w:rPr>
+        <w:t xml:space="preserve"> </w:t>
+      </w:r>
+      <w:proofErr w:type="spellStart"/>
+      <w:r>
+        <w:rPr>
+          <w:rFonts w:ascii="Times New Roman" w:hAnsi="Times New Roman" w:cs="Times New Roman"/>
+          <w:sz w:val="28"/>
+          <w:szCs w:val="28"/>
+        </w:rPr>
+        <w:t>dụng</w:t>
+      </w:r>
+      <w:proofErr w:type="spellEnd"/>
+      <w:r>
+        <w:rPr>
+          <w:rFonts w:ascii="Times New Roman" w:hAnsi="Times New Roman" w:cs="Times New Roman"/>
+          <w:sz w:val="28"/>
+          <w:szCs w:val="28"/>
+        </w:rPr>
+        <w:t xml:space="preserve"> git checkout </w:t>
+      </w:r>
+      <w:proofErr w:type="spellStart"/>
+      <w:r>
+        <w:rPr>
+          <w:rFonts w:ascii="Times New Roman" w:hAnsi="Times New Roman" w:cs="Times New Roman"/>
+          <w:sz w:val="28"/>
+          <w:szCs w:val="28"/>
+        </w:rPr>
+        <w:t>và</w:t>
+      </w:r>
+      <w:proofErr w:type="spellEnd"/>
+      <w:r>
+        <w:rPr>
+          <w:rFonts w:ascii="Times New Roman" w:hAnsi="Times New Roman" w:cs="Times New Roman"/>
+          <w:sz w:val="28"/>
+          <w:szCs w:val="28"/>
+        </w:rPr>
+        <w:t xml:space="preserve"> git pull </w:t>
+      </w:r>
+      <w:proofErr w:type="spellStart"/>
+      <w:r>
+        <w:rPr>
+          <w:rFonts w:ascii="Times New Roman" w:hAnsi="Times New Roman" w:cs="Times New Roman"/>
+          <w:sz w:val="28"/>
+          <w:szCs w:val="28"/>
+        </w:rPr>
+        <w:t>để</w:t>
+      </w:r>
+      <w:proofErr w:type="spellEnd"/>
+      <w:r>
+        <w:rPr>
+          <w:rFonts w:ascii="Times New Roman" w:hAnsi="Times New Roman" w:cs="Times New Roman"/>
+          <w:sz w:val="28"/>
+          <w:szCs w:val="28"/>
+        </w:rPr>
+        <w:t xml:space="preserve"> </w:t>
+      </w:r>
+      <w:proofErr w:type="spellStart"/>
+      <w:r>
+        <w:rPr>
+          <w:rFonts w:ascii="Times New Roman" w:hAnsi="Times New Roman" w:cs="Times New Roman"/>
+          <w:sz w:val="28"/>
+          <w:szCs w:val="28"/>
+        </w:rPr>
+        <w:t>lấy</w:t>
+      </w:r>
+      <w:proofErr w:type="spellEnd"/>
+      <w:r>
+        <w:rPr>
+          <w:rFonts w:ascii="Times New Roman" w:hAnsi="Times New Roman" w:cs="Times New Roman"/>
+          <w:sz w:val="28"/>
+          <w:szCs w:val="28"/>
+        </w:rPr>
+        <w:t xml:space="preserve"> code </w:t>
+      </w:r>
+      <w:proofErr w:type="spellStart"/>
+      <w:proofErr w:type="gramStart"/>
+      <w:r>
+        <w:rPr>
+          <w:rFonts w:ascii="Times New Roman" w:hAnsi="Times New Roman" w:cs="Times New Roman"/>
+          <w:sz w:val="28"/>
+          <w:szCs w:val="28"/>
+        </w:rPr>
+        <w:t>về</w:t>
+      </w:r>
+      <w:proofErr w:type="spellEnd"/>
+      <w:proofErr w:type="gramEnd"/>
+    </w:p>
+    <w:p>
+      <w:pPr>
+        <w:ind w:left="1080"/>
+        <w:rPr>
+          <w:rFonts w:ascii="Times New Roman" w:hAnsi="Times New Roman" w:cs="Times New Roman"/>
+          <w:sz w:val="28"/>
+          <w:szCs w:val="28"/>
+        </w:rPr>
+      </w:pPr>
+      <w:r>
+        <w:rPr>
+          <w:rFonts w:ascii="Times New Roman" w:hAnsi="Times New Roman" w:cs="Times New Roman"/>
+          <w:noProof/>
+          <w:sz w:val="28"/>
+          <w:szCs w:val="28"/>
+        </w:rPr>
+        <w:drawing>
+          <wp:inline distT="0" distB="0" distL="0" distR="0" wp14:anchorId="503A2351" wp14:editId="49D7511F">
+            <wp:extent cx="5381625" cy="2219325"/>
+            <wp:effectExtent l="0" t="0" r="9525" b="9525"/>
+            <wp:docPr id="740862609" name="Picture 4" descr="A computer screen shot of text&#10;&#10;Description automatically generated"/>
+            <wp:cNvGraphicFramePr>
+              <a:graphicFrameLocks xmlns:a="http://schemas.openxmlformats.org/drawingml/2006/main" noChangeAspect="1"/>
+            </wp:cNvGraphicFramePr>
+            <a:graphic xmlns:a="http://schemas.openxmlformats.org/drawingml/2006/main">
+              <a:graphicData uri="http://schemas.openxmlformats.org/drawingml/2006/picture">
+                <pic:pic xmlns:pic="http://schemas.openxmlformats.org/drawingml/2006/picture">
+                  <pic:nvPicPr>
+                    <pic:cNvPr id="0" name="Picture 3" descr="A computer screen shot of text&#10;&#10;Description automatically generated"/>
+                    <pic:cNvPicPr>
+                      <a:picLocks noChangeAspect="1" noChangeArrowheads="1"/>
+                    </pic:cNvPicPr>
+                  </pic:nvPicPr>
+                  <pic:blipFill>
+                    <a:blip r:embed="rId7">
+                      <a:extLst>
+                        <a:ext uri="{28A0092B-C50C-407E-A947-70E740481C1C}">
+                          <a14:useLocalDpi xmlns:a14="http://schemas.microsoft.com/office/drawing/2010/main" val="0"/>
+                        </a:ext>
+                      </a:extLst>
+                    </a:blip>
+                    <a:srcRect/>
+                    <a:stretch>
+                      <a:fillRect/>
+                    </a:stretch>
+                  </pic:blipFill>
+                  <pic:spPr bwMode="auto">
+                    <a:xfrm>
+                      <a:off x="0" y="0"/>
+                      <a:ext cx="5381625" cy="2219325"/>
+                    </a:xfrm>
+                    <a:prstGeom prst="rect">
+                      <a:avLst/>
+                    </a:prstGeom>
+                    <a:noFill/>
+                    <a:ln>
+                      <a:noFill/>
+                    </a:ln>
+                  </pic:spPr>
+                </pic:pic>
+              </a:graphicData>
+            </a:graphic>
+          </wp:inline>
+        </w:drawing>
+      </w:r>
+    </w:p>
+    <w:p>
+      <w:pPr>
+        <w:ind w:left="1080"/>
+        <w:rPr>
+          <w:rFonts w:ascii="Times New Roman" w:hAnsi="Times New Roman" w:cs="Times New Roman"/>
+          <w:sz w:val="28"/>
+          <w:szCs w:val="28"/>
+        </w:rPr>
+      </w:pPr>
+      <w:r>
+        <w:rPr>
+          <w:rFonts w:ascii="Times New Roman" w:hAnsi="Times New Roman" w:cs="Times New Roman"/>
+          <w:noProof/>
+          <w:sz w:val="28"/>
+          <w:szCs w:val="28"/>
+        </w:rPr>
+        <w:lastRenderedPageBreak/>
+        <w:drawing>
+          <wp:inline distT="0" distB="0" distL="0" distR="0" wp14:anchorId="6169AB6C" wp14:editId="4C883D53">
+            <wp:extent cx="5238750" cy="1581150"/>
+            <wp:effectExtent l="0" t="0" r="0" b="0"/>
+            <wp:docPr id="1797438616" name="Picture 3" descr="A screen shot of a computer code&#10;&#10;Description automatically generated"/>
+            <wp:cNvGraphicFramePr>
+              <a:graphicFrameLocks xmlns:a="http://schemas.openxmlformats.org/drawingml/2006/main" noChangeAspect="1"/>
+            </wp:cNvGraphicFramePr>
+            <a:graphic xmlns:a="http://schemas.openxmlformats.org/drawingml/2006/main">
+              <a:graphicData uri="http://schemas.openxmlformats.org/drawingml/2006/picture">
+                <pic:pic xmlns:pic="http://schemas.openxmlformats.org/drawingml/2006/picture">
+                  <pic:nvPicPr>
+                    <pic:cNvPr id="0" name="Picture 4" descr="A screen shot of a computer code&#10;&#10;Description automatically generated"/>
+                    <pic:cNvPicPr>
+                      <a:picLocks noChangeAspect="1" noChangeArrowheads="1"/>
+                    </pic:cNvPicPr>
+                  </pic:nvPicPr>
+                  <pic:blipFill>
+                    <a:blip r:embed="rId8">
+                      <a:extLst>
+                        <a:ext uri="{28A0092B-C50C-407E-A947-70E740481C1C}">
+                          <a14:useLocalDpi xmlns:a14="http://schemas.microsoft.com/office/drawing/2010/main" val="0"/>
+                        </a:ext>
+                      </a:extLst>
+                    </a:blip>
+                    <a:srcRect/>
+                    <a:stretch>
+                      <a:fillRect/>
+                    </a:stretch>
+                  </pic:blipFill>
+                  <pic:spPr bwMode="auto">
+                    <a:xfrm>
+                      <a:off x="0" y="0"/>
+                      <a:ext cx="5238750" cy="1581150"/>
+                    </a:xfrm>
+                    <a:prstGeom prst="rect">
+                      <a:avLst/>
+                    </a:prstGeom>
+                    <a:noFill/>
+                    <a:ln>
+                      <a:noFill/>
+                    </a:ln>
+                  </pic:spPr>
+                </pic:pic>
+              </a:graphicData>
+            </a:graphic>
+          </wp:inline>
+        </w:drawing>
+      </w:r>
+    </w:p>
+    <w:p>
+      <w:pPr>
+        <w:ind w:left="1080"/>
+        <w:rPr>
+          <w:rFonts w:ascii="Times New Roman" w:hAnsi="Times New Roman" w:cs="Times New Roman"/>
+          <w:sz w:val="28"/>
+          <w:szCs w:val="28"/>
+        </w:rPr>
+      </w:pPr>
+      <w:r>
+        <w:rPr>
+          <w:rFonts w:ascii="Times New Roman" w:hAnsi="Times New Roman" w:cs="Times New Roman"/>
+          <w:noProof/>
+          <w:sz w:val="28"/>
+          <w:szCs w:val="28"/>
+        </w:rPr>
+        <w:drawing>
+          <wp:inline distT="0" distB="0" distL="0" distR="0" wp14:anchorId="2DE235A3" wp14:editId="7C1DDDE0">
+            <wp:extent cx="3048000" cy="476250"/>
+            <wp:effectExtent l="0" t="0" r="0" b="0"/>
+            <wp:docPr id="1123677833" name="Picture 2" descr="A black screen with white text&#10;&#10;Description automatically generated"/>
+            <wp:cNvGraphicFramePr>
+              <a:graphicFrameLocks xmlns:a="http://schemas.openxmlformats.org/drawingml/2006/main" noChangeAspect="1"/>
+            </wp:cNvGraphicFramePr>
+            <a:graphic xmlns:a="http://schemas.openxmlformats.org/drawingml/2006/main">
+              <a:graphicData uri="http://schemas.openxmlformats.org/drawingml/2006/picture">
+                <pic:pic xmlns:pic="http://schemas.openxmlformats.org/drawingml/2006/picture">
+                  <pic:nvPicPr>
+                    <pic:cNvPr id="0" name="Picture 5" descr="A black screen with white text&#10;&#10;Description automatically generated"/>
+                    <pic:cNvPicPr>
+                      <a:picLocks noChangeAspect="1" noChangeArrowheads="1"/>
+                    </pic:cNvPicPr>
+                  </pic:nvPicPr>
+                  <pic:blipFill>
+                    <a:blip r:embed="rId9">
+                      <a:extLst>
+                        <a:ext uri="{28A0092B-C50C-407E-A947-70E740481C1C}">
+                          <a14:useLocalDpi xmlns:a14="http://schemas.microsoft.com/office/drawing/2010/main" val="0"/>
+                        </a:ext>
+                      </a:extLst>
+                    </a:blip>
+                    <a:srcRect/>
+                    <a:stretch>
+                      <a:fillRect/>
+                    </a:stretch>
+                  </pic:blipFill>
+                  <pic:spPr bwMode="auto">
+                    <a:xfrm>
+                      <a:off x="0" y="0"/>
+                      <a:ext cx="3048000" cy="476250"/>
+                    </a:xfrm>
+                    <a:prstGeom prst="rect">
+                      <a:avLst/>
+                    </a:prstGeom>
+                    <a:noFill/>
+                    <a:ln>
+                      <a:noFill/>
+                    </a:ln>
+                  </pic:spPr>
+                </pic:pic>
+              </a:graphicData>
+            </a:graphic>
+          </wp:inline>
+        </w:drawing>
+      </w:r>
+    </w:p>
+    <w:p>
+      <w:pPr>
+        <w:pStyle w:val="ListParagraph"/>
+        <w:numPr>
+          <w:ilvl w:val="0"/>
+          <w:numId w:val="3"/>
+        </w:numPr>
+        <w:spacing w:line="256" w:lineRule="auto"/>
+        <w:rPr>
+          <w:rFonts w:ascii="Times New Roman" w:hAnsi="Times New Roman" w:cs="Times New Roman"/>
+          <w:sz w:val="28"/>
+          <w:szCs w:val="28"/>
+        </w:rPr>
+      </w:pPr>
+      <w:r>
+        <w:rPr>
+          <w:rFonts w:ascii="Times New Roman" w:hAnsi="Times New Roman" w:cs="Times New Roman"/>
+          <w:sz w:val="28"/>
+          <w:szCs w:val="28"/>
+        </w:rPr>
+        <w:t xml:space="preserve">Cherry pick </w:t>
+      </w:r>
+      <w:proofErr w:type="spellStart"/>
+      <w:r>
+        <w:rPr>
+          <w:rFonts w:ascii="Times New Roman" w:hAnsi="Times New Roman" w:cs="Times New Roman"/>
+          <w:sz w:val="28"/>
+          <w:szCs w:val="28"/>
+        </w:rPr>
+        <w:t>dùng</w:t>
+      </w:r>
+      <w:proofErr w:type="spellEnd"/>
+      <w:r>
+        <w:rPr>
+          <w:rFonts w:ascii="Times New Roman" w:hAnsi="Times New Roman" w:cs="Times New Roman"/>
+          <w:sz w:val="28"/>
+          <w:szCs w:val="28"/>
+        </w:rPr>
+        <w:t xml:space="preserve"> </w:t>
+      </w:r>
+      <w:proofErr w:type="spellStart"/>
+      <w:r>
+        <w:rPr>
+          <w:rFonts w:ascii="Times New Roman" w:hAnsi="Times New Roman" w:cs="Times New Roman"/>
+          <w:sz w:val="28"/>
+          <w:szCs w:val="28"/>
+        </w:rPr>
+        <w:t>để</w:t>
+      </w:r>
+      <w:proofErr w:type="spellEnd"/>
+      <w:r>
+        <w:rPr>
+          <w:rFonts w:ascii="Times New Roman" w:hAnsi="Times New Roman" w:cs="Times New Roman"/>
+          <w:sz w:val="28"/>
+          <w:szCs w:val="28"/>
+        </w:rPr>
+        <w:t xml:space="preserve"> </w:t>
+      </w:r>
+      <w:proofErr w:type="spellStart"/>
+      <w:r>
+        <w:rPr>
+          <w:rFonts w:ascii="Times New Roman" w:hAnsi="Times New Roman" w:cs="Times New Roman"/>
+          <w:sz w:val="28"/>
+          <w:szCs w:val="28"/>
+        </w:rPr>
+        <w:t>làm</w:t>
+      </w:r>
+      <w:proofErr w:type="spellEnd"/>
+      <w:r>
+        <w:rPr>
+          <w:rFonts w:ascii="Times New Roman" w:hAnsi="Times New Roman" w:cs="Times New Roman"/>
+          <w:sz w:val="28"/>
+          <w:szCs w:val="28"/>
+        </w:rPr>
+        <w:t xml:space="preserve"> </w:t>
+      </w:r>
+      <w:proofErr w:type="spellStart"/>
+      <w:r>
+        <w:rPr>
+          <w:rFonts w:ascii="Times New Roman" w:hAnsi="Times New Roman" w:cs="Times New Roman"/>
+          <w:sz w:val="28"/>
+          <w:szCs w:val="28"/>
+        </w:rPr>
+        <w:t>gì</w:t>
+      </w:r>
+      <w:proofErr w:type="spellEnd"/>
+      <w:r>
+        <w:rPr>
+          <w:rFonts w:ascii="Times New Roman" w:hAnsi="Times New Roman" w:cs="Times New Roman"/>
+          <w:sz w:val="28"/>
+          <w:szCs w:val="28"/>
+        </w:rPr>
+        <w:t xml:space="preserve">? </w:t>
+      </w:r>
+      <w:proofErr w:type="spellStart"/>
+      <w:r>
+        <w:rPr>
+          <w:rFonts w:ascii="Times New Roman" w:hAnsi="Times New Roman" w:cs="Times New Roman"/>
+          <w:sz w:val="28"/>
+          <w:szCs w:val="28"/>
+        </w:rPr>
+        <w:t>Cách</w:t>
+      </w:r>
+      <w:proofErr w:type="spellEnd"/>
+      <w:r>
+        <w:rPr>
+          <w:rFonts w:ascii="Times New Roman" w:hAnsi="Times New Roman" w:cs="Times New Roman"/>
+          <w:sz w:val="28"/>
+          <w:szCs w:val="28"/>
+        </w:rPr>
+        <w:t xml:space="preserve"> </w:t>
+      </w:r>
+      <w:proofErr w:type="spellStart"/>
+      <w:r>
+        <w:rPr>
+          <w:rFonts w:ascii="Times New Roman" w:hAnsi="Times New Roman" w:cs="Times New Roman"/>
+          <w:sz w:val="28"/>
+          <w:szCs w:val="28"/>
+        </w:rPr>
+        <w:t>dùng</w:t>
+      </w:r>
+      <w:proofErr w:type="spellEnd"/>
+      <w:r>
+        <w:rPr>
+          <w:rFonts w:ascii="Times New Roman" w:hAnsi="Times New Roman" w:cs="Times New Roman"/>
+          <w:sz w:val="28"/>
+          <w:szCs w:val="28"/>
+        </w:rPr>
+        <w:t xml:space="preserve"> </w:t>
+      </w:r>
+      <w:proofErr w:type="spellStart"/>
+      <w:r>
+        <w:rPr>
+          <w:rFonts w:ascii="Times New Roman" w:hAnsi="Times New Roman" w:cs="Times New Roman"/>
+          <w:sz w:val="28"/>
+          <w:szCs w:val="28"/>
+        </w:rPr>
+        <w:t>như</w:t>
+      </w:r>
+      <w:proofErr w:type="spellEnd"/>
+      <w:r>
+        <w:rPr>
+          <w:rFonts w:ascii="Times New Roman" w:hAnsi="Times New Roman" w:cs="Times New Roman"/>
+          <w:sz w:val="28"/>
+          <w:szCs w:val="28"/>
+        </w:rPr>
+        <w:t xml:space="preserve"> </w:t>
+      </w:r>
+      <w:proofErr w:type="spellStart"/>
+      <w:r>
+        <w:rPr>
+          <w:rFonts w:ascii="Times New Roman" w:hAnsi="Times New Roman" w:cs="Times New Roman"/>
+          <w:sz w:val="28"/>
+          <w:szCs w:val="28"/>
+        </w:rPr>
+        <w:t>thế</w:t>
+      </w:r>
+      <w:proofErr w:type="spellEnd"/>
+      <w:r>
+        <w:rPr>
+          <w:rFonts w:ascii="Times New Roman" w:hAnsi="Times New Roman" w:cs="Times New Roman"/>
+          <w:sz w:val="28"/>
+          <w:szCs w:val="28"/>
+        </w:rPr>
+        <w:t xml:space="preserve"> </w:t>
+      </w:r>
+      <w:proofErr w:type="spellStart"/>
+      <w:r>
+        <w:rPr>
+          <w:rFonts w:ascii="Times New Roman" w:hAnsi="Times New Roman" w:cs="Times New Roman"/>
+          <w:sz w:val="28"/>
+          <w:szCs w:val="28"/>
+        </w:rPr>
+        <w:t>nào</w:t>
+      </w:r>
+      <w:proofErr w:type="spellEnd"/>
+      <w:r>
+        <w:rPr>
+          <w:rFonts w:ascii="Times New Roman" w:hAnsi="Times New Roman" w:cs="Times New Roman"/>
+          <w:sz w:val="28"/>
+          <w:szCs w:val="28"/>
+        </w:rPr>
+        <w:t>?</w:t>
+      </w:r>
+    </w:p>
+    <w:p>
+      <w:pPr>
+        <w:pStyle w:val="ListParagraph"/>
+        <w:numPr>
+          <w:ilvl w:val="0"/>
+          <w:numId w:val="3"/>
+        </w:numPr>
+        <w:spacing w:line="256" w:lineRule="auto"/>
+        <w:rPr>
+          <w:rFonts w:ascii="Times New Roman" w:hAnsi="Times New Roman" w:cs="Times New Roman"/>
+          <w:sz w:val="28"/>
+          <w:szCs w:val="28"/>
+        </w:rPr>
+      </w:pPr>
+      <w:proofErr w:type="spellStart"/>
+      <w:r>
+        <w:rPr>
+          <w:rFonts w:ascii="Times New Roman" w:hAnsi="Times New Roman" w:cs="Times New Roman"/>
+          <w:sz w:val="28"/>
+          <w:szCs w:val="28"/>
+        </w:rPr>
+        <w:t>Hướng</w:t>
+      </w:r>
+      <w:proofErr w:type="spellEnd"/>
+      <w:r>
+        <w:rPr>
+          <w:rFonts w:ascii="Times New Roman" w:hAnsi="Times New Roman" w:cs="Times New Roman"/>
+          <w:sz w:val="28"/>
+          <w:szCs w:val="28"/>
+        </w:rPr>
+        <w:t xml:space="preserve"> </w:t>
+      </w:r>
+      <w:proofErr w:type="spellStart"/>
+      <w:r>
+        <w:rPr>
+          <w:rFonts w:ascii="Times New Roman" w:hAnsi="Times New Roman" w:cs="Times New Roman"/>
+          <w:sz w:val="28"/>
+          <w:szCs w:val="28"/>
+        </w:rPr>
+        <w:t>dẫn</w:t>
+      </w:r>
+      <w:proofErr w:type="spellEnd"/>
+      <w:r>
+        <w:rPr>
+          <w:rFonts w:ascii="Times New Roman" w:hAnsi="Times New Roman" w:cs="Times New Roman"/>
+          <w:sz w:val="28"/>
+          <w:szCs w:val="28"/>
+        </w:rPr>
+        <w:t xml:space="preserve"> </w:t>
+      </w:r>
+      <w:proofErr w:type="spellStart"/>
+      <w:r>
+        <w:rPr>
+          <w:rFonts w:ascii="Times New Roman" w:hAnsi="Times New Roman" w:cs="Times New Roman"/>
+          <w:sz w:val="28"/>
+          <w:szCs w:val="28"/>
+        </w:rPr>
+        <w:t>sử</w:t>
+      </w:r>
+      <w:proofErr w:type="spellEnd"/>
+      <w:r>
+        <w:rPr>
+          <w:rFonts w:ascii="Times New Roman" w:hAnsi="Times New Roman" w:cs="Times New Roman"/>
+          <w:sz w:val="28"/>
+          <w:szCs w:val="28"/>
+        </w:rPr>
+        <w:t xml:space="preserve"> </w:t>
+      </w:r>
+      <w:proofErr w:type="spellStart"/>
+      <w:r>
+        <w:rPr>
+          <w:rFonts w:ascii="Times New Roman" w:hAnsi="Times New Roman" w:cs="Times New Roman"/>
+          <w:sz w:val="28"/>
+          <w:szCs w:val="28"/>
+        </w:rPr>
+        <w:t>dụng</w:t>
+      </w:r>
+      <w:proofErr w:type="spellEnd"/>
+      <w:r>
+        <w:rPr>
+          <w:rFonts w:ascii="Times New Roman" w:hAnsi="Times New Roman" w:cs="Times New Roman"/>
+          <w:sz w:val="28"/>
+          <w:szCs w:val="28"/>
+        </w:rPr>
+        <w:t xml:space="preserve"> stash</w:t>
+      </w:r>
+    </w:p>
+    <w:p>
+      <w:pPr>
+        <w:pStyle w:val="ListParagraph"/>
+        <w:rPr>
+          <w:rFonts w:ascii="Times New Roman" w:hAnsi="Times New Roman" w:cs="Times New Roman"/>
+          <w:sz w:val="28"/>
+          <w:szCs w:val="28"/>
+        </w:rPr>
+      </w:pPr>
+      <w:r>
+        <w:rPr>
+          <w:rFonts w:ascii="Times New Roman" w:hAnsi="Times New Roman" w:cs="Times New Roman"/>
+          <w:sz w:val="28"/>
+          <w:szCs w:val="28"/>
+        </w:rPr>
+        <w:t xml:space="preserve">Git stash dung </w:t>
+      </w:r>
+      <w:proofErr w:type="spellStart"/>
+      <w:r>
+        <w:rPr>
+          <w:rFonts w:ascii="Times New Roman" w:hAnsi="Times New Roman" w:cs="Times New Roman"/>
+          <w:sz w:val="28"/>
+          <w:szCs w:val="28"/>
+        </w:rPr>
+        <w:t>để</w:t>
+      </w:r>
+      <w:proofErr w:type="spellEnd"/>
+      <w:r>
+        <w:rPr>
+          <w:rFonts w:ascii="Times New Roman" w:hAnsi="Times New Roman" w:cs="Times New Roman"/>
+          <w:sz w:val="28"/>
+          <w:szCs w:val="28"/>
+        </w:rPr>
+        <w:t xml:space="preserve"> </w:t>
+      </w:r>
+      <w:proofErr w:type="spellStart"/>
+      <w:r>
+        <w:rPr>
+          <w:rFonts w:ascii="Times New Roman" w:hAnsi="Times New Roman" w:cs="Times New Roman"/>
+          <w:sz w:val="28"/>
+          <w:szCs w:val="28"/>
+        </w:rPr>
+        <w:t>lưu</w:t>
+      </w:r>
+      <w:proofErr w:type="spellEnd"/>
+      <w:r>
+        <w:rPr>
+          <w:rFonts w:ascii="Times New Roman" w:hAnsi="Times New Roman" w:cs="Times New Roman"/>
+          <w:sz w:val="28"/>
+          <w:szCs w:val="28"/>
+        </w:rPr>
+        <w:t xml:space="preserve"> </w:t>
+      </w:r>
+      <w:proofErr w:type="spellStart"/>
+      <w:r>
+        <w:rPr>
+          <w:rFonts w:ascii="Times New Roman" w:hAnsi="Times New Roman" w:cs="Times New Roman"/>
+          <w:sz w:val="28"/>
+          <w:szCs w:val="28"/>
+        </w:rPr>
+        <w:t>trữ</w:t>
+      </w:r>
+      <w:proofErr w:type="spellEnd"/>
+      <w:r>
+        <w:rPr>
+          <w:rFonts w:ascii="Times New Roman" w:hAnsi="Times New Roman" w:cs="Times New Roman"/>
+          <w:sz w:val="28"/>
+          <w:szCs w:val="28"/>
+        </w:rPr>
+        <w:t xml:space="preserve"> code </w:t>
+      </w:r>
+      <w:proofErr w:type="spellStart"/>
+      <w:r>
+        <w:rPr>
+          <w:rFonts w:ascii="Times New Roman" w:hAnsi="Times New Roman" w:cs="Times New Roman"/>
+          <w:sz w:val="28"/>
+          <w:szCs w:val="28"/>
+        </w:rPr>
+        <w:t>tạm</w:t>
+      </w:r>
+      <w:proofErr w:type="spellEnd"/>
+      <w:r>
+        <w:rPr>
+          <w:rFonts w:ascii="Times New Roman" w:hAnsi="Times New Roman" w:cs="Times New Roman"/>
+          <w:sz w:val="28"/>
+          <w:szCs w:val="28"/>
+        </w:rPr>
+        <w:t xml:space="preserve"> </w:t>
+      </w:r>
+      <w:proofErr w:type="spellStart"/>
+      <w:r>
+        <w:rPr>
+          <w:rFonts w:ascii="Times New Roman" w:hAnsi="Times New Roman" w:cs="Times New Roman"/>
+          <w:sz w:val="28"/>
+          <w:szCs w:val="28"/>
+        </w:rPr>
+        <w:t>thời</w:t>
+      </w:r>
+      <w:proofErr w:type="spellEnd"/>
+      <w:r>
+        <w:rPr>
+          <w:rFonts w:ascii="Times New Roman" w:hAnsi="Times New Roman" w:cs="Times New Roman"/>
+          <w:sz w:val="28"/>
+          <w:szCs w:val="28"/>
+        </w:rPr>
+        <w:t xml:space="preserve"> </w:t>
+      </w:r>
+      <w:proofErr w:type="spellStart"/>
+      <w:r>
+        <w:rPr>
+          <w:rFonts w:ascii="Times New Roman" w:hAnsi="Times New Roman" w:cs="Times New Roman"/>
+          <w:sz w:val="28"/>
+          <w:szCs w:val="28"/>
+        </w:rPr>
+        <w:t>khi</w:t>
+      </w:r>
+      <w:proofErr w:type="spellEnd"/>
+      <w:r>
+        <w:rPr>
+          <w:rFonts w:ascii="Times New Roman" w:hAnsi="Times New Roman" w:cs="Times New Roman"/>
+          <w:sz w:val="28"/>
+          <w:szCs w:val="28"/>
+        </w:rPr>
+        <w:t xml:space="preserve"> </w:t>
+      </w:r>
+      <w:proofErr w:type="spellStart"/>
+      <w:r>
+        <w:rPr>
+          <w:rFonts w:ascii="Times New Roman" w:hAnsi="Times New Roman" w:cs="Times New Roman"/>
+          <w:sz w:val="28"/>
+          <w:szCs w:val="28"/>
+        </w:rPr>
+        <w:t>chưa</w:t>
+      </w:r>
+      <w:proofErr w:type="spellEnd"/>
+      <w:r>
+        <w:rPr>
+          <w:rFonts w:ascii="Times New Roman" w:hAnsi="Times New Roman" w:cs="Times New Roman"/>
+          <w:sz w:val="28"/>
+          <w:szCs w:val="28"/>
+        </w:rPr>
+        <w:t xml:space="preserve"> commit, </w:t>
+      </w:r>
+      <w:proofErr w:type="spellStart"/>
+      <w:r>
+        <w:rPr>
+          <w:rFonts w:ascii="Times New Roman" w:hAnsi="Times New Roman" w:cs="Times New Roman"/>
+          <w:sz w:val="28"/>
+          <w:szCs w:val="28"/>
+        </w:rPr>
+        <w:t>thường</w:t>
+      </w:r>
+      <w:proofErr w:type="spellEnd"/>
+      <w:r>
+        <w:rPr>
+          <w:rFonts w:ascii="Times New Roman" w:hAnsi="Times New Roman" w:cs="Times New Roman"/>
+          <w:sz w:val="28"/>
+          <w:szCs w:val="28"/>
+        </w:rPr>
+        <w:t xml:space="preserve"> </w:t>
+      </w:r>
+      <w:proofErr w:type="spellStart"/>
+      <w:r>
+        <w:rPr>
+          <w:rFonts w:ascii="Times New Roman" w:hAnsi="Times New Roman" w:cs="Times New Roman"/>
+          <w:sz w:val="28"/>
+          <w:szCs w:val="28"/>
+        </w:rPr>
+        <w:t>được</w:t>
+      </w:r>
+      <w:proofErr w:type="spellEnd"/>
+      <w:r>
+        <w:rPr>
+          <w:rFonts w:ascii="Times New Roman" w:hAnsi="Times New Roman" w:cs="Times New Roman"/>
+          <w:sz w:val="28"/>
+          <w:szCs w:val="28"/>
+        </w:rPr>
+        <w:t xml:space="preserve"> </w:t>
+      </w:r>
+      <w:proofErr w:type="spellStart"/>
+      <w:r>
+        <w:rPr>
+          <w:rFonts w:ascii="Times New Roman" w:hAnsi="Times New Roman" w:cs="Times New Roman"/>
+          <w:sz w:val="28"/>
+          <w:szCs w:val="28"/>
+        </w:rPr>
+        <w:t>sử</w:t>
+      </w:r>
+      <w:proofErr w:type="spellEnd"/>
+      <w:r>
+        <w:rPr>
+          <w:rFonts w:ascii="Times New Roman" w:hAnsi="Times New Roman" w:cs="Times New Roman"/>
+          <w:sz w:val="28"/>
+          <w:szCs w:val="28"/>
+        </w:rPr>
+        <w:t xml:space="preserve"> </w:t>
+      </w:r>
+      <w:proofErr w:type="spellStart"/>
+      <w:r>
+        <w:rPr>
+          <w:rFonts w:ascii="Times New Roman" w:hAnsi="Times New Roman" w:cs="Times New Roman"/>
+          <w:sz w:val="28"/>
+          <w:szCs w:val="28"/>
+        </w:rPr>
+        <w:t>dụng</w:t>
+      </w:r>
+      <w:proofErr w:type="spellEnd"/>
+      <w:r>
+        <w:rPr>
+          <w:rFonts w:ascii="Times New Roman" w:hAnsi="Times New Roman" w:cs="Times New Roman"/>
+          <w:sz w:val="28"/>
+          <w:szCs w:val="28"/>
+        </w:rPr>
+        <w:t xml:space="preserve"> </w:t>
+      </w:r>
+      <w:proofErr w:type="spellStart"/>
+      <w:r>
+        <w:rPr>
+          <w:rFonts w:ascii="Times New Roman" w:hAnsi="Times New Roman" w:cs="Times New Roman"/>
+          <w:sz w:val="28"/>
+          <w:szCs w:val="28"/>
+        </w:rPr>
+        <w:t>khi</w:t>
+      </w:r>
+      <w:proofErr w:type="spellEnd"/>
+      <w:r>
+        <w:rPr>
+          <w:rFonts w:ascii="Times New Roman" w:hAnsi="Times New Roman" w:cs="Times New Roman"/>
+          <w:sz w:val="28"/>
+          <w:szCs w:val="28"/>
+        </w:rPr>
+        <w:t xml:space="preserve"> </w:t>
+      </w:r>
+      <w:proofErr w:type="spellStart"/>
+      <w:r>
+        <w:rPr>
+          <w:rFonts w:ascii="Times New Roman" w:hAnsi="Times New Roman" w:cs="Times New Roman"/>
+          <w:sz w:val="28"/>
+          <w:szCs w:val="28"/>
+        </w:rPr>
+        <w:t>đang</w:t>
+      </w:r>
+      <w:proofErr w:type="spellEnd"/>
+      <w:r>
+        <w:rPr>
+          <w:rFonts w:ascii="Times New Roman" w:hAnsi="Times New Roman" w:cs="Times New Roman"/>
+          <w:sz w:val="28"/>
+          <w:szCs w:val="28"/>
+        </w:rPr>
+        <w:t xml:space="preserve"> code </w:t>
+      </w:r>
+      <w:proofErr w:type="spellStart"/>
+      <w:r>
+        <w:rPr>
+          <w:rFonts w:ascii="Times New Roman" w:hAnsi="Times New Roman" w:cs="Times New Roman"/>
+          <w:sz w:val="28"/>
+          <w:szCs w:val="28"/>
+        </w:rPr>
+        <w:t>dỡ</w:t>
+      </w:r>
+      <w:proofErr w:type="spellEnd"/>
+      <w:r>
+        <w:rPr>
+          <w:rFonts w:ascii="Times New Roman" w:hAnsi="Times New Roman" w:cs="Times New Roman"/>
+          <w:sz w:val="28"/>
+          <w:szCs w:val="28"/>
+        </w:rPr>
+        <w:t xml:space="preserve"> </w:t>
+      </w:r>
+      <w:proofErr w:type="spellStart"/>
+      <w:r>
+        <w:rPr>
+          <w:rFonts w:ascii="Times New Roman" w:hAnsi="Times New Roman" w:cs="Times New Roman"/>
+          <w:sz w:val="28"/>
+          <w:szCs w:val="28"/>
+        </w:rPr>
+        <w:t>nhưng</w:t>
+      </w:r>
+      <w:proofErr w:type="spellEnd"/>
+      <w:r>
+        <w:rPr>
+          <w:rFonts w:ascii="Times New Roman" w:hAnsi="Times New Roman" w:cs="Times New Roman"/>
+          <w:sz w:val="28"/>
+          <w:szCs w:val="28"/>
+        </w:rPr>
+        <w:t xml:space="preserve"> </w:t>
+      </w:r>
+      <w:proofErr w:type="spellStart"/>
+      <w:r>
+        <w:rPr>
+          <w:rFonts w:ascii="Times New Roman" w:hAnsi="Times New Roman" w:cs="Times New Roman"/>
+          <w:sz w:val="28"/>
+          <w:szCs w:val="28"/>
+        </w:rPr>
+        <w:t>muốn</w:t>
+      </w:r>
+      <w:proofErr w:type="spellEnd"/>
+      <w:r>
+        <w:rPr>
+          <w:rFonts w:ascii="Times New Roman" w:hAnsi="Times New Roman" w:cs="Times New Roman"/>
+          <w:sz w:val="28"/>
+          <w:szCs w:val="28"/>
+        </w:rPr>
+        <w:t xml:space="preserve"> </w:t>
+      </w:r>
+      <w:proofErr w:type="spellStart"/>
+      <w:r>
+        <w:rPr>
+          <w:rFonts w:ascii="Times New Roman" w:hAnsi="Times New Roman" w:cs="Times New Roman"/>
+          <w:sz w:val="28"/>
+          <w:szCs w:val="28"/>
+        </w:rPr>
+        <w:t>chuyển</w:t>
+      </w:r>
+      <w:proofErr w:type="spellEnd"/>
+      <w:r>
+        <w:rPr>
+          <w:rFonts w:ascii="Times New Roman" w:hAnsi="Times New Roman" w:cs="Times New Roman"/>
+          <w:sz w:val="28"/>
+          <w:szCs w:val="28"/>
+        </w:rPr>
+        <w:t xml:space="preserve"> </w:t>
+      </w:r>
+      <w:proofErr w:type="spellStart"/>
+      <w:r>
+        <w:rPr>
+          <w:rFonts w:ascii="Times New Roman" w:hAnsi="Times New Roman" w:cs="Times New Roman"/>
+          <w:sz w:val="28"/>
+          <w:szCs w:val="28"/>
+        </w:rPr>
+        <w:t>nhánh</w:t>
+      </w:r>
+      <w:proofErr w:type="spellEnd"/>
+      <w:r>
+        <w:rPr>
+          <w:rFonts w:ascii="Times New Roman" w:hAnsi="Times New Roman" w:cs="Times New Roman"/>
+          <w:sz w:val="28"/>
+          <w:szCs w:val="28"/>
+        </w:rPr>
+        <w:t xml:space="preserve">, git </w:t>
+      </w:r>
+      <w:proofErr w:type="spellStart"/>
+      <w:r>
+        <w:rPr>
+          <w:rFonts w:ascii="Times New Roman" w:hAnsi="Times New Roman" w:cs="Times New Roman"/>
+          <w:sz w:val="28"/>
+          <w:szCs w:val="28"/>
+        </w:rPr>
+        <w:t>không</w:t>
+      </w:r>
+      <w:proofErr w:type="spellEnd"/>
+      <w:r>
+        <w:rPr>
+          <w:rFonts w:ascii="Times New Roman" w:hAnsi="Times New Roman" w:cs="Times New Roman"/>
+          <w:sz w:val="28"/>
+          <w:szCs w:val="28"/>
+        </w:rPr>
+        <w:t xml:space="preserve"> </w:t>
+      </w:r>
+      <w:proofErr w:type="spellStart"/>
+      <w:r>
+        <w:rPr>
+          <w:rFonts w:ascii="Times New Roman" w:hAnsi="Times New Roman" w:cs="Times New Roman"/>
+          <w:sz w:val="28"/>
+          <w:szCs w:val="28"/>
+        </w:rPr>
+        <w:t>cho</w:t>
+      </w:r>
+      <w:proofErr w:type="spellEnd"/>
+      <w:r>
+        <w:rPr>
+          <w:rFonts w:ascii="Times New Roman" w:hAnsi="Times New Roman" w:cs="Times New Roman"/>
+          <w:sz w:val="28"/>
+          <w:szCs w:val="28"/>
+        </w:rPr>
+        <w:t xml:space="preserve"> </w:t>
+      </w:r>
+      <w:proofErr w:type="spellStart"/>
+      <w:r>
+        <w:rPr>
+          <w:rFonts w:ascii="Times New Roman" w:hAnsi="Times New Roman" w:cs="Times New Roman"/>
+          <w:sz w:val="28"/>
+          <w:szCs w:val="28"/>
+        </w:rPr>
+        <w:t>phép</w:t>
+      </w:r>
+      <w:proofErr w:type="spellEnd"/>
+      <w:r>
+        <w:rPr>
+          <w:rFonts w:ascii="Times New Roman" w:hAnsi="Times New Roman" w:cs="Times New Roman"/>
+          <w:sz w:val="28"/>
+          <w:szCs w:val="28"/>
+        </w:rPr>
+        <w:t xml:space="preserve"> </w:t>
+      </w:r>
+      <w:proofErr w:type="spellStart"/>
+      <w:r>
+        <w:rPr>
+          <w:rFonts w:ascii="Times New Roman" w:hAnsi="Times New Roman" w:cs="Times New Roman"/>
+          <w:sz w:val="28"/>
+          <w:szCs w:val="28"/>
+        </w:rPr>
+        <w:t>chúng</w:t>
+      </w:r>
+      <w:proofErr w:type="spellEnd"/>
+      <w:r>
+        <w:rPr>
+          <w:rFonts w:ascii="Times New Roman" w:hAnsi="Times New Roman" w:cs="Times New Roman"/>
+          <w:sz w:val="28"/>
+          <w:szCs w:val="28"/>
+        </w:rPr>
+        <w:t xml:space="preserve"> ta </w:t>
+      </w:r>
+      <w:proofErr w:type="spellStart"/>
+      <w:r>
+        <w:rPr>
+          <w:rFonts w:ascii="Times New Roman" w:hAnsi="Times New Roman" w:cs="Times New Roman"/>
+          <w:sz w:val="28"/>
+          <w:szCs w:val="28"/>
+        </w:rPr>
+        <w:t>chưa</w:t>
+      </w:r>
+      <w:proofErr w:type="spellEnd"/>
+      <w:r>
+        <w:rPr>
+          <w:rFonts w:ascii="Times New Roman" w:hAnsi="Times New Roman" w:cs="Times New Roman"/>
+          <w:sz w:val="28"/>
+          <w:szCs w:val="28"/>
+        </w:rPr>
+        <w:t xml:space="preserve"> commit </w:t>
+      </w:r>
+      <w:proofErr w:type="spellStart"/>
+      <w:r>
+        <w:rPr>
+          <w:rFonts w:ascii="Times New Roman" w:hAnsi="Times New Roman" w:cs="Times New Roman"/>
+          <w:sz w:val="28"/>
+          <w:szCs w:val="28"/>
+        </w:rPr>
+        <w:t>mà</w:t>
+      </w:r>
+      <w:proofErr w:type="spellEnd"/>
+      <w:r>
+        <w:rPr>
+          <w:rFonts w:ascii="Times New Roman" w:hAnsi="Times New Roman" w:cs="Times New Roman"/>
+          <w:sz w:val="28"/>
+          <w:szCs w:val="28"/>
+        </w:rPr>
+        <w:t xml:space="preserve"> </w:t>
+      </w:r>
+      <w:proofErr w:type="spellStart"/>
+      <w:r>
+        <w:rPr>
+          <w:rFonts w:ascii="Times New Roman" w:hAnsi="Times New Roman" w:cs="Times New Roman"/>
+          <w:sz w:val="28"/>
+          <w:szCs w:val="28"/>
+        </w:rPr>
+        <w:t>chuyển</w:t>
+      </w:r>
+      <w:proofErr w:type="spellEnd"/>
+      <w:r>
+        <w:rPr>
+          <w:rFonts w:ascii="Times New Roman" w:hAnsi="Times New Roman" w:cs="Times New Roman"/>
+          <w:sz w:val="28"/>
+          <w:szCs w:val="28"/>
+        </w:rPr>
+        <w:t xml:space="preserve"> </w:t>
+      </w:r>
+      <w:proofErr w:type="spellStart"/>
+      <w:r>
+        <w:rPr>
+          <w:rFonts w:ascii="Times New Roman" w:hAnsi="Times New Roman" w:cs="Times New Roman"/>
+          <w:sz w:val="28"/>
+          <w:szCs w:val="28"/>
+        </w:rPr>
+        <w:t>nhánh</w:t>
+      </w:r>
+      <w:proofErr w:type="spellEnd"/>
+      <w:r>
+        <w:rPr>
+          <w:rFonts w:ascii="Times New Roman" w:hAnsi="Times New Roman" w:cs="Times New Roman"/>
+          <w:sz w:val="28"/>
+          <w:szCs w:val="28"/>
+        </w:rPr>
+        <w:t xml:space="preserve"> </w:t>
+      </w:r>
+      <w:proofErr w:type="spellStart"/>
+      <w:r>
+        <w:rPr>
+          <w:rFonts w:ascii="Times New Roman" w:hAnsi="Times New Roman" w:cs="Times New Roman"/>
+          <w:sz w:val="28"/>
+          <w:szCs w:val="28"/>
+        </w:rPr>
+        <w:t>nên</w:t>
+      </w:r>
+      <w:proofErr w:type="spellEnd"/>
+      <w:r>
+        <w:rPr>
+          <w:rFonts w:ascii="Times New Roman" w:hAnsi="Times New Roman" w:cs="Times New Roman"/>
+          <w:sz w:val="28"/>
+          <w:szCs w:val="28"/>
+        </w:rPr>
+        <w:t xml:space="preserve"> dung stash </w:t>
+      </w:r>
+      <w:proofErr w:type="spellStart"/>
+      <w:r>
+        <w:rPr>
+          <w:rFonts w:ascii="Times New Roman" w:hAnsi="Times New Roman" w:cs="Times New Roman"/>
+          <w:sz w:val="28"/>
+          <w:szCs w:val="28"/>
+        </w:rPr>
+        <w:t>là</w:t>
+      </w:r>
+      <w:proofErr w:type="spellEnd"/>
+      <w:r>
+        <w:rPr>
+          <w:rFonts w:ascii="Times New Roman" w:hAnsi="Times New Roman" w:cs="Times New Roman"/>
+          <w:sz w:val="28"/>
+          <w:szCs w:val="28"/>
+        </w:rPr>
+        <w:t xml:space="preserve"> </w:t>
+      </w:r>
+      <w:proofErr w:type="spellStart"/>
+      <w:r>
+        <w:rPr>
+          <w:rFonts w:ascii="Times New Roman" w:hAnsi="Times New Roman" w:cs="Times New Roman"/>
+          <w:sz w:val="28"/>
+          <w:szCs w:val="28"/>
+        </w:rPr>
+        <w:t>cách</w:t>
+      </w:r>
+      <w:proofErr w:type="spellEnd"/>
+      <w:r>
+        <w:rPr>
+          <w:rFonts w:ascii="Times New Roman" w:hAnsi="Times New Roman" w:cs="Times New Roman"/>
+          <w:sz w:val="28"/>
+          <w:szCs w:val="28"/>
+        </w:rPr>
+        <w:t xml:space="preserve"> </w:t>
+      </w:r>
+      <w:proofErr w:type="spellStart"/>
+      <w:r>
+        <w:rPr>
+          <w:rFonts w:ascii="Times New Roman" w:hAnsi="Times New Roman" w:cs="Times New Roman"/>
+          <w:sz w:val="28"/>
+          <w:szCs w:val="28"/>
+        </w:rPr>
+        <w:t>giải</w:t>
+      </w:r>
+      <w:proofErr w:type="spellEnd"/>
+      <w:r>
+        <w:rPr>
+          <w:rFonts w:ascii="Times New Roman" w:hAnsi="Times New Roman" w:cs="Times New Roman"/>
+          <w:sz w:val="28"/>
+          <w:szCs w:val="28"/>
+        </w:rPr>
+        <w:t xml:space="preserve"> </w:t>
+      </w:r>
+      <w:proofErr w:type="spellStart"/>
+      <w:r>
+        <w:rPr>
+          <w:rFonts w:ascii="Times New Roman" w:hAnsi="Times New Roman" w:cs="Times New Roman"/>
+          <w:sz w:val="28"/>
+          <w:szCs w:val="28"/>
+        </w:rPr>
+        <w:t>quyết</w:t>
+      </w:r>
+      <w:proofErr w:type="spellEnd"/>
+      <w:r>
+        <w:rPr>
+          <w:rFonts w:ascii="Times New Roman" w:hAnsi="Times New Roman" w:cs="Times New Roman"/>
+          <w:sz w:val="28"/>
+          <w:szCs w:val="28"/>
+        </w:rPr>
+        <w:t xml:space="preserve"> </w:t>
+      </w:r>
+      <w:proofErr w:type="spellStart"/>
+      <w:r>
+        <w:rPr>
+          <w:rFonts w:ascii="Times New Roman" w:hAnsi="Times New Roman" w:cs="Times New Roman"/>
+          <w:sz w:val="28"/>
+          <w:szCs w:val="28"/>
+        </w:rPr>
+        <w:t>tốt</w:t>
+      </w:r>
+      <w:proofErr w:type="spellEnd"/>
+      <w:r>
+        <w:rPr>
+          <w:rFonts w:ascii="Times New Roman" w:hAnsi="Times New Roman" w:cs="Times New Roman"/>
+          <w:sz w:val="28"/>
+          <w:szCs w:val="28"/>
+        </w:rPr>
+        <w:t xml:space="preserve"> </w:t>
+      </w:r>
+      <w:proofErr w:type="spellStart"/>
+      <w:proofErr w:type="gramStart"/>
+      <w:r>
+        <w:rPr>
+          <w:rFonts w:ascii="Times New Roman" w:hAnsi="Times New Roman" w:cs="Times New Roman"/>
+          <w:sz w:val="28"/>
+          <w:szCs w:val="28"/>
+        </w:rPr>
+        <w:t>nhất</w:t>
+      </w:r>
+      <w:proofErr w:type="spellEnd"/>
+      <w:proofErr w:type="gramEnd"/>
+    </w:p>
+    <w:p>
+      <w:pPr>
+        <w:pStyle w:val="ListParagraph"/>
+        <w:rPr>
+          <w:rFonts w:ascii="Times New Roman" w:hAnsi="Times New Roman" w:cs="Times New Roman"/>
+          <w:sz w:val="28"/>
+          <w:szCs w:val="28"/>
+        </w:rPr>
+      </w:pPr>
+      <w:r>
+        <w:rPr>
+          <w:rFonts w:ascii="Times New Roman" w:hAnsi="Times New Roman" w:cs="Times New Roman"/>
+          <w:noProof/>
+          <w:sz w:val="28"/>
+          <w:szCs w:val="28"/>
+        </w:rPr>
+        <w:drawing>
+          <wp:inline distT="0" distB="0" distL="0" distR="0" wp14:anchorId="5A307B2A" wp14:editId="79BA5045">
+            <wp:extent cx="5448300" cy="876300"/>
+            <wp:effectExtent l="0" t="0" r="0" b="0"/>
+            <wp:docPr id="200731933" name="Picture 1" descr="A screenshot of a computer&#10;&#10;Description automatically generated"/>
+            <wp:cNvGraphicFramePr>
+              <a:graphicFrameLocks xmlns:a="http://schemas.openxmlformats.org/drawingml/2006/main" noChangeAspect="1"/>
+            </wp:cNvGraphicFramePr>
+            <a:graphic xmlns:a="http://schemas.openxmlformats.org/drawingml/2006/main">
+              <a:graphicData uri="http://schemas.openxmlformats.org/drawingml/2006/picture">
+                <pic:pic xmlns:pic="http://schemas.openxmlformats.org/drawingml/2006/picture">
+                  <pic:nvPicPr>
+                    <pic:cNvPr id="0" name="Picture 1" descr="A screenshot of a computer&#10;&#10;Description automatically generated"/>
+                    <pic:cNvPicPr>
+                      <a:picLocks noChangeAspect="1" noChangeArrowheads="1"/>
+                    </pic:cNvPicPr>
+                  </pic:nvPicPr>
+                  <pic:blipFill>
+                    <a:blip r:embed="rId10">
+                      <a:extLst>
+                        <a:ext uri="{28A0092B-C50C-407E-A947-70E740481C1C}">
+                          <a14:useLocalDpi xmlns:a14="http://schemas.microsoft.com/office/drawing/2010/main" val="0"/>
+                        </a:ext>
+                      </a:extLst>
+                    </a:blip>
+                    <a:srcRect/>
+                    <a:stretch>
+                      <a:fillRect/>
+                    </a:stretch>
+                  </pic:blipFill>
+                  <pic:spPr bwMode="auto">
+                    <a:xfrm>
+                      <a:off x="0" y="0"/>
+                      <a:ext cx="5448300" cy="876300"/>
+                    </a:xfrm>
+                    <a:prstGeom prst="rect">
+                      <a:avLst/>
+                    </a:prstGeom>
+                    <a:noFill/>
+                    <a:ln>
+                      <a:noFill/>
+                    </a:ln>
+                  </pic:spPr>
+                </pic:pic>
+              </a:graphicData>
+            </a:graphic>
+          </wp:inline>
+        </w:drawing>
+      </w:r>
+    </w:p>
+    <w:p>
+      <w:pPr>
+        <w:pStyle w:val="ListParagraph"/>
+        <w:rPr>
+          <w:rFonts w:ascii="Times New Roman" w:hAnsi="Times New Roman" w:cs="Times New Roman"/>
+          <w:sz w:val="28"/>
+          <w:szCs w:val="28"/>
+        </w:rPr>
+      </w:pPr>
+    </w:p>
+    <w:p>
+      <w:pPr>
+        <w:pStyle w:val="ListParagraph"/>
+        <w:numPr>
+          <w:ilvl w:val="0"/>
+          <w:numId w:val="3"/>
+        </w:numPr>
+        <w:spacing w:line="256" w:lineRule="auto"/>
+        <w:rPr>
+          <w:rFonts w:ascii="Times New Roman" w:hAnsi="Times New Roman" w:cs="Times New Roman"/>
+          <w:sz w:val="28"/>
+          <w:szCs w:val="28"/>
+        </w:rPr>
+      </w:pPr>
+      <w:r>
+        <w:rPr>
+          <w:rFonts w:ascii="Times New Roman" w:hAnsi="Times New Roman" w:cs="Times New Roman"/>
+          <w:sz w:val="28"/>
+          <w:szCs w:val="28"/>
+        </w:rPr>
+        <w:t xml:space="preserve">Git tag dung </w:t>
+      </w:r>
+      <w:proofErr w:type="spellStart"/>
+      <w:r>
+        <w:rPr>
+          <w:rFonts w:ascii="Times New Roman" w:hAnsi="Times New Roman" w:cs="Times New Roman"/>
+          <w:sz w:val="28"/>
+          <w:szCs w:val="28"/>
+        </w:rPr>
+        <w:t>để</w:t>
+      </w:r>
+      <w:proofErr w:type="spellEnd"/>
+      <w:r>
+        <w:rPr>
+          <w:rFonts w:ascii="Times New Roman" w:hAnsi="Times New Roman" w:cs="Times New Roman"/>
+          <w:sz w:val="28"/>
+          <w:szCs w:val="28"/>
+        </w:rPr>
+        <w:t xml:space="preserve"> </w:t>
+      </w:r>
+      <w:proofErr w:type="spellStart"/>
+      <w:r>
+        <w:rPr>
+          <w:rFonts w:ascii="Times New Roman" w:hAnsi="Times New Roman" w:cs="Times New Roman"/>
+          <w:sz w:val="28"/>
+          <w:szCs w:val="28"/>
+        </w:rPr>
+        <w:t>làm</w:t>
+      </w:r>
+      <w:proofErr w:type="spellEnd"/>
+      <w:r>
+        <w:rPr>
+          <w:rFonts w:ascii="Times New Roman" w:hAnsi="Times New Roman" w:cs="Times New Roman"/>
+          <w:sz w:val="28"/>
+          <w:szCs w:val="28"/>
+        </w:rPr>
+        <w:t xml:space="preserve"> </w:t>
+      </w:r>
+      <w:proofErr w:type="spellStart"/>
+      <w:r>
+        <w:rPr>
+          <w:rFonts w:ascii="Times New Roman" w:hAnsi="Times New Roman" w:cs="Times New Roman"/>
+          <w:sz w:val="28"/>
+          <w:szCs w:val="28"/>
+        </w:rPr>
+        <w:t>gì</w:t>
+      </w:r>
+      <w:proofErr w:type="spellEnd"/>
+      <w:r>
+        <w:rPr>
+          <w:rFonts w:ascii="Times New Roman" w:hAnsi="Times New Roman" w:cs="Times New Roman"/>
+          <w:sz w:val="28"/>
+          <w:szCs w:val="28"/>
+        </w:rPr>
+        <w:t xml:space="preserve">? </w:t>
+      </w:r>
+      <w:proofErr w:type="spellStart"/>
+      <w:r>
+        <w:rPr>
+          <w:rFonts w:ascii="Times New Roman" w:hAnsi="Times New Roman" w:cs="Times New Roman"/>
+          <w:sz w:val="28"/>
+          <w:szCs w:val="28"/>
+        </w:rPr>
+        <w:t>Cách</w:t>
+      </w:r>
+      <w:proofErr w:type="spellEnd"/>
+      <w:r>
+        <w:rPr>
+          <w:rFonts w:ascii="Times New Roman" w:hAnsi="Times New Roman" w:cs="Times New Roman"/>
+          <w:sz w:val="28"/>
+          <w:szCs w:val="28"/>
+        </w:rPr>
+        <w:t xml:space="preserve"> </w:t>
+      </w:r>
+      <w:proofErr w:type="spellStart"/>
+      <w:r>
+        <w:rPr>
+          <w:rFonts w:ascii="Times New Roman" w:hAnsi="Times New Roman" w:cs="Times New Roman"/>
+          <w:sz w:val="28"/>
+          <w:szCs w:val="28"/>
+        </w:rPr>
+        <w:t>dùng</w:t>
+      </w:r>
+      <w:proofErr w:type="spellEnd"/>
+      <w:r>
+        <w:rPr>
+          <w:rFonts w:ascii="Times New Roman" w:hAnsi="Times New Roman" w:cs="Times New Roman"/>
+          <w:sz w:val="28"/>
+          <w:szCs w:val="28"/>
+        </w:rPr>
+        <w:t xml:space="preserve"> </w:t>
+      </w:r>
+      <w:proofErr w:type="spellStart"/>
+      <w:r>
+        <w:rPr>
+          <w:rFonts w:ascii="Times New Roman" w:hAnsi="Times New Roman" w:cs="Times New Roman"/>
+          <w:sz w:val="28"/>
+          <w:szCs w:val="28"/>
+        </w:rPr>
+        <w:t>như</w:t>
+      </w:r>
+      <w:proofErr w:type="spellEnd"/>
+      <w:r>
+        <w:rPr>
+          <w:rFonts w:ascii="Times New Roman" w:hAnsi="Times New Roman" w:cs="Times New Roman"/>
+          <w:sz w:val="28"/>
+          <w:szCs w:val="28"/>
+        </w:rPr>
+        <w:t xml:space="preserve"> </w:t>
+      </w:r>
+      <w:proofErr w:type="spellStart"/>
+      <w:r>
+        <w:rPr>
+          <w:rFonts w:ascii="Times New Roman" w:hAnsi="Times New Roman" w:cs="Times New Roman"/>
+          <w:sz w:val="28"/>
+          <w:szCs w:val="28"/>
+        </w:rPr>
+        <w:t>thế</w:t>
+      </w:r>
+      <w:proofErr w:type="spellEnd"/>
+      <w:r>
+        <w:rPr>
+          <w:rFonts w:ascii="Times New Roman" w:hAnsi="Times New Roman" w:cs="Times New Roman"/>
+          <w:sz w:val="28"/>
+          <w:szCs w:val="28"/>
+        </w:rPr>
+        <w:t xml:space="preserve"> </w:t>
+      </w:r>
+      <w:proofErr w:type="spellStart"/>
+      <w:r>
+        <w:rPr>
+          <w:rFonts w:ascii="Times New Roman" w:hAnsi="Times New Roman" w:cs="Times New Roman"/>
+          <w:sz w:val="28"/>
+          <w:szCs w:val="28"/>
+        </w:rPr>
+        <w:t>nào</w:t>
+      </w:r>
+      <w:proofErr w:type="spellEnd"/>
+      <w:r>
+        <w:rPr>
+          <w:rFonts w:ascii="Times New Roman" w:hAnsi="Times New Roman" w:cs="Times New Roman"/>
+          <w:sz w:val="28"/>
+          <w:szCs w:val="28"/>
+        </w:rPr>
+        <w:t>?</w:t>
+      </w:r>
+    </w:p>
+    <w:p>
+      <w:pPr>
+        <w:pStyle w:val="ListParagraph"/>
+        <w:numPr>
+          <w:ilvl w:val="0"/>
+          <w:numId w:val="3"/>
+        </w:numPr>
+        <w:spacing w:line="256" w:lineRule="auto"/>
+        <w:rPr>
+          <w:rFonts w:ascii="Times New Roman" w:hAnsi="Times New Roman" w:cs="Times New Roman"/>
+          <w:sz w:val="28"/>
+          <w:szCs w:val="28"/>
+        </w:rPr>
+      </w:pPr>
+      <w:proofErr w:type="spellStart"/>
+      <w:r>
+        <w:rPr>
+          <w:rFonts w:ascii="Times New Roman" w:hAnsi="Times New Roman" w:cs="Times New Roman"/>
+          <w:sz w:val="28"/>
+          <w:szCs w:val="28"/>
+        </w:rPr>
+        <w:t>Phân</w:t>
+      </w:r>
+      <w:proofErr w:type="spellEnd"/>
+      <w:r>
+        <w:rPr>
+          <w:rFonts w:ascii="Times New Roman" w:hAnsi="Times New Roman" w:cs="Times New Roman"/>
+          <w:sz w:val="28"/>
+          <w:szCs w:val="28"/>
+        </w:rPr>
+        <w:t xml:space="preserve"> </w:t>
+      </w:r>
+      <w:proofErr w:type="spellStart"/>
+      <w:r>
+        <w:rPr>
+          <w:rFonts w:ascii="Times New Roman" w:hAnsi="Times New Roman" w:cs="Times New Roman"/>
+          <w:sz w:val="28"/>
+          <w:szCs w:val="28"/>
+        </w:rPr>
+        <w:t>biệt</w:t>
+      </w:r>
+      <w:proofErr w:type="spellEnd"/>
+      <w:r>
+        <w:rPr>
+          <w:rFonts w:ascii="Times New Roman" w:hAnsi="Times New Roman" w:cs="Times New Roman"/>
+          <w:sz w:val="28"/>
+          <w:szCs w:val="28"/>
+        </w:rPr>
+        <w:t xml:space="preserve"> revert </w:t>
+      </w:r>
+      <w:proofErr w:type="spellStart"/>
+      <w:r>
+        <w:rPr>
+          <w:rFonts w:ascii="Times New Roman" w:hAnsi="Times New Roman" w:cs="Times New Roman"/>
+          <w:sz w:val="28"/>
+          <w:szCs w:val="28"/>
+        </w:rPr>
+        <w:t>với</w:t>
+      </w:r>
+      <w:proofErr w:type="spellEnd"/>
+      <w:r>
+        <w:rPr>
+          <w:rFonts w:ascii="Times New Roman" w:hAnsi="Times New Roman" w:cs="Times New Roman"/>
+          <w:sz w:val="28"/>
+          <w:szCs w:val="28"/>
+        </w:rPr>
+        <w:t xml:space="preserve"> </w:t>
+      </w:r>
+      <w:proofErr w:type="gramStart"/>
+      <w:r>
+        <w:rPr>
+          <w:rFonts w:ascii="Times New Roman" w:hAnsi="Times New Roman" w:cs="Times New Roman"/>
+          <w:sz w:val="28"/>
+          <w:szCs w:val="28"/>
+        </w:rPr>
+        <w:t>reset</w:t>
+      </w:r>
+      <w:proofErr w:type="gramEnd"/>
+    </w:p>
+    <w:p>
+      <w:pPr>
+        <w:pStyle w:val="ListParagraph"/>
+        <w:numPr>
+          <w:ilvl w:val="0"/>
+          <w:numId w:val="3"/>
+        </w:numPr>
+        <w:spacing w:line="256" w:lineRule="auto"/>
+        <w:rPr>
+          <w:rFonts w:ascii="Times New Roman" w:hAnsi="Times New Roman" w:cs="Times New Roman"/>
+          <w:sz w:val="28"/>
+          <w:szCs w:val="28"/>
+        </w:rPr>
+      </w:pPr>
+      <w:proofErr w:type="spellStart"/>
+      <w:r>
+        <w:rPr>
+          <w:rFonts w:ascii="Times New Roman" w:hAnsi="Times New Roman" w:cs="Times New Roman"/>
+          <w:sz w:val="28"/>
+          <w:szCs w:val="28"/>
+        </w:rPr>
+        <w:t>Hướng</w:t>
+      </w:r>
+      <w:proofErr w:type="spellEnd"/>
+      <w:r>
+        <w:rPr>
+          <w:rFonts w:ascii="Times New Roman" w:hAnsi="Times New Roman" w:cs="Times New Roman"/>
+          <w:sz w:val="28"/>
+          <w:szCs w:val="28"/>
+        </w:rPr>
+        <w:t xml:space="preserve"> </w:t>
+      </w:r>
+      <w:proofErr w:type="spellStart"/>
+      <w:r>
+        <w:rPr>
+          <w:rFonts w:ascii="Times New Roman" w:hAnsi="Times New Roman" w:cs="Times New Roman"/>
+          <w:sz w:val="28"/>
+          <w:szCs w:val="28"/>
+        </w:rPr>
+        <w:t>dẫn</w:t>
+      </w:r>
+      <w:proofErr w:type="spellEnd"/>
+      <w:r>
+        <w:rPr>
+          <w:rFonts w:ascii="Times New Roman" w:hAnsi="Times New Roman" w:cs="Times New Roman"/>
+          <w:sz w:val="28"/>
+          <w:szCs w:val="28"/>
+        </w:rPr>
+        <w:t xml:space="preserve"> </w:t>
+      </w:r>
+      <w:proofErr w:type="spellStart"/>
+      <w:r>
+        <w:rPr>
+          <w:rFonts w:ascii="Times New Roman" w:hAnsi="Times New Roman" w:cs="Times New Roman"/>
+          <w:sz w:val="28"/>
+          <w:szCs w:val="28"/>
+        </w:rPr>
+        <w:t>sử</w:t>
+      </w:r>
+      <w:proofErr w:type="spellEnd"/>
+      <w:r>
+        <w:rPr>
+          <w:rFonts w:ascii="Times New Roman" w:hAnsi="Times New Roman" w:cs="Times New Roman"/>
+          <w:sz w:val="28"/>
+          <w:szCs w:val="28"/>
+        </w:rPr>
+        <w:t xml:space="preserve"> </w:t>
+      </w:r>
+      <w:proofErr w:type="spellStart"/>
+      <w:r>
+        <w:rPr>
+          <w:rFonts w:ascii="Times New Roman" w:hAnsi="Times New Roman" w:cs="Times New Roman"/>
+          <w:sz w:val="28"/>
+          <w:szCs w:val="28"/>
+        </w:rPr>
+        <w:t>dụng</w:t>
+      </w:r>
+      <w:proofErr w:type="spellEnd"/>
+      <w:r>
+        <w:rPr>
+          <w:rFonts w:ascii="Times New Roman" w:hAnsi="Times New Roman" w:cs="Times New Roman"/>
+          <w:sz w:val="28"/>
+          <w:szCs w:val="28"/>
+        </w:rPr>
+        <w:t xml:space="preserve"> git diff</w:t>
+      </w:r>
     </w:p>
     <w:p>
       <w:pPr>
@@ -3288,8 +6845,18 @@
           <w:sz w:val="28"/>
           <w:szCs w:val="28"/>
         </w:rPr>
-        <w:t xml:space="preserve"> reset</w:t>
-      </w:r>
+        <w:t xml:space="preserve"> </w:t>
+      </w:r>
+      <w:proofErr w:type="gramStart"/>
+      <w:r>
+        <w:rPr>
+          <w:rFonts w:ascii="Times New Roman" w:hAnsi="Times New Roman" w:cs="Times New Roman"/>
+          <w:sz w:val="28"/>
+          <w:szCs w:val="28"/>
+        </w:rPr>
+        <w:t>reset</w:t>
+      </w:r>
+      <w:proofErr w:type="gramEnd"/>
     </w:p>
     <w:p>
       <w:pPr>
@@ -3596,6 +7163,48 @@
   </w:num>
   <w:num w:numId="2" w16cid:durableId="1000154177">
     <w:abstractNumId w:val="0"/>
+  </w:num>
+  <w:num w:numId="3" w16cid:durableId="191068956">
+    <w:abstractNumId w:val="1"/>
+    <w:lvlOverride w:ilvl="0">
+      <w:startOverride w:val="1"/>
+    </w:lvlOverride>
+    <w:lvlOverride w:ilvl="1">
+      <w:startOverride w:val="1"/>
+    </w:lvlOverride>
+    <w:lvlOverride w:ilvl="2">
+      <w:startOverride w:val="1"/>
+    </w:lvlOverride>
+    <w:lvlOverride w:ilvl="3">
+      <w:startOverride w:val="1"/>
+    </w:lvlOverride>
+    <w:lvlOverride w:ilvl="4">
+      <w:startOverride w:val="1"/>
+    </w:lvlOverride>
+    <w:lvlOverride w:ilvl="5">
+      <w:startOverride w:val="1"/>
+    </w:lvlOverride>
+    <w:lvlOverride w:ilvl="6">
+      <w:startOverride w:val="1"/>
+    </w:lvlOverride>
+    <w:lvlOverride w:ilvl="7">
+      <w:startOverride w:val="1"/>
+    </w:lvlOverride>
+    <w:lvlOverride w:ilvl="8">
+      <w:startOverride w:val="1"/>
+    </w:lvlOverride>
+  </w:num>
+  <w:num w:numId="4" w16cid:durableId="230846263">
+    <w:abstractNumId w:val="0"/>
+    <w:lvlOverride w:ilvl="0"/>
+    <w:lvlOverride w:ilvl="1"/>
+    <w:lvlOverride w:ilvl="2"/>
+    <w:lvlOverride w:ilvl="3"/>
+    <w:lvlOverride w:ilvl="4"/>
+    <w:lvlOverride w:ilvl="5"/>
+    <w:lvlOverride w:ilvl="6"/>
+    <w:lvlOverride w:ilvl="7"/>
+    <w:lvlOverride w:ilvl="8"/>
   </w:num>
 </w:numbering>
 </file>

</xml_diff>

<commit_message>
dang thuc hien bai 4 - huynh nguyen tan phat
</commit_message>
<xml_diff>
--- a/BT Git 2.docx
+++ b/BT Git 2.docx
@@ -60,8 +60,18 @@
           <w:sz w:val="28"/>
           <w:szCs w:val="28"/>
         </w:rPr>
-        <w:t>Phân biệt các cấp độ reset</w:t>
-      </w:r>
+        <w:t xml:space="preserve">Phân biệt các cấp độ </w:t>
+      </w:r>
+      <w:proofErr w:type="gramStart"/>
+      <w:r>
+        <w:rPr>
+          <w:rFonts w:ascii="Times New Roman" w:hAnsi="Times New Roman" w:cs="Times New Roman"/>
+          <w:sz w:val="28"/>
+          <w:szCs w:val="28"/>
+        </w:rPr>
+        <w:t>reset</w:t>
+      </w:r>
+      <w:proofErr w:type="gramEnd"/>
     </w:p>
     <w:p>
       <w:pPr>
@@ -135,6 +145,7 @@
         </w:rPr>
         <w:t xml:space="preserve">git reset --soft </w:t>
       </w:r>
+      <w:proofErr w:type="gramStart"/>
       <w:r>
         <w:rPr>
           <w:rFonts w:ascii="Times New Roman" w:hAnsi="Times New Roman" w:cs="Times New Roman"/>
@@ -143,6 +154,7 @@
         </w:rPr>
         <w:t>1f968a3</w:t>
       </w:r>
+      <w:proofErr w:type="gramEnd"/>
     </w:p>
     <w:p>
       <w:pPr>
@@ -380,8 +392,18 @@
           <w:sz w:val="28"/>
           <w:szCs w:val="28"/>
         </w:rPr>
-        <w:t>git reset --mixed 1f968a3</w:t>
-      </w:r>
+        <w:t xml:space="preserve">git reset --mixed </w:t>
+      </w:r>
+      <w:proofErr w:type="gramStart"/>
+      <w:r>
+        <w:rPr>
+          <w:rFonts w:ascii="Times New Roman" w:hAnsi="Times New Roman" w:cs="Times New Roman"/>
+          <w:sz w:val="28"/>
+          <w:szCs w:val="28"/>
+        </w:rPr>
+        <w:t>1f968a3</w:t>
+      </w:r>
+      <w:proofErr w:type="gramEnd"/>
     </w:p>
     <w:p>
       <w:pPr>
@@ -578,8 +600,18 @@
           <w:sz w:val="28"/>
           <w:szCs w:val="28"/>
         </w:rPr>
-        <w:t xml:space="preserve"> 1f968a3</w:t>
-      </w:r>
+        <w:t xml:space="preserve"> </w:t>
+      </w:r>
+      <w:proofErr w:type="gramStart"/>
+      <w:r>
+        <w:rPr>
+          <w:rFonts w:ascii="Times New Roman" w:hAnsi="Times New Roman" w:cs="Times New Roman"/>
+          <w:sz w:val="28"/>
+          <w:szCs w:val="28"/>
+        </w:rPr>
+        <w:t>1f968a3</w:t>
+      </w:r>
+      <w:proofErr w:type="gramEnd"/>
     </w:p>
     <w:p>
       <w:pPr>
@@ -882,15 +914,7 @@
           <w:sz w:val="28"/>
           <w:szCs w:val="28"/>
         </w:rPr>
-        <w:t>bị thay đổi và quay lại trạng thái của commit af968a3</w:t>
-      </w:r>
-      <w:r>
-        <w:rPr>
-          <w:rFonts w:ascii="Times New Roman" w:hAnsi="Times New Roman" w:cs="Times New Roman"/>
-          <w:sz w:val="28"/>
-          <w:szCs w:val="28"/>
-        </w:rPr>
-        <w:t xml:space="preserve"> (lúc vừa bắt đầu làm bài)</w:t>
+        <w:t>bị thay đổi và quay lại trạng thái của commit af968a3 (lúc vừa bắt đầu làm bài)</w:t>
       </w:r>
     </w:p>
     <w:p>
@@ -912,8 +936,18 @@
           <w:sz w:val="28"/>
           <w:szCs w:val="28"/>
         </w:rPr>
-        <w:t>Merge và rebase</w:t>
-      </w:r>
+        <w:t xml:space="preserve">Merge và </w:t>
+      </w:r>
+      <w:proofErr w:type="gramStart"/>
+      <w:r>
+        <w:rPr>
+          <w:rFonts w:ascii="Times New Roman" w:hAnsi="Times New Roman" w:cs="Times New Roman"/>
+          <w:sz w:val="28"/>
+          <w:szCs w:val="28"/>
+        </w:rPr>
+        <w:t>rebase</w:t>
+      </w:r>
+      <w:proofErr w:type="gramEnd"/>
     </w:p>
     <w:p>
       <w:pPr>
@@ -934,8 +968,18 @@
           <w:sz w:val="28"/>
           <w:szCs w:val="28"/>
         </w:rPr>
-        <w:t>Phân biệt pull và fetch</w:t>
-      </w:r>
+        <w:t xml:space="preserve">Phân biệt pull và </w:t>
+      </w:r>
+      <w:proofErr w:type="gramStart"/>
+      <w:r>
+        <w:rPr>
+          <w:rFonts w:ascii="Times New Roman" w:hAnsi="Times New Roman" w:cs="Times New Roman"/>
+          <w:sz w:val="28"/>
+          <w:szCs w:val="28"/>
+        </w:rPr>
+        <w:t>fetch</w:t>
+      </w:r>
+      <w:proofErr w:type="gramEnd"/>
     </w:p>
     <w:p>
       <w:pPr>
@@ -988,7 +1032,7 @@
         <w:pStyle w:val="ListParagraph"/>
         <w:numPr>
           <w:ilvl w:val="0"/>
-          <w:numId w:val="1"/>
+          <w:numId w:val="3"/>
         </w:numPr>
         <w:rPr>
           <w:rFonts w:ascii="Times New Roman" w:hAnsi="Times New Roman" w:cs="Times New Roman"/>
@@ -1002,7 +1046,405 @@
           <w:sz w:val="28"/>
           <w:szCs w:val="28"/>
         </w:rPr>
-        <w:t>Hướng dẫn sử dụng stash</w:t>
+        <w:t xml:space="preserve">Lệnh </w:t>
+      </w:r>
+      <w:r>
+        <w:rPr>
+          <w:rFonts w:ascii="Times New Roman" w:hAnsi="Times New Roman" w:cs="Times New Roman"/>
+          <w:sz w:val="28"/>
+          <w:szCs w:val="28"/>
+        </w:rPr>
+        <w:t>cherry-pick</w:t>
+      </w:r>
+      <w:r>
+        <w:rPr>
+          <w:rFonts w:ascii="Times New Roman" w:hAnsi="Times New Roman" w:cs="Times New Roman"/>
+          <w:sz w:val="28"/>
+          <w:szCs w:val="28"/>
+        </w:rPr>
+        <w:t xml:space="preserve"> dùng để:</w:t>
+      </w:r>
+    </w:p>
+    <w:p>
+      <w:pPr>
+        <w:pStyle w:val="ListParagraph"/>
+        <w:numPr>
+          <w:ilvl w:val="0"/>
+          <w:numId w:val="5"/>
+        </w:numPr>
+        <w:rPr>
+          <w:rFonts w:ascii="Times New Roman" w:hAnsi="Times New Roman" w:cs="Times New Roman"/>
+          <w:sz w:val="28"/>
+          <w:szCs w:val="28"/>
+        </w:rPr>
+      </w:pPr>
+      <w:r>
+        <w:rPr>
+          <w:rFonts w:ascii="Times New Roman" w:hAnsi="Times New Roman" w:cs="Times New Roman"/>
+          <w:sz w:val="28"/>
+          <w:szCs w:val="28"/>
+        </w:rPr>
+        <w:t>Sao chép một commit cụ thể (hoặc nhiều commit) từ nhánh khác sang nhánh hiện tại.</w:t>
+      </w:r>
+    </w:p>
+    <w:p>
+      <w:pPr>
+        <w:pStyle w:val="ListParagraph"/>
+        <w:numPr>
+          <w:ilvl w:val="0"/>
+          <w:numId w:val="5"/>
+        </w:numPr>
+        <w:rPr>
+          <w:rFonts w:ascii="Times New Roman" w:hAnsi="Times New Roman" w:cs="Times New Roman"/>
+          <w:sz w:val="28"/>
+          <w:szCs w:val="28"/>
+        </w:rPr>
+      </w:pPr>
+      <w:r>
+        <w:rPr>
+          <w:rFonts w:ascii="Times New Roman" w:hAnsi="Times New Roman" w:cs="Times New Roman"/>
+          <w:sz w:val="28"/>
+          <w:szCs w:val="28"/>
+        </w:rPr>
+        <w:t>Giữ nguyên nội dung và tác giả của commit gốc.</w:t>
+      </w:r>
+    </w:p>
+    <w:p>
+      <w:pPr>
+        <w:pStyle w:val="ListParagraph"/>
+        <w:numPr>
+          <w:ilvl w:val="0"/>
+          <w:numId w:val="5"/>
+        </w:numPr>
+        <w:rPr>
+          <w:rFonts w:ascii="Times New Roman" w:hAnsi="Times New Roman" w:cs="Times New Roman"/>
+          <w:sz w:val="28"/>
+          <w:szCs w:val="28"/>
+        </w:rPr>
+      </w:pPr>
+      <w:r>
+        <w:rPr>
+          <w:rFonts w:ascii="Times New Roman" w:hAnsi="Times New Roman" w:cs="Times New Roman"/>
+          <w:sz w:val="28"/>
+          <w:szCs w:val="28"/>
+        </w:rPr>
+        <w:t>Không cần merge hay rebase toàn bộ nhánh.</w:t>
+      </w:r>
+    </w:p>
+    <w:p>
+      <w:pPr>
+        <w:pStyle w:val="ListParagraph"/>
+        <w:numPr>
+          <w:ilvl w:val="0"/>
+          <w:numId w:val="3"/>
+        </w:numPr>
+        <w:rPr>
+          <w:rFonts w:ascii="Times New Roman" w:hAnsi="Times New Roman" w:cs="Times New Roman"/>
+          <w:sz w:val="28"/>
+          <w:szCs w:val="28"/>
+        </w:rPr>
+      </w:pPr>
+      <w:r>
+        <w:rPr>
+          <w:rFonts w:ascii="Times New Roman" w:hAnsi="Times New Roman" w:cs="Times New Roman"/>
+          <w:sz w:val="28"/>
+          <w:szCs w:val="28"/>
+        </w:rPr>
+        <w:t>Cách dùng:</w:t>
+      </w:r>
+    </w:p>
+    <w:p>
+      <w:pPr>
+        <w:pStyle w:val="ListParagraph"/>
+        <w:numPr>
+          <w:ilvl w:val="0"/>
+          <w:numId w:val="6"/>
+        </w:numPr>
+        <w:rPr>
+          <w:rFonts w:ascii="Times New Roman" w:hAnsi="Times New Roman" w:cs="Times New Roman"/>
+          <w:sz w:val="28"/>
+          <w:szCs w:val="28"/>
+        </w:rPr>
+      </w:pPr>
+      <w:r>
+        <w:rPr>
+          <w:rFonts w:ascii="Times New Roman" w:hAnsi="Times New Roman" w:cs="Times New Roman"/>
+          <w:sz w:val="28"/>
+          <w:szCs w:val="28"/>
+        </w:rPr>
+        <w:t xml:space="preserve">Bước 1: Xác định commit cần </w:t>
+      </w:r>
+      <w:proofErr w:type="gramStart"/>
+      <w:r>
+        <w:rPr>
+          <w:rFonts w:ascii="Times New Roman" w:hAnsi="Times New Roman" w:cs="Times New Roman"/>
+          <w:sz w:val="28"/>
+          <w:szCs w:val="28"/>
+        </w:rPr>
+        <w:t>lấy</w:t>
+      </w:r>
+      <w:proofErr w:type="gramEnd"/>
+    </w:p>
+    <w:p>
+      <w:pPr>
+        <w:pStyle w:val="ListParagraph"/>
+        <w:ind w:left="1440"/>
+        <w:rPr>
+          <w:rFonts w:ascii="Times New Roman" w:hAnsi="Times New Roman" w:cs="Times New Roman"/>
+          <w:sz w:val="28"/>
+          <w:szCs w:val="28"/>
+        </w:rPr>
+      </w:pPr>
+    </w:p>
+    <w:p>
+      <w:pPr>
+        <w:pStyle w:val="ListParagraph"/>
+        <w:ind w:left="1440" w:firstLine="720"/>
+        <w:rPr>
+          <w:rFonts w:ascii="Times New Roman" w:hAnsi="Times New Roman" w:cs="Times New Roman"/>
+          <w:sz w:val="28"/>
+          <w:szCs w:val="28"/>
+        </w:rPr>
+      </w:pPr>
+      <w:r>
+        <w:rPr>
+          <w:rFonts w:ascii="Times New Roman" w:hAnsi="Times New Roman" w:cs="Times New Roman"/>
+          <w:sz w:val="28"/>
+          <w:szCs w:val="28"/>
+        </w:rPr>
+        <w:lastRenderedPageBreak/>
+        <w:drawing>
+          <wp:anchor distT="0" distB="0" distL="114300" distR="114300" simplePos="0" relativeHeight="251662336" behindDoc="0" locked="0" layoutInCell="1" allowOverlap="1" wp14:anchorId="6497ACE9" wp14:editId="60F39451">
+            <wp:simplePos x="0" y="0"/>
+            <wp:positionH relativeFrom="column">
+              <wp:posOffset>914400</wp:posOffset>
+            </wp:positionH>
+            <wp:positionV relativeFrom="paragraph">
+              <wp:posOffset>254838</wp:posOffset>
+            </wp:positionV>
+            <wp:extent cx="5172797" cy="619211"/>
+            <wp:effectExtent l="0" t="0" r="8890" b="9525"/>
+            <wp:wrapTopAndBottom/>
+            <wp:docPr id="560148045" name="Picture 1" descr="A black screen with white text&#10;&#10;Description automatically generated"/>
+            <wp:cNvGraphicFramePr>
+              <a:graphicFrameLocks xmlns:a="http://schemas.openxmlformats.org/drawingml/2006/main" noChangeAspect="1"/>
+            </wp:cNvGraphicFramePr>
+            <a:graphic xmlns:a="http://schemas.openxmlformats.org/drawingml/2006/main">
+              <a:graphicData uri="http://schemas.openxmlformats.org/drawingml/2006/picture">
+                <pic:pic xmlns:pic="http://schemas.openxmlformats.org/drawingml/2006/picture">
+                  <pic:nvPicPr>
+                    <pic:cNvPr id="560148045" name="Picture 1" descr="A black screen with white text&#10;&#10;Description automatically generated"/>
+                    <pic:cNvPicPr/>
+                  </pic:nvPicPr>
+                  <pic:blipFill>
+                    <a:blip r:embed="rId10">
+                      <a:extLst>
+                        <a:ext uri="{28A0092B-C50C-407E-A947-70E740481C1C}">
+                          <a14:useLocalDpi xmlns:a14="http://schemas.microsoft.com/office/drawing/2010/main" val="0"/>
+                        </a:ext>
+                      </a:extLst>
+                    </a:blip>
+                    <a:stretch>
+                      <a:fillRect/>
+                    </a:stretch>
+                  </pic:blipFill>
+                  <pic:spPr>
+                    <a:xfrm>
+                      <a:off x="0" y="0"/>
+                      <a:ext cx="5172797" cy="619211"/>
+                    </a:xfrm>
+                    <a:prstGeom prst="rect">
+                      <a:avLst/>
+                    </a:prstGeom>
+                  </pic:spPr>
+                </pic:pic>
+              </a:graphicData>
+            </a:graphic>
+          </wp:anchor>
+        </w:drawing>
+      </w:r>
+      <w:r>
+        <w:rPr>
+          <w:rFonts w:ascii="Times New Roman" w:hAnsi="Times New Roman" w:cs="Times New Roman"/>
+          <w:sz w:val="28"/>
+          <w:szCs w:val="28"/>
+        </w:rPr>
+        <w:t xml:space="preserve">+ Lấy commit 2916a9b ở </w:t>
+      </w:r>
+      <w:proofErr w:type="gramStart"/>
+      <w:r>
+        <w:rPr>
+          <w:rFonts w:ascii="Times New Roman" w:hAnsi="Times New Roman" w:cs="Times New Roman"/>
+          <w:sz w:val="28"/>
+          <w:szCs w:val="28"/>
+        </w:rPr>
+        <w:t>master</w:t>
+      </w:r>
+      <w:proofErr w:type="gramEnd"/>
+    </w:p>
+    <w:p>
+      <w:pPr>
+        <w:pStyle w:val="ListParagraph"/>
+        <w:numPr>
+          <w:ilvl w:val="0"/>
+          <w:numId w:val="6"/>
+        </w:numPr>
+        <w:rPr>
+          <w:rFonts w:ascii="Times New Roman" w:hAnsi="Times New Roman" w:cs="Times New Roman"/>
+          <w:sz w:val="28"/>
+          <w:szCs w:val="28"/>
+        </w:rPr>
+      </w:pPr>
+      <w:r>
+        <w:rPr>
+          <w:rFonts w:ascii="Times New Roman" w:hAnsi="Times New Roman" w:cs="Times New Roman"/>
+          <w:sz w:val="28"/>
+          <w:szCs w:val="28"/>
+        </w:rPr>
+        <w:t xml:space="preserve">Bước 2: Di chuyển đến nhánh bạn muốn áp dụng </w:t>
+      </w:r>
+      <w:proofErr w:type="gramStart"/>
+      <w:r>
+        <w:rPr>
+          <w:rFonts w:ascii="Times New Roman" w:hAnsi="Times New Roman" w:cs="Times New Roman"/>
+          <w:sz w:val="28"/>
+          <w:szCs w:val="28"/>
+        </w:rPr>
+        <w:t>commit</w:t>
+      </w:r>
+      <w:proofErr w:type="gramEnd"/>
+    </w:p>
+    <w:p>
+      <w:pPr>
+        <w:pStyle w:val="ListParagraph"/>
+        <w:ind w:left="2160"/>
+        <w:rPr>
+          <w:rFonts w:ascii="Times New Roman" w:hAnsi="Times New Roman" w:cs="Times New Roman"/>
+          <w:sz w:val="28"/>
+          <w:szCs w:val="28"/>
+        </w:rPr>
+      </w:pPr>
+      <w:r>
+        <w:rPr>
+          <w:rFonts w:ascii="Times New Roman" w:hAnsi="Times New Roman" w:cs="Times New Roman"/>
+          <w:sz w:val="28"/>
+          <w:szCs w:val="28"/>
+        </w:rPr>
+        <w:t>+ Di chuyển đến nhánh phat</w:t>
+      </w:r>
+    </w:p>
+    <w:p>
+      <w:pPr>
+        <w:pStyle w:val="ListParagraph"/>
+        <w:ind w:left="2160"/>
+        <w:rPr>
+          <w:rFonts w:ascii="Times New Roman" w:hAnsi="Times New Roman" w:cs="Times New Roman"/>
+          <w:sz w:val="28"/>
+          <w:szCs w:val="28"/>
+        </w:rPr>
+      </w:pPr>
+      <w:r>
+        <w:rPr>
+          <w:rFonts w:ascii="Times New Roman" w:hAnsi="Times New Roman" w:cs="Times New Roman"/>
+          <w:sz w:val="28"/>
+          <w:szCs w:val="28"/>
+        </w:rPr>
+        <w:drawing>
+          <wp:inline distT="0" distB="0" distL="0" distR="0" wp14:anchorId="1F0023A9" wp14:editId="6364D35F">
+            <wp:extent cx="3581900" cy="628738"/>
+            <wp:effectExtent l="0" t="0" r="0" b="0"/>
+            <wp:docPr id="2117818151" name="Picture 1" descr="A black screen with text and numbers&#10;&#10;Description automatically generated"/>
+            <wp:cNvGraphicFramePr>
+              <a:graphicFrameLocks xmlns:a="http://schemas.openxmlformats.org/drawingml/2006/main" noChangeAspect="1"/>
+            </wp:cNvGraphicFramePr>
+            <a:graphic xmlns:a="http://schemas.openxmlformats.org/drawingml/2006/main">
+              <a:graphicData uri="http://schemas.openxmlformats.org/drawingml/2006/picture">
+                <pic:pic xmlns:pic="http://schemas.openxmlformats.org/drawingml/2006/picture">
+                  <pic:nvPicPr>
+                    <pic:cNvPr id="2117818151" name="Picture 1" descr="A black screen with text and numbers&#10;&#10;Description automatically generated"/>
+                    <pic:cNvPicPr/>
+                  </pic:nvPicPr>
+                  <pic:blipFill>
+                    <a:blip r:embed="rId11"/>
+                    <a:stretch>
+                      <a:fillRect/>
+                    </a:stretch>
+                  </pic:blipFill>
+                  <pic:spPr>
+                    <a:xfrm>
+                      <a:off x="0" y="0"/>
+                      <a:ext cx="3581900" cy="628738"/>
+                    </a:xfrm>
+                    <a:prstGeom prst="rect">
+                      <a:avLst/>
+                    </a:prstGeom>
+                  </pic:spPr>
+                </pic:pic>
+              </a:graphicData>
+            </a:graphic>
+          </wp:inline>
+        </w:drawing>
+      </w:r>
+    </w:p>
+    <w:p>
+      <w:pPr>
+        <w:pStyle w:val="ListParagraph"/>
+        <w:ind w:left="2160"/>
+        <w:rPr>
+          <w:rFonts w:ascii="Times New Roman" w:hAnsi="Times New Roman" w:cs="Times New Roman"/>
+          <w:sz w:val="28"/>
+          <w:szCs w:val="28"/>
+        </w:rPr>
+      </w:pPr>
+    </w:p>
+    <w:p>
+      <w:pPr>
+        <w:pStyle w:val="ListParagraph"/>
+        <w:numPr>
+          <w:ilvl w:val="0"/>
+          <w:numId w:val="6"/>
+        </w:numPr>
+        <w:rPr>
+          <w:rFonts w:ascii="Times New Roman" w:hAnsi="Times New Roman" w:cs="Times New Roman"/>
+          <w:sz w:val="28"/>
+          <w:szCs w:val="28"/>
+        </w:rPr>
+      </w:pPr>
+      <w:r>
+        <w:rPr>
+          <w:rFonts w:ascii="Times New Roman" w:hAnsi="Times New Roman" w:cs="Times New Roman"/>
+          <w:sz w:val="28"/>
+          <w:szCs w:val="28"/>
+        </w:rPr>
+        <w:t xml:space="preserve">Bước 3: Cherry-pick </w:t>
+      </w:r>
+      <w:proofErr w:type="gramStart"/>
+      <w:r>
+        <w:rPr>
+          <w:rFonts w:ascii="Times New Roman" w:hAnsi="Times New Roman" w:cs="Times New Roman"/>
+          <w:sz w:val="28"/>
+          <w:szCs w:val="28"/>
+        </w:rPr>
+        <w:t>commit</w:t>
+      </w:r>
+      <w:proofErr w:type="gramEnd"/>
+    </w:p>
+    <w:p>
+      <w:pPr>
+        <w:ind w:left="2160"/>
+        <w:rPr>
+          <w:rFonts w:ascii="Times New Roman" w:hAnsi="Times New Roman" w:cs="Times New Roman"/>
+          <w:sz w:val="28"/>
+          <w:szCs w:val="28"/>
+        </w:rPr>
+      </w:pPr>
+      <w:r>
+        <w:rPr>
+          <w:rFonts w:ascii="Times New Roman" w:hAnsi="Times New Roman" w:cs="Times New Roman"/>
+          <w:sz w:val="28"/>
+          <w:szCs w:val="28"/>
+        </w:rPr>
+        <w:t xml:space="preserve">+ </w:t>
       </w:r>
     </w:p>
     <w:p>
@@ -1024,23 +1466,7 @@
           <w:sz w:val="28"/>
           <w:szCs w:val="28"/>
         </w:rPr>
-        <w:t>Git tag</w:t>
-      </w:r>
-      <w:r>
-        <w:rPr>
-          <w:rFonts w:ascii="Times New Roman" w:hAnsi="Times New Roman" w:cs="Times New Roman"/>
-          <w:sz w:val="28"/>
-          <w:szCs w:val="28"/>
-        </w:rPr>
-        <w:t xml:space="preserve"> dung để làm gì?</w:t>
-      </w:r>
-      <w:r>
-        <w:rPr>
-          <w:rFonts w:ascii="Times New Roman" w:hAnsi="Times New Roman" w:cs="Times New Roman"/>
-          <w:sz w:val="28"/>
-          <w:szCs w:val="28"/>
-        </w:rPr>
-        <w:t xml:space="preserve"> Cách dùng như thế nào?</w:t>
+        <w:t>Hướng dẫn sử dụng stash</w:t>
       </w:r>
     </w:p>
     <w:p>
@@ -1062,8 +1488,56 @@
           <w:sz w:val="28"/>
           <w:szCs w:val="28"/>
         </w:rPr>
-        <w:t>Phân biệt revert với reset</w:t>
-      </w:r>
+        <w:t>Git tag</w:t>
+      </w:r>
+      <w:r>
+        <w:rPr>
+          <w:rFonts w:ascii="Times New Roman" w:hAnsi="Times New Roman" w:cs="Times New Roman"/>
+          <w:sz w:val="28"/>
+          <w:szCs w:val="28"/>
+        </w:rPr>
+        <w:t xml:space="preserve"> dung để làm gì?</w:t>
+      </w:r>
+      <w:r>
+        <w:rPr>
+          <w:rFonts w:ascii="Times New Roman" w:hAnsi="Times New Roman" w:cs="Times New Roman"/>
+          <w:sz w:val="28"/>
+          <w:szCs w:val="28"/>
+        </w:rPr>
+        <w:t xml:space="preserve"> Cách dùng như thế nào?</w:t>
+      </w:r>
+    </w:p>
+    <w:p>
+      <w:pPr>
+        <w:pStyle w:val="ListParagraph"/>
+        <w:numPr>
+          <w:ilvl w:val="0"/>
+          <w:numId w:val="1"/>
+        </w:numPr>
+        <w:rPr>
+          <w:rFonts w:ascii="Times New Roman" w:hAnsi="Times New Roman" w:cs="Times New Roman"/>
+          <w:sz w:val="28"/>
+          <w:szCs w:val="28"/>
+        </w:rPr>
+      </w:pPr>
+      <w:r>
+        <w:rPr>
+          <w:rFonts w:ascii="Times New Roman" w:hAnsi="Times New Roman" w:cs="Times New Roman"/>
+          <w:sz w:val="28"/>
+          <w:szCs w:val="28"/>
+        </w:rPr>
+        <w:t xml:space="preserve">Phân biệt revert với </w:t>
+      </w:r>
+      <w:proofErr w:type="gramStart"/>
+      <w:r>
+        <w:rPr>
+          <w:rFonts w:ascii="Times New Roman" w:hAnsi="Times New Roman" w:cs="Times New Roman"/>
+          <w:sz w:val="28"/>
+          <w:szCs w:val="28"/>
+        </w:rPr>
+        <w:t>reset</w:t>
+      </w:r>
+      <w:proofErr w:type="gramEnd"/>
     </w:p>
     <w:p>
       <w:pPr>
@@ -1100,6 +1574,232 @@
 <file path=word/numbering.xml><?xml version="1.0" encoding="utf-8"?>
 <w:numbering xmlns:wpc="http://schemas.microsoft.com/office/word/2010/wordprocessingCanvas" xmlns:cx="http://schemas.microsoft.com/office/drawing/2014/chartex" xmlns:cx1="http://schemas.microsoft.com/office/drawing/2015/9/8/chartex" xmlns:cx2="http://schemas.microsoft.com/office/drawing/2015/10/21/chartex" xmlns:cx3="http://schemas.microsoft.com/office/drawing/2016/5/9/chartex" xmlns:cx4="http://schemas.microsoft.com/office/drawing/2016/5/10/chartex" xmlns:cx5="http://schemas.microsoft.com/office/drawing/2016/5/11/chartex" xmlns:cx6="http://schemas.microsoft.com/office/drawing/2016/5/12/chartex" xmlns:cx7="http://schemas.microsoft.com/office/drawing/2016/5/13/chartex" xmlns:cx8="http://schemas.microsoft.com/office/drawing/2016/5/14/chartex" xmlns:mc="http://schemas.openxmlformats.org/markup-compatibility/2006" xmlns:aink="http://schemas.microsoft.com/office/drawing/2016/ink" xmlns:am3d="http://schemas.microsoft.com/office/drawing/2017/model3d" xmlns:o="urn:schemas-microsoft-com:office:office" xmlns:oel="http://schemas.microsoft.com/office/2019/extlst" xmlns:r="http://schemas.openxmlformats.org/officeDocument/2006/relationships" xmlns:m="http://schemas.openxmlformats.org/officeDocument/2006/math" xmlns:v="urn:schemas-microsoft-com:vml" xmlns:wp14="http://schemas.microsoft.com/office/word/2010/wordprocessingDrawing" xmlns:wp="http://schemas.openxmlformats.org/drawingml/2006/wordprocessingDrawing" xmlns:w10="urn:schemas-microsoft-com:office:word" xmlns:w="http://schemas.openxmlformats.org/wordprocessingml/2006/main" xmlns:w14="http://schemas.microsoft.com/office/word/2010/wordml" xmlns:w15="http://schemas.microsoft.com/office/word/2012/wordml" xmlns:w16cex="http://schemas.microsoft.com/office/word/2018/wordml/cex" xmlns:w16cid="http://schemas.microsoft.com/office/word/2016/wordml/cid" xmlns:w16="http://schemas.microsoft.com/office/word/2018/wordml" xmlns:w16du="http://schemas.microsoft.com/office/word/2023/wordml/word16du" xmlns:w16sdtdh="http://schemas.microsoft.com/office/word/2020/wordml/sdtdatahash" xmlns:w16se="http://schemas.microsoft.com/office/word/2015/wordml/symex" xmlns:wpg="http://schemas.microsoft.com/office/word/2010/wordprocessingGroup" xmlns:wpi="http://schemas.microsoft.com/office/word/2010/wordprocessingInk" xmlns:wne="http://schemas.microsoft.com/office/word/2006/wordml" xmlns:wps="http://schemas.microsoft.com/office/word/2010/wordprocessingShape" mc:Ignorable="w14 w15 w16se w16cid w16 w16cex w16sdtdh wp14">
   <w:abstractNum w:abstractNumId="0" w15:restartNumberingAfterBreak="0">
+    <w:nsid w:val="3CE73C77"/>
+    <w:multiLevelType w:val="hybridMultilevel"/>
+    <w:tmpl w:val="C49AF5DA"/>
+    <w:lvl w:ilvl="0" w:tplc="04090001">
+      <w:start w:val="1"/>
+      <w:numFmt w:val="bullet"/>
+      <w:lvlText w:val=""/>
+      <w:lvlJc w:val="left"/>
+      <w:pPr>
+        <w:ind w:left="1440" w:hanging="360"/>
+      </w:pPr>
+      <w:rPr>
+        <w:rFonts w:ascii="Symbol" w:hAnsi="Symbol" w:hint="default"/>
+      </w:rPr>
+    </w:lvl>
+    <w:lvl w:ilvl="1" w:tplc="04090003">
+      <w:start w:val="1"/>
+      <w:numFmt w:val="bullet"/>
+      <w:lvlText w:val="o"/>
+      <w:lvlJc w:val="left"/>
+      <w:pPr>
+        <w:ind w:left="2160" w:hanging="360"/>
+      </w:pPr>
+      <w:rPr>
+        <w:rFonts w:ascii="Courier New" w:hAnsi="Courier New" w:cs="Courier New" w:hint="default"/>
+      </w:rPr>
+    </w:lvl>
+    <w:lvl w:ilvl="2" w:tplc="04090005" w:tentative="1">
+      <w:start w:val="1"/>
+      <w:numFmt w:val="bullet"/>
+      <w:lvlText w:val=""/>
+      <w:lvlJc w:val="left"/>
+      <w:pPr>
+        <w:ind w:left="2880" w:hanging="360"/>
+      </w:pPr>
+      <w:rPr>
+        <w:rFonts w:ascii="Wingdings" w:hAnsi="Wingdings" w:hint="default"/>
+      </w:rPr>
+    </w:lvl>
+    <w:lvl w:ilvl="3" w:tplc="04090001" w:tentative="1">
+      <w:start w:val="1"/>
+      <w:numFmt w:val="bullet"/>
+      <w:lvlText w:val=""/>
+      <w:lvlJc w:val="left"/>
+      <w:pPr>
+        <w:ind w:left="3600" w:hanging="360"/>
+      </w:pPr>
+      <w:rPr>
+        <w:rFonts w:ascii="Symbol" w:hAnsi="Symbol" w:hint="default"/>
+      </w:rPr>
+    </w:lvl>
+    <w:lvl w:ilvl="4" w:tplc="04090003" w:tentative="1">
+      <w:start w:val="1"/>
+      <w:numFmt w:val="bullet"/>
+      <w:lvlText w:val="o"/>
+      <w:lvlJc w:val="left"/>
+      <w:pPr>
+        <w:ind w:left="4320" w:hanging="360"/>
+      </w:pPr>
+      <w:rPr>
+        <w:rFonts w:ascii="Courier New" w:hAnsi="Courier New" w:cs="Courier New" w:hint="default"/>
+      </w:rPr>
+    </w:lvl>
+    <w:lvl w:ilvl="5" w:tplc="04090005" w:tentative="1">
+      <w:start w:val="1"/>
+      <w:numFmt w:val="bullet"/>
+      <w:lvlText w:val=""/>
+      <w:lvlJc w:val="left"/>
+      <w:pPr>
+        <w:ind w:left="5040" w:hanging="360"/>
+      </w:pPr>
+      <w:rPr>
+        <w:rFonts w:ascii="Wingdings" w:hAnsi="Wingdings" w:hint="default"/>
+      </w:rPr>
+    </w:lvl>
+    <w:lvl w:ilvl="6" w:tplc="04090001" w:tentative="1">
+      <w:start w:val="1"/>
+      <w:numFmt w:val="bullet"/>
+      <w:lvlText w:val=""/>
+      <w:lvlJc w:val="left"/>
+      <w:pPr>
+        <w:ind w:left="5760" w:hanging="360"/>
+      </w:pPr>
+      <w:rPr>
+        <w:rFonts w:ascii="Symbol" w:hAnsi="Symbol" w:hint="default"/>
+      </w:rPr>
+    </w:lvl>
+    <w:lvl w:ilvl="7" w:tplc="04090003" w:tentative="1">
+      <w:start w:val="1"/>
+      <w:numFmt w:val="bullet"/>
+      <w:lvlText w:val="o"/>
+      <w:lvlJc w:val="left"/>
+      <w:pPr>
+        <w:ind w:left="6480" w:hanging="360"/>
+      </w:pPr>
+      <w:rPr>
+        <w:rFonts w:ascii="Courier New" w:hAnsi="Courier New" w:cs="Courier New" w:hint="default"/>
+      </w:rPr>
+    </w:lvl>
+    <w:lvl w:ilvl="8" w:tplc="04090005" w:tentative="1">
+      <w:start w:val="1"/>
+      <w:numFmt w:val="bullet"/>
+      <w:lvlText w:val=""/>
+      <w:lvlJc w:val="left"/>
+      <w:pPr>
+        <w:ind w:left="7200" w:hanging="360"/>
+      </w:pPr>
+      <w:rPr>
+        <w:rFonts w:ascii="Wingdings" w:hAnsi="Wingdings" w:hint="default"/>
+      </w:rPr>
+    </w:lvl>
+  </w:abstractNum>
+  <w:abstractNum w:abstractNumId="1" w15:restartNumberingAfterBreak="0">
+    <w:nsid w:val="41F923B2"/>
+    <w:multiLevelType w:val="hybridMultilevel"/>
+    <w:tmpl w:val="F0F8ECC2"/>
+    <w:lvl w:ilvl="0" w:tplc="04090001">
+      <w:start w:val="1"/>
+      <w:numFmt w:val="bullet"/>
+      <w:lvlText w:val=""/>
+      <w:lvlJc w:val="left"/>
+      <w:pPr>
+        <w:ind w:left="1440" w:hanging="360"/>
+      </w:pPr>
+      <w:rPr>
+        <w:rFonts w:ascii="Symbol" w:hAnsi="Symbol" w:hint="default"/>
+      </w:rPr>
+    </w:lvl>
+    <w:lvl w:ilvl="1" w:tplc="FFFFFFFF" w:tentative="1">
+      <w:start w:val="1"/>
+      <w:numFmt w:val="bullet"/>
+      <w:lvlText w:val="o"/>
+      <w:lvlJc w:val="left"/>
+      <w:pPr>
+        <w:ind w:left="2160" w:hanging="360"/>
+      </w:pPr>
+      <w:rPr>
+        <w:rFonts w:ascii="Courier New" w:hAnsi="Courier New" w:cs="Courier New" w:hint="default"/>
+      </w:rPr>
+    </w:lvl>
+    <w:lvl w:ilvl="2" w:tplc="FFFFFFFF" w:tentative="1">
+      <w:start w:val="1"/>
+      <w:numFmt w:val="bullet"/>
+      <w:lvlText w:val=""/>
+      <w:lvlJc w:val="left"/>
+      <w:pPr>
+        <w:ind w:left="2880" w:hanging="360"/>
+      </w:pPr>
+      <w:rPr>
+        <w:rFonts w:ascii="Wingdings" w:hAnsi="Wingdings" w:hint="default"/>
+      </w:rPr>
+    </w:lvl>
+    <w:lvl w:ilvl="3" w:tplc="FFFFFFFF" w:tentative="1">
+      <w:start w:val="1"/>
+      <w:numFmt w:val="bullet"/>
+      <w:lvlText w:val=""/>
+      <w:lvlJc w:val="left"/>
+      <w:pPr>
+        <w:ind w:left="3600" w:hanging="360"/>
+      </w:pPr>
+      <w:rPr>
+        <w:rFonts w:ascii="Symbol" w:hAnsi="Symbol" w:hint="default"/>
+      </w:rPr>
+    </w:lvl>
+    <w:lvl w:ilvl="4" w:tplc="FFFFFFFF" w:tentative="1">
+      <w:start w:val="1"/>
+      <w:numFmt w:val="bullet"/>
+      <w:lvlText w:val="o"/>
+      <w:lvlJc w:val="left"/>
+      <w:pPr>
+        <w:ind w:left="4320" w:hanging="360"/>
+      </w:pPr>
+      <w:rPr>
+        <w:rFonts w:ascii="Courier New" w:hAnsi="Courier New" w:cs="Courier New" w:hint="default"/>
+      </w:rPr>
+    </w:lvl>
+    <w:lvl w:ilvl="5" w:tplc="FFFFFFFF" w:tentative="1">
+      <w:start w:val="1"/>
+      <w:numFmt w:val="bullet"/>
+      <w:lvlText w:val=""/>
+      <w:lvlJc w:val="left"/>
+      <w:pPr>
+        <w:ind w:left="5040" w:hanging="360"/>
+      </w:pPr>
+      <w:rPr>
+        <w:rFonts w:ascii="Wingdings" w:hAnsi="Wingdings" w:hint="default"/>
+      </w:rPr>
+    </w:lvl>
+    <w:lvl w:ilvl="6" w:tplc="FFFFFFFF" w:tentative="1">
+      <w:start w:val="1"/>
+      <w:numFmt w:val="bullet"/>
+      <w:lvlText w:val=""/>
+      <w:lvlJc w:val="left"/>
+      <w:pPr>
+        <w:ind w:left="5760" w:hanging="360"/>
+      </w:pPr>
+      <w:rPr>
+        <w:rFonts w:ascii="Symbol" w:hAnsi="Symbol" w:hint="default"/>
+      </w:rPr>
+    </w:lvl>
+    <w:lvl w:ilvl="7" w:tplc="FFFFFFFF" w:tentative="1">
+      <w:start w:val="1"/>
+      <w:numFmt w:val="bullet"/>
+      <w:lvlText w:val="o"/>
+      <w:lvlJc w:val="left"/>
+      <w:pPr>
+        <w:ind w:left="6480" w:hanging="360"/>
+      </w:pPr>
+      <w:rPr>
+        <w:rFonts w:ascii="Courier New" w:hAnsi="Courier New" w:cs="Courier New" w:hint="default"/>
+      </w:rPr>
+    </w:lvl>
+    <w:lvl w:ilvl="8" w:tplc="FFFFFFFF" w:tentative="1">
+      <w:start w:val="1"/>
+      <w:numFmt w:val="bullet"/>
+      <w:lvlText w:val=""/>
+      <w:lvlJc w:val="left"/>
+      <w:pPr>
+        <w:ind w:left="7200" w:hanging="360"/>
+      </w:pPr>
+      <w:rPr>
+        <w:rFonts w:ascii="Wingdings" w:hAnsi="Wingdings" w:hint="default"/>
+      </w:rPr>
+    </w:lvl>
+  </w:abstractNum>
+  <w:abstractNum w:abstractNumId="2" w15:restartNumberingAfterBreak="0">
     <w:nsid w:val="5208432B"/>
     <w:multiLevelType w:val="hybridMultilevel"/>
     <w:tmpl w:val="F26E1214"/>
@@ -1212,7 +1912,7 @@
       </w:rPr>
     </w:lvl>
   </w:abstractNum>
-  <w:abstractNum w:abstractNumId="1" w15:restartNumberingAfterBreak="0">
+  <w:abstractNum w:abstractNumId="3" w15:restartNumberingAfterBreak="0">
     <w:nsid w:val="63993CEE"/>
     <w:multiLevelType w:val="hybridMultilevel"/>
     <w:tmpl w:val="D4FEAA22"/>
@@ -1324,10 +2024,10 @@
       </w:rPr>
     </w:lvl>
   </w:abstractNum>
-  <w:abstractNum w:abstractNumId="2" w15:restartNumberingAfterBreak="0">
+  <w:abstractNum w:abstractNumId="4" w15:restartNumberingAfterBreak="0">
     <w:nsid w:val="63D4169B"/>
     <w:multiLevelType w:val="hybridMultilevel"/>
-    <w:tmpl w:val="2EA60480"/>
+    <w:tmpl w:val="A69AE73E"/>
     <w:lvl w:ilvl="0" w:tplc="6404764E">
       <w:numFmt w:val="bullet"/>
       <w:lvlText w:val="-"/>
@@ -1339,7 +2039,7 @@
         <w:rFonts w:ascii="Times New Roman" w:eastAsiaTheme="minorHAnsi" w:hAnsi="Times New Roman" w:cs="Times New Roman" w:hint="default"/>
       </w:rPr>
     </w:lvl>
-    <w:lvl w:ilvl="1" w:tplc="04090003" w:tentative="1">
+    <w:lvl w:ilvl="1" w:tplc="04090003">
       <w:start w:val="1"/>
       <w:numFmt w:val="bullet"/>
       <w:lvlText w:val="o"/>
@@ -1436,7 +2136,7 @@
       </w:rPr>
     </w:lvl>
   </w:abstractNum>
-  <w:abstractNum w:abstractNumId="3" w15:restartNumberingAfterBreak="0">
+  <w:abstractNum w:abstractNumId="5" w15:restartNumberingAfterBreak="0">
     <w:nsid w:val="7D7970EB"/>
     <w:multiLevelType w:val="hybridMultilevel"/>
     <w:tmpl w:val="F83EF5DC"/>
@@ -1526,15 +2226,21 @@
     </w:lvl>
   </w:abstractNum>
   <w:num w:numId="1" w16cid:durableId="1494180743">
+    <w:abstractNumId w:val="5"/>
+  </w:num>
+  <w:num w:numId="2" w16cid:durableId="463692731">
     <w:abstractNumId w:val="3"/>
   </w:num>
-  <w:num w:numId="2" w16cid:durableId="463692731">
+  <w:num w:numId="3" w16cid:durableId="1656059709">
+    <w:abstractNumId w:val="4"/>
+  </w:num>
+  <w:num w:numId="4" w16cid:durableId="1348630174">
+    <w:abstractNumId w:val="2"/>
+  </w:num>
+  <w:num w:numId="5" w16cid:durableId="436409978">
     <w:abstractNumId w:val="1"/>
   </w:num>
-  <w:num w:numId="3" w16cid:durableId="1656059709">
-    <w:abstractNumId w:val="2"/>
-  </w:num>
-  <w:num w:numId="4" w16cid:durableId="1348630174">
+  <w:num w:numId="6" w16cid:durableId="1314140074">
     <w:abstractNumId w:val="0"/>
   </w:num>
 </w:numbering>

</xml_diff>